<commit_message>
add task demand and conditions to  task 11 design document
</commit_message>
<xml_diff>
--- a/task11/某仿真显示臂俯仰系统设计.docx
+++ b/task11/某仿真显示臂俯仰系统设计.docx
@@ -116,16 +116,493 @@
           <w:sz w:val="24"/>
           <w:szCs w:val="24"/>
         </w:rPr>
-        <w:t>超调量：</w:t>
-      </w:r>
-      <w:r>
+        <w:t>最大跟踪角速度</w:t>
+      </w:r>
+      <w:r>
+        <w:rPr>
+          <w:rFonts w:ascii="宋体" w:eastAsia="宋体" w:hAnsi="宋体" w:cs="Times New Roman" w:hint="eastAsia"/>
+          <w:sz w:val="24"/>
+          <w:szCs w:val="24"/>
+        </w:rPr>
+        <w:t>：</w:t>
+      </w:r>
+      <m:oMath>
+        <m:r>
+          <m:rPr>
+            <m:sty m:val="p"/>
+          </m:rPr>
+          <w:rPr>
+            <w:rFonts w:ascii="Cambria Math" w:eastAsia="宋体" w:hAnsi="Cambria Math" w:cs="Times New Roman" w:hint="eastAsia"/>
+            <w:sz w:val="32"/>
+            <w:szCs w:val="32"/>
+          </w:rPr>
+          <m:t>100</m:t>
+        </m:r>
+        <m:r>
+          <m:rPr>
+            <m:sty m:val="p"/>
+          </m:rPr>
+          <w:rPr>
+            <w:rFonts w:ascii="Cambria Math" w:eastAsia="宋体" w:hAnsi="Cambria Math" w:cs="Times New Roman"/>
+            <w:sz w:val="32"/>
+            <w:szCs w:val="32"/>
+          </w:rPr>
+          <m:t>°</m:t>
+        </m:r>
+        <m:r>
+          <m:rPr>
+            <m:sty m:val="p"/>
+          </m:rPr>
+          <w:rPr>
+            <w:rFonts w:ascii="Cambria Math" w:eastAsia="宋体" w:hAnsi="Cambria Math" w:cs="Times New Roman" w:hint="eastAsia"/>
+            <w:sz w:val="32"/>
+            <w:szCs w:val="32"/>
+          </w:rPr>
+          <m:t>/s</m:t>
+        </m:r>
+      </m:oMath>
+    </w:p>
+    <w:p>
+      <w:pPr>
+        <w:numPr>
+          <w:ilvl w:val="0"/>
+          <w:numId w:val="1"/>
+        </w:numPr>
+        <w:spacing w:afterLines="50" w:after="156" w:line="360" w:lineRule="auto"/>
         <w:rPr>
           <w:rFonts w:ascii="宋体" w:eastAsia="宋体" w:hAnsi="宋体" w:cs="Times New Roman"/>
-          <w:position w:val="-14"/>
-          <w:sz w:val="24"/>
-          <w:szCs w:val="24"/>
-        </w:rPr>
-        <w:object w:dxaOrig="1020" w:dyaOrig="380">
+          <w:sz w:val="24"/>
+          <w:szCs w:val="24"/>
+        </w:rPr>
+      </w:pPr>
+      <w:r>
+        <w:rPr>
+          <w:rFonts w:ascii="宋体" w:eastAsia="宋体" w:hAnsi="宋体" w:cs="Times New Roman" w:hint="eastAsia"/>
+          <w:sz w:val="24"/>
+          <w:szCs w:val="24"/>
+        </w:rPr>
+        <w:t>最大跟踪角加速度</w:t>
+      </w:r>
+      <w:r>
+        <w:rPr>
+          <w:rFonts w:ascii="宋体" w:eastAsia="宋体" w:hAnsi="宋体" w:cs="Times New Roman" w:hint="eastAsia"/>
+          <w:sz w:val="24"/>
+          <w:szCs w:val="24"/>
+        </w:rPr>
+        <w:t>：</w:t>
+      </w:r>
+      <m:oMath>
+        <m:acc>
+          <m:accPr>
+            <m:chr m:val="̈"/>
+            <m:ctrlPr>
+              <w:rPr>
+                <w:rFonts w:ascii="Cambria Math" w:eastAsia="宋体" w:hAnsi="Cambria Math" w:cs="Times New Roman"/>
+                <w:sz w:val="24"/>
+                <w:szCs w:val="24"/>
+              </w:rPr>
+            </m:ctrlPr>
+          </m:accPr>
+          <m:e>
+            <m:r>
+              <w:rPr>
+                <w:rFonts w:ascii="Cambria Math" w:eastAsia="宋体" w:hAnsi="Cambria Math" w:cs="Times New Roman"/>
+                <w:sz w:val="24"/>
+                <w:szCs w:val="24"/>
+              </w:rPr>
+              <m:t>θ</m:t>
+            </m:r>
+          </m:e>
+        </m:acc>
+        <m:r>
+          <w:rPr>
+            <w:rFonts w:ascii="Cambria Math" w:eastAsia="宋体" w:hAnsi="Cambria Math" w:cs="Times New Roman" w:hint="eastAsia"/>
+            <w:sz w:val="24"/>
+            <w:szCs w:val="24"/>
+          </w:rPr>
+          <m:t>=400</m:t>
+        </m:r>
+        <m:r>
+          <w:rPr>
+            <w:rFonts w:ascii="Cambria Math" w:eastAsia="宋体" w:hAnsi="Cambria Math" w:cs="Times New Roman"/>
+            <w:sz w:val="24"/>
+            <w:szCs w:val="24"/>
+          </w:rPr>
+          <m:t>°</m:t>
+        </m:r>
+        <m:r>
+          <w:rPr>
+            <w:rFonts w:ascii="Cambria Math" w:eastAsia="宋体" w:hAnsi="Cambria Math" w:cs="Times New Roman" w:hint="eastAsia"/>
+            <w:sz w:val="24"/>
+            <w:szCs w:val="24"/>
+          </w:rPr>
+          <m:t>/</m:t>
+        </m:r>
+        <m:sSup>
+          <m:sSupPr>
+            <m:ctrlPr>
+              <w:rPr>
+                <w:rFonts w:ascii="Cambria Math" w:eastAsia="宋体" w:hAnsi="Cambria Math" w:cs="Times New Roman"/>
+                <w:i/>
+                <w:sz w:val="24"/>
+                <w:szCs w:val="24"/>
+              </w:rPr>
+            </m:ctrlPr>
+          </m:sSupPr>
+          <m:e>
+            <m:r>
+              <w:rPr>
+                <w:rFonts w:ascii="Cambria Math" w:eastAsia="宋体" w:hAnsi="Cambria Math" w:cs="Times New Roman"/>
+                <w:sz w:val="24"/>
+                <w:szCs w:val="24"/>
+              </w:rPr>
+              <m:t>s</m:t>
+            </m:r>
+          </m:e>
+          <m:sup>
+            <m:r>
+              <w:rPr>
+                <w:rFonts w:ascii="Cambria Math" w:eastAsia="宋体" w:hAnsi="Cambria Math" w:cs="Times New Roman"/>
+                <w:sz w:val="24"/>
+                <w:szCs w:val="24"/>
+              </w:rPr>
+              <m:t>2</m:t>
+            </m:r>
+          </m:sup>
+        </m:sSup>
+      </m:oMath>
+      <w:r>
+        <w:rPr>
+          <w:rFonts w:ascii="宋体" w:eastAsia="宋体" w:hAnsi="宋体" w:cs="Times New Roman"/>
+          <w:sz w:val="24"/>
+          <w:szCs w:val="24"/>
+        </w:rPr>
+        <w:t xml:space="preserve"> </w:t>
+      </w:r>
+    </w:p>
+    <w:p>
+      <w:pPr>
+        <w:numPr>
+          <w:ilvl w:val="0"/>
+          <w:numId w:val="1"/>
+        </w:numPr>
+        <w:spacing w:afterLines="50" w:after="156" w:line="360" w:lineRule="auto"/>
+        <w:rPr>
+          <w:rFonts w:ascii="宋体" w:eastAsia="宋体" w:hAnsi="宋体" w:cs="Times New Roman"/>
+          <w:sz w:val="24"/>
+          <w:szCs w:val="24"/>
+        </w:rPr>
+      </w:pPr>
+      <w:r>
+        <w:rPr>
+          <w:rFonts w:ascii="宋体" w:eastAsia="宋体" w:hAnsi="宋体" w:cs="Times New Roman" w:hint="eastAsia"/>
+          <w:sz w:val="24"/>
+          <w:szCs w:val="24"/>
+        </w:rPr>
+        <w:t>动态跟踪误差</w:t>
+      </w:r>
+      <w:r>
+        <w:rPr>
+          <w:rFonts w:ascii="宋体" w:eastAsia="宋体" w:hAnsi="宋体" w:cs="Times New Roman" w:hint="eastAsia"/>
+          <w:sz w:val="24"/>
+          <w:szCs w:val="24"/>
+        </w:rPr>
+        <w:t>：</w:t>
+      </w:r>
+      <w:r>
+        <w:rPr>
+          <w:rFonts w:ascii="宋体" w:eastAsia="宋体" w:hAnsi="宋体" w:cs="Times New Roman" w:hint="eastAsia"/>
+          <w:b/>
+          <w:sz w:val="24"/>
+          <w:szCs w:val="24"/>
+        </w:rPr>
+        <w:t>&lt;0.36</w:t>
+      </w:r>
+      <w:r>
+        <w:rPr>
+          <w:rFonts w:ascii="宋体" w:eastAsia="宋体" w:hAnsi="宋体" w:cs="Times New Roman"/>
+          <w:sz w:val="24"/>
+          <w:szCs w:val="24"/>
+        </w:rPr>
+        <w:t xml:space="preserve"> </w:t>
+      </w:r>
+    </w:p>
+    <w:p>
+      <w:pPr>
+        <w:numPr>
+          <w:ilvl w:val="0"/>
+          <w:numId w:val="1"/>
+        </w:numPr>
+        <w:spacing w:afterLines="50" w:after="156" w:line="360" w:lineRule="auto"/>
+        <w:rPr>
+          <w:rFonts w:ascii="宋体" w:eastAsia="宋体" w:hAnsi="宋体" w:cs="Times New Roman"/>
+          <w:sz w:val="24"/>
+          <w:szCs w:val="24"/>
+        </w:rPr>
+      </w:pPr>
+      <w:r>
+        <w:rPr>
+          <w:rFonts w:ascii="宋体" w:eastAsia="宋体" w:hAnsi="宋体" w:cs="Times New Roman" w:hint="eastAsia"/>
+          <w:sz w:val="24"/>
+          <w:szCs w:val="24"/>
+        </w:rPr>
+        <w:t>频率响应</w:t>
+      </w:r>
+      <w:r>
+        <w:rPr>
+          <w:rFonts w:ascii="宋体" w:eastAsia="宋体" w:hAnsi="宋体" w:cs="Times New Roman" w:hint="eastAsia"/>
+          <w:sz w:val="24"/>
+          <w:szCs w:val="24"/>
+        </w:rPr>
+        <w:t>：</w:t>
+      </w:r>
+      <w:r>
+        <w:rPr>
+          <w:rFonts w:ascii="宋体" w:eastAsia="宋体" w:hAnsi="宋体" w:cs="Times New Roman" w:hint="eastAsia"/>
+          <w:sz w:val="24"/>
+          <w:szCs w:val="24"/>
+        </w:rPr>
+        <w:t>&gt;50</w:t>
+      </w:r>
+      <m:oMath>
+        <m:sSup>
+          <m:sSupPr>
+            <m:ctrlPr>
+              <w:rPr>
+                <w:rFonts w:ascii="Cambria Math" w:eastAsia="宋体" w:hAnsi="Cambria Math" w:cs="Times New Roman"/>
+                <w:sz w:val="24"/>
+                <w:szCs w:val="24"/>
+              </w:rPr>
+            </m:ctrlPr>
+          </m:sSupPr>
+          <m:e>
+            <m:r>
+              <w:rPr>
+                <w:rFonts w:ascii="Cambria Math" w:eastAsia="宋体" w:hAnsi="Cambria Math" w:cs="Times New Roman"/>
+                <w:sz w:val="24"/>
+                <w:szCs w:val="24"/>
+              </w:rPr>
+              <m:t>s</m:t>
+            </m:r>
+          </m:e>
+          <m:sup>
+            <m:r>
+              <w:rPr>
+                <w:rFonts w:ascii="Cambria Math" w:eastAsia="宋体" w:hAnsi="Cambria Math" w:cs="Times New Roman"/>
+                <w:sz w:val="24"/>
+                <w:szCs w:val="24"/>
+              </w:rPr>
+              <m:t>-1</m:t>
+            </m:r>
+          </m:sup>
+        </m:sSup>
+      </m:oMath>
+      <w:r>
+        <w:rPr>
+          <w:rFonts w:ascii="宋体" w:eastAsia="宋体" w:hAnsi="宋体" w:cs="Times New Roman"/>
+          <w:sz w:val="24"/>
+          <w:szCs w:val="24"/>
+        </w:rPr>
+        <w:t xml:space="preserve"> </w:t>
+      </w:r>
+      <w:bookmarkStart w:id="0" w:name="_GoBack"/>
+      <w:bookmarkEnd w:id="0"/>
+    </w:p>
+    <w:p>
+      <w:pPr>
+        <w:numPr>
+          <w:ilvl w:val="0"/>
+          <w:numId w:val="1"/>
+        </w:numPr>
+        <w:spacing w:afterLines="50" w:after="156" w:line="360" w:lineRule="auto"/>
+        <w:rPr>
+          <w:rFonts w:ascii="Times New Roman" w:eastAsia="宋体" w:hAnsi="Times New Roman" w:cs="Times New Roman"/>
+          <w:sz w:val="24"/>
+          <w:szCs w:val="24"/>
+        </w:rPr>
+      </w:pPr>
+      <w:r>
+        <w:rPr>
+          <w:rFonts w:ascii="Times New Roman" w:eastAsia="宋体" w:hAnsi="Times New Roman" w:cs="Times New Roman" w:hint="eastAsia"/>
+          <w:sz w:val="24"/>
+          <w:szCs w:val="24"/>
+        </w:rPr>
+        <w:t>相角裕量</w:t>
+      </w:r>
+      <w:r>
+        <w:rPr>
+          <w:rFonts w:ascii="Times New Roman" w:eastAsia="宋体" w:hAnsi="Times New Roman" w:cs="Times New Roman" w:hint="eastAsia"/>
+          <w:sz w:val="24"/>
+          <w:szCs w:val="24"/>
+        </w:rPr>
+        <w:t>：</w:t>
+      </w:r>
+      <w:r>
+        <w:rPr>
+          <w:rFonts w:ascii="Times New Roman" w:eastAsia="宋体" w:hAnsi="Times New Roman" w:cs="Times New Roman"/>
+          <w:sz w:val="24"/>
+          <w:szCs w:val="24"/>
+        </w:rPr>
+        <w:t>&gt;45</w:t>
+      </w:r>
+      <m:oMath>
+        <m:r>
+          <m:rPr>
+            <m:sty m:val="p"/>
+          </m:rPr>
+          <w:rPr>
+            <w:rFonts w:ascii="Cambria Math" w:eastAsia="宋体" w:hAnsi="Cambria Math" w:cs="Times New Roman"/>
+            <w:sz w:val="24"/>
+            <w:szCs w:val="24"/>
+          </w:rPr>
+          <m:t>°</m:t>
+        </m:r>
+      </m:oMath>
+      <w:r>
+        <w:rPr>
+          <w:rFonts w:ascii="Times New Roman" w:eastAsia="宋体" w:hAnsi="Times New Roman" w:cs="Times New Roman"/>
+          <w:sz w:val="24"/>
+          <w:szCs w:val="24"/>
+        </w:rPr>
+        <w:t xml:space="preserve"> </w:t>
+      </w:r>
+    </w:p>
+    <w:p>
+      <w:pPr>
+        <w:spacing w:afterLines="50" w:after="156" w:line="360" w:lineRule="auto"/>
+        <w:rPr>
+          <w:rFonts w:ascii="Times New Roman" w:eastAsia="宋体" w:hAnsi="Times New Roman" w:cs="Times New Roman"/>
+          <w:sz w:val="24"/>
+          <w:szCs w:val="24"/>
+        </w:rPr>
+      </w:pPr>
+      <w:r>
+        <w:rPr>
+          <w:rFonts w:ascii="Times New Roman" w:eastAsia="宋体" w:hAnsi="Times New Roman" w:cs="Times New Roman" w:hint="eastAsia"/>
+          <w:sz w:val="24"/>
+          <w:szCs w:val="24"/>
+        </w:rPr>
+        <w:t>已知：负载转动惯量</w:t>
+      </w:r>
+      <m:oMath>
+        <m:sSub>
+          <m:sSubPr>
+            <m:ctrlPr>
+              <w:rPr>
+                <w:rFonts w:ascii="Cambria Math" w:eastAsia="宋体" w:hAnsi="Cambria Math" w:cs="Times New Roman"/>
+                <w:sz w:val="24"/>
+                <w:szCs w:val="24"/>
+              </w:rPr>
+            </m:ctrlPr>
+          </m:sSubPr>
+          <m:e>
+            <m:r>
+              <w:rPr>
+                <w:rFonts w:ascii="Cambria Math" w:eastAsia="宋体" w:hAnsi="Cambria Math" w:cs="Times New Roman"/>
+                <w:sz w:val="24"/>
+                <w:szCs w:val="24"/>
+              </w:rPr>
+              <m:t>J</m:t>
+            </m:r>
+          </m:e>
+          <m:sub>
+            <m:r>
+              <w:rPr>
+                <w:rFonts w:ascii="Cambria Math" w:eastAsia="宋体" w:hAnsi="Cambria Math" w:cs="Times New Roman"/>
+                <w:sz w:val="24"/>
+                <w:szCs w:val="24"/>
+              </w:rPr>
+              <m:t>f</m:t>
+            </m:r>
+          </m:sub>
+        </m:sSub>
+        <m:r>
+          <w:rPr>
+            <w:rFonts w:ascii="Cambria Math" w:eastAsia="宋体" w:hAnsi="Cambria Math" w:cs="Times New Roman"/>
+            <w:sz w:val="24"/>
+            <w:szCs w:val="24"/>
+          </w:rPr>
+          <m:t>=32kg∙</m:t>
+        </m:r>
+        <m:sSup>
+          <m:sSupPr>
+            <m:ctrlPr>
+              <w:rPr>
+                <w:rFonts w:ascii="Cambria Math" w:eastAsia="宋体" w:hAnsi="Cambria Math" w:cs="Times New Roman"/>
+                <w:i/>
+                <w:sz w:val="24"/>
+                <w:szCs w:val="24"/>
+              </w:rPr>
+            </m:ctrlPr>
+          </m:sSupPr>
+          <m:e>
+            <m:r>
+              <w:rPr>
+                <w:rFonts w:ascii="Cambria Math" w:eastAsia="宋体" w:hAnsi="Cambria Math" w:cs="Times New Roman"/>
+                <w:sz w:val="24"/>
+                <w:szCs w:val="24"/>
+              </w:rPr>
+              <m:t>m</m:t>
+            </m:r>
+          </m:e>
+          <m:sup>
+            <m:r>
+              <w:rPr>
+                <w:rFonts w:ascii="Cambria Math" w:eastAsia="宋体" w:hAnsi="Cambria Math" w:cs="Times New Roman"/>
+                <w:sz w:val="24"/>
+                <w:szCs w:val="24"/>
+              </w:rPr>
+              <m:t>2</m:t>
+            </m:r>
+          </m:sup>
+        </m:sSup>
+      </m:oMath>
+    </w:p>
+    <w:p>
+      <w:pPr>
+        <w:spacing w:afterLines="50" w:after="156" w:line="360" w:lineRule="auto"/>
+        <w:ind w:left="480"/>
+        <w:rPr>
+          <w:rFonts w:ascii="Times New Roman" w:eastAsia="宋体" w:hAnsi="Times New Roman" w:cs="Times New Roman"/>
+          <w:sz w:val="24"/>
+          <w:szCs w:val="24"/>
+        </w:rPr>
+      </w:pPr>
+      <w:r>
+        <w:rPr>
+          <w:rFonts w:ascii="Times New Roman" w:eastAsia="宋体" w:hAnsi="Times New Roman" w:cs="Times New Roman" w:hint="eastAsia"/>
+          <w:sz w:val="24"/>
+          <w:szCs w:val="24"/>
+        </w:rPr>
+        <w:t>经过分析显示臂小车垂直伺服系统为高阶系统，所以对于参数的计算采用高阶系统进行运算。初步的想法是通过规定的指标超调亮和过渡过程花时间，将系统要求的剪切频率以及相位裕度计算出来：采用高阶系统运算的经验公式。</w:t>
+      </w:r>
+    </w:p>
+    <w:p>
+      <w:pPr>
+        <w:spacing w:afterLines="50" w:after="156" w:line="360" w:lineRule="auto"/>
+        <w:ind w:left="480"/>
+        <w:rPr>
+          <w:rFonts w:ascii="Times New Roman" w:eastAsia="宋体" w:hAnsi="Times New Roman" w:cs="Times New Roman"/>
+          <w:sz w:val="24"/>
+          <w:szCs w:val="24"/>
+        </w:rPr>
+      </w:pPr>
+      <w:r>
+        <w:rPr>
+          <w:rFonts w:ascii="Times New Roman" w:eastAsia="宋体" w:hAnsi="Times New Roman" w:cs="Times New Roman" w:hint="eastAsia"/>
+          <w:sz w:val="24"/>
+          <w:szCs w:val="24"/>
+        </w:rPr>
+        <w:t>经验公式一：</w:t>
+      </w:r>
+      <w:r>
+        <w:rPr>
+          <w:rFonts w:ascii="Times New Roman" w:eastAsia="宋体" w:hAnsi="Times New Roman" w:cs="Times New Roman"/>
+          <w:position w:val="-28"/>
+          <w:sz w:val="24"/>
+          <w:szCs w:val="24"/>
+        </w:rPr>
+        <w:object w:dxaOrig="2439" w:dyaOrig="660">
           <v:shapetype id="_x0000_t75" coordsize="21600,21600" o:spt="75" o:preferrelative="t" path="m@4@5l@4@11@9@11@9@5xe" filled="f" stroked="f">
             <v:stroke joinstyle="miter"/>
             <v:formulas>
@@ -145,129 +622,102 @@
             <v:path o:extrusionok="f" gradientshapeok="t" o:connecttype="rect"/>
             <o:lock v:ext="edit" aspectratio="t"/>
           </v:shapetype>
-          <v:shape id="_x0000_i1025" type="#_x0000_t75" style="width:51.25pt;height:18.7pt" o:ole="">
-            <v:imagedata r:id="rId7" o:title=""/>
+          <v:shape id="_x0000_i1025" type="#_x0000_t75" style="width:122.55pt;height:33.25pt" o:ole="">
+            <v:imagedata r:id="rId8" o:title=""/>
           </v:shape>
-          <o:OLEObject Type="Embed" ProgID="Equation.DSMT4" ShapeID="_x0000_i1025" DrawAspect="Content" ObjectID="_1561183001" r:id="rId8"/>
+          <o:OLEObject Type="Embed" ProgID="Equation.DSMT4" ShapeID="_x0000_i1025" DrawAspect="Content" ObjectID="_1561184377" r:id="rId9"/>
         </w:object>
       </w:r>
     </w:p>
     <w:p>
       <w:pPr>
-        <w:numPr>
-          <w:ilvl w:val="0"/>
-          <w:numId w:val="1"/>
-        </w:numPr>
-        <w:spacing w:afterLines="50" w:after="156" w:line="360" w:lineRule="auto"/>
-        <w:rPr>
-          <w:rFonts w:ascii="宋体" w:eastAsia="宋体" w:hAnsi="宋体" w:cs="Times New Roman"/>
-          <w:sz w:val="24"/>
-          <w:szCs w:val="24"/>
-        </w:rPr>
-      </w:pPr>
-      <w:r>
-        <w:rPr>
-          <w:rFonts w:ascii="宋体" w:eastAsia="宋体" w:hAnsi="宋体" w:cs="Times New Roman" w:hint="eastAsia"/>
-          <w:sz w:val="24"/>
-          <w:szCs w:val="24"/>
-        </w:rPr>
-        <w:t>过渡过程时间：</w:t>
-      </w:r>
-      <w:r>
-        <w:rPr>
-          <w:rFonts w:ascii="宋体" w:eastAsia="宋体" w:hAnsi="宋体" w:cs="Times New Roman"/>
-          <w:position w:val="-12"/>
-          <w:sz w:val="24"/>
-          <w:szCs w:val="24"/>
-        </w:rPr>
-        <w:object w:dxaOrig="980" w:dyaOrig="360">
-          <v:shape id="_x0000_i1026" type="#_x0000_t75" style="width:48.45pt;height:18pt" o:ole="">
-            <v:imagedata r:id="rId9" o:title=""/>
+        <w:spacing w:afterLines="50" w:after="156" w:line="360" w:lineRule="auto"/>
+        <w:ind w:left="480"/>
+        <w:rPr>
+          <w:rFonts w:ascii="Times New Roman" w:eastAsia="宋体" w:hAnsi="Times New Roman" w:cs="Times New Roman"/>
+          <w:sz w:val="24"/>
+          <w:szCs w:val="24"/>
+        </w:rPr>
+      </w:pPr>
+      <w:r>
+        <w:rPr>
+          <w:rFonts w:ascii="Times New Roman" w:eastAsia="宋体" w:hAnsi="Times New Roman" w:cs="Times New Roman" w:hint="eastAsia"/>
+          <w:sz w:val="24"/>
+          <w:szCs w:val="24"/>
+        </w:rPr>
+        <w:t>经验公式二：</w:t>
+      </w:r>
+      <w:r>
+        <w:rPr>
+          <w:rFonts w:ascii="Times New Roman" w:eastAsia="宋体" w:hAnsi="Times New Roman" w:cs="Times New Roman"/>
+          <w:position w:val="-30"/>
+          <w:sz w:val="24"/>
+          <w:szCs w:val="24"/>
+        </w:rPr>
+        <w:object w:dxaOrig="4000" w:dyaOrig="680">
+          <v:shape id="_x0000_i1026" type="#_x0000_t75" style="width:200.1pt;height:33.9pt" o:ole="">
+            <v:imagedata r:id="rId10" o:title=""/>
           </v:shape>
-          <o:OLEObject Type="Embed" ProgID="Equation.DSMT4" ShapeID="_x0000_i1026" DrawAspect="Content" ObjectID="_1561183002" r:id="rId10"/>
+          <o:OLEObject Type="Embed" ProgID="Equation.DSMT4" ShapeID="_x0000_i1026" DrawAspect="Content" ObjectID="_1561184378" r:id="rId11"/>
         </w:object>
       </w:r>
     </w:p>
     <w:p>
       <w:pPr>
-        <w:numPr>
-          <w:ilvl w:val="0"/>
-          <w:numId w:val="1"/>
-        </w:numPr>
-        <w:spacing w:afterLines="50" w:after="156" w:line="360" w:lineRule="auto"/>
-        <w:rPr>
-          <w:rFonts w:ascii="宋体" w:eastAsia="宋体" w:hAnsi="宋体" w:cs="Times New Roman"/>
-          <w:sz w:val="24"/>
-          <w:szCs w:val="24"/>
-        </w:rPr>
-      </w:pPr>
-      <w:r>
-        <w:rPr>
-          <w:rFonts w:ascii="宋体" w:eastAsia="宋体" w:hAnsi="宋体" w:cs="Times New Roman" w:hint="eastAsia"/>
-          <w:sz w:val="24"/>
-          <w:szCs w:val="24"/>
-        </w:rPr>
-        <w:t>角速度：</w:t>
-      </w:r>
-      <w:r>
-        <w:rPr>
-          <w:rFonts w:ascii="宋体" w:eastAsia="宋体" w:hAnsi="宋体" w:cs="Times New Roman"/>
-          <w:b/>
-          <w:position w:val="-6"/>
-          <w:sz w:val="24"/>
-          <w:szCs w:val="24"/>
-        </w:rPr>
-        <w:object w:dxaOrig="1420" w:dyaOrig="440">
-          <v:shape id="_x0000_i1027" type="#_x0000_t75" style="width:71.3pt;height:21.45pt" o:ole="">
-            <v:imagedata r:id="rId11" o:title=""/>
+        <w:spacing w:afterLines="50" w:after="156" w:line="360" w:lineRule="auto"/>
+        <w:ind w:left="480"/>
+        <w:rPr>
+          <w:rFonts w:ascii="Times New Roman" w:eastAsia="宋体" w:hAnsi="Times New Roman" w:cs="Times New Roman"/>
+          <w:sz w:val="24"/>
+          <w:szCs w:val="24"/>
+        </w:rPr>
+      </w:pPr>
+      <w:r>
+        <w:rPr>
+          <w:rFonts w:ascii="Times New Roman" w:eastAsia="宋体" w:hAnsi="Times New Roman" w:cs="Times New Roman" w:hint="eastAsia"/>
+          <w:sz w:val="24"/>
+          <w:szCs w:val="24"/>
+        </w:rPr>
+        <w:t>由经验公式一得到：</w:t>
+      </w:r>
+    </w:p>
+    <w:p>
+      <w:pPr>
+        <w:spacing w:afterLines="50" w:after="156" w:line="360" w:lineRule="auto"/>
+        <w:ind w:left="480"/>
+        <w:rPr>
+          <w:rFonts w:ascii="Times New Roman" w:eastAsia="宋体" w:hAnsi="Times New Roman" w:cs="Times New Roman"/>
+          <w:sz w:val="24"/>
+          <w:szCs w:val="24"/>
+        </w:rPr>
+      </w:pPr>
+      <w:r>
+        <w:rPr>
+          <w:rFonts w:ascii="Times New Roman" w:eastAsia="宋体" w:hAnsi="Times New Roman" w:cs="Times New Roman" w:hint="eastAsia"/>
+          <w:sz w:val="24"/>
+          <w:szCs w:val="24"/>
+        </w:rPr>
+        <w:t>相位裕度：</w:t>
+      </w:r>
+      <w:r>
+        <w:rPr>
+          <w:rFonts w:ascii="Times New Roman" w:eastAsia="宋体" w:hAnsi="Times New Roman" w:cs="Times New Roman"/>
+          <w:position w:val="-10"/>
+          <w:sz w:val="24"/>
+          <w:szCs w:val="24"/>
+        </w:rPr>
+        <w:object w:dxaOrig="920" w:dyaOrig="360">
+          <v:shape id="_x0000_i1027" type="#_x0000_t75" style="width:45.7pt;height:18pt" o:ole="">
+            <v:imagedata r:id="rId12" o:title=""/>
           </v:shape>
-          <o:OLEObject Type="Embed" ProgID="Equation.DSMT4" ShapeID="_x0000_i1027" DrawAspect="Content" ObjectID="_1561183003" r:id="rId12"/>
+          <o:OLEObject Type="Embed" ProgID="Equation.DSMT4" ShapeID="_x0000_i1027" DrawAspect="Content" ObjectID="_1561184379" r:id="rId13"/>
         </w:object>
       </w:r>
     </w:p>
     <w:p>
       <w:pPr>
-        <w:numPr>
-          <w:ilvl w:val="0"/>
-          <w:numId w:val="1"/>
-        </w:numPr>
-        <w:spacing w:afterLines="50" w:after="156" w:line="360" w:lineRule="auto"/>
-        <w:rPr>
-          <w:rFonts w:ascii="宋体" w:eastAsia="宋体" w:hAnsi="宋体" w:cs="Times New Roman"/>
-          <w:sz w:val="24"/>
-          <w:szCs w:val="24"/>
-        </w:rPr>
-      </w:pPr>
-      <w:r>
-        <w:rPr>
-          <w:rFonts w:ascii="宋体" w:eastAsia="宋体" w:hAnsi="宋体" w:cs="Times New Roman" w:hint="eastAsia"/>
-          <w:sz w:val="24"/>
-          <w:szCs w:val="24"/>
-        </w:rPr>
-        <w:t>角加速度：</w:t>
-      </w:r>
-      <w:r>
-        <w:rPr>
-          <w:rFonts w:ascii="宋体" w:eastAsia="宋体" w:hAnsi="宋体" w:cs="Times New Roman"/>
-          <w:position w:val="-6"/>
-          <w:sz w:val="24"/>
-          <w:szCs w:val="24"/>
-        </w:rPr>
-        <w:object w:dxaOrig="1540" w:dyaOrig="440">
-          <v:shape id="_x0000_i1028" type="#_x0000_t75" style="width:77.55pt;height:21.45pt" o:ole="">
-            <v:imagedata r:id="rId13" o:title=""/>
-          </v:shape>
-          <o:OLEObject Type="Embed" ProgID="Equation.DSMT4" ShapeID="_x0000_i1028" DrawAspect="Content" ObjectID="_1561183004" r:id="rId14"/>
-        </w:object>
-      </w:r>
-    </w:p>
-    <w:p>
-      <w:pPr>
-        <w:numPr>
-          <w:ilvl w:val="0"/>
-          <w:numId w:val="1"/>
-        </w:numPr>
-        <w:spacing w:afterLines="50" w:after="156" w:line="360" w:lineRule="auto"/>
+        <w:spacing w:afterLines="50" w:after="156" w:line="360" w:lineRule="auto"/>
+        <w:ind w:left="480"/>
         <w:rPr>
           <w:rFonts w:ascii="Times New Roman" w:eastAsia="宋体" w:hAnsi="Times New Roman" w:cs="Times New Roman"/>
           <w:sz w:val="24"/>
@@ -280,7 +730,26 @@
           <w:sz w:val="24"/>
           <w:szCs w:val="24"/>
         </w:rPr>
-        <w:t>稳态误差：</w:t>
+        <w:t>将相位裕度带入经验公式二得到：</w:t>
+      </w:r>
+    </w:p>
+    <w:p>
+      <w:pPr>
+        <w:spacing w:afterLines="50" w:after="156" w:line="360" w:lineRule="auto"/>
+        <w:ind w:left="480"/>
+        <w:rPr>
+          <w:rFonts w:ascii="Times New Roman" w:eastAsia="宋体" w:hAnsi="Times New Roman" w:cs="Times New Roman"/>
+          <w:sz w:val="24"/>
+          <w:szCs w:val="24"/>
+        </w:rPr>
+      </w:pPr>
+      <w:r>
+        <w:rPr>
+          <w:rFonts w:ascii="Times New Roman" w:eastAsia="宋体" w:hAnsi="Times New Roman" w:cs="Times New Roman" w:hint="eastAsia"/>
+          <w:sz w:val="24"/>
+          <w:szCs w:val="24"/>
+        </w:rPr>
+        <w:t>剪切频率：</w:t>
       </w:r>
       <w:r>
         <w:rPr>
@@ -289,11 +758,11 @@
           <w:sz w:val="24"/>
           <w:szCs w:val="24"/>
         </w:rPr>
-        <w:object w:dxaOrig="1200" w:dyaOrig="360">
-          <v:shape id="_x0000_i1029" type="#_x0000_t75" style="width:60.25pt;height:18pt" o:ole="">
-            <v:imagedata r:id="rId15" o:title=""/>
+        <w:object w:dxaOrig="1600" w:dyaOrig="360">
+          <v:shape id="_x0000_i1028" type="#_x0000_t75" style="width:80.3pt;height:18pt" o:ole="">
+            <v:imagedata r:id="rId14" o:title=""/>
           </v:shape>
-          <o:OLEObject Type="Embed" ProgID="Equation.DSMT4" ShapeID="_x0000_i1029" DrawAspect="Content" ObjectID="_1561183005" r:id="rId16"/>
+          <o:OLEObject Type="Embed" ProgID="Equation.DSMT4" ShapeID="_x0000_i1028" DrawAspect="Content" ObjectID="_1561184380" r:id="rId15"/>
         </w:object>
       </w:r>
     </w:p>
@@ -313,7 +782,45 @@
           <w:sz w:val="24"/>
           <w:szCs w:val="24"/>
         </w:rPr>
-        <w:t>经过分析显示臂小车垂直伺服系统为高阶系统，所以对于参数的计算采用高阶系统进行运算。初步的想法是通过规定的指标超调亮和过渡过程花时间，将系统要求的剪切频率以及相位裕度计算出来：采用高阶系统运算的经验公式。</w:t>
+        <w:t>经观察</w:t>
+      </w:r>
+      <w:r>
+        <w:rPr>
+          <w:rFonts w:ascii="Times New Roman" w:eastAsia="宋体" w:hAnsi="Times New Roman" w:cs="Times New Roman" w:hint="eastAsia"/>
+          <w:sz w:val="24"/>
+          <w:szCs w:val="24"/>
+        </w:rPr>
+        <w:t>:</w:t>
+      </w:r>
+      <w:r>
+        <w:rPr>
+          <w:rFonts w:ascii="Times New Roman" w:eastAsia="宋体" w:hAnsi="Times New Roman" w:cs="Times New Roman" w:hint="eastAsia"/>
+          <w:sz w:val="24"/>
+          <w:szCs w:val="24"/>
+        </w:rPr>
+        <w:t>显示臂小车垂直伺服系统为双闭环控制系统，与老师讨论之后，建议先将一个控制闭环内的</w:t>
+      </w:r>
+      <w:r>
+        <w:rPr>
+          <w:rFonts w:ascii="Times New Roman" w:eastAsia="宋体" w:hAnsi="Times New Roman" w:cs="Times New Roman"/>
+          <w:position w:val="-14"/>
+          <w:sz w:val="24"/>
+          <w:szCs w:val="24"/>
+        </w:rPr>
+        <w:object w:dxaOrig="340" w:dyaOrig="380">
+          <v:shape id="_x0000_i1029" type="#_x0000_t75" style="width:17.3pt;height:18.7pt" o:ole="">
+            <v:imagedata r:id="rId16" o:title=""/>
+          </v:shape>
+          <o:OLEObject Type="Embed" ProgID="Equation.DSMT4" ShapeID="_x0000_i1029" DrawAspect="Content" ObjectID="_1561184381" r:id="rId17"/>
+        </w:object>
+      </w:r>
+      <w:r>
+        <w:rPr>
+          <w:rFonts w:ascii="Times New Roman" w:eastAsia="宋体" w:hAnsi="Times New Roman" w:cs="Times New Roman" w:hint="eastAsia"/>
+          <w:sz w:val="24"/>
+          <w:szCs w:val="24"/>
+        </w:rPr>
+        <w:t>看做是一个放大器，目的是提高内环的放大系数以满足系统的指标要求。</w:t>
       </w:r>
     </w:p>
     <w:p>
@@ -332,7 +839,7 @@
           <w:sz w:val="24"/>
           <w:szCs w:val="24"/>
         </w:rPr>
-        <w:t>经验公式一：</w:t>
+        <w:t>首先想到的是，先做内环传递函数</w:t>
       </w:r>
       <w:r>
         <w:rPr>
@@ -341,238 +848,11 @@
           <w:sz w:val="24"/>
           <w:szCs w:val="24"/>
         </w:rPr>
-        <w:object w:dxaOrig="2439" w:dyaOrig="660">
-          <v:shape id="_x0000_i1030" type="#_x0000_t75" style="width:122.55pt;height:33.25pt" o:ole="">
-            <v:imagedata r:id="rId17" o:title=""/>
+        <w:object w:dxaOrig="1120" w:dyaOrig="660">
+          <v:shape id="_x0000_i1030" type="#_x0000_t75" style="width:56.1pt;height:33.25pt" o:ole="">
+            <v:imagedata r:id="rId18" o:title=""/>
           </v:shape>
-          <o:OLEObject Type="Embed" ProgID="Equation.DSMT4" ShapeID="_x0000_i1030" DrawAspect="Content" ObjectID="_1561183006" r:id="rId18"/>
-        </w:object>
-      </w:r>
-    </w:p>
-    <w:p>
-      <w:pPr>
-        <w:spacing w:afterLines="50" w:after="156" w:line="360" w:lineRule="auto"/>
-        <w:ind w:left="480"/>
-        <w:rPr>
-          <w:rFonts w:ascii="Times New Roman" w:eastAsia="宋体" w:hAnsi="Times New Roman" w:cs="Times New Roman"/>
-          <w:sz w:val="24"/>
-          <w:szCs w:val="24"/>
-        </w:rPr>
-      </w:pPr>
-      <w:r>
-        <w:rPr>
-          <w:rFonts w:ascii="Times New Roman" w:eastAsia="宋体" w:hAnsi="Times New Roman" w:cs="Times New Roman" w:hint="eastAsia"/>
-          <w:sz w:val="24"/>
-          <w:szCs w:val="24"/>
-        </w:rPr>
-        <w:t>经验公式二：</w:t>
-      </w:r>
-      <w:r>
-        <w:rPr>
-          <w:rFonts w:ascii="Times New Roman" w:eastAsia="宋体" w:hAnsi="Times New Roman" w:cs="Times New Roman"/>
-          <w:position w:val="-30"/>
-          <w:sz w:val="24"/>
-          <w:szCs w:val="24"/>
-        </w:rPr>
-        <w:object w:dxaOrig="4000" w:dyaOrig="680">
-          <v:shape id="_x0000_i1031" type="#_x0000_t75" style="width:200.1pt;height:33.9pt" o:ole="">
-            <v:imagedata r:id="rId19" o:title=""/>
-          </v:shape>
-          <o:OLEObject Type="Embed" ProgID="Equation.DSMT4" ShapeID="_x0000_i1031" DrawAspect="Content" ObjectID="_1561183007" r:id="rId20"/>
-        </w:object>
-      </w:r>
-    </w:p>
-    <w:p>
-      <w:pPr>
-        <w:spacing w:afterLines="50" w:after="156" w:line="360" w:lineRule="auto"/>
-        <w:ind w:left="480"/>
-        <w:rPr>
-          <w:rFonts w:ascii="Times New Roman" w:eastAsia="宋体" w:hAnsi="Times New Roman" w:cs="Times New Roman"/>
-          <w:sz w:val="24"/>
-          <w:szCs w:val="24"/>
-        </w:rPr>
-      </w:pPr>
-      <w:r>
-        <w:rPr>
-          <w:rFonts w:ascii="Times New Roman" w:eastAsia="宋体" w:hAnsi="Times New Roman" w:cs="Times New Roman" w:hint="eastAsia"/>
-          <w:sz w:val="24"/>
-          <w:szCs w:val="24"/>
-        </w:rPr>
-        <w:t>由经验公式一得到：</w:t>
-      </w:r>
-    </w:p>
-    <w:p>
-      <w:pPr>
-        <w:spacing w:afterLines="50" w:after="156" w:line="360" w:lineRule="auto"/>
-        <w:ind w:left="480"/>
-        <w:rPr>
-          <w:rFonts w:ascii="Times New Roman" w:eastAsia="宋体" w:hAnsi="Times New Roman" w:cs="Times New Roman"/>
-          <w:sz w:val="24"/>
-          <w:szCs w:val="24"/>
-        </w:rPr>
-      </w:pPr>
-      <w:r>
-        <w:rPr>
-          <w:rFonts w:ascii="Times New Roman" w:eastAsia="宋体" w:hAnsi="Times New Roman" w:cs="Times New Roman" w:hint="eastAsia"/>
-          <w:sz w:val="24"/>
-          <w:szCs w:val="24"/>
-        </w:rPr>
-        <w:t>相位裕度：</w:t>
-      </w:r>
-      <w:r>
-        <w:rPr>
-          <w:rFonts w:ascii="Times New Roman" w:eastAsia="宋体" w:hAnsi="Times New Roman" w:cs="Times New Roman"/>
-          <w:position w:val="-10"/>
-          <w:sz w:val="24"/>
-          <w:szCs w:val="24"/>
-        </w:rPr>
-        <w:object w:dxaOrig="920" w:dyaOrig="360">
-          <v:shape id="_x0000_i1032" type="#_x0000_t75" style="width:45.7pt;height:18pt" o:ole="">
-            <v:imagedata r:id="rId21" o:title=""/>
-          </v:shape>
-          <o:OLEObject Type="Embed" ProgID="Equation.DSMT4" ShapeID="_x0000_i1032" DrawAspect="Content" ObjectID="_1561183008" r:id="rId22"/>
-        </w:object>
-      </w:r>
-    </w:p>
-    <w:p>
-      <w:pPr>
-        <w:spacing w:afterLines="50" w:after="156" w:line="360" w:lineRule="auto"/>
-        <w:ind w:left="480"/>
-        <w:rPr>
-          <w:rFonts w:ascii="Times New Roman" w:eastAsia="宋体" w:hAnsi="Times New Roman" w:cs="Times New Roman"/>
-          <w:sz w:val="24"/>
-          <w:szCs w:val="24"/>
-        </w:rPr>
-      </w:pPr>
-      <w:r>
-        <w:rPr>
-          <w:rFonts w:ascii="Times New Roman" w:eastAsia="宋体" w:hAnsi="Times New Roman" w:cs="Times New Roman" w:hint="eastAsia"/>
-          <w:sz w:val="24"/>
-          <w:szCs w:val="24"/>
-        </w:rPr>
-        <w:t>将相位裕度带入经验公式二得到：</w:t>
-      </w:r>
-    </w:p>
-    <w:p>
-      <w:pPr>
-        <w:spacing w:afterLines="50" w:after="156" w:line="360" w:lineRule="auto"/>
-        <w:ind w:left="480"/>
-        <w:rPr>
-          <w:rFonts w:ascii="Times New Roman" w:eastAsia="宋体" w:hAnsi="Times New Roman" w:cs="Times New Roman"/>
-          <w:sz w:val="24"/>
-          <w:szCs w:val="24"/>
-        </w:rPr>
-      </w:pPr>
-      <w:r>
-        <w:rPr>
-          <w:rFonts w:ascii="Times New Roman" w:eastAsia="宋体" w:hAnsi="Times New Roman" w:cs="Times New Roman" w:hint="eastAsia"/>
-          <w:sz w:val="24"/>
-          <w:szCs w:val="24"/>
-        </w:rPr>
-        <w:t>剪切频率：</w:t>
-      </w:r>
-      <w:r>
-        <w:rPr>
-          <w:rFonts w:ascii="Times New Roman" w:eastAsia="宋体" w:hAnsi="Times New Roman" w:cs="Times New Roman"/>
-          <w:position w:val="-12"/>
-          <w:sz w:val="24"/>
-          <w:szCs w:val="24"/>
-        </w:rPr>
-        <w:object w:dxaOrig="1600" w:dyaOrig="360">
-          <v:shape id="_x0000_i1033" type="#_x0000_t75" style="width:80.3pt;height:18pt" o:ole="">
-            <v:imagedata r:id="rId23" o:title=""/>
-          </v:shape>
-          <o:OLEObject Type="Embed" ProgID="Equation.DSMT4" ShapeID="_x0000_i1033" DrawAspect="Content" ObjectID="_1561183009" r:id="rId24"/>
-        </w:object>
-      </w:r>
-    </w:p>
-    <w:p>
-      <w:pPr>
-        <w:spacing w:afterLines="50" w:after="156" w:line="360" w:lineRule="auto"/>
-        <w:ind w:left="480"/>
-        <w:rPr>
-          <w:rFonts w:ascii="Times New Roman" w:eastAsia="宋体" w:hAnsi="Times New Roman" w:cs="Times New Roman"/>
-          <w:sz w:val="24"/>
-          <w:szCs w:val="24"/>
-        </w:rPr>
-      </w:pPr>
-      <w:r>
-        <w:rPr>
-          <w:rFonts w:ascii="Times New Roman" w:eastAsia="宋体" w:hAnsi="Times New Roman" w:cs="Times New Roman" w:hint="eastAsia"/>
-          <w:sz w:val="24"/>
-          <w:szCs w:val="24"/>
-        </w:rPr>
-        <w:t>经观察</w:t>
-      </w:r>
-      <w:r>
-        <w:rPr>
-          <w:rFonts w:ascii="Times New Roman" w:eastAsia="宋体" w:hAnsi="Times New Roman" w:cs="Times New Roman" w:hint="eastAsia"/>
-          <w:sz w:val="24"/>
-          <w:szCs w:val="24"/>
-        </w:rPr>
-        <w:t>:</w:t>
-      </w:r>
-      <w:r>
-        <w:rPr>
-          <w:rFonts w:ascii="Times New Roman" w:eastAsia="宋体" w:hAnsi="Times New Roman" w:cs="Times New Roman" w:hint="eastAsia"/>
-          <w:sz w:val="24"/>
-          <w:szCs w:val="24"/>
-        </w:rPr>
-        <w:t>显示臂小车垂直伺服系统为双闭环控制系统，与老师讨论之后，建议先将一个控制闭环内的</w:t>
-      </w:r>
-      <w:r>
-        <w:rPr>
-          <w:rFonts w:ascii="Times New Roman" w:eastAsia="宋体" w:hAnsi="Times New Roman" w:cs="Times New Roman"/>
-          <w:position w:val="-14"/>
-          <w:sz w:val="24"/>
-          <w:szCs w:val="24"/>
-        </w:rPr>
-        <w:object w:dxaOrig="340" w:dyaOrig="380">
-          <v:shape id="_x0000_i1034" type="#_x0000_t75" style="width:17.3pt;height:18.7pt" o:ole="">
-            <v:imagedata r:id="rId25" o:title=""/>
-          </v:shape>
-          <o:OLEObject Type="Embed" ProgID="Equation.DSMT4" ShapeID="_x0000_i1034" DrawAspect="Content" ObjectID="_1561183010" r:id="rId26"/>
-        </w:object>
-      </w:r>
-      <w:r>
-        <w:rPr>
-          <w:rFonts w:ascii="Times New Roman" w:eastAsia="宋体" w:hAnsi="Times New Roman" w:cs="Times New Roman" w:hint="eastAsia"/>
-          <w:sz w:val="24"/>
-          <w:szCs w:val="24"/>
-        </w:rPr>
-        <w:t>看做是一个放大器，目的是提高内环的放大系数以满足系统的指标要求。</w:t>
-      </w:r>
-    </w:p>
-    <w:p>
-      <w:pPr>
-        <w:spacing w:afterLines="50" w:after="156" w:line="360" w:lineRule="auto"/>
-        <w:ind w:left="480"/>
-        <w:rPr>
-          <w:rFonts w:ascii="Times New Roman" w:eastAsia="宋体" w:hAnsi="Times New Roman" w:cs="Times New Roman"/>
-          <w:sz w:val="24"/>
-          <w:szCs w:val="24"/>
-        </w:rPr>
-      </w:pPr>
-      <w:r>
-        <w:rPr>
-          <w:rFonts w:ascii="Times New Roman" w:eastAsia="宋体" w:hAnsi="Times New Roman" w:cs="Times New Roman" w:hint="eastAsia"/>
-          <w:sz w:val="24"/>
-          <w:szCs w:val="24"/>
-        </w:rPr>
-        <w:t>首先想到的是，先做内环传递函数</w:t>
-      </w:r>
-      <w:r>
-        <w:rPr>
-          <w:rFonts w:ascii="Times New Roman" w:eastAsia="宋体" w:hAnsi="Times New Roman" w:cs="Times New Roman"/>
-          <w:position w:val="-28"/>
-          <w:sz w:val="24"/>
-          <w:szCs w:val="24"/>
-        </w:rPr>
-        <w:object w:dxaOrig="1120" w:dyaOrig="660">
-          <v:shape id="_x0000_i1035" type="#_x0000_t75" style="width:56.1pt;height:33.25pt" o:ole="">
-            <v:imagedata r:id="rId27" o:title=""/>
-          </v:shape>
-          <o:OLEObject Type="Embed" ProgID="Equation.DSMT4" ShapeID="_x0000_i1035" DrawAspect="Content" ObjectID="_1561183011" r:id="rId28"/>
+          <o:OLEObject Type="Embed" ProgID="Equation.DSMT4" ShapeID="_x0000_i1030" DrawAspect="Content" ObjectID="_1561184382" r:id="rId19"/>
         </w:object>
       </w:r>
       <w:r>
@@ -685,7 +965,7 @@
                     <pic:cNvPicPr/>
                   </pic:nvPicPr>
                   <pic:blipFill>
-                    <a:blip r:embed="rId29" cstate="print"/>
+                    <a:blip r:embed="rId20" cstate="print"/>
                     <a:stretch>
                       <a:fillRect/>
                     </a:stretch>
@@ -770,7 +1050,7 @@
                     <pic:cNvPicPr/>
                   </pic:nvPicPr>
                   <pic:blipFill>
-                    <a:blip r:embed="rId30" cstate="print"/>
+                    <a:blip r:embed="rId21" cstate="print"/>
                     <a:stretch>
                       <a:fillRect/>
                     </a:stretch>
@@ -843,7 +1123,7 @@
                     <pic:cNvPicPr/>
                   </pic:nvPicPr>
                   <pic:blipFill>
-                    <a:blip r:embed="rId31" cstate="print"/>
+                    <a:blip r:embed="rId22" cstate="print"/>
                     <a:stretch>
                       <a:fillRect/>
                     </a:stretch>
@@ -942,10 +1222,10 @@
           <w:szCs w:val="24"/>
         </w:rPr>
         <w:object w:dxaOrig="920" w:dyaOrig="360">
-          <v:shape id="_x0000_i1036" type="#_x0000_t75" style="width:45.7pt;height:18pt" o:ole="">
-            <v:imagedata r:id="rId32" o:title=""/>
+          <v:shape id="_x0000_i1031" type="#_x0000_t75" style="width:45.7pt;height:18pt" o:ole="">
+            <v:imagedata r:id="rId23" o:title=""/>
           </v:shape>
-          <o:OLEObject Type="Embed" ProgID="Equation.DSMT4" ShapeID="_x0000_i1036" DrawAspect="Content" ObjectID="_1561183012" r:id="rId33"/>
+          <o:OLEObject Type="Embed" ProgID="Equation.DSMT4" ShapeID="_x0000_i1031" DrawAspect="Content" ObjectID="_1561184383" r:id="rId24"/>
         </w:object>
       </w:r>
       <w:r>
@@ -964,10 +1244,10 @@
           <w:szCs w:val="24"/>
         </w:rPr>
         <w:object w:dxaOrig="360" w:dyaOrig="320">
-          <v:shape id="_x0000_i1037" type="#_x0000_t75" style="width:18pt;height:15.9pt" o:ole="">
-            <v:imagedata r:id="rId34" o:title=""/>
+          <v:shape id="_x0000_i1032" type="#_x0000_t75" style="width:18pt;height:15.9pt" o:ole="">
+            <v:imagedata r:id="rId25" o:title=""/>
           </v:shape>
-          <o:OLEObject Type="Embed" ProgID="Equation.DSMT4" ShapeID="_x0000_i1037" DrawAspect="Content" ObjectID="_1561183013" r:id="rId35"/>
+          <o:OLEObject Type="Embed" ProgID="Equation.DSMT4" ShapeID="_x0000_i1032" DrawAspect="Content" ObjectID="_1561184384" r:id="rId26"/>
         </w:object>
       </w:r>
       <w:r>
@@ -1002,10 +1282,10 @@
           <w:szCs w:val="24"/>
         </w:rPr>
         <w:object w:dxaOrig="520" w:dyaOrig="279">
-          <v:shape id="_x0000_i1038" type="#_x0000_t75" style="width:26.3pt;height:14.55pt" o:ole="">
-            <v:imagedata r:id="rId36" o:title=""/>
+          <v:shape id="_x0000_i1033" type="#_x0000_t75" style="width:26.3pt;height:14.55pt" o:ole="">
+            <v:imagedata r:id="rId27" o:title=""/>
           </v:shape>
-          <o:OLEObject Type="Embed" ProgID="Equation.DSMT4" ShapeID="_x0000_i1038" DrawAspect="Content" ObjectID="_1561183014" r:id="rId37"/>
+          <o:OLEObject Type="Embed" ProgID="Equation.DSMT4" ShapeID="_x0000_i1033" DrawAspect="Content" ObjectID="_1561184385" r:id="rId28"/>
         </w:object>
       </w:r>
       <w:r>
@@ -1024,10 +1304,10 @@
           <w:szCs w:val="24"/>
         </w:rPr>
         <w:object w:dxaOrig="1620" w:dyaOrig="380">
-          <v:shape id="_x0000_i1039" type="#_x0000_t75" style="width:81pt;height:18.7pt" o:ole="">
-            <v:imagedata r:id="rId38" o:title=""/>
+          <v:shape id="_x0000_i1034" type="#_x0000_t75" style="width:81pt;height:18.7pt" o:ole="">
+            <v:imagedata r:id="rId29" o:title=""/>
           </v:shape>
-          <o:OLEObject Type="Embed" ProgID="Equation.DSMT4" ShapeID="_x0000_i1039" DrawAspect="Content" ObjectID="_1561183015" r:id="rId39"/>
+          <o:OLEObject Type="Embed" ProgID="Equation.DSMT4" ShapeID="_x0000_i1034" DrawAspect="Content" ObjectID="_1561184386" r:id="rId30"/>
         </w:object>
       </w:r>
     </w:p>
@@ -1061,10 +1341,10 @@
           <w:szCs w:val="24"/>
         </w:rPr>
         <w:object w:dxaOrig="740" w:dyaOrig="360">
-          <v:shape id="_x0000_i1040" type="#_x0000_t75" style="width:36.7pt;height:18pt" o:ole="">
-            <v:imagedata r:id="rId40" o:title=""/>
+          <v:shape id="_x0000_i1035" type="#_x0000_t75" style="width:36.7pt;height:18pt" o:ole="">
+            <v:imagedata r:id="rId31" o:title=""/>
           </v:shape>
-          <o:OLEObject Type="Embed" ProgID="Equation.DSMT4" ShapeID="_x0000_i1040" DrawAspect="Content" ObjectID="_1561183016" r:id="rId41"/>
+          <o:OLEObject Type="Embed" ProgID="Equation.DSMT4" ShapeID="_x0000_i1035" DrawAspect="Content" ObjectID="_1561184387" r:id="rId32"/>
         </w:object>
       </w:r>
     </w:p>
@@ -1095,10 +1375,10 @@
           <w:szCs w:val="24"/>
         </w:rPr>
         <w:object w:dxaOrig="1340" w:dyaOrig="620">
-          <v:shape id="_x0000_i1041" type="#_x0000_t75" style="width:66.45pt;height:30.45pt" o:ole="">
-            <v:imagedata r:id="rId42" o:title=""/>
+          <v:shape id="_x0000_i1036" type="#_x0000_t75" style="width:66.45pt;height:30.45pt" o:ole="">
+            <v:imagedata r:id="rId33" o:title=""/>
           </v:shape>
-          <o:OLEObject Type="Embed" ProgID="Equation.DSMT4" ShapeID="_x0000_i1041" DrawAspect="Content" ObjectID="_1561183017" r:id="rId43"/>
+          <o:OLEObject Type="Embed" ProgID="Equation.DSMT4" ShapeID="_x0000_i1036" DrawAspect="Content" ObjectID="_1561184388" r:id="rId34"/>
         </w:object>
       </w:r>
     </w:p>
@@ -1129,10 +1409,10 @@
           <w:szCs w:val="24"/>
         </w:rPr>
         <w:object w:dxaOrig="660" w:dyaOrig="279">
-          <v:shape id="_x0000_i1042" type="#_x0000_t75" style="width:33.25pt;height:14.55pt" o:ole="">
-            <v:imagedata r:id="rId44" o:title=""/>
+          <v:shape id="_x0000_i1037" type="#_x0000_t75" style="width:33.25pt;height:14.55pt" o:ole="">
+            <v:imagedata r:id="rId35" o:title=""/>
           </v:shape>
-          <o:OLEObject Type="Embed" ProgID="Equation.DSMT4" ShapeID="_x0000_i1042" DrawAspect="Content" ObjectID="_1561183018" r:id="rId45"/>
+          <o:OLEObject Type="Embed" ProgID="Equation.DSMT4" ShapeID="_x0000_i1037" DrawAspect="Content" ObjectID="_1561184389" r:id="rId36"/>
         </w:object>
       </w:r>
       <w:r>
@@ -1171,10 +1451,10 @@
           <w:szCs w:val="24"/>
         </w:rPr>
         <w:object w:dxaOrig="1420" w:dyaOrig="360">
-          <v:shape id="_x0000_i1043" type="#_x0000_t75" style="width:71.3pt;height:18pt" o:ole="">
-            <v:imagedata r:id="rId46" o:title=""/>
+          <v:shape id="_x0000_i1038" type="#_x0000_t75" style="width:71.3pt;height:18pt" o:ole="">
+            <v:imagedata r:id="rId37" o:title=""/>
           </v:shape>
-          <o:OLEObject Type="Embed" ProgID="Equation.DSMT4" ShapeID="_x0000_i1043" DrawAspect="Content" ObjectID="_1561183019" r:id="rId47"/>
+          <o:OLEObject Type="Embed" ProgID="Equation.DSMT4" ShapeID="_x0000_i1038" DrawAspect="Content" ObjectID="_1561184390" r:id="rId38"/>
         </w:object>
       </w:r>
     </w:p>
@@ -1217,10 +1497,10 @@
           <w:szCs w:val="24"/>
         </w:rPr>
         <w:object w:dxaOrig="3360" w:dyaOrig="660">
-          <v:shape id="_x0000_i1044" type="#_x0000_t75" style="width:168.25pt;height:33.25pt" o:ole="">
-            <v:imagedata r:id="rId48" o:title=""/>
+          <v:shape id="_x0000_i1039" type="#_x0000_t75" style="width:168.25pt;height:33.25pt" o:ole="">
+            <v:imagedata r:id="rId39" o:title=""/>
           </v:shape>
-          <o:OLEObject Type="Embed" ProgID="Equation.DSMT4" ShapeID="_x0000_i1044" DrawAspect="Content" ObjectID="_1561183020" r:id="rId49"/>
+          <o:OLEObject Type="Embed" ProgID="Equation.DSMT4" ShapeID="_x0000_i1039" DrawAspect="Content" ObjectID="_1561184391" r:id="rId40"/>
         </w:object>
       </w:r>
     </w:p>
@@ -1243,10 +1523,10 @@
           <w:szCs w:val="24"/>
         </w:rPr>
         <w:object w:dxaOrig="3780" w:dyaOrig="400">
-          <v:shape id="_x0000_i1045" type="#_x0000_t75" style="width:189pt;height:20.1pt" o:ole="">
-            <v:imagedata r:id="rId50" o:title=""/>
+          <v:shape id="_x0000_i1040" type="#_x0000_t75" style="width:189pt;height:20.1pt" o:ole="">
+            <v:imagedata r:id="rId41" o:title=""/>
           </v:shape>
-          <o:OLEObject Type="Embed" ProgID="Equation.DSMT4" ShapeID="_x0000_i1045" DrawAspect="Content" ObjectID="_1561183021" r:id="rId51"/>
+          <o:OLEObject Type="Embed" ProgID="Equation.DSMT4" ShapeID="_x0000_i1040" DrawAspect="Content" ObjectID="_1561184392" r:id="rId42"/>
         </w:object>
       </w:r>
     </w:p>
@@ -1373,10 +1653,10 @@
           <w:szCs w:val="24"/>
         </w:rPr>
         <w:object w:dxaOrig="5480" w:dyaOrig="360">
-          <v:shape id="_x0000_i1046" type="#_x0000_t75" style="width:273.45pt;height:18pt" o:ole="">
-            <v:imagedata r:id="rId52" o:title=""/>
+          <v:shape id="_x0000_i1041" type="#_x0000_t75" style="width:273.45pt;height:18pt" o:ole="">
+            <v:imagedata r:id="rId43" o:title=""/>
           </v:shape>
-          <o:OLEObject Type="Embed" ProgID="Equation.DSMT4" ShapeID="_x0000_i1046" DrawAspect="Content" ObjectID="_1561183022" r:id="rId53"/>
+          <o:OLEObject Type="Embed" ProgID="Equation.DSMT4" ShapeID="_x0000_i1041" DrawAspect="Content" ObjectID="_1561184393" r:id="rId44"/>
         </w:object>
       </w:r>
     </w:p>
@@ -1407,10 +1687,10 @@
           <w:szCs w:val="24"/>
         </w:rPr>
         <w:object w:dxaOrig="920" w:dyaOrig="360">
-          <v:shape id="_x0000_i1047" type="#_x0000_t75" style="width:45.7pt;height:18pt" o:ole="">
-            <v:imagedata r:id="rId54" o:title=""/>
+          <v:shape id="_x0000_i1042" type="#_x0000_t75" style="width:45.7pt;height:18pt" o:ole="">
+            <v:imagedata r:id="rId45" o:title=""/>
           </v:shape>
-          <o:OLEObject Type="Embed" ProgID="Equation.DSMT4" ShapeID="_x0000_i1047" DrawAspect="Content" ObjectID="_1561183023" r:id="rId55"/>
+          <o:OLEObject Type="Embed" ProgID="Equation.DSMT4" ShapeID="_x0000_i1042" DrawAspect="Content" ObjectID="_1561184394" r:id="rId46"/>
         </w:object>
       </w:r>
     </w:p>
@@ -1457,10 +1737,10 @@
           <w:szCs w:val="24"/>
         </w:rPr>
         <w:object w:dxaOrig="600" w:dyaOrig="360">
-          <v:shape id="_x0000_i1048" type="#_x0000_t75" style="width:29.75pt;height:18pt" o:ole="">
-            <v:imagedata r:id="rId56" o:title=""/>
+          <v:shape id="_x0000_i1043" type="#_x0000_t75" style="width:29.75pt;height:18pt" o:ole="">
+            <v:imagedata r:id="rId47" o:title=""/>
           </v:shape>
-          <o:OLEObject Type="Embed" ProgID="Equation.DSMT4" ShapeID="_x0000_i1048" DrawAspect="Content" ObjectID="_1561183024" r:id="rId57"/>
+          <o:OLEObject Type="Embed" ProgID="Equation.DSMT4" ShapeID="_x0000_i1043" DrawAspect="Content" ObjectID="_1561184395" r:id="rId48"/>
         </w:object>
       </w:r>
       <w:r>
@@ -1479,10 +1759,10 @@
           <w:szCs w:val="24"/>
         </w:rPr>
         <w:object w:dxaOrig="1560" w:dyaOrig="360">
-          <v:shape id="_x0000_i1049" type="#_x0000_t75" style="width:78.25pt;height:18pt" o:ole="">
-            <v:imagedata r:id="rId58" o:title=""/>
+          <v:shape id="_x0000_i1044" type="#_x0000_t75" style="width:78.25pt;height:18pt" o:ole="">
+            <v:imagedata r:id="rId49" o:title=""/>
           </v:shape>
-          <o:OLEObject Type="Embed" ProgID="Equation.DSMT4" ShapeID="_x0000_i1049" DrawAspect="Content" ObjectID="_1561183025" r:id="rId59"/>
+          <o:OLEObject Type="Embed" ProgID="Equation.DSMT4" ShapeID="_x0000_i1044" DrawAspect="Content" ObjectID="_1561184396" r:id="rId50"/>
         </w:object>
       </w:r>
       <w:r>
@@ -1501,10 +1781,10 @@
           <w:szCs w:val="24"/>
         </w:rPr>
         <w:object w:dxaOrig="1700" w:dyaOrig="360">
-          <v:shape id="_x0000_i1050" type="#_x0000_t75" style="width:84.45pt;height:18pt" o:ole="">
-            <v:imagedata r:id="rId60" o:title=""/>
+          <v:shape id="_x0000_i1045" type="#_x0000_t75" style="width:84.45pt;height:18pt" o:ole="">
+            <v:imagedata r:id="rId51" o:title=""/>
           </v:shape>
-          <o:OLEObject Type="Embed" ProgID="Equation.DSMT4" ShapeID="_x0000_i1050" DrawAspect="Content" ObjectID="_1561183026" r:id="rId61"/>
+          <o:OLEObject Type="Embed" ProgID="Equation.DSMT4" ShapeID="_x0000_i1045" DrawAspect="Content" ObjectID="_1561184397" r:id="rId52"/>
         </w:object>
       </w:r>
       <w:r>
@@ -1523,10 +1803,10 @@
           <w:szCs w:val="24"/>
         </w:rPr>
         <w:object w:dxaOrig="1719" w:dyaOrig="360">
-          <v:shape id="_x0000_i1051" type="#_x0000_t75" style="width:86.55pt;height:18pt" o:ole="">
-            <v:imagedata r:id="rId62" o:title=""/>
+          <v:shape id="_x0000_i1046" type="#_x0000_t75" style="width:86.55pt;height:18pt" o:ole="">
+            <v:imagedata r:id="rId53" o:title=""/>
           </v:shape>
-          <o:OLEObject Type="Embed" ProgID="Equation.DSMT4" ShapeID="_x0000_i1051" DrawAspect="Content" ObjectID="_1561183027" r:id="rId63"/>
+          <o:OLEObject Type="Embed" ProgID="Equation.DSMT4" ShapeID="_x0000_i1046" DrawAspect="Content" ObjectID="_1561184398" r:id="rId54"/>
         </w:object>
       </w:r>
       <w:r>
@@ -1545,10 +1825,10 @@
           <w:szCs w:val="24"/>
         </w:rPr>
         <w:object w:dxaOrig="1540" w:dyaOrig="360">
-          <v:shape id="_x0000_i1052" type="#_x0000_t75" style="width:77.55pt;height:18pt" o:ole="">
-            <v:imagedata r:id="rId64" o:title=""/>
+          <v:shape id="_x0000_i1047" type="#_x0000_t75" style="width:77.55pt;height:18pt" o:ole="">
+            <v:imagedata r:id="rId55" o:title=""/>
           </v:shape>
-          <o:OLEObject Type="Embed" ProgID="Equation.DSMT4" ShapeID="_x0000_i1052" DrawAspect="Content" ObjectID="_1561183028" r:id="rId65"/>
+          <o:OLEObject Type="Embed" ProgID="Equation.DSMT4" ShapeID="_x0000_i1047" DrawAspect="Content" ObjectID="_1561184399" r:id="rId56"/>
         </w:object>
       </w:r>
       <w:r>
@@ -1580,10 +1860,10 @@
           <w:szCs w:val="24"/>
         </w:rPr>
         <w:object w:dxaOrig="3879" w:dyaOrig="1200">
-          <v:shape id="_x0000_i1053" type="#_x0000_t75" style="width:194.55pt;height:60.25pt" o:ole="">
-            <v:imagedata r:id="rId66" o:title=""/>
+          <v:shape id="_x0000_i1048" type="#_x0000_t75" style="width:194.55pt;height:60.25pt" o:ole="">
+            <v:imagedata r:id="rId57" o:title=""/>
           </v:shape>
-          <o:OLEObject Type="Embed" ProgID="Equation.DSMT4" ShapeID="_x0000_i1053" DrawAspect="Content" ObjectID="_1561183029" r:id="rId67"/>
+          <o:OLEObject Type="Embed" ProgID="Equation.DSMT4" ShapeID="_x0000_i1048" DrawAspect="Content" ObjectID="_1561184400" r:id="rId58"/>
         </w:object>
       </w:r>
     </w:p>
@@ -1725,7 +2005,7 @@
                     </pic:cNvPicPr>
                   </pic:nvPicPr>
                   <pic:blipFill>
-                    <a:blip r:embed="rId68" cstate="print"/>
+                    <a:blip r:embed="rId59" cstate="print"/>
                     <a:srcRect/>
                     <a:stretch>
                       <a:fillRect/>
@@ -1979,7 +2259,7 @@
                     <pic:cNvPicPr/>
                   </pic:nvPicPr>
                   <pic:blipFill>
-                    <a:blip r:embed="rId69" cstate="print"/>
+                    <a:blip r:embed="rId60" cstate="print"/>
                     <a:stretch>
                       <a:fillRect/>
                     </a:stretch>
@@ -2018,10 +2298,10 @@
           <w:sz w:val="24"/>
         </w:rPr>
         <w:object w:dxaOrig="520" w:dyaOrig="320">
-          <v:shape id="_x0000_i1083" type="#_x0000_t75" style="width:26.3pt;height:15.9pt" o:ole="">
-            <v:imagedata r:id="rId70" o:title=""/>
+          <v:shape id="_x0000_i1049" type="#_x0000_t75" style="width:26.3pt;height:15.9pt" o:ole="">
+            <v:imagedata r:id="rId61" o:title=""/>
           </v:shape>
-          <o:OLEObject Type="Embed" ProgID="Equation.DSMT4" ShapeID="_x0000_i1083" DrawAspect="Content" ObjectID="_1561183030" r:id="rId71"/>
+          <o:OLEObject Type="Embed" ProgID="Equation.DSMT4" ShapeID="_x0000_i1049" DrawAspect="Content" ObjectID="_1561184401" r:id="rId62"/>
         </w:object>
       </w:r>
       <w:r>
@@ -2037,10 +2317,10 @@
           <w:sz w:val="24"/>
         </w:rPr>
         <w:object w:dxaOrig="920" w:dyaOrig="360">
-          <v:shape id="_x0000_i1084" type="#_x0000_t75" style="width:45.7pt;height:18pt" o:ole="">
-            <v:imagedata r:id="rId32" o:title=""/>
+          <v:shape id="_x0000_i1050" type="#_x0000_t75" style="width:45.7pt;height:18pt" o:ole="">
+            <v:imagedata r:id="rId23" o:title=""/>
           </v:shape>
-          <o:OLEObject Type="Embed" ProgID="Equation.DSMT4" ShapeID="_x0000_i1084" DrawAspect="Content" ObjectID="_1561183031" r:id="rId72"/>
+          <o:OLEObject Type="Embed" ProgID="Equation.DSMT4" ShapeID="_x0000_i1050" DrawAspect="Content" ObjectID="_1561184402" r:id="rId63"/>
         </w:object>
       </w:r>
       <w:r>
@@ -2056,10 +2336,10 @@
           <w:sz w:val="24"/>
         </w:rPr>
         <w:object w:dxaOrig="1100" w:dyaOrig="279">
-          <v:shape id="_x0000_i1085" type="#_x0000_t75" style="width:54.7pt;height:14.55pt" o:ole="">
-            <v:imagedata r:id="rId73" o:title=""/>
+          <v:shape id="_x0000_i1051" type="#_x0000_t75" style="width:54.7pt;height:14.55pt" o:ole="">
+            <v:imagedata r:id="rId64" o:title=""/>
           </v:shape>
-          <o:OLEObject Type="Embed" ProgID="Equation.DSMT4" ShapeID="_x0000_i1085" DrawAspect="Content" ObjectID="_1561183032" r:id="rId74"/>
+          <o:OLEObject Type="Embed" ProgID="Equation.DSMT4" ShapeID="_x0000_i1051" DrawAspect="Content" ObjectID="_1561184403" r:id="rId65"/>
         </w:object>
       </w:r>
       <w:r>
@@ -2075,10 +2355,10 @@
           <w:sz w:val="24"/>
         </w:rPr>
         <w:object w:dxaOrig="3879" w:dyaOrig="1200">
-          <v:shape id="_x0000_i1086" type="#_x0000_t75" style="width:194.55pt;height:60.25pt" o:ole="">
-            <v:imagedata r:id="rId75" o:title=""/>
+          <v:shape id="_x0000_i1052" type="#_x0000_t75" style="width:194.55pt;height:60.25pt" o:ole="">
+            <v:imagedata r:id="rId66" o:title=""/>
           </v:shape>
-          <o:OLEObject Type="Embed" ProgID="Equation.DSMT4" ShapeID="_x0000_i1086" DrawAspect="Content" ObjectID="_1561183033" r:id="rId76"/>
+          <o:OLEObject Type="Embed" ProgID="Equation.DSMT4" ShapeID="_x0000_i1052" DrawAspect="Content" ObjectID="_1561184404" r:id="rId67"/>
         </w:object>
       </w:r>
       <w:r>
@@ -2168,10 +2448,10 @@
           <w:sz w:val="24"/>
         </w:rPr>
         <w:object w:dxaOrig="400" w:dyaOrig="440">
-          <v:shape id="_x0000_i1087" type="#_x0000_t75" style="width:20.1pt;height:21.45pt" o:ole="">
-            <v:imagedata r:id="rId77" o:title=""/>
+          <v:shape id="_x0000_i1053" type="#_x0000_t75" style="width:20.1pt;height:21.45pt" o:ole="">
+            <v:imagedata r:id="rId68" o:title=""/>
           </v:shape>
-          <o:OLEObject Type="Embed" ProgID="Equation.3" ShapeID="_x0000_i1087" DrawAspect="Content" ObjectID="_1561183034" r:id="rId78"/>
+          <o:OLEObject Type="Embed" ProgID="Equation.3" ShapeID="_x0000_i1053" DrawAspect="Content" ObjectID="_1561184405" r:id="rId69"/>
         </w:object>
       </w:r>
       <w:r>
@@ -2207,10 +2487,10 @@
           <w:sz w:val="24"/>
         </w:rPr>
         <w:object w:dxaOrig="400" w:dyaOrig="440">
-          <v:shape id="_x0000_i1088" type="#_x0000_t75" style="width:20.1pt;height:21.45pt" o:ole="">
-            <v:imagedata r:id="rId79" o:title=""/>
+          <v:shape id="_x0000_i1054" type="#_x0000_t75" style="width:20.1pt;height:21.45pt" o:ole="">
+            <v:imagedata r:id="rId70" o:title=""/>
           </v:shape>
-          <o:OLEObject Type="Embed" ProgID="Equation.3" ShapeID="_x0000_i1088" DrawAspect="Content" ObjectID="_1561183035" r:id="rId80"/>
+          <o:OLEObject Type="Embed" ProgID="Equation.3" ShapeID="_x0000_i1054" DrawAspect="Content" ObjectID="_1561184406" r:id="rId71"/>
         </w:object>
       </w:r>
       <w:r>
@@ -2219,10 +2499,10 @@
           <w:sz w:val="24"/>
         </w:rPr>
         <w:object w:dxaOrig="1160" w:dyaOrig="320">
-          <v:shape id="_x0000_i1089" type="#_x0000_t75" style="width:57.45pt;height:15.9pt" o:ole="">
-            <v:imagedata r:id="rId81" o:title=""/>
+          <v:shape id="_x0000_i1055" type="#_x0000_t75" style="width:57.45pt;height:15.9pt" o:ole="">
+            <v:imagedata r:id="rId72" o:title=""/>
           </v:shape>
-          <o:OLEObject Type="Embed" ProgID="Equation.DSMT4" ShapeID="_x0000_i1089" DrawAspect="Content" ObjectID="_1561183036" r:id="rId82"/>
+          <o:OLEObject Type="Embed" ProgID="Equation.DSMT4" ShapeID="_x0000_i1055" DrawAspect="Content" ObjectID="_1561184407" r:id="rId73"/>
         </w:object>
       </w:r>
     </w:p>
@@ -2251,10 +2531,10 @@
           <w:sz w:val="24"/>
         </w:rPr>
         <w:object w:dxaOrig="560" w:dyaOrig="360">
-          <v:shape id="_x0000_i1090" type="#_x0000_t75" style="width:27.7pt;height:18pt" o:ole="">
-            <v:imagedata r:id="rId83" o:title=""/>
+          <v:shape id="_x0000_i1056" type="#_x0000_t75" style="width:27.7pt;height:18pt" o:ole="">
+            <v:imagedata r:id="rId74" o:title=""/>
           </v:shape>
-          <o:OLEObject Type="Embed" ProgID="Equation.3" ShapeID="_x0000_i1090" DrawAspect="Content" ObjectID="_1561183037" r:id="rId84"/>
+          <o:OLEObject Type="Embed" ProgID="Equation.3" ShapeID="_x0000_i1056" DrawAspect="Content" ObjectID="_1561184408" r:id="rId75"/>
         </w:object>
       </w:r>
       <w:r>
@@ -2263,10 +2543,10 @@
           <w:sz w:val="24"/>
         </w:rPr>
         <w:object w:dxaOrig="740" w:dyaOrig="279">
-          <v:shape id="_x0000_i1091" type="#_x0000_t75" style="width:36.7pt;height:14.55pt" o:ole="">
-            <v:imagedata r:id="rId85" o:title=""/>
+          <v:shape id="_x0000_i1057" type="#_x0000_t75" style="width:36.7pt;height:14.55pt" o:ole="">
+            <v:imagedata r:id="rId76" o:title=""/>
           </v:shape>
-          <o:OLEObject Type="Embed" ProgID="Equation.DSMT4" ShapeID="_x0000_i1091" DrawAspect="Content" ObjectID="_1561183038" r:id="rId86"/>
+          <o:OLEObject Type="Embed" ProgID="Equation.DSMT4" ShapeID="_x0000_i1057" DrawAspect="Content" ObjectID="_1561184409" r:id="rId77"/>
         </w:object>
       </w:r>
     </w:p>
@@ -2307,10 +2587,10 @@
           <w:sz w:val="24"/>
         </w:rPr>
         <w:object w:dxaOrig="859" w:dyaOrig="440">
-          <v:shape id="_x0000_i1092" type="#_x0000_t75" style="width:42.9pt;height:21.45pt" o:ole="">
-            <v:imagedata r:id="rId87" o:title=""/>
+          <v:shape id="_x0000_i1058" type="#_x0000_t75" style="width:42.9pt;height:21.45pt" o:ole="">
+            <v:imagedata r:id="rId78" o:title=""/>
           </v:shape>
-          <o:OLEObject Type="Embed" ProgID="Equation.DSMT4" ShapeID="_x0000_i1092" DrawAspect="Content" ObjectID="_1561183039" r:id="rId88"/>
+          <o:OLEObject Type="Embed" ProgID="Equation.DSMT4" ShapeID="_x0000_i1058" DrawAspect="Content" ObjectID="_1561184410" r:id="rId79"/>
         </w:object>
       </w:r>
       <w:r>
@@ -2326,10 +2606,10 @@
           <w:sz w:val="24"/>
         </w:rPr>
         <w:object w:dxaOrig="940" w:dyaOrig="440">
-          <v:shape id="_x0000_i1093" type="#_x0000_t75" style="width:47.1pt;height:21.45pt" o:ole="">
-            <v:imagedata r:id="rId89" o:title=""/>
+          <v:shape id="_x0000_i1059" type="#_x0000_t75" style="width:47.1pt;height:21.45pt" o:ole="">
+            <v:imagedata r:id="rId80" o:title=""/>
           </v:shape>
-          <o:OLEObject Type="Embed" ProgID="Equation.DSMT4" ShapeID="_x0000_i1093" DrawAspect="Content" ObjectID="_1561183040" r:id="rId90"/>
+          <o:OLEObject Type="Embed" ProgID="Equation.DSMT4" ShapeID="_x0000_i1059" DrawAspect="Content" ObjectID="_1561184411" r:id="rId81"/>
         </w:object>
       </w:r>
     </w:p>
@@ -2354,10 +2634,10 @@
           <w:sz w:val="24"/>
         </w:rPr>
         <w:object w:dxaOrig="240" w:dyaOrig="260">
-          <v:shape id="_x0000_i1094" type="#_x0000_t75" style="width:11.75pt;height:12.45pt" o:ole="">
-            <v:imagedata r:id="rId91" o:title=""/>
+          <v:shape id="_x0000_i1060" type="#_x0000_t75" style="width:11.75pt;height:12.45pt" o:ole="">
+            <v:imagedata r:id="rId82" o:title=""/>
           </v:shape>
-          <o:OLEObject Type="Embed" ProgID="Equation.DSMT4" ShapeID="_x0000_i1094" DrawAspect="Content" ObjectID="_1561183041" r:id="rId92"/>
+          <o:OLEObject Type="Embed" ProgID="Equation.DSMT4" ShapeID="_x0000_i1060" DrawAspect="Content" ObjectID="_1561184412" r:id="rId83"/>
         </w:object>
       </w:r>
       <w:r>
@@ -2373,10 +2653,10 @@
           <w:sz w:val="24"/>
         </w:rPr>
         <w:object w:dxaOrig="1020" w:dyaOrig="279">
-          <v:shape id="_x0000_i1095" type="#_x0000_t75" style="width:51.25pt;height:14.55pt" o:ole="">
-            <v:imagedata r:id="rId93" o:title=""/>
+          <v:shape id="_x0000_i1061" type="#_x0000_t75" style="width:51.25pt;height:14.55pt" o:ole="">
+            <v:imagedata r:id="rId84" o:title=""/>
           </v:shape>
-          <o:OLEObject Type="Embed" ProgID="Equation.DSMT4" ShapeID="_x0000_i1095" DrawAspect="Content" ObjectID="_1561183042" r:id="rId94"/>
+          <o:OLEObject Type="Embed" ProgID="Equation.DSMT4" ShapeID="_x0000_i1061" DrawAspect="Content" ObjectID="_1561184413" r:id="rId85"/>
         </w:object>
       </w:r>
       <w:r>
@@ -2408,10 +2688,10 @@
           <w:sz w:val="24"/>
         </w:rPr>
         <w:object w:dxaOrig="1359" w:dyaOrig="279">
-          <v:shape id="_x0000_i1096" type="#_x0000_t75" style="width:68.55pt;height:14.55pt" o:ole="">
-            <v:imagedata r:id="rId95" o:title=""/>
+          <v:shape id="_x0000_i1062" type="#_x0000_t75" style="width:68.55pt;height:14.55pt" o:ole="">
+            <v:imagedata r:id="rId86" o:title=""/>
           </v:shape>
-          <o:OLEObject Type="Embed" ProgID="Equation.DSMT4" ShapeID="_x0000_i1096" DrawAspect="Content" ObjectID="_1561183043" r:id="rId96"/>
+          <o:OLEObject Type="Embed" ProgID="Equation.DSMT4" ShapeID="_x0000_i1062" DrawAspect="Content" ObjectID="_1561184414" r:id="rId87"/>
         </w:object>
       </w:r>
       <w:r>
@@ -2469,7 +2749,7 @@
                     </pic:cNvPicPr>
                   </pic:nvPicPr>
                   <pic:blipFill>
-                    <a:blip r:embed="rId97" cstate="print"/>
+                    <a:blip r:embed="rId88" cstate="print"/>
                     <a:srcRect/>
                     <a:stretch>
                       <a:fillRect/>
@@ -2546,7 +2826,7 @@
                     </pic:cNvPicPr>
                   </pic:nvPicPr>
                   <pic:blipFill>
-                    <a:blip r:embed="rId98" cstate="print"/>
+                    <a:blip r:embed="rId89" cstate="print"/>
                     <a:srcRect/>
                     <a:stretch>
                       <a:fillRect/>
@@ -2638,7 +2918,7 @@
                     </pic:cNvPicPr>
                   </pic:nvPicPr>
                   <pic:blipFill>
-                    <a:blip r:embed="rId99" cstate="print"/>
+                    <a:blip r:embed="rId90" cstate="print"/>
                     <a:srcRect/>
                     <a:stretch>
                       <a:fillRect/>
@@ -2708,8 +2988,8 @@
           <w:sz w:val="24"/>
         </w:rPr>
       </w:pPr>
-      <w:bookmarkStart w:id="0" w:name="OLE_LINK5"/>
-      <w:bookmarkStart w:id="1" w:name="OLE_LINK6"/>
+      <w:bookmarkStart w:id="1" w:name="OLE_LINK5"/>
+      <w:bookmarkStart w:id="2" w:name="OLE_LINK6"/>
       <w:r>
         <w:rPr>
           <w:rFonts w:hint="eastAsia"/>
@@ -2727,8 +3007,8 @@
         <w:t xml:space="preserve"> 原传递函数的求取</w:t>
       </w:r>
     </w:p>
-    <w:bookmarkEnd w:id="0"/>
     <w:bookmarkEnd w:id="1"/>
+    <w:bookmarkEnd w:id="2"/>
     <w:p>
       <w:pPr>
         <w:spacing w:afterLines="50" w:after="156" w:line="360" w:lineRule="auto"/>
@@ -2750,10 +3030,10 @@
           <w:sz w:val="24"/>
         </w:rPr>
         <w:object w:dxaOrig="340" w:dyaOrig="380">
-          <v:shape id="_x0000_i1097" type="#_x0000_t75" style="width:17.3pt;height:18.7pt" o:ole="">
-            <v:imagedata r:id="rId100" o:title=""/>
+          <v:shape id="_x0000_i1063" type="#_x0000_t75" style="width:17.3pt;height:18.7pt" o:ole="">
+            <v:imagedata r:id="rId91" o:title=""/>
           </v:shape>
-          <o:OLEObject Type="Embed" ProgID="Equation.DSMT4" ShapeID="_x0000_i1097" DrawAspect="Content" ObjectID="_1561183044" r:id="rId101"/>
+          <o:OLEObject Type="Embed" ProgID="Equation.DSMT4" ShapeID="_x0000_i1063" DrawAspect="Content" ObjectID="_1561184415" r:id="rId92"/>
         </w:object>
       </w:r>
       <w:r>
@@ -2769,10 +3049,10 @@
           <w:sz w:val="24"/>
         </w:rPr>
         <w:object w:dxaOrig="300" w:dyaOrig="360">
-          <v:shape id="_x0000_i1098" type="#_x0000_t75" style="width:15.25pt;height:18pt" o:ole="">
-            <v:imagedata r:id="rId102" o:title=""/>
+          <v:shape id="_x0000_i1064" type="#_x0000_t75" style="width:15.25pt;height:18pt" o:ole="">
+            <v:imagedata r:id="rId93" o:title=""/>
           </v:shape>
-          <o:OLEObject Type="Embed" ProgID="Equation.DSMT4" ShapeID="_x0000_i1098" DrawAspect="Content" ObjectID="_1561183045" r:id="rId103"/>
+          <o:OLEObject Type="Embed" ProgID="Equation.DSMT4" ShapeID="_x0000_i1064" DrawAspect="Content" ObjectID="_1561184416" r:id="rId94"/>
         </w:object>
       </w:r>
       <w:r>
@@ -2792,8 +3072,8 @@
           <w:sz w:val="24"/>
         </w:rPr>
       </w:pPr>
-      <w:bookmarkStart w:id="2" w:name="OLE_LINK1"/>
-      <w:bookmarkStart w:id="3" w:name="OLE_LINK2"/>
+      <w:bookmarkStart w:id="3" w:name="OLE_LINK1"/>
+      <w:bookmarkStart w:id="4" w:name="OLE_LINK2"/>
       <w:r>
         <w:rPr>
           <w:rFonts w:hint="eastAsia"/>
@@ -2818,7 +3098,7 @@
                     </pic:cNvPicPr>
                   </pic:nvPicPr>
                   <pic:blipFill>
-                    <a:blip r:embed="rId104" cstate="print"/>
+                    <a:blip r:embed="rId95" cstate="print"/>
                     <a:srcRect/>
                     <a:stretch>
                       <a:fillRect/>
@@ -2846,8 +3126,8 @@
           </wp:inline>
         </w:drawing>
       </w:r>
-      <w:bookmarkEnd w:id="2"/>
       <w:bookmarkEnd w:id="3"/>
+      <w:bookmarkEnd w:id="4"/>
     </w:p>
     <w:p>
       <w:pPr>
@@ -2870,10 +3150,10 @@
           <w:sz w:val="24"/>
         </w:rPr>
         <w:object w:dxaOrig="340" w:dyaOrig="380">
-          <v:shape id="_x0000_i1099" type="#_x0000_t75" style="width:17.3pt;height:18.7pt" o:ole="">
-            <v:imagedata r:id="rId100" o:title=""/>
+          <v:shape id="_x0000_i1065" type="#_x0000_t75" style="width:17.3pt;height:18.7pt" o:ole="">
+            <v:imagedata r:id="rId91" o:title=""/>
           </v:shape>
-          <o:OLEObject Type="Embed" ProgID="Equation.DSMT4" ShapeID="_x0000_i1099" DrawAspect="Content" ObjectID="_1561183046" r:id="rId105"/>
+          <o:OLEObject Type="Embed" ProgID="Equation.DSMT4" ShapeID="_x0000_i1065" DrawAspect="Content" ObjectID="_1561184417" r:id="rId96"/>
         </w:object>
       </w:r>
       <w:r>
@@ -2889,10 +3169,10 @@
           <w:sz w:val="24"/>
         </w:rPr>
         <w:object w:dxaOrig="300" w:dyaOrig="360">
-          <v:shape id="_x0000_i1100" type="#_x0000_t75" style="width:15.25pt;height:18pt" o:ole="">
-            <v:imagedata r:id="rId102" o:title=""/>
+          <v:shape id="_x0000_i1066" type="#_x0000_t75" style="width:15.25pt;height:18pt" o:ole="">
+            <v:imagedata r:id="rId93" o:title=""/>
           </v:shape>
-          <o:OLEObject Type="Embed" ProgID="Equation.DSMT4" ShapeID="_x0000_i1100" DrawAspect="Content" ObjectID="_1561183047" r:id="rId106"/>
+          <o:OLEObject Type="Embed" ProgID="Equation.DSMT4" ShapeID="_x0000_i1066" DrawAspect="Content" ObjectID="_1561184418" r:id="rId97"/>
         </w:object>
       </w:r>
       <w:r>
@@ -2908,10 +3188,10 @@
           <w:sz w:val="24"/>
         </w:rPr>
         <w:object w:dxaOrig="340" w:dyaOrig="380">
-          <v:shape id="_x0000_i1101" type="#_x0000_t75" style="width:17.3pt;height:18.7pt" o:ole="">
-            <v:imagedata r:id="rId100" o:title=""/>
+          <v:shape id="_x0000_i1067" type="#_x0000_t75" style="width:17.3pt;height:18.7pt" o:ole="">
+            <v:imagedata r:id="rId91" o:title=""/>
           </v:shape>
-          <o:OLEObject Type="Embed" ProgID="Equation.DSMT4" ShapeID="_x0000_i1101" DrawAspect="Content" ObjectID="_1561183048" r:id="rId107"/>
+          <o:OLEObject Type="Embed" ProgID="Equation.DSMT4" ShapeID="_x0000_i1067" DrawAspect="Content" ObjectID="_1561184419" r:id="rId98"/>
         </w:object>
       </w:r>
       <w:r>
@@ -2927,10 +3207,10 @@
           <w:sz w:val="24"/>
         </w:rPr>
         <w:object w:dxaOrig="1120" w:dyaOrig="660">
-          <v:shape id="_x0000_i1102" type="#_x0000_t75" style="width:56.1pt;height:33.25pt" o:ole="">
-            <v:imagedata r:id="rId108" o:title=""/>
+          <v:shape id="_x0000_i1068" type="#_x0000_t75" style="width:56.1pt;height:33.25pt" o:ole="">
+            <v:imagedata r:id="rId99" o:title=""/>
           </v:shape>
-          <o:OLEObject Type="Embed" ProgID="Equation.DSMT4" ShapeID="_x0000_i1102" DrawAspect="Content" ObjectID="_1561183049" r:id="rId109"/>
+          <o:OLEObject Type="Embed" ProgID="Equation.DSMT4" ShapeID="_x0000_i1068" DrawAspect="Content" ObjectID="_1561184420" r:id="rId100"/>
         </w:object>
       </w:r>
       <w:r>
@@ -2946,10 +3226,10 @@
           <w:sz w:val="24"/>
         </w:rPr>
         <w:object w:dxaOrig="1460" w:dyaOrig="620">
-          <v:shape id="_x0000_i1103" type="#_x0000_t75" style="width:72.7pt;height:30.45pt" o:ole="">
-            <v:imagedata r:id="rId110" o:title=""/>
+          <v:shape id="_x0000_i1069" type="#_x0000_t75" style="width:72.7pt;height:30.45pt" o:ole="">
+            <v:imagedata r:id="rId101" o:title=""/>
           </v:shape>
-          <o:OLEObject Type="Embed" ProgID="Equation.DSMT4" ShapeID="_x0000_i1103" DrawAspect="Content" ObjectID="_1561183050" r:id="rId111"/>
+          <o:OLEObject Type="Embed" ProgID="Equation.DSMT4" ShapeID="_x0000_i1069" DrawAspect="Content" ObjectID="_1561184421" r:id="rId102"/>
         </w:object>
       </w:r>
       <w:r>
@@ -2974,10 +3254,10 @@
           <w:sz w:val="24"/>
         </w:rPr>
         <w:object w:dxaOrig="6120" w:dyaOrig="1200">
-          <v:shape id="_x0000_i1104" type="#_x0000_t75" style="width:306pt;height:60.25pt" o:ole="">
-            <v:imagedata r:id="rId112" o:title=""/>
+          <v:shape id="_x0000_i1070" type="#_x0000_t75" style="width:306pt;height:60.25pt" o:ole="">
+            <v:imagedata r:id="rId103" o:title=""/>
           </v:shape>
-          <o:OLEObject Type="Embed" ProgID="Equation.DSMT4" ShapeID="_x0000_i1104" DrawAspect="Content" ObjectID="_1561183051" r:id="rId113"/>
+          <o:OLEObject Type="Embed" ProgID="Equation.DSMT4" ShapeID="_x0000_i1070" DrawAspect="Content" ObjectID="_1561184422" r:id="rId104"/>
         </w:object>
       </w:r>
     </w:p>
@@ -2996,22 +3276,22 @@
         </w:rPr>
         <w:t>解得：</w:t>
       </w:r>
-      <w:bookmarkStart w:id="4" w:name="OLE_LINK7"/>
-      <w:bookmarkStart w:id="5" w:name="OLE_LINK8"/>
+      <w:bookmarkStart w:id="5" w:name="OLE_LINK7"/>
+      <w:bookmarkStart w:id="6" w:name="OLE_LINK8"/>
       <w:r>
         <w:rPr>
           <w:position w:val="-54"/>
           <w:sz w:val="24"/>
         </w:rPr>
         <w:object w:dxaOrig="7040" w:dyaOrig="1200">
-          <v:shape id="_x0000_i1105" type="#_x0000_t75" style="width:351.7pt;height:60.25pt" o:ole="">
-            <v:imagedata r:id="rId114" o:title=""/>
+          <v:shape id="_x0000_i1071" type="#_x0000_t75" style="width:351.7pt;height:60.25pt" o:ole="">
+            <v:imagedata r:id="rId105" o:title=""/>
           </v:shape>
-          <o:OLEObject Type="Embed" ProgID="Equation.DSMT4" ShapeID="_x0000_i1105" DrawAspect="Content" ObjectID="_1561183052" r:id="rId115"/>
+          <o:OLEObject Type="Embed" ProgID="Equation.DSMT4" ShapeID="_x0000_i1071" DrawAspect="Content" ObjectID="_1561184423" r:id="rId106"/>
         </w:object>
       </w:r>
-      <w:bookmarkEnd w:id="4"/>
       <w:bookmarkEnd w:id="5"/>
+      <w:bookmarkEnd w:id="6"/>
     </w:p>
     <w:p>
       <w:pPr>
@@ -3095,7 +3375,7 @@
                     </pic:cNvPicPr>
                   </pic:nvPicPr>
                   <pic:blipFill>
-                    <a:blip r:embed="rId116" cstate="print"/>
+                    <a:blip r:embed="rId107" cstate="print"/>
                     <a:srcRect/>
                     <a:stretch>
                       <a:fillRect/>
@@ -3172,7 +3452,7 @@
                     </pic:cNvPicPr>
                   </pic:nvPicPr>
                   <pic:blipFill>
-                    <a:blip r:embed="rId117" cstate="print"/>
+                    <a:blip r:embed="rId108" cstate="print"/>
                     <a:srcRect/>
                     <a:stretch>
                       <a:fillRect/>
@@ -3249,7 +3529,7 @@
                     </pic:cNvPicPr>
                   </pic:nvPicPr>
                   <pic:blipFill>
-                    <a:blip r:embed="rId118" cstate="print"/>
+                    <a:blip r:embed="rId109" cstate="print"/>
                     <a:srcRect/>
                     <a:stretch>
                       <a:fillRect/>
@@ -3335,7 +3615,7 @@
                     </pic:cNvPicPr>
                   </pic:nvPicPr>
                   <pic:blipFill>
-                    <a:blip r:embed="rId119" cstate="print"/>
+                    <a:blip r:embed="rId110" cstate="print"/>
                     <a:srcRect/>
                     <a:stretch>
                       <a:fillRect/>
@@ -3454,8 +3734,8 @@
         </w:rPr>
       </w:pPr>
     </w:p>
-    <w:bookmarkStart w:id="6" w:name="OLE_LINK3"/>
-    <w:bookmarkStart w:id="7" w:name="OLE_LINK4"/>
+    <w:bookmarkStart w:id="7" w:name="OLE_LINK3"/>
+    <w:bookmarkStart w:id="8" w:name="OLE_LINK4"/>
     <w:p>
       <w:pPr>
         <w:spacing w:afterLines="50" w:after="156" w:line="360" w:lineRule="auto"/>
@@ -3471,14 +3751,14 @@
           <w:sz w:val="24"/>
         </w:rPr>
         <w:object w:dxaOrig="3780" w:dyaOrig="1200">
-          <v:shape id="_x0000_i1221" type="#_x0000_t75" style="width:189pt;height:60.25pt" o:ole="">
-            <v:imagedata r:id="rId120" o:title=""/>
+          <v:shape id="_x0000_i1072" type="#_x0000_t75" style="width:189pt;height:60.25pt" o:ole="">
+            <v:imagedata r:id="rId111" o:title=""/>
           </v:shape>
-          <o:OLEObject Type="Embed" ProgID="Equation.DSMT4" ShapeID="_x0000_i1221" DrawAspect="Content" ObjectID="_1561183053" r:id="rId121"/>
+          <o:OLEObject Type="Embed" ProgID="Equation.DSMT4" ShapeID="_x0000_i1072" DrawAspect="Content" ObjectID="_1561184424" r:id="rId112"/>
         </w:object>
       </w:r>
-      <w:bookmarkEnd w:id="6"/>
       <w:bookmarkEnd w:id="7"/>
+      <w:bookmarkEnd w:id="8"/>
     </w:p>
     <w:p>
       <w:pPr>
@@ -3555,8 +3835,8 @@
         </w:rPr>
         <w:t>其中</w:t>
       </w:r>
-      <w:bookmarkStart w:id="8" w:name="OLE_LINK9"/>
-      <w:bookmarkStart w:id="9" w:name="OLE_LINK10"/>
+      <w:bookmarkStart w:id="9" w:name="OLE_LINK9"/>
+      <w:bookmarkStart w:id="10" w:name="OLE_LINK10"/>
       <m:oMath>
         <m:f>
           <m:fPr>
@@ -3592,8 +3872,8 @@
             </m:r>
           </m:den>
         </m:f>
-        <w:bookmarkEnd w:id="8"/>
         <w:bookmarkEnd w:id="9"/>
+        <w:bookmarkEnd w:id="10"/>
         <m:r>
           <m:rPr>
             <m:sty m:val="p"/>
@@ -4318,7 +4598,7 @@
                     </pic:cNvPicPr>
                   </pic:nvPicPr>
                   <pic:blipFill>
-                    <a:blip r:embed="rId122" cstate="print"/>
+                    <a:blip r:embed="rId113" cstate="print"/>
                     <a:srcRect/>
                     <a:stretch>
                       <a:fillRect/>
@@ -4692,8 +4972,6 @@
           <w:szCs w:val="24"/>
         </w:rPr>
       </w:pPr>
-      <w:bookmarkStart w:id="10" w:name="_GoBack"/>
-      <w:bookmarkEnd w:id="10"/>
     </w:p>
     <w:p/>
     <w:sectPr>
@@ -5530,6 +5808,16 @@
       <w:szCs w:val="24"/>
     </w:rPr>
   </w:style>
+  <w:style w:type="character" w:styleId="a8">
+    <w:name w:val="Placeholder Text"/>
+    <w:basedOn w:val="a0"/>
+    <w:uiPriority w:val="99"/>
+    <w:semiHidden/>
+    <w:rsid w:val="0088486D"/>
+    <w:rPr>
+      <w:color w:val="808080"/>
+    </w:rPr>
+  </w:style>
 </w:styles>
 </file>
 
@@ -5792,4 +6080,16 @@
     </a:ext>
   </a:extLst>
 </a:theme>
+</file>
+
+<file path=customXml/item1.xml><?xml version="1.0" encoding="utf-8"?>
+<b:Sources xmlns:b="http://schemas.openxmlformats.org/officeDocument/2006/bibliography" xmlns="http://schemas.openxmlformats.org/officeDocument/2006/bibliography" SelectedStyle="\APASixthEditionOfficeOnline.xsl" StyleName="APA" Version="6"/>
+</file>
+
+<file path=customXml/itemProps1.xml><?xml version="1.0" encoding="utf-8"?>
+<ds:datastoreItem xmlns:ds="http://schemas.openxmlformats.org/officeDocument/2006/customXml" ds:itemID="{09B4BDDD-7472-410C-A731-E3D590A9F0A9}">
+  <ds:schemaRefs>
+    <ds:schemaRef ds:uri="http://schemas.openxmlformats.org/officeDocument/2006/bibliography"/>
+  </ds:schemaRefs>
+</ds:datastoreItem>
 </file>
</xml_diff>

<commit_message>
Revert "add task demand and conditions to  task 11 design document"
This reverts commit 1e08176c7d76de83e9982a142a2b35fc41945cd2.
</commit_message>
<xml_diff>
--- a/task11/某仿真显示臂俯仰系统设计.docx
+++ b/task11/某仿真显示臂俯仰系统设计.docx
@@ -116,493 +116,16 @@
           <w:sz w:val="24"/>
           <w:szCs w:val="24"/>
         </w:rPr>
-        <w:t>最大跟踪角速度</w:t>
-      </w:r>
-      <w:r>
-        <w:rPr>
-          <w:rFonts w:ascii="宋体" w:eastAsia="宋体" w:hAnsi="宋体" w:cs="Times New Roman" w:hint="eastAsia"/>
-          <w:sz w:val="24"/>
-          <w:szCs w:val="24"/>
-        </w:rPr>
-        <w:t>：</w:t>
-      </w:r>
-      <m:oMath>
-        <m:r>
-          <m:rPr>
-            <m:sty m:val="p"/>
-          </m:rPr>
-          <w:rPr>
-            <w:rFonts w:ascii="Cambria Math" w:eastAsia="宋体" w:hAnsi="Cambria Math" w:cs="Times New Roman" w:hint="eastAsia"/>
-            <w:sz w:val="32"/>
-            <w:szCs w:val="32"/>
-          </w:rPr>
-          <m:t>100</m:t>
-        </m:r>
-        <m:r>
-          <m:rPr>
-            <m:sty m:val="p"/>
-          </m:rPr>
-          <w:rPr>
-            <w:rFonts w:ascii="Cambria Math" w:eastAsia="宋体" w:hAnsi="Cambria Math" w:cs="Times New Roman"/>
-            <w:sz w:val="32"/>
-            <w:szCs w:val="32"/>
-          </w:rPr>
-          <m:t>°</m:t>
-        </m:r>
-        <m:r>
-          <m:rPr>
-            <m:sty m:val="p"/>
-          </m:rPr>
-          <w:rPr>
-            <w:rFonts w:ascii="Cambria Math" w:eastAsia="宋体" w:hAnsi="Cambria Math" w:cs="Times New Roman" w:hint="eastAsia"/>
-            <w:sz w:val="32"/>
-            <w:szCs w:val="32"/>
-          </w:rPr>
-          <m:t>/s</m:t>
-        </m:r>
-      </m:oMath>
-    </w:p>
-    <w:p>
-      <w:pPr>
-        <w:numPr>
-          <w:ilvl w:val="0"/>
-          <w:numId w:val="1"/>
-        </w:numPr>
-        <w:spacing w:afterLines="50" w:after="156" w:line="360" w:lineRule="auto"/>
+        <w:t>超调量：</w:t>
+      </w:r>
+      <w:r>
         <w:rPr>
           <w:rFonts w:ascii="宋体" w:eastAsia="宋体" w:hAnsi="宋体" w:cs="Times New Roman"/>
-          <w:sz w:val="24"/>
-          <w:szCs w:val="24"/>
-        </w:rPr>
-      </w:pPr>
-      <w:r>
-        <w:rPr>
-          <w:rFonts w:ascii="宋体" w:eastAsia="宋体" w:hAnsi="宋体" w:cs="Times New Roman" w:hint="eastAsia"/>
-          <w:sz w:val="24"/>
-          <w:szCs w:val="24"/>
-        </w:rPr>
-        <w:t>最大跟踪角加速度</w:t>
-      </w:r>
-      <w:r>
-        <w:rPr>
-          <w:rFonts w:ascii="宋体" w:eastAsia="宋体" w:hAnsi="宋体" w:cs="Times New Roman" w:hint="eastAsia"/>
-          <w:sz w:val="24"/>
-          <w:szCs w:val="24"/>
-        </w:rPr>
-        <w:t>：</w:t>
-      </w:r>
-      <m:oMath>
-        <m:acc>
-          <m:accPr>
-            <m:chr m:val="̈"/>
-            <m:ctrlPr>
-              <w:rPr>
-                <w:rFonts w:ascii="Cambria Math" w:eastAsia="宋体" w:hAnsi="Cambria Math" w:cs="Times New Roman"/>
-                <w:sz w:val="24"/>
-                <w:szCs w:val="24"/>
-              </w:rPr>
-            </m:ctrlPr>
-          </m:accPr>
-          <m:e>
-            <m:r>
-              <w:rPr>
-                <w:rFonts w:ascii="Cambria Math" w:eastAsia="宋体" w:hAnsi="Cambria Math" w:cs="Times New Roman"/>
-                <w:sz w:val="24"/>
-                <w:szCs w:val="24"/>
-              </w:rPr>
-              <m:t>θ</m:t>
-            </m:r>
-          </m:e>
-        </m:acc>
-        <m:r>
-          <w:rPr>
-            <w:rFonts w:ascii="Cambria Math" w:eastAsia="宋体" w:hAnsi="Cambria Math" w:cs="Times New Roman" w:hint="eastAsia"/>
-            <w:sz w:val="24"/>
-            <w:szCs w:val="24"/>
-          </w:rPr>
-          <m:t>=400</m:t>
-        </m:r>
-        <m:r>
-          <w:rPr>
-            <w:rFonts w:ascii="Cambria Math" w:eastAsia="宋体" w:hAnsi="Cambria Math" w:cs="Times New Roman"/>
-            <w:sz w:val="24"/>
-            <w:szCs w:val="24"/>
-          </w:rPr>
-          <m:t>°</m:t>
-        </m:r>
-        <m:r>
-          <w:rPr>
-            <w:rFonts w:ascii="Cambria Math" w:eastAsia="宋体" w:hAnsi="Cambria Math" w:cs="Times New Roman" w:hint="eastAsia"/>
-            <w:sz w:val="24"/>
-            <w:szCs w:val="24"/>
-          </w:rPr>
-          <m:t>/</m:t>
-        </m:r>
-        <m:sSup>
-          <m:sSupPr>
-            <m:ctrlPr>
-              <w:rPr>
-                <w:rFonts w:ascii="Cambria Math" w:eastAsia="宋体" w:hAnsi="Cambria Math" w:cs="Times New Roman"/>
-                <w:i/>
-                <w:sz w:val="24"/>
-                <w:szCs w:val="24"/>
-              </w:rPr>
-            </m:ctrlPr>
-          </m:sSupPr>
-          <m:e>
-            <m:r>
-              <w:rPr>
-                <w:rFonts w:ascii="Cambria Math" w:eastAsia="宋体" w:hAnsi="Cambria Math" w:cs="Times New Roman"/>
-                <w:sz w:val="24"/>
-                <w:szCs w:val="24"/>
-              </w:rPr>
-              <m:t>s</m:t>
-            </m:r>
-          </m:e>
-          <m:sup>
-            <m:r>
-              <w:rPr>
-                <w:rFonts w:ascii="Cambria Math" w:eastAsia="宋体" w:hAnsi="Cambria Math" w:cs="Times New Roman"/>
-                <w:sz w:val="24"/>
-                <w:szCs w:val="24"/>
-              </w:rPr>
-              <m:t>2</m:t>
-            </m:r>
-          </m:sup>
-        </m:sSup>
-      </m:oMath>
-      <w:r>
-        <w:rPr>
-          <w:rFonts w:ascii="宋体" w:eastAsia="宋体" w:hAnsi="宋体" w:cs="Times New Roman"/>
-          <w:sz w:val="24"/>
-          <w:szCs w:val="24"/>
-        </w:rPr>
-        <w:t xml:space="preserve"> </w:t>
-      </w:r>
-    </w:p>
-    <w:p>
-      <w:pPr>
-        <w:numPr>
-          <w:ilvl w:val="0"/>
-          <w:numId w:val="1"/>
-        </w:numPr>
-        <w:spacing w:afterLines="50" w:after="156" w:line="360" w:lineRule="auto"/>
-        <w:rPr>
-          <w:rFonts w:ascii="宋体" w:eastAsia="宋体" w:hAnsi="宋体" w:cs="Times New Roman"/>
-          <w:sz w:val="24"/>
-          <w:szCs w:val="24"/>
-        </w:rPr>
-      </w:pPr>
-      <w:r>
-        <w:rPr>
-          <w:rFonts w:ascii="宋体" w:eastAsia="宋体" w:hAnsi="宋体" w:cs="Times New Roman" w:hint="eastAsia"/>
-          <w:sz w:val="24"/>
-          <w:szCs w:val="24"/>
-        </w:rPr>
-        <w:t>动态跟踪误差</w:t>
-      </w:r>
-      <w:r>
-        <w:rPr>
-          <w:rFonts w:ascii="宋体" w:eastAsia="宋体" w:hAnsi="宋体" w:cs="Times New Roman" w:hint="eastAsia"/>
-          <w:sz w:val="24"/>
-          <w:szCs w:val="24"/>
-        </w:rPr>
-        <w:t>：</w:t>
-      </w:r>
-      <w:r>
-        <w:rPr>
-          <w:rFonts w:ascii="宋体" w:eastAsia="宋体" w:hAnsi="宋体" w:cs="Times New Roman" w:hint="eastAsia"/>
-          <w:b/>
-          <w:sz w:val="24"/>
-          <w:szCs w:val="24"/>
-        </w:rPr>
-        <w:t>&lt;0.36</w:t>
-      </w:r>
-      <w:r>
-        <w:rPr>
-          <w:rFonts w:ascii="宋体" w:eastAsia="宋体" w:hAnsi="宋体" w:cs="Times New Roman"/>
-          <w:sz w:val="24"/>
-          <w:szCs w:val="24"/>
-        </w:rPr>
-        <w:t xml:space="preserve"> </w:t>
-      </w:r>
-    </w:p>
-    <w:p>
-      <w:pPr>
-        <w:numPr>
-          <w:ilvl w:val="0"/>
-          <w:numId w:val="1"/>
-        </w:numPr>
-        <w:spacing w:afterLines="50" w:after="156" w:line="360" w:lineRule="auto"/>
-        <w:rPr>
-          <w:rFonts w:ascii="宋体" w:eastAsia="宋体" w:hAnsi="宋体" w:cs="Times New Roman"/>
-          <w:sz w:val="24"/>
-          <w:szCs w:val="24"/>
-        </w:rPr>
-      </w:pPr>
-      <w:r>
-        <w:rPr>
-          <w:rFonts w:ascii="宋体" w:eastAsia="宋体" w:hAnsi="宋体" w:cs="Times New Roman" w:hint="eastAsia"/>
-          <w:sz w:val="24"/>
-          <w:szCs w:val="24"/>
-        </w:rPr>
-        <w:t>频率响应</w:t>
-      </w:r>
-      <w:r>
-        <w:rPr>
-          <w:rFonts w:ascii="宋体" w:eastAsia="宋体" w:hAnsi="宋体" w:cs="Times New Roman" w:hint="eastAsia"/>
-          <w:sz w:val="24"/>
-          <w:szCs w:val="24"/>
-        </w:rPr>
-        <w:t>：</w:t>
-      </w:r>
-      <w:r>
-        <w:rPr>
-          <w:rFonts w:ascii="宋体" w:eastAsia="宋体" w:hAnsi="宋体" w:cs="Times New Roman" w:hint="eastAsia"/>
-          <w:sz w:val="24"/>
-          <w:szCs w:val="24"/>
-        </w:rPr>
-        <w:t>&gt;50</w:t>
-      </w:r>
-      <m:oMath>
-        <m:sSup>
-          <m:sSupPr>
-            <m:ctrlPr>
-              <w:rPr>
-                <w:rFonts w:ascii="Cambria Math" w:eastAsia="宋体" w:hAnsi="Cambria Math" w:cs="Times New Roman"/>
-                <w:sz w:val="24"/>
-                <w:szCs w:val="24"/>
-              </w:rPr>
-            </m:ctrlPr>
-          </m:sSupPr>
-          <m:e>
-            <m:r>
-              <w:rPr>
-                <w:rFonts w:ascii="Cambria Math" w:eastAsia="宋体" w:hAnsi="Cambria Math" w:cs="Times New Roman"/>
-                <w:sz w:val="24"/>
-                <w:szCs w:val="24"/>
-              </w:rPr>
-              <m:t>s</m:t>
-            </m:r>
-          </m:e>
-          <m:sup>
-            <m:r>
-              <w:rPr>
-                <w:rFonts w:ascii="Cambria Math" w:eastAsia="宋体" w:hAnsi="Cambria Math" w:cs="Times New Roman"/>
-                <w:sz w:val="24"/>
-                <w:szCs w:val="24"/>
-              </w:rPr>
-              <m:t>-1</m:t>
-            </m:r>
-          </m:sup>
-        </m:sSup>
-      </m:oMath>
-      <w:r>
-        <w:rPr>
-          <w:rFonts w:ascii="宋体" w:eastAsia="宋体" w:hAnsi="宋体" w:cs="Times New Roman"/>
-          <w:sz w:val="24"/>
-          <w:szCs w:val="24"/>
-        </w:rPr>
-        <w:t xml:space="preserve"> </w:t>
-      </w:r>
-      <w:bookmarkStart w:id="0" w:name="_GoBack"/>
-      <w:bookmarkEnd w:id="0"/>
-    </w:p>
-    <w:p>
-      <w:pPr>
-        <w:numPr>
-          <w:ilvl w:val="0"/>
-          <w:numId w:val="1"/>
-        </w:numPr>
-        <w:spacing w:afterLines="50" w:after="156" w:line="360" w:lineRule="auto"/>
-        <w:rPr>
-          <w:rFonts w:ascii="Times New Roman" w:eastAsia="宋体" w:hAnsi="Times New Roman" w:cs="Times New Roman"/>
-          <w:sz w:val="24"/>
-          <w:szCs w:val="24"/>
-        </w:rPr>
-      </w:pPr>
-      <w:r>
-        <w:rPr>
-          <w:rFonts w:ascii="Times New Roman" w:eastAsia="宋体" w:hAnsi="Times New Roman" w:cs="Times New Roman" w:hint="eastAsia"/>
-          <w:sz w:val="24"/>
-          <w:szCs w:val="24"/>
-        </w:rPr>
-        <w:t>相角裕量</w:t>
-      </w:r>
-      <w:r>
-        <w:rPr>
-          <w:rFonts w:ascii="Times New Roman" w:eastAsia="宋体" w:hAnsi="Times New Roman" w:cs="Times New Roman" w:hint="eastAsia"/>
-          <w:sz w:val="24"/>
-          <w:szCs w:val="24"/>
-        </w:rPr>
-        <w:t>：</w:t>
-      </w:r>
-      <w:r>
-        <w:rPr>
-          <w:rFonts w:ascii="Times New Roman" w:eastAsia="宋体" w:hAnsi="Times New Roman" w:cs="Times New Roman"/>
-          <w:sz w:val="24"/>
-          <w:szCs w:val="24"/>
-        </w:rPr>
-        <w:t>&gt;45</w:t>
-      </w:r>
-      <m:oMath>
-        <m:r>
-          <m:rPr>
-            <m:sty m:val="p"/>
-          </m:rPr>
-          <w:rPr>
-            <w:rFonts w:ascii="Cambria Math" w:eastAsia="宋体" w:hAnsi="Cambria Math" w:cs="Times New Roman"/>
-            <w:sz w:val="24"/>
-            <w:szCs w:val="24"/>
-          </w:rPr>
-          <m:t>°</m:t>
-        </m:r>
-      </m:oMath>
-      <w:r>
-        <w:rPr>
-          <w:rFonts w:ascii="Times New Roman" w:eastAsia="宋体" w:hAnsi="Times New Roman" w:cs="Times New Roman"/>
-          <w:sz w:val="24"/>
-          <w:szCs w:val="24"/>
-        </w:rPr>
-        <w:t xml:space="preserve"> </w:t>
-      </w:r>
-    </w:p>
-    <w:p>
-      <w:pPr>
-        <w:spacing w:afterLines="50" w:after="156" w:line="360" w:lineRule="auto"/>
-        <w:rPr>
-          <w:rFonts w:ascii="Times New Roman" w:eastAsia="宋体" w:hAnsi="Times New Roman" w:cs="Times New Roman"/>
-          <w:sz w:val="24"/>
-          <w:szCs w:val="24"/>
-        </w:rPr>
-      </w:pPr>
-      <w:r>
-        <w:rPr>
-          <w:rFonts w:ascii="Times New Roman" w:eastAsia="宋体" w:hAnsi="Times New Roman" w:cs="Times New Roman" w:hint="eastAsia"/>
-          <w:sz w:val="24"/>
-          <w:szCs w:val="24"/>
-        </w:rPr>
-        <w:t>已知：负载转动惯量</w:t>
-      </w:r>
-      <m:oMath>
-        <m:sSub>
-          <m:sSubPr>
-            <m:ctrlPr>
-              <w:rPr>
-                <w:rFonts w:ascii="Cambria Math" w:eastAsia="宋体" w:hAnsi="Cambria Math" w:cs="Times New Roman"/>
-                <w:sz w:val="24"/>
-                <w:szCs w:val="24"/>
-              </w:rPr>
-            </m:ctrlPr>
-          </m:sSubPr>
-          <m:e>
-            <m:r>
-              <w:rPr>
-                <w:rFonts w:ascii="Cambria Math" w:eastAsia="宋体" w:hAnsi="Cambria Math" w:cs="Times New Roman"/>
-                <w:sz w:val="24"/>
-                <w:szCs w:val="24"/>
-              </w:rPr>
-              <m:t>J</m:t>
-            </m:r>
-          </m:e>
-          <m:sub>
-            <m:r>
-              <w:rPr>
-                <w:rFonts w:ascii="Cambria Math" w:eastAsia="宋体" w:hAnsi="Cambria Math" w:cs="Times New Roman"/>
-                <w:sz w:val="24"/>
-                <w:szCs w:val="24"/>
-              </w:rPr>
-              <m:t>f</m:t>
-            </m:r>
-          </m:sub>
-        </m:sSub>
-        <m:r>
-          <w:rPr>
-            <w:rFonts w:ascii="Cambria Math" w:eastAsia="宋体" w:hAnsi="Cambria Math" w:cs="Times New Roman"/>
-            <w:sz w:val="24"/>
-            <w:szCs w:val="24"/>
-          </w:rPr>
-          <m:t>=32kg∙</m:t>
-        </m:r>
-        <m:sSup>
-          <m:sSupPr>
-            <m:ctrlPr>
-              <w:rPr>
-                <w:rFonts w:ascii="Cambria Math" w:eastAsia="宋体" w:hAnsi="Cambria Math" w:cs="Times New Roman"/>
-                <w:i/>
-                <w:sz w:val="24"/>
-                <w:szCs w:val="24"/>
-              </w:rPr>
-            </m:ctrlPr>
-          </m:sSupPr>
-          <m:e>
-            <m:r>
-              <w:rPr>
-                <w:rFonts w:ascii="Cambria Math" w:eastAsia="宋体" w:hAnsi="Cambria Math" w:cs="Times New Roman"/>
-                <w:sz w:val="24"/>
-                <w:szCs w:val="24"/>
-              </w:rPr>
-              <m:t>m</m:t>
-            </m:r>
-          </m:e>
-          <m:sup>
-            <m:r>
-              <w:rPr>
-                <w:rFonts w:ascii="Cambria Math" w:eastAsia="宋体" w:hAnsi="Cambria Math" w:cs="Times New Roman"/>
-                <w:sz w:val="24"/>
-                <w:szCs w:val="24"/>
-              </w:rPr>
-              <m:t>2</m:t>
-            </m:r>
-          </m:sup>
-        </m:sSup>
-      </m:oMath>
-    </w:p>
-    <w:p>
-      <w:pPr>
-        <w:spacing w:afterLines="50" w:after="156" w:line="360" w:lineRule="auto"/>
-        <w:ind w:left="480"/>
-        <w:rPr>
-          <w:rFonts w:ascii="Times New Roman" w:eastAsia="宋体" w:hAnsi="Times New Roman" w:cs="Times New Roman"/>
-          <w:sz w:val="24"/>
-          <w:szCs w:val="24"/>
-        </w:rPr>
-      </w:pPr>
-      <w:r>
-        <w:rPr>
-          <w:rFonts w:ascii="Times New Roman" w:eastAsia="宋体" w:hAnsi="Times New Roman" w:cs="Times New Roman" w:hint="eastAsia"/>
-          <w:sz w:val="24"/>
-          <w:szCs w:val="24"/>
-        </w:rPr>
-        <w:t>经过分析显示臂小车垂直伺服系统为高阶系统，所以对于参数的计算采用高阶系统进行运算。初步的想法是通过规定的指标超调亮和过渡过程花时间，将系统要求的剪切频率以及相位裕度计算出来：采用高阶系统运算的经验公式。</w:t>
-      </w:r>
-    </w:p>
-    <w:p>
-      <w:pPr>
-        <w:spacing w:afterLines="50" w:after="156" w:line="360" w:lineRule="auto"/>
-        <w:ind w:left="480"/>
-        <w:rPr>
-          <w:rFonts w:ascii="Times New Roman" w:eastAsia="宋体" w:hAnsi="Times New Roman" w:cs="Times New Roman"/>
-          <w:sz w:val="24"/>
-          <w:szCs w:val="24"/>
-        </w:rPr>
-      </w:pPr>
-      <w:r>
-        <w:rPr>
-          <w:rFonts w:ascii="Times New Roman" w:eastAsia="宋体" w:hAnsi="Times New Roman" w:cs="Times New Roman" w:hint="eastAsia"/>
-          <w:sz w:val="24"/>
-          <w:szCs w:val="24"/>
-        </w:rPr>
-        <w:t>经验公式一：</w:t>
-      </w:r>
-      <w:r>
-        <w:rPr>
-          <w:rFonts w:ascii="Times New Roman" w:eastAsia="宋体" w:hAnsi="Times New Roman" w:cs="Times New Roman"/>
-          <w:position w:val="-28"/>
-          <w:sz w:val="24"/>
-          <w:szCs w:val="24"/>
-        </w:rPr>
-        <w:object w:dxaOrig="2439" w:dyaOrig="660">
+          <w:position w:val="-14"/>
+          <w:sz w:val="24"/>
+          <w:szCs w:val="24"/>
+        </w:rPr>
+        <w:object w:dxaOrig="1020" w:dyaOrig="380">
           <v:shapetype id="_x0000_t75" coordsize="21600,21600" o:spt="75" o:preferrelative="t" path="m@4@5l@4@11@9@11@9@5xe" filled="f" stroked="f">
             <v:stroke joinstyle="miter"/>
             <v:formulas>
@@ -622,10 +145,207 @@
             <v:path o:extrusionok="f" gradientshapeok="t" o:connecttype="rect"/>
             <o:lock v:ext="edit" aspectratio="t"/>
           </v:shapetype>
-          <v:shape id="_x0000_i1025" type="#_x0000_t75" style="width:122.55pt;height:33.25pt" o:ole="">
-            <v:imagedata r:id="rId8" o:title=""/>
+          <v:shape id="_x0000_i1025" type="#_x0000_t75" style="width:51.25pt;height:18.7pt" o:ole="">
+            <v:imagedata r:id="rId7" o:title=""/>
           </v:shape>
-          <o:OLEObject Type="Embed" ProgID="Equation.DSMT4" ShapeID="_x0000_i1025" DrawAspect="Content" ObjectID="_1561184377" r:id="rId9"/>
+          <o:OLEObject Type="Embed" ProgID="Equation.DSMT4" ShapeID="_x0000_i1025" DrawAspect="Content" ObjectID="_1561183001" r:id="rId8"/>
+        </w:object>
+      </w:r>
+    </w:p>
+    <w:p>
+      <w:pPr>
+        <w:numPr>
+          <w:ilvl w:val="0"/>
+          <w:numId w:val="1"/>
+        </w:numPr>
+        <w:spacing w:afterLines="50" w:after="156" w:line="360" w:lineRule="auto"/>
+        <w:rPr>
+          <w:rFonts w:ascii="宋体" w:eastAsia="宋体" w:hAnsi="宋体" w:cs="Times New Roman"/>
+          <w:sz w:val="24"/>
+          <w:szCs w:val="24"/>
+        </w:rPr>
+      </w:pPr>
+      <w:r>
+        <w:rPr>
+          <w:rFonts w:ascii="宋体" w:eastAsia="宋体" w:hAnsi="宋体" w:cs="Times New Roman" w:hint="eastAsia"/>
+          <w:sz w:val="24"/>
+          <w:szCs w:val="24"/>
+        </w:rPr>
+        <w:t>过渡过程时间：</w:t>
+      </w:r>
+      <w:r>
+        <w:rPr>
+          <w:rFonts w:ascii="宋体" w:eastAsia="宋体" w:hAnsi="宋体" w:cs="Times New Roman"/>
+          <w:position w:val="-12"/>
+          <w:sz w:val="24"/>
+          <w:szCs w:val="24"/>
+        </w:rPr>
+        <w:object w:dxaOrig="980" w:dyaOrig="360">
+          <v:shape id="_x0000_i1026" type="#_x0000_t75" style="width:48.45pt;height:18pt" o:ole="">
+            <v:imagedata r:id="rId9" o:title=""/>
+          </v:shape>
+          <o:OLEObject Type="Embed" ProgID="Equation.DSMT4" ShapeID="_x0000_i1026" DrawAspect="Content" ObjectID="_1561183002" r:id="rId10"/>
+        </w:object>
+      </w:r>
+    </w:p>
+    <w:p>
+      <w:pPr>
+        <w:numPr>
+          <w:ilvl w:val="0"/>
+          <w:numId w:val="1"/>
+        </w:numPr>
+        <w:spacing w:afterLines="50" w:after="156" w:line="360" w:lineRule="auto"/>
+        <w:rPr>
+          <w:rFonts w:ascii="宋体" w:eastAsia="宋体" w:hAnsi="宋体" w:cs="Times New Roman"/>
+          <w:sz w:val="24"/>
+          <w:szCs w:val="24"/>
+        </w:rPr>
+      </w:pPr>
+      <w:r>
+        <w:rPr>
+          <w:rFonts w:ascii="宋体" w:eastAsia="宋体" w:hAnsi="宋体" w:cs="Times New Roman" w:hint="eastAsia"/>
+          <w:sz w:val="24"/>
+          <w:szCs w:val="24"/>
+        </w:rPr>
+        <w:t>角速度：</w:t>
+      </w:r>
+      <w:r>
+        <w:rPr>
+          <w:rFonts w:ascii="宋体" w:eastAsia="宋体" w:hAnsi="宋体" w:cs="Times New Roman"/>
+          <w:b/>
+          <w:position w:val="-6"/>
+          <w:sz w:val="24"/>
+          <w:szCs w:val="24"/>
+        </w:rPr>
+        <w:object w:dxaOrig="1420" w:dyaOrig="440">
+          <v:shape id="_x0000_i1027" type="#_x0000_t75" style="width:71.3pt;height:21.45pt" o:ole="">
+            <v:imagedata r:id="rId11" o:title=""/>
+          </v:shape>
+          <o:OLEObject Type="Embed" ProgID="Equation.DSMT4" ShapeID="_x0000_i1027" DrawAspect="Content" ObjectID="_1561183003" r:id="rId12"/>
+        </w:object>
+      </w:r>
+    </w:p>
+    <w:p>
+      <w:pPr>
+        <w:numPr>
+          <w:ilvl w:val="0"/>
+          <w:numId w:val="1"/>
+        </w:numPr>
+        <w:spacing w:afterLines="50" w:after="156" w:line="360" w:lineRule="auto"/>
+        <w:rPr>
+          <w:rFonts w:ascii="宋体" w:eastAsia="宋体" w:hAnsi="宋体" w:cs="Times New Roman"/>
+          <w:sz w:val="24"/>
+          <w:szCs w:val="24"/>
+        </w:rPr>
+      </w:pPr>
+      <w:r>
+        <w:rPr>
+          <w:rFonts w:ascii="宋体" w:eastAsia="宋体" w:hAnsi="宋体" w:cs="Times New Roman" w:hint="eastAsia"/>
+          <w:sz w:val="24"/>
+          <w:szCs w:val="24"/>
+        </w:rPr>
+        <w:t>角加速度：</w:t>
+      </w:r>
+      <w:r>
+        <w:rPr>
+          <w:rFonts w:ascii="宋体" w:eastAsia="宋体" w:hAnsi="宋体" w:cs="Times New Roman"/>
+          <w:position w:val="-6"/>
+          <w:sz w:val="24"/>
+          <w:szCs w:val="24"/>
+        </w:rPr>
+        <w:object w:dxaOrig="1540" w:dyaOrig="440">
+          <v:shape id="_x0000_i1028" type="#_x0000_t75" style="width:77.55pt;height:21.45pt" o:ole="">
+            <v:imagedata r:id="rId13" o:title=""/>
+          </v:shape>
+          <o:OLEObject Type="Embed" ProgID="Equation.DSMT4" ShapeID="_x0000_i1028" DrawAspect="Content" ObjectID="_1561183004" r:id="rId14"/>
+        </w:object>
+      </w:r>
+    </w:p>
+    <w:p>
+      <w:pPr>
+        <w:numPr>
+          <w:ilvl w:val="0"/>
+          <w:numId w:val="1"/>
+        </w:numPr>
+        <w:spacing w:afterLines="50" w:after="156" w:line="360" w:lineRule="auto"/>
+        <w:rPr>
+          <w:rFonts w:ascii="Times New Roman" w:eastAsia="宋体" w:hAnsi="Times New Roman" w:cs="Times New Roman"/>
+          <w:sz w:val="24"/>
+          <w:szCs w:val="24"/>
+        </w:rPr>
+      </w:pPr>
+      <w:r>
+        <w:rPr>
+          <w:rFonts w:ascii="Times New Roman" w:eastAsia="宋体" w:hAnsi="Times New Roman" w:cs="Times New Roman" w:hint="eastAsia"/>
+          <w:sz w:val="24"/>
+          <w:szCs w:val="24"/>
+        </w:rPr>
+        <w:t>稳态误差：</w:t>
+      </w:r>
+      <w:r>
+        <w:rPr>
+          <w:rFonts w:ascii="Times New Roman" w:eastAsia="宋体" w:hAnsi="Times New Roman" w:cs="Times New Roman"/>
+          <w:position w:val="-12"/>
+          <w:sz w:val="24"/>
+          <w:szCs w:val="24"/>
+        </w:rPr>
+        <w:object w:dxaOrig="1200" w:dyaOrig="360">
+          <v:shape id="_x0000_i1029" type="#_x0000_t75" style="width:60.25pt;height:18pt" o:ole="">
+            <v:imagedata r:id="rId15" o:title=""/>
+          </v:shape>
+          <o:OLEObject Type="Embed" ProgID="Equation.DSMT4" ShapeID="_x0000_i1029" DrawAspect="Content" ObjectID="_1561183005" r:id="rId16"/>
+        </w:object>
+      </w:r>
+    </w:p>
+    <w:p>
+      <w:pPr>
+        <w:spacing w:afterLines="50" w:after="156" w:line="360" w:lineRule="auto"/>
+        <w:ind w:left="480"/>
+        <w:rPr>
+          <w:rFonts w:ascii="Times New Roman" w:eastAsia="宋体" w:hAnsi="Times New Roman" w:cs="Times New Roman"/>
+          <w:sz w:val="24"/>
+          <w:szCs w:val="24"/>
+        </w:rPr>
+      </w:pPr>
+      <w:r>
+        <w:rPr>
+          <w:rFonts w:ascii="Times New Roman" w:eastAsia="宋体" w:hAnsi="Times New Roman" w:cs="Times New Roman" w:hint="eastAsia"/>
+          <w:sz w:val="24"/>
+          <w:szCs w:val="24"/>
+        </w:rPr>
+        <w:t>经过分析显示臂小车垂直伺服系统为高阶系统，所以对于参数的计算采用高阶系统进行运算。初步的想法是通过规定的指标超调亮和过渡过程花时间，将系统要求的剪切频率以及相位裕度计算出来：采用高阶系统运算的经验公式。</w:t>
+      </w:r>
+    </w:p>
+    <w:p>
+      <w:pPr>
+        <w:spacing w:afterLines="50" w:after="156" w:line="360" w:lineRule="auto"/>
+        <w:ind w:left="480"/>
+        <w:rPr>
+          <w:rFonts w:ascii="Times New Roman" w:eastAsia="宋体" w:hAnsi="Times New Roman" w:cs="Times New Roman"/>
+          <w:sz w:val="24"/>
+          <w:szCs w:val="24"/>
+        </w:rPr>
+      </w:pPr>
+      <w:r>
+        <w:rPr>
+          <w:rFonts w:ascii="Times New Roman" w:eastAsia="宋体" w:hAnsi="Times New Roman" w:cs="Times New Roman" w:hint="eastAsia"/>
+          <w:sz w:val="24"/>
+          <w:szCs w:val="24"/>
+        </w:rPr>
+        <w:t>经验公式一：</w:t>
+      </w:r>
+      <w:r>
+        <w:rPr>
+          <w:rFonts w:ascii="Times New Roman" w:eastAsia="宋体" w:hAnsi="Times New Roman" w:cs="Times New Roman"/>
+          <w:position w:val="-28"/>
+          <w:sz w:val="24"/>
+          <w:szCs w:val="24"/>
+        </w:rPr>
+        <w:object w:dxaOrig="2439" w:dyaOrig="660">
+          <v:shape id="_x0000_i1030" type="#_x0000_t75" style="width:122.55pt;height:33.25pt" o:ole="">
+            <v:imagedata r:id="rId17" o:title=""/>
+          </v:shape>
+          <o:OLEObject Type="Embed" ProgID="Equation.DSMT4" ShapeID="_x0000_i1030" DrawAspect="Content" ObjectID="_1561183006" r:id="rId18"/>
         </w:object>
       </w:r>
     </w:p>
@@ -655,10 +375,10 @@
           <w:szCs w:val="24"/>
         </w:rPr>
         <w:object w:dxaOrig="4000" w:dyaOrig="680">
-          <v:shape id="_x0000_i1026" type="#_x0000_t75" style="width:200.1pt;height:33.9pt" o:ole="">
-            <v:imagedata r:id="rId10" o:title=""/>
+          <v:shape id="_x0000_i1031" type="#_x0000_t75" style="width:200.1pt;height:33.9pt" o:ole="">
+            <v:imagedata r:id="rId19" o:title=""/>
           </v:shape>
-          <o:OLEObject Type="Embed" ProgID="Equation.DSMT4" ShapeID="_x0000_i1026" DrawAspect="Content" ObjectID="_1561184378" r:id="rId11"/>
+          <o:OLEObject Type="Embed" ProgID="Equation.DSMT4" ShapeID="_x0000_i1031" DrawAspect="Content" ObjectID="_1561183007" r:id="rId20"/>
         </w:object>
       </w:r>
     </w:p>
@@ -707,10 +427,10 @@
           <w:szCs w:val="24"/>
         </w:rPr>
         <w:object w:dxaOrig="920" w:dyaOrig="360">
-          <v:shape id="_x0000_i1027" type="#_x0000_t75" style="width:45.7pt;height:18pt" o:ole="">
-            <v:imagedata r:id="rId12" o:title=""/>
+          <v:shape id="_x0000_i1032" type="#_x0000_t75" style="width:45.7pt;height:18pt" o:ole="">
+            <v:imagedata r:id="rId21" o:title=""/>
           </v:shape>
-          <o:OLEObject Type="Embed" ProgID="Equation.DSMT4" ShapeID="_x0000_i1027" DrawAspect="Content" ObjectID="_1561184379" r:id="rId13"/>
+          <o:OLEObject Type="Embed" ProgID="Equation.DSMT4" ShapeID="_x0000_i1032" DrawAspect="Content" ObjectID="_1561183008" r:id="rId22"/>
         </w:object>
       </w:r>
     </w:p>
@@ -759,10 +479,10 @@
           <w:szCs w:val="24"/>
         </w:rPr>
         <w:object w:dxaOrig="1600" w:dyaOrig="360">
-          <v:shape id="_x0000_i1028" type="#_x0000_t75" style="width:80.3pt;height:18pt" o:ole="">
-            <v:imagedata r:id="rId14" o:title=""/>
+          <v:shape id="_x0000_i1033" type="#_x0000_t75" style="width:80.3pt;height:18pt" o:ole="">
+            <v:imagedata r:id="rId23" o:title=""/>
           </v:shape>
-          <o:OLEObject Type="Embed" ProgID="Equation.DSMT4" ShapeID="_x0000_i1028" DrawAspect="Content" ObjectID="_1561184380" r:id="rId15"/>
+          <o:OLEObject Type="Embed" ProgID="Equation.DSMT4" ShapeID="_x0000_i1033" DrawAspect="Content" ObjectID="_1561183009" r:id="rId24"/>
         </w:object>
       </w:r>
     </w:p>
@@ -808,10 +528,10 @@
           <w:szCs w:val="24"/>
         </w:rPr>
         <w:object w:dxaOrig="340" w:dyaOrig="380">
-          <v:shape id="_x0000_i1029" type="#_x0000_t75" style="width:17.3pt;height:18.7pt" o:ole="">
-            <v:imagedata r:id="rId16" o:title=""/>
+          <v:shape id="_x0000_i1034" type="#_x0000_t75" style="width:17.3pt;height:18.7pt" o:ole="">
+            <v:imagedata r:id="rId25" o:title=""/>
           </v:shape>
-          <o:OLEObject Type="Embed" ProgID="Equation.DSMT4" ShapeID="_x0000_i1029" DrawAspect="Content" ObjectID="_1561184381" r:id="rId17"/>
+          <o:OLEObject Type="Embed" ProgID="Equation.DSMT4" ShapeID="_x0000_i1034" DrawAspect="Content" ObjectID="_1561183010" r:id="rId26"/>
         </w:object>
       </w:r>
       <w:r>
@@ -849,10 +569,10 @@
           <w:szCs w:val="24"/>
         </w:rPr>
         <w:object w:dxaOrig="1120" w:dyaOrig="660">
-          <v:shape id="_x0000_i1030" type="#_x0000_t75" style="width:56.1pt;height:33.25pt" o:ole="">
-            <v:imagedata r:id="rId18" o:title=""/>
+          <v:shape id="_x0000_i1035" type="#_x0000_t75" style="width:56.1pt;height:33.25pt" o:ole="">
+            <v:imagedata r:id="rId27" o:title=""/>
           </v:shape>
-          <o:OLEObject Type="Embed" ProgID="Equation.DSMT4" ShapeID="_x0000_i1030" DrawAspect="Content" ObjectID="_1561184382" r:id="rId19"/>
+          <o:OLEObject Type="Embed" ProgID="Equation.DSMT4" ShapeID="_x0000_i1035" DrawAspect="Content" ObjectID="_1561183011" r:id="rId28"/>
         </w:object>
       </w:r>
       <w:r>
@@ -965,7 +685,7 @@
                     <pic:cNvPicPr/>
                   </pic:nvPicPr>
                   <pic:blipFill>
-                    <a:blip r:embed="rId20" cstate="print"/>
+                    <a:blip r:embed="rId29" cstate="print"/>
                     <a:stretch>
                       <a:fillRect/>
                     </a:stretch>
@@ -1050,7 +770,7 @@
                     <pic:cNvPicPr/>
                   </pic:nvPicPr>
                   <pic:blipFill>
-                    <a:blip r:embed="rId21" cstate="print"/>
+                    <a:blip r:embed="rId30" cstate="print"/>
                     <a:stretch>
                       <a:fillRect/>
                     </a:stretch>
@@ -1123,7 +843,7 @@
                     <pic:cNvPicPr/>
                   </pic:nvPicPr>
                   <pic:blipFill>
-                    <a:blip r:embed="rId22" cstate="print"/>
+                    <a:blip r:embed="rId31" cstate="print"/>
                     <a:stretch>
                       <a:fillRect/>
                     </a:stretch>
@@ -1222,10 +942,10 @@
           <w:szCs w:val="24"/>
         </w:rPr>
         <w:object w:dxaOrig="920" w:dyaOrig="360">
-          <v:shape id="_x0000_i1031" type="#_x0000_t75" style="width:45.7pt;height:18pt" o:ole="">
-            <v:imagedata r:id="rId23" o:title=""/>
+          <v:shape id="_x0000_i1036" type="#_x0000_t75" style="width:45.7pt;height:18pt" o:ole="">
+            <v:imagedata r:id="rId32" o:title=""/>
           </v:shape>
-          <o:OLEObject Type="Embed" ProgID="Equation.DSMT4" ShapeID="_x0000_i1031" DrawAspect="Content" ObjectID="_1561184383" r:id="rId24"/>
+          <o:OLEObject Type="Embed" ProgID="Equation.DSMT4" ShapeID="_x0000_i1036" DrawAspect="Content" ObjectID="_1561183012" r:id="rId33"/>
         </w:object>
       </w:r>
       <w:r>
@@ -1244,10 +964,10 @@
           <w:szCs w:val="24"/>
         </w:rPr>
         <w:object w:dxaOrig="360" w:dyaOrig="320">
-          <v:shape id="_x0000_i1032" type="#_x0000_t75" style="width:18pt;height:15.9pt" o:ole="">
-            <v:imagedata r:id="rId25" o:title=""/>
+          <v:shape id="_x0000_i1037" type="#_x0000_t75" style="width:18pt;height:15.9pt" o:ole="">
+            <v:imagedata r:id="rId34" o:title=""/>
           </v:shape>
-          <o:OLEObject Type="Embed" ProgID="Equation.DSMT4" ShapeID="_x0000_i1032" DrawAspect="Content" ObjectID="_1561184384" r:id="rId26"/>
+          <o:OLEObject Type="Embed" ProgID="Equation.DSMT4" ShapeID="_x0000_i1037" DrawAspect="Content" ObjectID="_1561183013" r:id="rId35"/>
         </w:object>
       </w:r>
       <w:r>
@@ -1282,10 +1002,10 @@
           <w:szCs w:val="24"/>
         </w:rPr>
         <w:object w:dxaOrig="520" w:dyaOrig="279">
-          <v:shape id="_x0000_i1033" type="#_x0000_t75" style="width:26.3pt;height:14.55pt" o:ole="">
-            <v:imagedata r:id="rId27" o:title=""/>
+          <v:shape id="_x0000_i1038" type="#_x0000_t75" style="width:26.3pt;height:14.55pt" o:ole="">
+            <v:imagedata r:id="rId36" o:title=""/>
           </v:shape>
-          <o:OLEObject Type="Embed" ProgID="Equation.DSMT4" ShapeID="_x0000_i1033" DrawAspect="Content" ObjectID="_1561184385" r:id="rId28"/>
+          <o:OLEObject Type="Embed" ProgID="Equation.DSMT4" ShapeID="_x0000_i1038" DrawAspect="Content" ObjectID="_1561183014" r:id="rId37"/>
         </w:object>
       </w:r>
       <w:r>
@@ -1304,10 +1024,10 @@
           <w:szCs w:val="24"/>
         </w:rPr>
         <w:object w:dxaOrig="1620" w:dyaOrig="380">
-          <v:shape id="_x0000_i1034" type="#_x0000_t75" style="width:81pt;height:18.7pt" o:ole="">
-            <v:imagedata r:id="rId29" o:title=""/>
+          <v:shape id="_x0000_i1039" type="#_x0000_t75" style="width:81pt;height:18.7pt" o:ole="">
+            <v:imagedata r:id="rId38" o:title=""/>
           </v:shape>
-          <o:OLEObject Type="Embed" ProgID="Equation.DSMT4" ShapeID="_x0000_i1034" DrawAspect="Content" ObjectID="_1561184386" r:id="rId30"/>
+          <o:OLEObject Type="Embed" ProgID="Equation.DSMT4" ShapeID="_x0000_i1039" DrawAspect="Content" ObjectID="_1561183015" r:id="rId39"/>
         </w:object>
       </w:r>
     </w:p>
@@ -1341,10 +1061,10 @@
           <w:szCs w:val="24"/>
         </w:rPr>
         <w:object w:dxaOrig="740" w:dyaOrig="360">
-          <v:shape id="_x0000_i1035" type="#_x0000_t75" style="width:36.7pt;height:18pt" o:ole="">
-            <v:imagedata r:id="rId31" o:title=""/>
+          <v:shape id="_x0000_i1040" type="#_x0000_t75" style="width:36.7pt;height:18pt" o:ole="">
+            <v:imagedata r:id="rId40" o:title=""/>
           </v:shape>
-          <o:OLEObject Type="Embed" ProgID="Equation.DSMT4" ShapeID="_x0000_i1035" DrawAspect="Content" ObjectID="_1561184387" r:id="rId32"/>
+          <o:OLEObject Type="Embed" ProgID="Equation.DSMT4" ShapeID="_x0000_i1040" DrawAspect="Content" ObjectID="_1561183016" r:id="rId41"/>
         </w:object>
       </w:r>
     </w:p>
@@ -1375,10 +1095,10 @@
           <w:szCs w:val="24"/>
         </w:rPr>
         <w:object w:dxaOrig="1340" w:dyaOrig="620">
-          <v:shape id="_x0000_i1036" type="#_x0000_t75" style="width:66.45pt;height:30.45pt" o:ole="">
-            <v:imagedata r:id="rId33" o:title=""/>
+          <v:shape id="_x0000_i1041" type="#_x0000_t75" style="width:66.45pt;height:30.45pt" o:ole="">
+            <v:imagedata r:id="rId42" o:title=""/>
           </v:shape>
-          <o:OLEObject Type="Embed" ProgID="Equation.DSMT4" ShapeID="_x0000_i1036" DrawAspect="Content" ObjectID="_1561184388" r:id="rId34"/>
+          <o:OLEObject Type="Embed" ProgID="Equation.DSMT4" ShapeID="_x0000_i1041" DrawAspect="Content" ObjectID="_1561183017" r:id="rId43"/>
         </w:object>
       </w:r>
     </w:p>
@@ -1409,10 +1129,10 @@
           <w:szCs w:val="24"/>
         </w:rPr>
         <w:object w:dxaOrig="660" w:dyaOrig="279">
-          <v:shape id="_x0000_i1037" type="#_x0000_t75" style="width:33.25pt;height:14.55pt" o:ole="">
-            <v:imagedata r:id="rId35" o:title=""/>
+          <v:shape id="_x0000_i1042" type="#_x0000_t75" style="width:33.25pt;height:14.55pt" o:ole="">
+            <v:imagedata r:id="rId44" o:title=""/>
           </v:shape>
-          <o:OLEObject Type="Embed" ProgID="Equation.DSMT4" ShapeID="_x0000_i1037" DrawAspect="Content" ObjectID="_1561184389" r:id="rId36"/>
+          <o:OLEObject Type="Embed" ProgID="Equation.DSMT4" ShapeID="_x0000_i1042" DrawAspect="Content" ObjectID="_1561183018" r:id="rId45"/>
         </w:object>
       </w:r>
       <w:r>
@@ -1451,10 +1171,10 @@
           <w:szCs w:val="24"/>
         </w:rPr>
         <w:object w:dxaOrig="1420" w:dyaOrig="360">
-          <v:shape id="_x0000_i1038" type="#_x0000_t75" style="width:71.3pt;height:18pt" o:ole="">
-            <v:imagedata r:id="rId37" o:title=""/>
+          <v:shape id="_x0000_i1043" type="#_x0000_t75" style="width:71.3pt;height:18pt" o:ole="">
+            <v:imagedata r:id="rId46" o:title=""/>
           </v:shape>
-          <o:OLEObject Type="Embed" ProgID="Equation.DSMT4" ShapeID="_x0000_i1038" DrawAspect="Content" ObjectID="_1561184390" r:id="rId38"/>
+          <o:OLEObject Type="Embed" ProgID="Equation.DSMT4" ShapeID="_x0000_i1043" DrawAspect="Content" ObjectID="_1561183019" r:id="rId47"/>
         </w:object>
       </w:r>
     </w:p>
@@ -1497,10 +1217,10 @@
           <w:szCs w:val="24"/>
         </w:rPr>
         <w:object w:dxaOrig="3360" w:dyaOrig="660">
-          <v:shape id="_x0000_i1039" type="#_x0000_t75" style="width:168.25pt;height:33.25pt" o:ole="">
-            <v:imagedata r:id="rId39" o:title=""/>
+          <v:shape id="_x0000_i1044" type="#_x0000_t75" style="width:168.25pt;height:33.25pt" o:ole="">
+            <v:imagedata r:id="rId48" o:title=""/>
           </v:shape>
-          <o:OLEObject Type="Embed" ProgID="Equation.DSMT4" ShapeID="_x0000_i1039" DrawAspect="Content" ObjectID="_1561184391" r:id="rId40"/>
+          <o:OLEObject Type="Embed" ProgID="Equation.DSMT4" ShapeID="_x0000_i1044" DrawAspect="Content" ObjectID="_1561183020" r:id="rId49"/>
         </w:object>
       </w:r>
     </w:p>
@@ -1523,10 +1243,10 @@
           <w:szCs w:val="24"/>
         </w:rPr>
         <w:object w:dxaOrig="3780" w:dyaOrig="400">
-          <v:shape id="_x0000_i1040" type="#_x0000_t75" style="width:189pt;height:20.1pt" o:ole="">
-            <v:imagedata r:id="rId41" o:title=""/>
+          <v:shape id="_x0000_i1045" type="#_x0000_t75" style="width:189pt;height:20.1pt" o:ole="">
+            <v:imagedata r:id="rId50" o:title=""/>
           </v:shape>
-          <o:OLEObject Type="Embed" ProgID="Equation.DSMT4" ShapeID="_x0000_i1040" DrawAspect="Content" ObjectID="_1561184392" r:id="rId42"/>
+          <o:OLEObject Type="Embed" ProgID="Equation.DSMT4" ShapeID="_x0000_i1045" DrawAspect="Content" ObjectID="_1561183021" r:id="rId51"/>
         </w:object>
       </w:r>
     </w:p>
@@ -1653,10 +1373,10 @@
           <w:szCs w:val="24"/>
         </w:rPr>
         <w:object w:dxaOrig="5480" w:dyaOrig="360">
-          <v:shape id="_x0000_i1041" type="#_x0000_t75" style="width:273.45pt;height:18pt" o:ole="">
-            <v:imagedata r:id="rId43" o:title=""/>
+          <v:shape id="_x0000_i1046" type="#_x0000_t75" style="width:273.45pt;height:18pt" o:ole="">
+            <v:imagedata r:id="rId52" o:title=""/>
           </v:shape>
-          <o:OLEObject Type="Embed" ProgID="Equation.DSMT4" ShapeID="_x0000_i1041" DrawAspect="Content" ObjectID="_1561184393" r:id="rId44"/>
+          <o:OLEObject Type="Embed" ProgID="Equation.DSMT4" ShapeID="_x0000_i1046" DrawAspect="Content" ObjectID="_1561183022" r:id="rId53"/>
         </w:object>
       </w:r>
     </w:p>
@@ -1687,10 +1407,10 @@
           <w:szCs w:val="24"/>
         </w:rPr>
         <w:object w:dxaOrig="920" w:dyaOrig="360">
-          <v:shape id="_x0000_i1042" type="#_x0000_t75" style="width:45.7pt;height:18pt" o:ole="">
-            <v:imagedata r:id="rId45" o:title=""/>
+          <v:shape id="_x0000_i1047" type="#_x0000_t75" style="width:45.7pt;height:18pt" o:ole="">
+            <v:imagedata r:id="rId54" o:title=""/>
           </v:shape>
-          <o:OLEObject Type="Embed" ProgID="Equation.DSMT4" ShapeID="_x0000_i1042" DrawAspect="Content" ObjectID="_1561184394" r:id="rId46"/>
+          <o:OLEObject Type="Embed" ProgID="Equation.DSMT4" ShapeID="_x0000_i1047" DrawAspect="Content" ObjectID="_1561183023" r:id="rId55"/>
         </w:object>
       </w:r>
     </w:p>
@@ -1737,10 +1457,10 @@
           <w:szCs w:val="24"/>
         </w:rPr>
         <w:object w:dxaOrig="600" w:dyaOrig="360">
-          <v:shape id="_x0000_i1043" type="#_x0000_t75" style="width:29.75pt;height:18pt" o:ole="">
-            <v:imagedata r:id="rId47" o:title=""/>
+          <v:shape id="_x0000_i1048" type="#_x0000_t75" style="width:29.75pt;height:18pt" o:ole="">
+            <v:imagedata r:id="rId56" o:title=""/>
           </v:shape>
-          <o:OLEObject Type="Embed" ProgID="Equation.DSMT4" ShapeID="_x0000_i1043" DrawAspect="Content" ObjectID="_1561184395" r:id="rId48"/>
+          <o:OLEObject Type="Embed" ProgID="Equation.DSMT4" ShapeID="_x0000_i1048" DrawAspect="Content" ObjectID="_1561183024" r:id="rId57"/>
         </w:object>
       </w:r>
       <w:r>
@@ -1759,10 +1479,10 @@
           <w:szCs w:val="24"/>
         </w:rPr>
         <w:object w:dxaOrig="1560" w:dyaOrig="360">
-          <v:shape id="_x0000_i1044" type="#_x0000_t75" style="width:78.25pt;height:18pt" o:ole="">
-            <v:imagedata r:id="rId49" o:title=""/>
+          <v:shape id="_x0000_i1049" type="#_x0000_t75" style="width:78.25pt;height:18pt" o:ole="">
+            <v:imagedata r:id="rId58" o:title=""/>
           </v:shape>
-          <o:OLEObject Type="Embed" ProgID="Equation.DSMT4" ShapeID="_x0000_i1044" DrawAspect="Content" ObjectID="_1561184396" r:id="rId50"/>
+          <o:OLEObject Type="Embed" ProgID="Equation.DSMT4" ShapeID="_x0000_i1049" DrawAspect="Content" ObjectID="_1561183025" r:id="rId59"/>
         </w:object>
       </w:r>
       <w:r>
@@ -1781,10 +1501,10 @@
           <w:szCs w:val="24"/>
         </w:rPr>
         <w:object w:dxaOrig="1700" w:dyaOrig="360">
-          <v:shape id="_x0000_i1045" type="#_x0000_t75" style="width:84.45pt;height:18pt" o:ole="">
-            <v:imagedata r:id="rId51" o:title=""/>
+          <v:shape id="_x0000_i1050" type="#_x0000_t75" style="width:84.45pt;height:18pt" o:ole="">
+            <v:imagedata r:id="rId60" o:title=""/>
           </v:shape>
-          <o:OLEObject Type="Embed" ProgID="Equation.DSMT4" ShapeID="_x0000_i1045" DrawAspect="Content" ObjectID="_1561184397" r:id="rId52"/>
+          <o:OLEObject Type="Embed" ProgID="Equation.DSMT4" ShapeID="_x0000_i1050" DrawAspect="Content" ObjectID="_1561183026" r:id="rId61"/>
         </w:object>
       </w:r>
       <w:r>
@@ -1803,10 +1523,10 @@
           <w:szCs w:val="24"/>
         </w:rPr>
         <w:object w:dxaOrig="1719" w:dyaOrig="360">
-          <v:shape id="_x0000_i1046" type="#_x0000_t75" style="width:86.55pt;height:18pt" o:ole="">
-            <v:imagedata r:id="rId53" o:title=""/>
+          <v:shape id="_x0000_i1051" type="#_x0000_t75" style="width:86.55pt;height:18pt" o:ole="">
+            <v:imagedata r:id="rId62" o:title=""/>
           </v:shape>
-          <o:OLEObject Type="Embed" ProgID="Equation.DSMT4" ShapeID="_x0000_i1046" DrawAspect="Content" ObjectID="_1561184398" r:id="rId54"/>
+          <o:OLEObject Type="Embed" ProgID="Equation.DSMT4" ShapeID="_x0000_i1051" DrawAspect="Content" ObjectID="_1561183027" r:id="rId63"/>
         </w:object>
       </w:r>
       <w:r>
@@ -1825,10 +1545,10 @@
           <w:szCs w:val="24"/>
         </w:rPr>
         <w:object w:dxaOrig="1540" w:dyaOrig="360">
-          <v:shape id="_x0000_i1047" type="#_x0000_t75" style="width:77.55pt;height:18pt" o:ole="">
-            <v:imagedata r:id="rId55" o:title=""/>
+          <v:shape id="_x0000_i1052" type="#_x0000_t75" style="width:77.55pt;height:18pt" o:ole="">
+            <v:imagedata r:id="rId64" o:title=""/>
           </v:shape>
-          <o:OLEObject Type="Embed" ProgID="Equation.DSMT4" ShapeID="_x0000_i1047" DrawAspect="Content" ObjectID="_1561184399" r:id="rId56"/>
+          <o:OLEObject Type="Embed" ProgID="Equation.DSMT4" ShapeID="_x0000_i1052" DrawAspect="Content" ObjectID="_1561183028" r:id="rId65"/>
         </w:object>
       </w:r>
       <w:r>
@@ -1860,10 +1580,10 @@
           <w:szCs w:val="24"/>
         </w:rPr>
         <w:object w:dxaOrig="3879" w:dyaOrig="1200">
-          <v:shape id="_x0000_i1048" type="#_x0000_t75" style="width:194.55pt;height:60.25pt" o:ole="">
-            <v:imagedata r:id="rId57" o:title=""/>
+          <v:shape id="_x0000_i1053" type="#_x0000_t75" style="width:194.55pt;height:60.25pt" o:ole="">
+            <v:imagedata r:id="rId66" o:title=""/>
           </v:shape>
-          <o:OLEObject Type="Embed" ProgID="Equation.DSMT4" ShapeID="_x0000_i1048" DrawAspect="Content" ObjectID="_1561184400" r:id="rId58"/>
+          <o:OLEObject Type="Embed" ProgID="Equation.DSMT4" ShapeID="_x0000_i1053" DrawAspect="Content" ObjectID="_1561183029" r:id="rId67"/>
         </w:object>
       </w:r>
     </w:p>
@@ -2005,7 +1725,7 @@
                     </pic:cNvPicPr>
                   </pic:nvPicPr>
                   <pic:blipFill>
-                    <a:blip r:embed="rId59" cstate="print"/>
+                    <a:blip r:embed="rId68" cstate="print"/>
                     <a:srcRect/>
                     <a:stretch>
                       <a:fillRect/>
@@ -2259,7 +1979,7 @@
                     <pic:cNvPicPr/>
                   </pic:nvPicPr>
                   <pic:blipFill>
-                    <a:blip r:embed="rId60" cstate="print"/>
+                    <a:blip r:embed="rId69" cstate="print"/>
                     <a:stretch>
                       <a:fillRect/>
                     </a:stretch>
@@ -2298,10 +2018,10 @@
           <w:sz w:val="24"/>
         </w:rPr>
         <w:object w:dxaOrig="520" w:dyaOrig="320">
-          <v:shape id="_x0000_i1049" type="#_x0000_t75" style="width:26.3pt;height:15.9pt" o:ole="">
-            <v:imagedata r:id="rId61" o:title=""/>
+          <v:shape id="_x0000_i1083" type="#_x0000_t75" style="width:26.3pt;height:15.9pt" o:ole="">
+            <v:imagedata r:id="rId70" o:title=""/>
           </v:shape>
-          <o:OLEObject Type="Embed" ProgID="Equation.DSMT4" ShapeID="_x0000_i1049" DrawAspect="Content" ObjectID="_1561184401" r:id="rId62"/>
+          <o:OLEObject Type="Embed" ProgID="Equation.DSMT4" ShapeID="_x0000_i1083" DrawAspect="Content" ObjectID="_1561183030" r:id="rId71"/>
         </w:object>
       </w:r>
       <w:r>
@@ -2317,10 +2037,10 @@
           <w:sz w:val="24"/>
         </w:rPr>
         <w:object w:dxaOrig="920" w:dyaOrig="360">
-          <v:shape id="_x0000_i1050" type="#_x0000_t75" style="width:45.7pt;height:18pt" o:ole="">
-            <v:imagedata r:id="rId23" o:title=""/>
+          <v:shape id="_x0000_i1084" type="#_x0000_t75" style="width:45.7pt;height:18pt" o:ole="">
+            <v:imagedata r:id="rId32" o:title=""/>
           </v:shape>
-          <o:OLEObject Type="Embed" ProgID="Equation.DSMT4" ShapeID="_x0000_i1050" DrawAspect="Content" ObjectID="_1561184402" r:id="rId63"/>
+          <o:OLEObject Type="Embed" ProgID="Equation.DSMT4" ShapeID="_x0000_i1084" DrawAspect="Content" ObjectID="_1561183031" r:id="rId72"/>
         </w:object>
       </w:r>
       <w:r>
@@ -2336,10 +2056,10 @@
           <w:sz w:val="24"/>
         </w:rPr>
         <w:object w:dxaOrig="1100" w:dyaOrig="279">
-          <v:shape id="_x0000_i1051" type="#_x0000_t75" style="width:54.7pt;height:14.55pt" o:ole="">
-            <v:imagedata r:id="rId64" o:title=""/>
+          <v:shape id="_x0000_i1085" type="#_x0000_t75" style="width:54.7pt;height:14.55pt" o:ole="">
+            <v:imagedata r:id="rId73" o:title=""/>
           </v:shape>
-          <o:OLEObject Type="Embed" ProgID="Equation.DSMT4" ShapeID="_x0000_i1051" DrawAspect="Content" ObjectID="_1561184403" r:id="rId65"/>
+          <o:OLEObject Type="Embed" ProgID="Equation.DSMT4" ShapeID="_x0000_i1085" DrawAspect="Content" ObjectID="_1561183032" r:id="rId74"/>
         </w:object>
       </w:r>
       <w:r>
@@ -2355,10 +2075,10 @@
           <w:sz w:val="24"/>
         </w:rPr>
         <w:object w:dxaOrig="3879" w:dyaOrig="1200">
-          <v:shape id="_x0000_i1052" type="#_x0000_t75" style="width:194.55pt;height:60.25pt" o:ole="">
-            <v:imagedata r:id="rId66" o:title=""/>
+          <v:shape id="_x0000_i1086" type="#_x0000_t75" style="width:194.55pt;height:60.25pt" o:ole="">
+            <v:imagedata r:id="rId75" o:title=""/>
           </v:shape>
-          <o:OLEObject Type="Embed" ProgID="Equation.DSMT4" ShapeID="_x0000_i1052" DrawAspect="Content" ObjectID="_1561184404" r:id="rId67"/>
+          <o:OLEObject Type="Embed" ProgID="Equation.DSMT4" ShapeID="_x0000_i1086" DrawAspect="Content" ObjectID="_1561183033" r:id="rId76"/>
         </w:object>
       </w:r>
       <w:r>
@@ -2448,10 +2168,10 @@
           <w:sz w:val="24"/>
         </w:rPr>
         <w:object w:dxaOrig="400" w:dyaOrig="440">
-          <v:shape id="_x0000_i1053" type="#_x0000_t75" style="width:20.1pt;height:21.45pt" o:ole="">
-            <v:imagedata r:id="rId68" o:title=""/>
+          <v:shape id="_x0000_i1087" type="#_x0000_t75" style="width:20.1pt;height:21.45pt" o:ole="">
+            <v:imagedata r:id="rId77" o:title=""/>
           </v:shape>
-          <o:OLEObject Type="Embed" ProgID="Equation.3" ShapeID="_x0000_i1053" DrawAspect="Content" ObjectID="_1561184405" r:id="rId69"/>
+          <o:OLEObject Type="Embed" ProgID="Equation.3" ShapeID="_x0000_i1087" DrawAspect="Content" ObjectID="_1561183034" r:id="rId78"/>
         </w:object>
       </w:r>
       <w:r>
@@ -2487,10 +2207,10 @@
           <w:sz w:val="24"/>
         </w:rPr>
         <w:object w:dxaOrig="400" w:dyaOrig="440">
-          <v:shape id="_x0000_i1054" type="#_x0000_t75" style="width:20.1pt;height:21.45pt" o:ole="">
-            <v:imagedata r:id="rId70" o:title=""/>
+          <v:shape id="_x0000_i1088" type="#_x0000_t75" style="width:20.1pt;height:21.45pt" o:ole="">
+            <v:imagedata r:id="rId79" o:title=""/>
           </v:shape>
-          <o:OLEObject Type="Embed" ProgID="Equation.3" ShapeID="_x0000_i1054" DrawAspect="Content" ObjectID="_1561184406" r:id="rId71"/>
+          <o:OLEObject Type="Embed" ProgID="Equation.3" ShapeID="_x0000_i1088" DrawAspect="Content" ObjectID="_1561183035" r:id="rId80"/>
         </w:object>
       </w:r>
       <w:r>
@@ -2499,10 +2219,10 @@
           <w:sz w:val="24"/>
         </w:rPr>
         <w:object w:dxaOrig="1160" w:dyaOrig="320">
-          <v:shape id="_x0000_i1055" type="#_x0000_t75" style="width:57.45pt;height:15.9pt" o:ole="">
-            <v:imagedata r:id="rId72" o:title=""/>
+          <v:shape id="_x0000_i1089" type="#_x0000_t75" style="width:57.45pt;height:15.9pt" o:ole="">
+            <v:imagedata r:id="rId81" o:title=""/>
           </v:shape>
-          <o:OLEObject Type="Embed" ProgID="Equation.DSMT4" ShapeID="_x0000_i1055" DrawAspect="Content" ObjectID="_1561184407" r:id="rId73"/>
+          <o:OLEObject Type="Embed" ProgID="Equation.DSMT4" ShapeID="_x0000_i1089" DrawAspect="Content" ObjectID="_1561183036" r:id="rId82"/>
         </w:object>
       </w:r>
     </w:p>
@@ -2531,10 +2251,10 @@
           <w:sz w:val="24"/>
         </w:rPr>
         <w:object w:dxaOrig="560" w:dyaOrig="360">
-          <v:shape id="_x0000_i1056" type="#_x0000_t75" style="width:27.7pt;height:18pt" o:ole="">
-            <v:imagedata r:id="rId74" o:title=""/>
+          <v:shape id="_x0000_i1090" type="#_x0000_t75" style="width:27.7pt;height:18pt" o:ole="">
+            <v:imagedata r:id="rId83" o:title=""/>
           </v:shape>
-          <o:OLEObject Type="Embed" ProgID="Equation.3" ShapeID="_x0000_i1056" DrawAspect="Content" ObjectID="_1561184408" r:id="rId75"/>
+          <o:OLEObject Type="Embed" ProgID="Equation.3" ShapeID="_x0000_i1090" DrawAspect="Content" ObjectID="_1561183037" r:id="rId84"/>
         </w:object>
       </w:r>
       <w:r>
@@ -2543,10 +2263,10 @@
           <w:sz w:val="24"/>
         </w:rPr>
         <w:object w:dxaOrig="740" w:dyaOrig="279">
-          <v:shape id="_x0000_i1057" type="#_x0000_t75" style="width:36.7pt;height:14.55pt" o:ole="">
-            <v:imagedata r:id="rId76" o:title=""/>
+          <v:shape id="_x0000_i1091" type="#_x0000_t75" style="width:36.7pt;height:14.55pt" o:ole="">
+            <v:imagedata r:id="rId85" o:title=""/>
           </v:shape>
-          <o:OLEObject Type="Embed" ProgID="Equation.DSMT4" ShapeID="_x0000_i1057" DrawAspect="Content" ObjectID="_1561184409" r:id="rId77"/>
+          <o:OLEObject Type="Embed" ProgID="Equation.DSMT4" ShapeID="_x0000_i1091" DrawAspect="Content" ObjectID="_1561183038" r:id="rId86"/>
         </w:object>
       </w:r>
     </w:p>
@@ -2587,10 +2307,10 @@
           <w:sz w:val="24"/>
         </w:rPr>
         <w:object w:dxaOrig="859" w:dyaOrig="440">
-          <v:shape id="_x0000_i1058" type="#_x0000_t75" style="width:42.9pt;height:21.45pt" o:ole="">
-            <v:imagedata r:id="rId78" o:title=""/>
+          <v:shape id="_x0000_i1092" type="#_x0000_t75" style="width:42.9pt;height:21.45pt" o:ole="">
+            <v:imagedata r:id="rId87" o:title=""/>
           </v:shape>
-          <o:OLEObject Type="Embed" ProgID="Equation.DSMT4" ShapeID="_x0000_i1058" DrawAspect="Content" ObjectID="_1561184410" r:id="rId79"/>
+          <o:OLEObject Type="Embed" ProgID="Equation.DSMT4" ShapeID="_x0000_i1092" DrawAspect="Content" ObjectID="_1561183039" r:id="rId88"/>
         </w:object>
       </w:r>
       <w:r>
@@ -2606,10 +2326,10 @@
           <w:sz w:val="24"/>
         </w:rPr>
         <w:object w:dxaOrig="940" w:dyaOrig="440">
-          <v:shape id="_x0000_i1059" type="#_x0000_t75" style="width:47.1pt;height:21.45pt" o:ole="">
-            <v:imagedata r:id="rId80" o:title=""/>
+          <v:shape id="_x0000_i1093" type="#_x0000_t75" style="width:47.1pt;height:21.45pt" o:ole="">
+            <v:imagedata r:id="rId89" o:title=""/>
           </v:shape>
-          <o:OLEObject Type="Embed" ProgID="Equation.DSMT4" ShapeID="_x0000_i1059" DrawAspect="Content" ObjectID="_1561184411" r:id="rId81"/>
+          <o:OLEObject Type="Embed" ProgID="Equation.DSMT4" ShapeID="_x0000_i1093" DrawAspect="Content" ObjectID="_1561183040" r:id="rId90"/>
         </w:object>
       </w:r>
     </w:p>
@@ -2634,10 +2354,10 @@
           <w:sz w:val="24"/>
         </w:rPr>
         <w:object w:dxaOrig="240" w:dyaOrig="260">
-          <v:shape id="_x0000_i1060" type="#_x0000_t75" style="width:11.75pt;height:12.45pt" o:ole="">
-            <v:imagedata r:id="rId82" o:title=""/>
+          <v:shape id="_x0000_i1094" type="#_x0000_t75" style="width:11.75pt;height:12.45pt" o:ole="">
+            <v:imagedata r:id="rId91" o:title=""/>
           </v:shape>
-          <o:OLEObject Type="Embed" ProgID="Equation.DSMT4" ShapeID="_x0000_i1060" DrawAspect="Content" ObjectID="_1561184412" r:id="rId83"/>
+          <o:OLEObject Type="Embed" ProgID="Equation.DSMT4" ShapeID="_x0000_i1094" DrawAspect="Content" ObjectID="_1561183041" r:id="rId92"/>
         </w:object>
       </w:r>
       <w:r>
@@ -2653,10 +2373,10 @@
           <w:sz w:val="24"/>
         </w:rPr>
         <w:object w:dxaOrig="1020" w:dyaOrig="279">
-          <v:shape id="_x0000_i1061" type="#_x0000_t75" style="width:51.25pt;height:14.55pt" o:ole="">
-            <v:imagedata r:id="rId84" o:title=""/>
+          <v:shape id="_x0000_i1095" type="#_x0000_t75" style="width:51.25pt;height:14.55pt" o:ole="">
+            <v:imagedata r:id="rId93" o:title=""/>
           </v:shape>
-          <o:OLEObject Type="Embed" ProgID="Equation.DSMT4" ShapeID="_x0000_i1061" DrawAspect="Content" ObjectID="_1561184413" r:id="rId85"/>
+          <o:OLEObject Type="Embed" ProgID="Equation.DSMT4" ShapeID="_x0000_i1095" DrawAspect="Content" ObjectID="_1561183042" r:id="rId94"/>
         </w:object>
       </w:r>
       <w:r>
@@ -2688,10 +2408,10 @@
           <w:sz w:val="24"/>
         </w:rPr>
         <w:object w:dxaOrig="1359" w:dyaOrig="279">
-          <v:shape id="_x0000_i1062" type="#_x0000_t75" style="width:68.55pt;height:14.55pt" o:ole="">
-            <v:imagedata r:id="rId86" o:title=""/>
+          <v:shape id="_x0000_i1096" type="#_x0000_t75" style="width:68.55pt;height:14.55pt" o:ole="">
+            <v:imagedata r:id="rId95" o:title=""/>
           </v:shape>
-          <o:OLEObject Type="Embed" ProgID="Equation.DSMT4" ShapeID="_x0000_i1062" DrawAspect="Content" ObjectID="_1561184414" r:id="rId87"/>
+          <o:OLEObject Type="Embed" ProgID="Equation.DSMT4" ShapeID="_x0000_i1096" DrawAspect="Content" ObjectID="_1561183043" r:id="rId96"/>
         </w:object>
       </w:r>
       <w:r>
@@ -2749,7 +2469,7 @@
                     </pic:cNvPicPr>
                   </pic:nvPicPr>
                   <pic:blipFill>
-                    <a:blip r:embed="rId88" cstate="print"/>
+                    <a:blip r:embed="rId97" cstate="print"/>
                     <a:srcRect/>
                     <a:stretch>
                       <a:fillRect/>
@@ -2826,7 +2546,7 @@
                     </pic:cNvPicPr>
                   </pic:nvPicPr>
                   <pic:blipFill>
-                    <a:blip r:embed="rId89" cstate="print"/>
+                    <a:blip r:embed="rId98" cstate="print"/>
                     <a:srcRect/>
                     <a:stretch>
                       <a:fillRect/>
@@ -2918,7 +2638,7 @@
                     </pic:cNvPicPr>
                   </pic:nvPicPr>
                   <pic:blipFill>
-                    <a:blip r:embed="rId90" cstate="print"/>
+                    <a:blip r:embed="rId99" cstate="print"/>
                     <a:srcRect/>
                     <a:stretch>
                       <a:fillRect/>
@@ -2988,8 +2708,8 @@
           <w:sz w:val="24"/>
         </w:rPr>
       </w:pPr>
-      <w:bookmarkStart w:id="1" w:name="OLE_LINK5"/>
-      <w:bookmarkStart w:id="2" w:name="OLE_LINK6"/>
+      <w:bookmarkStart w:id="0" w:name="OLE_LINK5"/>
+      <w:bookmarkStart w:id="1" w:name="OLE_LINK6"/>
       <w:r>
         <w:rPr>
           <w:rFonts w:hint="eastAsia"/>
@@ -3007,8 +2727,8 @@
         <w:t xml:space="preserve"> 原传递函数的求取</w:t>
       </w:r>
     </w:p>
+    <w:bookmarkEnd w:id="0"/>
     <w:bookmarkEnd w:id="1"/>
-    <w:bookmarkEnd w:id="2"/>
     <w:p>
       <w:pPr>
         <w:spacing w:afterLines="50" w:after="156" w:line="360" w:lineRule="auto"/>
@@ -3030,10 +2750,10 @@
           <w:sz w:val="24"/>
         </w:rPr>
         <w:object w:dxaOrig="340" w:dyaOrig="380">
-          <v:shape id="_x0000_i1063" type="#_x0000_t75" style="width:17.3pt;height:18.7pt" o:ole="">
-            <v:imagedata r:id="rId91" o:title=""/>
+          <v:shape id="_x0000_i1097" type="#_x0000_t75" style="width:17.3pt;height:18.7pt" o:ole="">
+            <v:imagedata r:id="rId100" o:title=""/>
           </v:shape>
-          <o:OLEObject Type="Embed" ProgID="Equation.DSMT4" ShapeID="_x0000_i1063" DrawAspect="Content" ObjectID="_1561184415" r:id="rId92"/>
+          <o:OLEObject Type="Embed" ProgID="Equation.DSMT4" ShapeID="_x0000_i1097" DrawAspect="Content" ObjectID="_1561183044" r:id="rId101"/>
         </w:object>
       </w:r>
       <w:r>
@@ -3049,10 +2769,10 @@
           <w:sz w:val="24"/>
         </w:rPr>
         <w:object w:dxaOrig="300" w:dyaOrig="360">
-          <v:shape id="_x0000_i1064" type="#_x0000_t75" style="width:15.25pt;height:18pt" o:ole="">
-            <v:imagedata r:id="rId93" o:title=""/>
+          <v:shape id="_x0000_i1098" type="#_x0000_t75" style="width:15.25pt;height:18pt" o:ole="">
+            <v:imagedata r:id="rId102" o:title=""/>
           </v:shape>
-          <o:OLEObject Type="Embed" ProgID="Equation.DSMT4" ShapeID="_x0000_i1064" DrawAspect="Content" ObjectID="_1561184416" r:id="rId94"/>
+          <o:OLEObject Type="Embed" ProgID="Equation.DSMT4" ShapeID="_x0000_i1098" DrawAspect="Content" ObjectID="_1561183045" r:id="rId103"/>
         </w:object>
       </w:r>
       <w:r>
@@ -3072,8 +2792,8 @@
           <w:sz w:val="24"/>
         </w:rPr>
       </w:pPr>
-      <w:bookmarkStart w:id="3" w:name="OLE_LINK1"/>
-      <w:bookmarkStart w:id="4" w:name="OLE_LINK2"/>
+      <w:bookmarkStart w:id="2" w:name="OLE_LINK1"/>
+      <w:bookmarkStart w:id="3" w:name="OLE_LINK2"/>
       <w:r>
         <w:rPr>
           <w:rFonts w:hint="eastAsia"/>
@@ -3098,7 +2818,7 @@
                     </pic:cNvPicPr>
                   </pic:nvPicPr>
                   <pic:blipFill>
-                    <a:blip r:embed="rId95" cstate="print"/>
+                    <a:blip r:embed="rId104" cstate="print"/>
                     <a:srcRect/>
                     <a:stretch>
                       <a:fillRect/>
@@ -3126,172 +2846,172 @@
           </wp:inline>
         </w:drawing>
       </w:r>
+      <w:bookmarkEnd w:id="2"/>
       <w:bookmarkEnd w:id="3"/>
+    </w:p>
+    <w:p>
+      <w:pPr>
+        <w:spacing w:afterLines="50" w:after="156" w:line="360" w:lineRule="auto"/>
+        <w:outlineLvl w:val="0"/>
+        <w:rPr>
+          <w:sz w:val="24"/>
+        </w:rPr>
+      </w:pPr>
+      <w:r>
+        <w:rPr>
+          <w:rFonts w:hint="eastAsia"/>
+          <w:sz w:val="24"/>
+        </w:rPr>
+        <w:t>前面已经假设</w:t>
+      </w:r>
+      <w:r>
+        <w:rPr>
+          <w:position w:val="-14"/>
+          <w:sz w:val="24"/>
+        </w:rPr>
+        <w:object w:dxaOrig="340" w:dyaOrig="380">
+          <v:shape id="_x0000_i1099" type="#_x0000_t75" style="width:17.3pt;height:18.7pt" o:ole="">
+            <v:imagedata r:id="rId100" o:title=""/>
+          </v:shape>
+          <o:OLEObject Type="Embed" ProgID="Equation.DSMT4" ShapeID="_x0000_i1099" DrawAspect="Content" ObjectID="_1561183046" r:id="rId105"/>
+        </w:object>
+      </w:r>
+      <w:r>
+        <w:rPr>
+          <w:rFonts w:hint="eastAsia"/>
+          <w:sz w:val="24"/>
+        </w:rPr>
+        <w:t>为后置放大器，</w:t>
+      </w:r>
+      <w:r>
+        <w:rPr>
+          <w:position w:val="-12"/>
+          <w:sz w:val="24"/>
+        </w:rPr>
+        <w:object w:dxaOrig="300" w:dyaOrig="360">
+          <v:shape id="_x0000_i1100" type="#_x0000_t75" style="width:15.25pt;height:18pt" o:ole="">
+            <v:imagedata r:id="rId102" o:title=""/>
+          </v:shape>
+          <o:OLEObject Type="Embed" ProgID="Equation.DSMT4" ShapeID="_x0000_i1100" DrawAspect="Content" ObjectID="_1561183047" r:id="rId106"/>
+        </w:object>
+      </w:r>
+      <w:r>
+        <w:rPr>
+          <w:rFonts w:hint="eastAsia"/>
+          <w:sz w:val="24"/>
+        </w:rPr>
+        <w:t>为矫正环节。为了方便计算取</w:t>
+      </w:r>
+      <w:r>
+        <w:rPr>
+          <w:position w:val="-14"/>
+          <w:sz w:val="24"/>
+        </w:rPr>
+        <w:object w:dxaOrig="340" w:dyaOrig="380">
+          <v:shape id="_x0000_i1101" type="#_x0000_t75" style="width:17.3pt;height:18.7pt" o:ole="">
+            <v:imagedata r:id="rId100" o:title=""/>
+          </v:shape>
+          <o:OLEObject Type="Embed" ProgID="Equation.DSMT4" ShapeID="_x0000_i1101" DrawAspect="Content" ObjectID="_1561183048" r:id="rId107"/>
+        </w:object>
+      </w:r>
+      <w:r>
+        <w:rPr>
+          <w:rFonts w:hint="eastAsia"/>
+          <w:sz w:val="24"/>
+        </w:rPr>
+        <w:t>=2.3使得内闭环的传递函数为</w:t>
+      </w:r>
+      <w:r>
+        <w:rPr>
+          <w:position w:val="-28"/>
+          <w:sz w:val="24"/>
+        </w:rPr>
+        <w:object w:dxaOrig="1120" w:dyaOrig="660">
+          <v:shape id="_x0000_i1102" type="#_x0000_t75" style="width:56.1pt;height:33.25pt" o:ole="">
+            <v:imagedata r:id="rId108" o:title=""/>
+          </v:shape>
+          <o:OLEObject Type="Embed" ProgID="Equation.DSMT4" ShapeID="_x0000_i1102" DrawAspect="Content" ObjectID="_1561183049" r:id="rId109"/>
+        </w:object>
+      </w:r>
+      <w:r>
+        <w:rPr>
+          <w:rFonts w:hint="eastAsia"/>
+          <w:sz w:val="24"/>
+        </w:rPr>
+        <w:t>，这样系统右边的传递函数为</w:t>
+      </w:r>
+      <w:r>
+        <w:rPr>
+          <w:position w:val="-24"/>
+          <w:sz w:val="24"/>
+        </w:rPr>
+        <w:object w:dxaOrig="1460" w:dyaOrig="620">
+          <v:shape id="_x0000_i1103" type="#_x0000_t75" style="width:72.7pt;height:30.45pt" o:ole="">
+            <v:imagedata r:id="rId110" o:title=""/>
+          </v:shape>
+          <o:OLEObject Type="Embed" ProgID="Equation.DSMT4" ShapeID="_x0000_i1103" DrawAspect="Content" ObjectID="_1561183050" r:id="rId111"/>
+        </w:object>
+      </w:r>
+      <w:r>
+        <w:rPr>
+          <w:rFonts w:hint="eastAsia"/>
+          <w:sz w:val="24"/>
+        </w:rPr>
+        <w:t>。从而有关系式：</w:t>
+      </w:r>
+    </w:p>
+    <w:p>
+      <w:pPr>
+        <w:spacing w:afterLines="50" w:after="156" w:line="360" w:lineRule="auto"/>
+        <w:outlineLvl w:val="0"/>
+        <w:rPr>
+          <w:sz w:val="24"/>
+        </w:rPr>
+      </w:pPr>
+      <w:r>
+        <w:rPr>
+          <w:position w:val="-54"/>
+          <w:sz w:val="24"/>
+        </w:rPr>
+        <w:object w:dxaOrig="6120" w:dyaOrig="1200">
+          <v:shape id="_x0000_i1104" type="#_x0000_t75" style="width:306pt;height:60.25pt" o:ole="">
+            <v:imagedata r:id="rId112" o:title=""/>
+          </v:shape>
+          <o:OLEObject Type="Embed" ProgID="Equation.DSMT4" ShapeID="_x0000_i1104" DrawAspect="Content" ObjectID="_1561183051" r:id="rId113"/>
+        </w:object>
+      </w:r>
+    </w:p>
+    <w:p>
+      <w:pPr>
+        <w:spacing w:afterLines="50" w:after="156" w:line="360" w:lineRule="auto"/>
+        <w:outlineLvl w:val="0"/>
+        <w:rPr>
+          <w:sz w:val="24"/>
+        </w:rPr>
+      </w:pPr>
+      <w:r>
+        <w:rPr>
+          <w:rFonts w:hint="eastAsia"/>
+          <w:sz w:val="24"/>
+        </w:rPr>
+        <w:t>解得：</w:t>
+      </w:r>
+      <w:bookmarkStart w:id="4" w:name="OLE_LINK7"/>
+      <w:bookmarkStart w:id="5" w:name="OLE_LINK8"/>
+      <w:r>
+        <w:rPr>
+          <w:position w:val="-54"/>
+          <w:sz w:val="24"/>
+        </w:rPr>
+        <w:object w:dxaOrig="7040" w:dyaOrig="1200">
+          <v:shape id="_x0000_i1105" type="#_x0000_t75" style="width:351.7pt;height:60.25pt" o:ole="">
+            <v:imagedata r:id="rId114" o:title=""/>
+          </v:shape>
+          <o:OLEObject Type="Embed" ProgID="Equation.DSMT4" ShapeID="_x0000_i1105" DrawAspect="Content" ObjectID="_1561183052" r:id="rId115"/>
+        </w:object>
+      </w:r>
       <w:bookmarkEnd w:id="4"/>
-    </w:p>
-    <w:p>
-      <w:pPr>
-        <w:spacing w:afterLines="50" w:after="156" w:line="360" w:lineRule="auto"/>
-        <w:outlineLvl w:val="0"/>
-        <w:rPr>
-          <w:sz w:val="24"/>
-        </w:rPr>
-      </w:pPr>
-      <w:r>
-        <w:rPr>
-          <w:rFonts w:hint="eastAsia"/>
-          <w:sz w:val="24"/>
-        </w:rPr>
-        <w:t>前面已经假设</w:t>
-      </w:r>
-      <w:r>
-        <w:rPr>
-          <w:position w:val="-14"/>
-          <w:sz w:val="24"/>
-        </w:rPr>
-        <w:object w:dxaOrig="340" w:dyaOrig="380">
-          <v:shape id="_x0000_i1065" type="#_x0000_t75" style="width:17.3pt;height:18.7pt" o:ole="">
-            <v:imagedata r:id="rId91" o:title=""/>
-          </v:shape>
-          <o:OLEObject Type="Embed" ProgID="Equation.DSMT4" ShapeID="_x0000_i1065" DrawAspect="Content" ObjectID="_1561184417" r:id="rId96"/>
-        </w:object>
-      </w:r>
-      <w:r>
-        <w:rPr>
-          <w:rFonts w:hint="eastAsia"/>
-          <w:sz w:val="24"/>
-        </w:rPr>
-        <w:t>为后置放大器，</w:t>
-      </w:r>
-      <w:r>
-        <w:rPr>
-          <w:position w:val="-12"/>
-          <w:sz w:val="24"/>
-        </w:rPr>
-        <w:object w:dxaOrig="300" w:dyaOrig="360">
-          <v:shape id="_x0000_i1066" type="#_x0000_t75" style="width:15.25pt;height:18pt" o:ole="">
-            <v:imagedata r:id="rId93" o:title=""/>
-          </v:shape>
-          <o:OLEObject Type="Embed" ProgID="Equation.DSMT4" ShapeID="_x0000_i1066" DrawAspect="Content" ObjectID="_1561184418" r:id="rId97"/>
-        </w:object>
-      </w:r>
-      <w:r>
-        <w:rPr>
-          <w:rFonts w:hint="eastAsia"/>
-          <w:sz w:val="24"/>
-        </w:rPr>
-        <w:t>为矫正环节。为了方便计算取</w:t>
-      </w:r>
-      <w:r>
-        <w:rPr>
-          <w:position w:val="-14"/>
-          <w:sz w:val="24"/>
-        </w:rPr>
-        <w:object w:dxaOrig="340" w:dyaOrig="380">
-          <v:shape id="_x0000_i1067" type="#_x0000_t75" style="width:17.3pt;height:18.7pt" o:ole="">
-            <v:imagedata r:id="rId91" o:title=""/>
-          </v:shape>
-          <o:OLEObject Type="Embed" ProgID="Equation.DSMT4" ShapeID="_x0000_i1067" DrawAspect="Content" ObjectID="_1561184419" r:id="rId98"/>
-        </w:object>
-      </w:r>
-      <w:r>
-        <w:rPr>
-          <w:rFonts w:hint="eastAsia"/>
-          <w:sz w:val="24"/>
-        </w:rPr>
-        <w:t>=2.3使得内闭环的传递函数为</w:t>
-      </w:r>
-      <w:r>
-        <w:rPr>
-          <w:position w:val="-28"/>
-          <w:sz w:val="24"/>
-        </w:rPr>
-        <w:object w:dxaOrig="1120" w:dyaOrig="660">
-          <v:shape id="_x0000_i1068" type="#_x0000_t75" style="width:56.1pt;height:33.25pt" o:ole="">
-            <v:imagedata r:id="rId99" o:title=""/>
-          </v:shape>
-          <o:OLEObject Type="Embed" ProgID="Equation.DSMT4" ShapeID="_x0000_i1068" DrawAspect="Content" ObjectID="_1561184420" r:id="rId100"/>
-        </w:object>
-      </w:r>
-      <w:r>
-        <w:rPr>
-          <w:rFonts w:hint="eastAsia"/>
-          <w:sz w:val="24"/>
-        </w:rPr>
-        <w:t>，这样系统右边的传递函数为</w:t>
-      </w:r>
-      <w:r>
-        <w:rPr>
-          <w:position w:val="-24"/>
-          <w:sz w:val="24"/>
-        </w:rPr>
-        <w:object w:dxaOrig="1460" w:dyaOrig="620">
-          <v:shape id="_x0000_i1069" type="#_x0000_t75" style="width:72.7pt;height:30.45pt" o:ole="">
-            <v:imagedata r:id="rId101" o:title=""/>
-          </v:shape>
-          <o:OLEObject Type="Embed" ProgID="Equation.DSMT4" ShapeID="_x0000_i1069" DrawAspect="Content" ObjectID="_1561184421" r:id="rId102"/>
-        </w:object>
-      </w:r>
-      <w:r>
-        <w:rPr>
-          <w:rFonts w:hint="eastAsia"/>
-          <w:sz w:val="24"/>
-        </w:rPr>
-        <w:t>。从而有关系式：</w:t>
-      </w:r>
-    </w:p>
-    <w:p>
-      <w:pPr>
-        <w:spacing w:afterLines="50" w:after="156" w:line="360" w:lineRule="auto"/>
-        <w:outlineLvl w:val="0"/>
-        <w:rPr>
-          <w:sz w:val="24"/>
-        </w:rPr>
-      </w:pPr>
-      <w:r>
-        <w:rPr>
-          <w:position w:val="-54"/>
-          <w:sz w:val="24"/>
-        </w:rPr>
-        <w:object w:dxaOrig="6120" w:dyaOrig="1200">
-          <v:shape id="_x0000_i1070" type="#_x0000_t75" style="width:306pt;height:60.25pt" o:ole="">
-            <v:imagedata r:id="rId103" o:title=""/>
-          </v:shape>
-          <o:OLEObject Type="Embed" ProgID="Equation.DSMT4" ShapeID="_x0000_i1070" DrawAspect="Content" ObjectID="_1561184422" r:id="rId104"/>
-        </w:object>
-      </w:r>
-    </w:p>
-    <w:p>
-      <w:pPr>
-        <w:spacing w:afterLines="50" w:after="156" w:line="360" w:lineRule="auto"/>
-        <w:outlineLvl w:val="0"/>
-        <w:rPr>
-          <w:sz w:val="24"/>
-        </w:rPr>
-      </w:pPr>
-      <w:r>
-        <w:rPr>
-          <w:rFonts w:hint="eastAsia"/>
-          <w:sz w:val="24"/>
-        </w:rPr>
-        <w:t>解得：</w:t>
-      </w:r>
-      <w:bookmarkStart w:id="5" w:name="OLE_LINK7"/>
-      <w:bookmarkStart w:id="6" w:name="OLE_LINK8"/>
-      <w:r>
-        <w:rPr>
-          <w:position w:val="-54"/>
-          <w:sz w:val="24"/>
-        </w:rPr>
-        <w:object w:dxaOrig="7040" w:dyaOrig="1200">
-          <v:shape id="_x0000_i1071" type="#_x0000_t75" style="width:351.7pt;height:60.25pt" o:ole="">
-            <v:imagedata r:id="rId105" o:title=""/>
-          </v:shape>
-          <o:OLEObject Type="Embed" ProgID="Equation.DSMT4" ShapeID="_x0000_i1071" DrawAspect="Content" ObjectID="_1561184423" r:id="rId106"/>
-        </w:object>
-      </w:r>
       <w:bookmarkEnd w:id="5"/>
-      <w:bookmarkEnd w:id="6"/>
     </w:p>
     <w:p>
       <w:pPr>
@@ -3375,7 +3095,7 @@
                     </pic:cNvPicPr>
                   </pic:nvPicPr>
                   <pic:blipFill>
-                    <a:blip r:embed="rId107" cstate="print"/>
+                    <a:blip r:embed="rId116" cstate="print"/>
                     <a:srcRect/>
                     <a:stretch>
                       <a:fillRect/>
@@ -3452,7 +3172,7 @@
                     </pic:cNvPicPr>
                   </pic:nvPicPr>
                   <pic:blipFill>
-                    <a:blip r:embed="rId108" cstate="print"/>
+                    <a:blip r:embed="rId117" cstate="print"/>
                     <a:srcRect/>
                     <a:stretch>
                       <a:fillRect/>
@@ -3529,7 +3249,7 @@
                     </pic:cNvPicPr>
                   </pic:nvPicPr>
                   <pic:blipFill>
-                    <a:blip r:embed="rId109" cstate="print"/>
+                    <a:blip r:embed="rId118" cstate="print"/>
                     <a:srcRect/>
                     <a:stretch>
                       <a:fillRect/>
@@ -3615,7 +3335,7 @@
                     </pic:cNvPicPr>
                   </pic:nvPicPr>
                   <pic:blipFill>
-                    <a:blip r:embed="rId110" cstate="print"/>
+                    <a:blip r:embed="rId119" cstate="print"/>
                     <a:srcRect/>
                     <a:stretch>
                       <a:fillRect/>
@@ -3734,8 +3454,8 @@
         </w:rPr>
       </w:pPr>
     </w:p>
-    <w:bookmarkStart w:id="7" w:name="OLE_LINK3"/>
-    <w:bookmarkStart w:id="8" w:name="OLE_LINK4"/>
+    <w:bookmarkStart w:id="6" w:name="OLE_LINK3"/>
+    <w:bookmarkStart w:id="7" w:name="OLE_LINK4"/>
     <w:p>
       <w:pPr>
         <w:spacing w:afterLines="50" w:after="156" w:line="360" w:lineRule="auto"/>
@@ -3751,14 +3471,14 @@
           <w:sz w:val="24"/>
         </w:rPr>
         <w:object w:dxaOrig="3780" w:dyaOrig="1200">
-          <v:shape id="_x0000_i1072" type="#_x0000_t75" style="width:189pt;height:60.25pt" o:ole="">
-            <v:imagedata r:id="rId111" o:title=""/>
+          <v:shape id="_x0000_i1221" type="#_x0000_t75" style="width:189pt;height:60.25pt" o:ole="">
+            <v:imagedata r:id="rId120" o:title=""/>
           </v:shape>
-          <o:OLEObject Type="Embed" ProgID="Equation.DSMT4" ShapeID="_x0000_i1072" DrawAspect="Content" ObjectID="_1561184424" r:id="rId112"/>
+          <o:OLEObject Type="Embed" ProgID="Equation.DSMT4" ShapeID="_x0000_i1221" DrawAspect="Content" ObjectID="_1561183053" r:id="rId121"/>
         </w:object>
       </w:r>
+      <w:bookmarkEnd w:id="6"/>
       <w:bookmarkEnd w:id="7"/>
-      <w:bookmarkEnd w:id="8"/>
     </w:p>
     <w:p>
       <w:pPr>
@@ -3835,8 +3555,8 @@
         </w:rPr>
         <w:t>其中</w:t>
       </w:r>
-      <w:bookmarkStart w:id="9" w:name="OLE_LINK9"/>
-      <w:bookmarkStart w:id="10" w:name="OLE_LINK10"/>
+      <w:bookmarkStart w:id="8" w:name="OLE_LINK9"/>
+      <w:bookmarkStart w:id="9" w:name="OLE_LINK10"/>
       <m:oMath>
         <m:f>
           <m:fPr>
@@ -3872,8 +3592,8 @@
             </m:r>
           </m:den>
         </m:f>
+        <w:bookmarkEnd w:id="8"/>
         <w:bookmarkEnd w:id="9"/>
-        <w:bookmarkEnd w:id="10"/>
         <m:r>
           <m:rPr>
             <m:sty m:val="p"/>
@@ -4598,7 +4318,7 @@
                     </pic:cNvPicPr>
                   </pic:nvPicPr>
                   <pic:blipFill>
-                    <a:blip r:embed="rId113" cstate="print"/>
+                    <a:blip r:embed="rId122" cstate="print"/>
                     <a:srcRect/>
                     <a:stretch>
                       <a:fillRect/>
@@ -4972,6 +4692,8 @@
           <w:szCs w:val="24"/>
         </w:rPr>
       </w:pPr>
+      <w:bookmarkStart w:id="10" w:name="_GoBack"/>
+      <w:bookmarkEnd w:id="10"/>
     </w:p>
     <w:p/>
     <w:sectPr>
@@ -5808,16 +5530,6 @@
       <w:szCs w:val="24"/>
     </w:rPr>
   </w:style>
-  <w:style w:type="character" w:styleId="a8">
-    <w:name w:val="Placeholder Text"/>
-    <w:basedOn w:val="a0"/>
-    <w:uiPriority w:val="99"/>
-    <w:semiHidden/>
-    <w:rsid w:val="0088486D"/>
-    <w:rPr>
-      <w:color w:val="808080"/>
-    </w:rPr>
-  </w:style>
 </w:styles>
 </file>
 
@@ -6080,16 +5792,4 @@
     </a:ext>
   </a:extLst>
 </a:theme>
-</file>
-
-<file path=customXml/item1.xml><?xml version="1.0" encoding="utf-8"?>
-<b:Sources xmlns:b="http://schemas.openxmlformats.org/officeDocument/2006/bibliography" xmlns="http://schemas.openxmlformats.org/officeDocument/2006/bibliography" SelectedStyle="\APASixthEditionOfficeOnline.xsl" StyleName="APA" Version="6"/>
-</file>
-
-<file path=customXml/itemProps1.xml><?xml version="1.0" encoding="utf-8"?>
-<ds:datastoreItem xmlns:ds="http://schemas.openxmlformats.org/officeDocument/2006/customXml" ds:itemID="{09B4BDDD-7472-410C-A731-E3D590A9F0A9}">
-  <ds:schemaRefs>
-    <ds:schemaRef ds:uri="http://schemas.openxmlformats.org/officeDocument/2006/bibliography"/>
-  </ds:schemaRefs>
-</ds:datastoreItem>
 </file>
</xml_diff>

<commit_message>
Revert "Revert "add task demand and conditions to  task 11 design document""
This reverts commit ee3f490e5a426341379abfeb792d64effdd5f547.
</commit_message>
<xml_diff>
--- a/task11/某仿真显示臂俯仰系统设计.docx
+++ b/task11/某仿真显示臂俯仰系统设计.docx
@@ -116,16 +116,493 @@
           <w:sz w:val="24"/>
           <w:szCs w:val="24"/>
         </w:rPr>
-        <w:t>超调量：</w:t>
-      </w:r>
-      <w:r>
+        <w:t>最大跟踪角速度</w:t>
+      </w:r>
+      <w:r>
+        <w:rPr>
+          <w:rFonts w:ascii="宋体" w:eastAsia="宋体" w:hAnsi="宋体" w:cs="Times New Roman" w:hint="eastAsia"/>
+          <w:sz w:val="24"/>
+          <w:szCs w:val="24"/>
+        </w:rPr>
+        <w:t>：</w:t>
+      </w:r>
+      <m:oMath>
+        <m:r>
+          <m:rPr>
+            <m:sty m:val="p"/>
+          </m:rPr>
+          <w:rPr>
+            <w:rFonts w:ascii="Cambria Math" w:eastAsia="宋体" w:hAnsi="Cambria Math" w:cs="Times New Roman" w:hint="eastAsia"/>
+            <w:sz w:val="32"/>
+            <w:szCs w:val="32"/>
+          </w:rPr>
+          <m:t>100</m:t>
+        </m:r>
+        <m:r>
+          <m:rPr>
+            <m:sty m:val="p"/>
+          </m:rPr>
+          <w:rPr>
+            <w:rFonts w:ascii="Cambria Math" w:eastAsia="宋体" w:hAnsi="Cambria Math" w:cs="Times New Roman"/>
+            <w:sz w:val="32"/>
+            <w:szCs w:val="32"/>
+          </w:rPr>
+          <m:t>°</m:t>
+        </m:r>
+        <m:r>
+          <m:rPr>
+            <m:sty m:val="p"/>
+          </m:rPr>
+          <w:rPr>
+            <w:rFonts w:ascii="Cambria Math" w:eastAsia="宋体" w:hAnsi="Cambria Math" w:cs="Times New Roman" w:hint="eastAsia"/>
+            <w:sz w:val="32"/>
+            <w:szCs w:val="32"/>
+          </w:rPr>
+          <m:t>/s</m:t>
+        </m:r>
+      </m:oMath>
+    </w:p>
+    <w:p>
+      <w:pPr>
+        <w:numPr>
+          <w:ilvl w:val="0"/>
+          <w:numId w:val="1"/>
+        </w:numPr>
+        <w:spacing w:afterLines="50" w:after="156" w:line="360" w:lineRule="auto"/>
         <w:rPr>
           <w:rFonts w:ascii="宋体" w:eastAsia="宋体" w:hAnsi="宋体" w:cs="Times New Roman"/>
-          <w:position w:val="-14"/>
-          <w:sz w:val="24"/>
-          <w:szCs w:val="24"/>
-        </w:rPr>
-        <w:object w:dxaOrig="1020" w:dyaOrig="380">
+          <w:sz w:val="24"/>
+          <w:szCs w:val="24"/>
+        </w:rPr>
+      </w:pPr>
+      <w:r>
+        <w:rPr>
+          <w:rFonts w:ascii="宋体" w:eastAsia="宋体" w:hAnsi="宋体" w:cs="Times New Roman" w:hint="eastAsia"/>
+          <w:sz w:val="24"/>
+          <w:szCs w:val="24"/>
+        </w:rPr>
+        <w:t>最大跟踪角加速度</w:t>
+      </w:r>
+      <w:r>
+        <w:rPr>
+          <w:rFonts w:ascii="宋体" w:eastAsia="宋体" w:hAnsi="宋体" w:cs="Times New Roman" w:hint="eastAsia"/>
+          <w:sz w:val="24"/>
+          <w:szCs w:val="24"/>
+        </w:rPr>
+        <w:t>：</w:t>
+      </w:r>
+      <m:oMath>
+        <m:acc>
+          <m:accPr>
+            <m:chr m:val="̈"/>
+            <m:ctrlPr>
+              <w:rPr>
+                <w:rFonts w:ascii="Cambria Math" w:eastAsia="宋体" w:hAnsi="Cambria Math" w:cs="Times New Roman"/>
+                <w:sz w:val="24"/>
+                <w:szCs w:val="24"/>
+              </w:rPr>
+            </m:ctrlPr>
+          </m:accPr>
+          <m:e>
+            <m:r>
+              <w:rPr>
+                <w:rFonts w:ascii="Cambria Math" w:eastAsia="宋体" w:hAnsi="Cambria Math" w:cs="Times New Roman"/>
+                <w:sz w:val="24"/>
+                <w:szCs w:val="24"/>
+              </w:rPr>
+              <m:t>θ</m:t>
+            </m:r>
+          </m:e>
+        </m:acc>
+        <m:r>
+          <w:rPr>
+            <w:rFonts w:ascii="Cambria Math" w:eastAsia="宋体" w:hAnsi="Cambria Math" w:cs="Times New Roman" w:hint="eastAsia"/>
+            <w:sz w:val="24"/>
+            <w:szCs w:val="24"/>
+          </w:rPr>
+          <m:t>=400</m:t>
+        </m:r>
+        <m:r>
+          <w:rPr>
+            <w:rFonts w:ascii="Cambria Math" w:eastAsia="宋体" w:hAnsi="Cambria Math" w:cs="Times New Roman"/>
+            <w:sz w:val="24"/>
+            <w:szCs w:val="24"/>
+          </w:rPr>
+          <m:t>°</m:t>
+        </m:r>
+        <m:r>
+          <w:rPr>
+            <w:rFonts w:ascii="Cambria Math" w:eastAsia="宋体" w:hAnsi="Cambria Math" w:cs="Times New Roman" w:hint="eastAsia"/>
+            <w:sz w:val="24"/>
+            <w:szCs w:val="24"/>
+          </w:rPr>
+          <m:t>/</m:t>
+        </m:r>
+        <m:sSup>
+          <m:sSupPr>
+            <m:ctrlPr>
+              <w:rPr>
+                <w:rFonts w:ascii="Cambria Math" w:eastAsia="宋体" w:hAnsi="Cambria Math" w:cs="Times New Roman"/>
+                <w:i/>
+                <w:sz w:val="24"/>
+                <w:szCs w:val="24"/>
+              </w:rPr>
+            </m:ctrlPr>
+          </m:sSupPr>
+          <m:e>
+            <m:r>
+              <w:rPr>
+                <w:rFonts w:ascii="Cambria Math" w:eastAsia="宋体" w:hAnsi="Cambria Math" w:cs="Times New Roman"/>
+                <w:sz w:val="24"/>
+                <w:szCs w:val="24"/>
+              </w:rPr>
+              <m:t>s</m:t>
+            </m:r>
+          </m:e>
+          <m:sup>
+            <m:r>
+              <w:rPr>
+                <w:rFonts w:ascii="Cambria Math" w:eastAsia="宋体" w:hAnsi="Cambria Math" w:cs="Times New Roman"/>
+                <w:sz w:val="24"/>
+                <w:szCs w:val="24"/>
+              </w:rPr>
+              <m:t>2</m:t>
+            </m:r>
+          </m:sup>
+        </m:sSup>
+      </m:oMath>
+      <w:r>
+        <w:rPr>
+          <w:rFonts w:ascii="宋体" w:eastAsia="宋体" w:hAnsi="宋体" w:cs="Times New Roman"/>
+          <w:sz w:val="24"/>
+          <w:szCs w:val="24"/>
+        </w:rPr>
+        <w:t xml:space="preserve"> </w:t>
+      </w:r>
+    </w:p>
+    <w:p>
+      <w:pPr>
+        <w:numPr>
+          <w:ilvl w:val="0"/>
+          <w:numId w:val="1"/>
+        </w:numPr>
+        <w:spacing w:afterLines="50" w:after="156" w:line="360" w:lineRule="auto"/>
+        <w:rPr>
+          <w:rFonts w:ascii="宋体" w:eastAsia="宋体" w:hAnsi="宋体" w:cs="Times New Roman"/>
+          <w:sz w:val="24"/>
+          <w:szCs w:val="24"/>
+        </w:rPr>
+      </w:pPr>
+      <w:r>
+        <w:rPr>
+          <w:rFonts w:ascii="宋体" w:eastAsia="宋体" w:hAnsi="宋体" w:cs="Times New Roman" w:hint="eastAsia"/>
+          <w:sz w:val="24"/>
+          <w:szCs w:val="24"/>
+        </w:rPr>
+        <w:t>动态跟踪误差</w:t>
+      </w:r>
+      <w:r>
+        <w:rPr>
+          <w:rFonts w:ascii="宋体" w:eastAsia="宋体" w:hAnsi="宋体" w:cs="Times New Roman" w:hint="eastAsia"/>
+          <w:sz w:val="24"/>
+          <w:szCs w:val="24"/>
+        </w:rPr>
+        <w:t>：</w:t>
+      </w:r>
+      <w:r>
+        <w:rPr>
+          <w:rFonts w:ascii="宋体" w:eastAsia="宋体" w:hAnsi="宋体" w:cs="Times New Roman" w:hint="eastAsia"/>
+          <w:b/>
+          <w:sz w:val="24"/>
+          <w:szCs w:val="24"/>
+        </w:rPr>
+        <w:t>&lt;0.36</w:t>
+      </w:r>
+      <w:r>
+        <w:rPr>
+          <w:rFonts w:ascii="宋体" w:eastAsia="宋体" w:hAnsi="宋体" w:cs="Times New Roman"/>
+          <w:sz w:val="24"/>
+          <w:szCs w:val="24"/>
+        </w:rPr>
+        <w:t xml:space="preserve"> </w:t>
+      </w:r>
+    </w:p>
+    <w:p>
+      <w:pPr>
+        <w:numPr>
+          <w:ilvl w:val="0"/>
+          <w:numId w:val="1"/>
+        </w:numPr>
+        <w:spacing w:afterLines="50" w:after="156" w:line="360" w:lineRule="auto"/>
+        <w:rPr>
+          <w:rFonts w:ascii="宋体" w:eastAsia="宋体" w:hAnsi="宋体" w:cs="Times New Roman"/>
+          <w:sz w:val="24"/>
+          <w:szCs w:val="24"/>
+        </w:rPr>
+      </w:pPr>
+      <w:r>
+        <w:rPr>
+          <w:rFonts w:ascii="宋体" w:eastAsia="宋体" w:hAnsi="宋体" w:cs="Times New Roman" w:hint="eastAsia"/>
+          <w:sz w:val="24"/>
+          <w:szCs w:val="24"/>
+        </w:rPr>
+        <w:t>频率响应</w:t>
+      </w:r>
+      <w:r>
+        <w:rPr>
+          <w:rFonts w:ascii="宋体" w:eastAsia="宋体" w:hAnsi="宋体" w:cs="Times New Roman" w:hint="eastAsia"/>
+          <w:sz w:val="24"/>
+          <w:szCs w:val="24"/>
+        </w:rPr>
+        <w:t>：</w:t>
+      </w:r>
+      <w:r>
+        <w:rPr>
+          <w:rFonts w:ascii="宋体" w:eastAsia="宋体" w:hAnsi="宋体" w:cs="Times New Roman" w:hint="eastAsia"/>
+          <w:sz w:val="24"/>
+          <w:szCs w:val="24"/>
+        </w:rPr>
+        <w:t>&gt;50</w:t>
+      </w:r>
+      <m:oMath>
+        <m:sSup>
+          <m:sSupPr>
+            <m:ctrlPr>
+              <w:rPr>
+                <w:rFonts w:ascii="Cambria Math" w:eastAsia="宋体" w:hAnsi="Cambria Math" w:cs="Times New Roman"/>
+                <w:sz w:val="24"/>
+                <w:szCs w:val="24"/>
+              </w:rPr>
+            </m:ctrlPr>
+          </m:sSupPr>
+          <m:e>
+            <m:r>
+              <w:rPr>
+                <w:rFonts w:ascii="Cambria Math" w:eastAsia="宋体" w:hAnsi="Cambria Math" w:cs="Times New Roman"/>
+                <w:sz w:val="24"/>
+                <w:szCs w:val="24"/>
+              </w:rPr>
+              <m:t>s</m:t>
+            </m:r>
+          </m:e>
+          <m:sup>
+            <m:r>
+              <w:rPr>
+                <w:rFonts w:ascii="Cambria Math" w:eastAsia="宋体" w:hAnsi="Cambria Math" w:cs="Times New Roman"/>
+                <w:sz w:val="24"/>
+                <w:szCs w:val="24"/>
+              </w:rPr>
+              <m:t>-1</m:t>
+            </m:r>
+          </m:sup>
+        </m:sSup>
+      </m:oMath>
+      <w:r>
+        <w:rPr>
+          <w:rFonts w:ascii="宋体" w:eastAsia="宋体" w:hAnsi="宋体" w:cs="Times New Roman"/>
+          <w:sz w:val="24"/>
+          <w:szCs w:val="24"/>
+        </w:rPr>
+        <w:t xml:space="preserve"> </w:t>
+      </w:r>
+      <w:bookmarkStart w:id="0" w:name="_GoBack"/>
+      <w:bookmarkEnd w:id="0"/>
+    </w:p>
+    <w:p>
+      <w:pPr>
+        <w:numPr>
+          <w:ilvl w:val="0"/>
+          <w:numId w:val="1"/>
+        </w:numPr>
+        <w:spacing w:afterLines="50" w:after="156" w:line="360" w:lineRule="auto"/>
+        <w:rPr>
+          <w:rFonts w:ascii="Times New Roman" w:eastAsia="宋体" w:hAnsi="Times New Roman" w:cs="Times New Roman"/>
+          <w:sz w:val="24"/>
+          <w:szCs w:val="24"/>
+        </w:rPr>
+      </w:pPr>
+      <w:r>
+        <w:rPr>
+          <w:rFonts w:ascii="Times New Roman" w:eastAsia="宋体" w:hAnsi="Times New Roman" w:cs="Times New Roman" w:hint="eastAsia"/>
+          <w:sz w:val="24"/>
+          <w:szCs w:val="24"/>
+        </w:rPr>
+        <w:t>相角裕量</w:t>
+      </w:r>
+      <w:r>
+        <w:rPr>
+          <w:rFonts w:ascii="Times New Roman" w:eastAsia="宋体" w:hAnsi="Times New Roman" w:cs="Times New Roman" w:hint="eastAsia"/>
+          <w:sz w:val="24"/>
+          <w:szCs w:val="24"/>
+        </w:rPr>
+        <w:t>：</w:t>
+      </w:r>
+      <w:r>
+        <w:rPr>
+          <w:rFonts w:ascii="Times New Roman" w:eastAsia="宋体" w:hAnsi="Times New Roman" w:cs="Times New Roman"/>
+          <w:sz w:val="24"/>
+          <w:szCs w:val="24"/>
+        </w:rPr>
+        <w:t>&gt;45</w:t>
+      </w:r>
+      <m:oMath>
+        <m:r>
+          <m:rPr>
+            <m:sty m:val="p"/>
+          </m:rPr>
+          <w:rPr>
+            <w:rFonts w:ascii="Cambria Math" w:eastAsia="宋体" w:hAnsi="Cambria Math" w:cs="Times New Roman"/>
+            <w:sz w:val="24"/>
+            <w:szCs w:val="24"/>
+          </w:rPr>
+          <m:t>°</m:t>
+        </m:r>
+      </m:oMath>
+      <w:r>
+        <w:rPr>
+          <w:rFonts w:ascii="Times New Roman" w:eastAsia="宋体" w:hAnsi="Times New Roman" w:cs="Times New Roman"/>
+          <w:sz w:val="24"/>
+          <w:szCs w:val="24"/>
+        </w:rPr>
+        <w:t xml:space="preserve"> </w:t>
+      </w:r>
+    </w:p>
+    <w:p>
+      <w:pPr>
+        <w:spacing w:afterLines="50" w:after="156" w:line="360" w:lineRule="auto"/>
+        <w:rPr>
+          <w:rFonts w:ascii="Times New Roman" w:eastAsia="宋体" w:hAnsi="Times New Roman" w:cs="Times New Roman"/>
+          <w:sz w:val="24"/>
+          <w:szCs w:val="24"/>
+        </w:rPr>
+      </w:pPr>
+      <w:r>
+        <w:rPr>
+          <w:rFonts w:ascii="Times New Roman" w:eastAsia="宋体" w:hAnsi="Times New Roman" w:cs="Times New Roman" w:hint="eastAsia"/>
+          <w:sz w:val="24"/>
+          <w:szCs w:val="24"/>
+        </w:rPr>
+        <w:t>已知：负载转动惯量</w:t>
+      </w:r>
+      <m:oMath>
+        <m:sSub>
+          <m:sSubPr>
+            <m:ctrlPr>
+              <w:rPr>
+                <w:rFonts w:ascii="Cambria Math" w:eastAsia="宋体" w:hAnsi="Cambria Math" w:cs="Times New Roman"/>
+                <w:sz w:val="24"/>
+                <w:szCs w:val="24"/>
+              </w:rPr>
+            </m:ctrlPr>
+          </m:sSubPr>
+          <m:e>
+            <m:r>
+              <w:rPr>
+                <w:rFonts w:ascii="Cambria Math" w:eastAsia="宋体" w:hAnsi="Cambria Math" w:cs="Times New Roman"/>
+                <w:sz w:val="24"/>
+                <w:szCs w:val="24"/>
+              </w:rPr>
+              <m:t>J</m:t>
+            </m:r>
+          </m:e>
+          <m:sub>
+            <m:r>
+              <w:rPr>
+                <w:rFonts w:ascii="Cambria Math" w:eastAsia="宋体" w:hAnsi="Cambria Math" w:cs="Times New Roman"/>
+                <w:sz w:val="24"/>
+                <w:szCs w:val="24"/>
+              </w:rPr>
+              <m:t>f</m:t>
+            </m:r>
+          </m:sub>
+        </m:sSub>
+        <m:r>
+          <w:rPr>
+            <w:rFonts w:ascii="Cambria Math" w:eastAsia="宋体" w:hAnsi="Cambria Math" w:cs="Times New Roman"/>
+            <w:sz w:val="24"/>
+            <w:szCs w:val="24"/>
+          </w:rPr>
+          <m:t>=32kg∙</m:t>
+        </m:r>
+        <m:sSup>
+          <m:sSupPr>
+            <m:ctrlPr>
+              <w:rPr>
+                <w:rFonts w:ascii="Cambria Math" w:eastAsia="宋体" w:hAnsi="Cambria Math" w:cs="Times New Roman"/>
+                <w:i/>
+                <w:sz w:val="24"/>
+                <w:szCs w:val="24"/>
+              </w:rPr>
+            </m:ctrlPr>
+          </m:sSupPr>
+          <m:e>
+            <m:r>
+              <w:rPr>
+                <w:rFonts w:ascii="Cambria Math" w:eastAsia="宋体" w:hAnsi="Cambria Math" w:cs="Times New Roman"/>
+                <w:sz w:val="24"/>
+                <w:szCs w:val="24"/>
+              </w:rPr>
+              <m:t>m</m:t>
+            </m:r>
+          </m:e>
+          <m:sup>
+            <m:r>
+              <w:rPr>
+                <w:rFonts w:ascii="Cambria Math" w:eastAsia="宋体" w:hAnsi="Cambria Math" w:cs="Times New Roman"/>
+                <w:sz w:val="24"/>
+                <w:szCs w:val="24"/>
+              </w:rPr>
+              <m:t>2</m:t>
+            </m:r>
+          </m:sup>
+        </m:sSup>
+      </m:oMath>
+    </w:p>
+    <w:p>
+      <w:pPr>
+        <w:spacing w:afterLines="50" w:after="156" w:line="360" w:lineRule="auto"/>
+        <w:ind w:left="480"/>
+        <w:rPr>
+          <w:rFonts w:ascii="Times New Roman" w:eastAsia="宋体" w:hAnsi="Times New Roman" w:cs="Times New Roman"/>
+          <w:sz w:val="24"/>
+          <w:szCs w:val="24"/>
+        </w:rPr>
+      </w:pPr>
+      <w:r>
+        <w:rPr>
+          <w:rFonts w:ascii="Times New Roman" w:eastAsia="宋体" w:hAnsi="Times New Roman" w:cs="Times New Roman" w:hint="eastAsia"/>
+          <w:sz w:val="24"/>
+          <w:szCs w:val="24"/>
+        </w:rPr>
+        <w:t>经过分析显示臂小车垂直伺服系统为高阶系统，所以对于参数的计算采用高阶系统进行运算。初步的想法是通过规定的指标超调亮和过渡过程花时间，将系统要求的剪切频率以及相位裕度计算出来：采用高阶系统运算的经验公式。</w:t>
+      </w:r>
+    </w:p>
+    <w:p>
+      <w:pPr>
+        <w:spacing w:afterLines="50" w:after="156" w:line="360" w:lineRule="auto"/>
+        <w:ind w:left="480"/>
+        <w:rPr>
+          <w:rFonts w:ascii="Times New Roman" w:eastAsia="宋体" w:hAnsi="Times New Roman" w:cs="Times New Roman"/>
+          <w:sz w:val="24"/>
+          <w:szCs w:val="24"/>
+        </w:rPr>
+      </w:pPr>
+      <w:r>
+        <w:rPr>
+          <w:rFonts w:ascii="Times New Roman" w:eastAsia="宋体" w:hAnsi="Times New Roman" w:cs="Times New Roman" w:hint="eastAsia"/>
+          <w:sz w:val="24"/>
+          <w:szCs w:val="24"/>
+        </w:rPr>
+        <w:t>经验公式一：</w:t>
+      </w:r>
+      <w:r>
+        <w:rPr>
+          <w:rFonts w:ascii="Times New Roman" w:eastAsia="宋体" w:hAnsi="Times New Roman" w:cs="Times New Roman"/>
+          <w:position w:val="-28"/>
+          <w:sz w:val="24"/>
+          <w:szCs w:val="24"/>
+        </w:rPr>
+        <w:object w:dxaOrig="2439" w:dyaOrig="660">
           <v:shapetype id="_x0000_t75" coordsize="21600,21600" o:spt="75" o:preferrelative="t" path="m@4@5l@4@11@9@11@9@5xe" filled="f" stroked="f">
             <v:stroke joinstyle="miter"/>
             <v:formulas>
@@ -145,129 +622,102 @@
             <v:path o:extrusionok="f" gradientshapeok="t" o:connecttype="rect"/>
             <o:lock v:ext="edit" aspectratio="t"/>
           </v:shapetype>
-          <v:shape id="_x0000_i1025" type="#_x0000_t75" style="width:51.25pt;height:18.7pt" o:ole="">
-            <v:imagedata r:id="rId7" o:title=""/>
+          <v:shape id="_x0000_i1025" type="#_x0000_t75" style="width:122.55pt;height:33.25pt" o:ole="">
+            <v:imagedata r:id="rId8" o:title=""/>
           </v:shape>
-          <o:OLEObject Type="Embed" ProgID="Equation.DSMT4" ShapeID="_x0000_i1025" DrawAspect="Content" ObjectID="_1561183001" r:id="rId8"/>
+          <o:OLEObject Type="Embed" ProgID="Equation.DSMT4" ShapeID="_x0000_i1025" DrawAspect="Content" ObjectID="_1561184377" r:id="rId9"/>
         </w:object>
       </w:r>
     </w:p>
     <w:p>
       <w:pPr>
-        <w:numPr>
-          <w:ilvl w:val="0"/>
-          <w:numId w:val="1"/>
-        </w:numPr>
-        <w:spacing w:afterLines="50" w:after="156" w:line="360" w:lineRule="auto"/>
-        <w:rPr>
-          <w:rFonts w:ascii="宋体" w:eastAsia="宋体" w:hAnsi="宋体" w:cs="Times New Roman"/>
-          <w:sz w:val="24"/>
-          <w:szCs w:val="24"/>
-        </w:rPr>
-      </w:pPr>
-      <w:r>
-        <w:rPr>
-          <w:rFonts w:ascii="宋体" w:eastAsia="宋体" w:hAnsi="宋体" w:cs="Times New Roman" w:hint="eastAsia"/>
-          <w:sz w:val="24"/>
-          <w:szCs w:val="24"/>
-        </w:rPr>
-        <w:t>过渡过程时间：</w:t>
-      </w:r>
-      <w:r>
-        <w:rPr>
-          <w:rFonts w:ascii="宋体" w:eastAsia="宋体" w:hAnsi="宋体" w:cs="Times New Roman"/>
-          <w:position w:val="-12"/>
-          <w:sz w:val="24"/>
-          <w:szCs w:val="24"/>
-        </w:rPr>
-        <w:object w:dxaOrig="980" w:dyaOrig="360">
-          <v:shape id="_x0000_i1026" type="#_x0000_t75" style="width:48.45pt;height:18pt" o:ole="">
-            <v:imagedata r:id="rId9" o:title=""/>
+        <w:spacing w:afterLines="50" w:after="156" w:line="360" w:lineRule="auto"/>
+        <w:ind w:left="480"/>
+        <w:rPr>
+          <w:rFonts w:ascii="Times New Roman" w:eastAsia="宋体" w:hAnsi="Times New Roman" w:cs="Times New Roman"/>
+          <w:sz w:val="24"/>
+          <w:szCs w:val="24"/>
+        </w:rPr>
+      </w:pPr>
+      <w:r>
+        <w:rPr>
+          <w:rFonts w:ascii="Times New Roman" w:eastAsia="宋体" w:hAnsi="Times New Roman" w:cs="Times New Roman" w:hint="eastAsia"/>
+          <w:sz w:val="24"/>
+          <w:szCs w:val="24"/>
+        </w:rPr>
+        <w:t>经验公式二：</w:t>
+      </w:r>
+      <w:r>
+        <w:rPr>
+          <w:rFonts w:ascii="Times New Roman" w:eastAsia="宋体" w:hAnsi="Times New Roman" w:cs="Times New Roman"/>
+          <w:position w:val="-30"/>
+          <w:sz w:val="24"/>
+          <w:szCs w:val="24"/>
+        </w:rPr>
+        <w:object w:dxaOrig="4000" w:dyaOrig="680">
+          <v:shape id="_x0000_i1026" type="#_x0000_t75" style="width:200.1pt;height:33.9pt" o:ole="">
+            <v:imagedata r:id="rId10" o:title=""/>
           </v:shape>
-          <o:OLEObject Type="Embed" ProgID="Equation.DSMT4" ShapeID="_x0000_i1026" DrawAspect="Content" ObjectID="_1561183002" r:id="rId10"/>
+          <o:OLEObject Type="Embed" ProgID="Equation.DSMT4" ShapeID="_x0000_i1026" DrawAspect="Content" ObjectID="_1561184378" r:id="rId11"/>
         </w:object>
       </w:r>
     </w:p>
     <w:p>
       <w:pPr>
-        <w:numPr>
-          <w:ilvl w:val="0"/>
-          <w:numId w:val="1"/>
-        </w:numPr>
-        <w:spacing w:afterLines="50" w:after="156" w:line="360" w:lineRule="auto"/>
-        <w:rPr>
-          <w:rFonts w:ascii="宋体" w:eastAsia="宋体" w:hAnsi="宋体" w:cs="Times New Roman"/>
-          <w:sz w:val="24"/>
-          <w:szCs w:val="24"/>
-        </w:rPr>
-      </w:pPr>
-      <w:r>
-        <w:rPr>
-          <w:rFonts w:ascii="宋体" w:eastAsia="宋体" w:hAnsi="宋体" w:cs="Times New Roman" w:hint="eastAsia"/>
-          <w:sz w:val="24"/>
-          <w:szCs w:val="24"/>
-        </w:rPr>
-        <w:t>角速度：</w:t>
-      </w:r>
-      <w:r>
-        <w:rPr>
-          <w:rFonts w:ascii="宋体" w:eastAsia="宋体" w:hAnsi="宋体" w:cs="Times New Roman"/>
-          <w:b/>
-          <w:position w:val="-6"/>
-          <w:sz w:val="24"/>
-          <w:szCs w:val="24"/>
-        </w:rPr>
-        <w:object w:dxaOrig="1420" w:dyaOrig="440">
-          <v:shape id="_x0000_i1027" type="#_x0000_t75" style="width:71.3pt;height:21.45pt" o:ole="">
-            <v:imagedata r:id="rId11" o:title=""/>
+        <w:spacing w:afterLines="50" w:after="156" w:line="360" w:lineRule="auto"/>
+        <w:ind w:left="480"/>
+        <w:rPr>
+          <w:rFonts w:ascii="Times New Roman" w:eastAsia="宋体" w:hAnsi="Times New Roman" w:cs="Times New Roman"/>
+          <w:sz w:val="24"/>
+          <w:szCs w:val="24"/>
+        </w:rPr>
+      </w:pPr>
+      <w:r>
+        <w:rPr>
+          <w:rFonts w:ascii="Times New Roman" w:eastAsia="宋体" w:hAnsi="Times New Roman" w:cs="Times New Roman" w:hint="eastAsia"/>
+          <w:sz w:val="24"/>
+          <w:szCs w:val="24"/>
+        </w:rPr>
+        <w:t>由经验公式一得到：</w:t>
+      </w:r>
+    </w:p>
+    <w:p>
+      <w:pPr>
+        <w:spacing w:afterLines="50" w:after="156" w:line="360" w:lineRule="auto"/>
+        <w:ind w:left="480"/>
+        <w:rPr>
+          <w:rFonts w:ascii="Times New Roman" w:eastAsia="宋体" w:hAnsi="Times New Roman" w:cs="Times New Roman"/>
+          <w:sz w:val="24"/>
+          <w:szCs w:val="24"/>
+        </w:rPr>
+      </w:pPr>
+      <w:r>
+        <w:rPr>
+          <w:rFonts w:ascii="Times New Roman" w:eastAsia="宋体" w:hAnsi="Times New Roman" w:cs="Times New Roman" w:hint="eastAsia"/>
+          <w:sz w:val="24"/>
+          <w:szCs w:val="24"/>
+        </w:rPr>
+        <w:t>相位裕度：</w:t>
+      </w:r>
+      <w:r>
+        <w:rPr>
+          <w:rFonts w:ascii="Times New Roman" w:eastAsia="宋体" w:hAnsi="Times New Roman" w:cs="Times New Roman"/>
+          <w:position w:val="-10"/>
+          <w:sz w:val="24"/>
+          <w:szCs w:val="24"/>
+        </w:rPr>
+        <w:object w:dxaOrig="920" w:dyaOrig="360">
+          <v:shape id="_x0000_i1027" type="#_x0000_t75" style="width:45.7pt;height:18pt" o:ole="">
+            <v:imagedata r:id="rId12" o:title=""/>
           </v:shape>
-          <o:OLEObject Type="Embed" ProgID="Equation.DSMT4" ShapeID="_x0000_i1027" DrawAspect="Content" ObjectID="_1561183003" r:id="rId12"/>
+          <o:OLEObject Type="Embed" ProgID="Equation.DSMT4" ShapeID="_x0000_i1027" DrawAspect="Content" ObjectID="_1561184379" r:id="rId13"/>
         </w:object>
       </w:r>
     </w:p>
     <w:p>
       <w:pPr>
-        <w:numPr>
-          <w:ilvl w:val="0"/>
-          <w:numId w:val="1"/>
-        </w:numPr>
-        <w:spacing w:afterLines="50" w:after="156" w:line="360" w:lineRule="auto"/>
-        <w:rPr>
-          <w:rFonts w:ascii="宋体" w:eastAsia="宋体" w:hAnsi="宋体" w:cs="Times New Roman"/>
-          <w:sz w:val="24"/>
-          <w:szCs w:val="24"/>
-        </w:rPr>
-      </w:pPr>
-      <w:r>
-        <w:rPr>
-          <w:rFonts w:ascii="宋体" w:eastAsia="宋体" w:hAnsi="宋体" w:cs="Times New Roman" w:hint="eastAsia"/>
-          <w:sz w:val="24"/>
-          <w:szCs w:val="24"/>
-        </w:rPr>
-        <w:t>角加速度：</w:t>
-      </w:r>
-      <w:r>
-        <w:rPr>
-          <w:rFonts w:ascii="宋体" w:eastAsia="宋体" w:hAnsi="宋体" w:cs="Times New Roman"/>
-          <w:position w:val="-6"/>
-          <w:sz w:val="24"/>
-          <w:szCs w:val="24"/>
-        </w:rPr>
-        <w:object w:dxaOrig="1540" w:dyaOrig="440">
-          <v:shape id="_x0000_i1028" type="#_x0000_t75" style="width:77.55pt;height:21.45pt" o:ole="">
-            <v:imagedata r:id="rId13" o:title=""/>
-          </v:shape>
-          <o:OLEObject Type="Embed" ProgID="Equation.DSMT4" ShapeID="_x0000_i1028" DrawAspect="Content" ObjectID="_1561183004" r:id="rId14"/>
-        </w:object>
-      </w:r>
-    </w:p>
-    <w:p>
-      <w:pPr>
-        <w:numPr>
-          <w:ilvl w:val="0"/>
-          <w:numId w:val="1"/>
-        </w:numPr>
-        <w:spacing w:afterLines="50" w:after="156" w:line="360" w:lineRule="auto"/>
+        <w:spacing w:afterLines="50" w:after="156" w:line="360" w:lineRule="auto"/>
+        <w:ind w:left="480"/>
         <w:rPr>
           <w:rFonts w:ascii="Times New Roman" w:eastAsia="宋体" w:hAnsi="Times New Roman" w:cs="Times New Roman"/>
           <w:sz w:val="24"/>
@@ -280,7 +730,26 @@
           <w:sz w:val="24"/>
           <w:szCs w:val="24"/>
         </w:rPr>
-        <w:t>稳态误差：</w:t>
+        <w:t>将相位裕度带入经验公式二得到：</w:t>
+      </w:r>
+    </w:p>
+    <w:p>
+      <w:pPr>
+        <w:spacing w:afterLines="50" w:after="156" w:line="360" w:lineRule="auto"/>
+        <w:ind w:left="480"/>
+        <w:rPr>
+          <w:rFonts w:ascii="Times New Roman" w:eastAsia="宋体" w:hAnsi="Times New Roman" w:cs="Times New Roman"/>
+          <w:sz w:val="24"/>
+          <w:szCs w:val="24"/>
+        </w:rPr>
+      </w:pPr>
+      <w:r>
+        <w:rPr>
+          <w:rFonts w:ascii="Times New Roman" w:eastAsia="宋体" w:hAnsi="Times New Roman" w:cs="Times New Roman" w:hint="eastAsia"/>
+          <w:sz w:val="24"/>
+          <w:szCs w:val="24"/>
+        </w:rPr>
+        <w:t>剪切频率：</w:t>
       </w:r>
       <w:r>
         <w:rPr>
@@ -289,11 +758,11 @@
           <w:sz w:val="24"/>
           <w:szCs w:val="24"/>
         </w:rPr>
-        <w:object w:dxaOrig="1200" w:dyaOrig="360">
-          <v:shape id="_x0000_i1029" type="#_x0000_t75" style="width:60.25pt;height:18pt" o:ole="">
-            <v:imagedata r:id="rId15" o:title=""/>
+        <w:object w:dxaOrig="1600" w:dyaOrig="360">
+          <v:shape id="_x0000_i1028" type="#_x0000_t75" style="width:80.3pt;height:18pt" o:ole="">
+            <v:imagedata r:id="rId14" o:title=""/>
           </v:shape>
-          <o:OLEObject Type="Embed" ProgID="Equation.DSMT4" ShapeID="_x0000_i1029" DrawAspect="Content" ObjectID="_1561183005" r:id="rId16"/>
+          <o:OLEObject Type="Embed" ProgID="Equation.DSMT4" ShapeID="_x0000_i1028" DrawAspect="Content" ObjectID="_1561184380" r:id="rId15"/>
         </w:object>
       </w:r>
     </w:p>
@@ -313,7 +782,45 @@
           <w:sz w:val="24"/>
           <w:szCs w:val="24"/>
         </w:rPr>
-        <w:t>经过分析显示臂小车垂直伺服系统为高阶系统，所以对于参数的计算采用高阶系统进行运算。初步的想法是通过规定的指标超调亮和过渡过程花时间，将系统要求的剪切频率以及相位裕度计算出来：采用高阶系统运算的经验公式。</w:t>
+        <w:t>经观察</w:t>
+      </w:r>
+      <w:r>
+        <w:rPr>
+          <w:rFonts w:ascii="Times New Roman" w:eastAsia="宋体" w:hAnsi="Times New Roman" w:cs="Times New Roman" w:hint="eastAsia"/>
+          <w:sz w:val="24"/>
+          <w:szCs w:val="24"/>
+        </w:rPr>
+        <w:t>:</w:t>
+      </w:r>
+      <w:r>
+        <w:rPr>
+          <w:rFonts w:ascii="Times New Roman" w:eastAsia="宋体" w:hAnsi="Times New Roman" w:cs="Times New Roman" w:hint="eastAsia"/>
+          <w:sz w:val="24"/>
+          <w:szCs w:val="24"/>
+        </w:rPr>
+        <w:t>显示臂小车垂直伺服系统为双闭环控制系统，与老师讨论之后，建议先将一个控制闭环内的</w:t>
+      </w:r>
+      <w:r>
+        <w:rPr>
+          <w:rFonts w:ascii="Times New Roman" w:eastAsia="宋体" w:hAnsi="Times New Roman" w:cs="Times New Roman"/>
+          <w:position w:val="-14"/>
+          <w:sz w:val="24"/>
+          <w:szCs w:val="24"/>
+        </w:rPr>
+        <w:object w:dxaOrig="340" w:dyaOrig="380">
+          <v:shape id="_x0000_i1029" type="#_x0000_t75" style="width:17.3pt;height:18.7pt" o:ole="">
+            <v:imagedata r:id="rId16" o:title=""/>
+          </v:shape>
+          <o:OLEObject Type="Embed" ProgID="Equation.DSMT4" ShapeID="_x0000_i1029" DrawAspect="Content" ObjectID="_1561184381" r:id="rId17"/>
+        </w:object>
+      </w:r>
+      <w:r>
+        <w:rPr>
+          <w:rFonts w:ascii="Times New Roman" w:eastAsia="宋体" w:hAnsi="Times New Roman" w:cs="Times New Roman" w:hint="eastAsia"/>
+          <w:sz w:val="24"/>
+          <w:szCs w:val="24"/>
+        </w:rPr>
+        <w:t>看做是一个放大器，目的是提高内环的放大系数以满足系统的指标要求。</w:t>
       </w:r>
     </w:p>
     <w:p>
@@ -332,7 +839,7 @@
           <w:sz w:val="24"/>
           <w:szCs w:val="24"/>
         </w:rPr>
-        <w:t>经验公式一：</w:t>
+        <w:t>首先想到的是，先做内环传递函数</w:t>
       </w:r>
       <w:r>
         <w:rPr>
@@ -341,238 +848,11 @@
           <w:sz w:val="24"/>
           <w:szCs w:val="24"/>
         </w:rPr>
-        <w:object w:dxaOrig="2439" w:dyaOrig="660">
-          <v:shape id="_x0000_i1030" type="#_x0000_t75" style="width:122.55pt;height:33.25pt" o:ole="">
-            <v:imagedata r:id="rId17" o:title=""/>
+        <w:object w:dxaOrig="1120" w:dyaOrig="660">
+          <v:shape id="_x0000_i1030" type="#_x0000_t75" style="width:56.1pt;height:33.25pt" o:ole="">
+            <v:imagedata r:id="rId18" o:title=""/>
           </v:shape>
-          <o:OLEObject Type="Embed" ProgID="Equation.DSMT4" ShapeID="_x0000_i1030" DrawAspect="Content" ObjectID="_1561183006" r:id="rId18"/>
-        </w:object>
-      </w:r>
-    </w:p>
-    <w:p>
-      <w:pPr>
-        <w:spacing w:afterLines="50" w:after="156" w:line="360" w:lineRule="auto"/>
-        <w:ind w:left="480"/>
-        <w:rPr>
-          <w:rFonts w:ascii="Times New Roman" w:eastAsia="宋体" w:hAnsi="Times New Roman" w:cs="Times New Roman"/>
-          <w:sz w:val="24"/>
-          <w:szCs w:val="24"/>
-        </w:rPr>
-      </w:pPr>
-      <w:r>
-        <w:rPr>
-          <w:rFonts w:ascii="Times New Roman" w:eastAsia="宋体" w:hAnsi="Times New Roman" w:cs="Times New Roman" w:hint="eastAsia"/>
-          <w:sz w:val="24"/>
-          <w:szCs w:val="24"/>
-        </w:rPr>
-        <w:t>经验公式二：</w:t>
-      </w:r>
-      <w:r>
-        <w:rPr>
-          <w:rFonts w:ascii="Times New Roman" w:eastAsia="宋体" w:hAnsi="Times New Roman" w:cs="Times New Roman"/>
-          <w:position w:val="-30"/>
-          <w:sz w:val="24"/>
-          <w:szCs w:val="24"/>
-        </w:rPr>
-        <w:object w:dxaOrig="4000" w:dyaOrig="680">
-          <v:shape id="_x0000_i1031" type="#_x0000_t75" style="width:200.1pt;height:33.9pt" o:ole="">
-            <v:imagedata r:id="rId19" o:title=""/>
-          </v:shape>
-          <o:OLEObject Type="Embed" ProgID="Equation.DSMT4" ShapeID="_x0000_i1031" DrawAspect="Content" ObjectID="_1561183007" r:id="rId20"/>
-        </w:object>
-      </w:r>
-    </w:p>
-    <w:p>
-      <w:pPr>
-        <w:spacing w:afterLines="50" w:after="156" w:line="360" w:lineRule="auto"/>
-        <w:ind w:left="480"/>
-        <w:rPr>
-          <w:rFonts w:ascii="Times New Roman" w:eastAsia="宋体" w:hAnsi="Times New Roman" w:cs="Times New Roman"/>
-          <w:sz w:val="24"/>
-          <w:szCs w:val="24"/>
-        </w:rPr>
-      </w:pPr>
-      <w:r>
-        <w:rPr>
-          <w:rFonts w:ascii="Times New Roman" w:eastAsia="宋体" w:hAnsi="Times New Roman" w:cs="Times New Roman" w:hint="eastAsia"/>
-          <w:sz w:val="24"/>
-          <w:szCs w:val="24"/>
-        </w:rPr>
-        <w:t>由经验公式一得到：</w:t>
-      </w:r>
-    </w:p>
-    <w:p>
-      <w:pPr>
-        <w:spacing w:afterLines="50" w:after="156" w:line="360" w:lineRule="auto"/>
-        <w:ind w:left="480"/>
-        <w:rPr>
-          <w:rFonts w:ascii="Times New Roman" w:eastAsia="宋体" w:hAnsi="Times New Roman" w:cs="Times New Roman"/>
-          <w:sz w:val="24"/>
-          <w:szCs w:val="24"/>
-        </w:rPr>
-      </w:pPr>
-      <w:r>
-        <w:rPr>
-          <w:rFonts w:ascii="Times New Roman" w:eastAsia="宋体" w:hAnsi="Times New Roman" w:cs="Times New Roman" w:hint="eastAsia"/>
-          <w:sz w:val="24"/>
-          <w:szCs w:val="24"/>
-        </w:rPr>
-        <w:t>相位裕度：</w:t>
-      </w:r>
-      <w:r>
-        <w:rPr>
-          <w:rFonts w:ascii="Times New Roman" w:eastAsia="宋体" w:hAnsi="Times New Roman" w:cs="Times New Roman"/>
-          <w:position w:val="-10"/>
-          <w:sz w:val="24"/>
-          <w:szCs w:val="24"/>
-        </w:rPr>
-        <w:object w:dxaOrig="920" w:dyaOrig="360">
-          <v:shape id="_x0000_i1032" type="#_x0000_t75" style="width:45.7pt;height:18pt" o:ole="">
-            <v:imagedata r:id="rId21" o:title=""/>
-          </v:shape>
-          <o:OLEObject Type="Embed" ProgID="Equation.DSMT4" ShapeID="_x0000_i1032" DrawAspect="Content" ObjectID="_1561183008" r:id="rId22"/>
-        </w:object>
-      </w:r>
-    </w:p>
-    <w:p>
-      <w:pPr>
-        <w:spacing w:afterLines="50" w:after="156" w:line="360" w:lineRule="auto"/>
-        <w:ind w:left="480"/>
-        <w:rPr>
-          <w:rFonts w:ascii="Times New Roman" w:eastAsia="宋体" w:hAnsi="Times New Roman" w:cs="Times New Roman"/>
-          <w:sz w:val="24"/>
-          <w:szCs w:val="24"/>
-        </w:rPr>
-      </w:pPr>
-      <w:r>
-        <w:rPr>
-          <w:rFonts w:ascii="Times New Roman" w:eastAsia="宋体" w:hAnsi="Times New Roman" w:cs="Times New Roman" w:hint="eastAsia"/>
-          <w:sz w:val="24"/>
-          <w:szCs w:val="24"/>
-        </w:rPr>
-        <w:t>将相位裕度带入经验公式二得到：</w:t>
-      </w:r>
-    </w:p>
-    <w:p>
-      <w:pPr>
-        <w:spacing w:afterLines="50" w:after="156" w:line="360" w:lineRule="auto"/>
-        <w:ind w:left="480"/>
-        <w:rPr>
-          <w:rFonts w:ascii="Times New Roman" w:eastAsia="宋体" w:hAnsi="Times New Roman" w:cs="Times New Roman"/>
-          <w:sz w:val="24"/>
-          <w:szCs w:val="24"/>
-        </w:rPr>
-      </w:pPr>
-      <w:r>
-        <w:rPr>
-          <w:rFonts w:ascii="Times New Roman" w:eastAsia="宋体" w:hAnsi="Times New Roman" w:cs="Times New Roman" w:hint="eastAsia"/>
-          <w:sz w:val="24"/>
-          <w:szCs w:val="24"/>
-        </w:rPr>
-        <w:t>剪切频率：</w:t>
-      </w:r>
-      <w:r>
-        <w:rPr>
-          <w:rFonts w:ascii="Times New Roman" w:eastAsia="宋体" w:hAnsi="Times New Roman" w:cs="Times New Roman"/>
-          <w:position w:val="-12"/>
-          <w:sz w:val="24"/>
-          <w:szCs w:val="24"/>
-        </w:rPr>
-        <w:object w:dxaOrig="1600" w:dyaOrig="360">
-          <v:shape id="_x0000_i1033" type="#_x0000_t75" style="width:80.3pt;height:18pt" o:ole="">
-            <v:imagedata r:id="rId23" o:title=""/>
-          </v:shape>
-          <o:OLEObject Type="Embed" ProgID="Equation.DSMT4" ShapeID="_x0000_i1033" DrawAspect="Content" ObjectID="_1561183009" r:id="rId24"/>
-        </w:object>
-      </w:r>
-    </w:p>
-    <w:p>
-      <w:pPr>
-        <w:spacing w:afterLines="50" w:after="156" w:line="360" w:lineRule="auto"/>
-        <w:ind w:left="480"/>
-        <w:rPr>
-          <w:rFonts w:ascii="Times New Roman" w:eastAsia="宋体" w:hAnsi="Times New Roman" w:cs="Times New Roman"/>
-          <w:sz w:val="24"/>
-          <w:szCs w:val="24"/>
-        </w:rPr>
-      </w:pPr>
-      <w:r>
-        <w:rPr>
-          <w:rFonts w:ascii="Times New Roman" w:eastAsia="宋体" w:hAnsi="Times New Roman" w:cs="Times New Roman" w:hint="eastAsia"/>
-          <w:sz w:val="24"/>
-          <w:szCs w:val="24"/>
-        </w:rPr>
-        <w:t>经观察</w:t>
-      </w:r>
-      <w:r>
-        <w:rPr>
-          <w:rFonts w:ascii="Times New Roman" w:eastAsia="宋体" w:hAnsi="Times New Roman" w:cs="Times New Roman" w:hint="eastAsia"/>
-          <w:sz w:val="24"/>
-          <w:szCs w:val="24"/>
-        </w:rPr>
-        <w:t>:</w:t>
-      </w:r>
-      <w:r>
-        <w:rPr>
-          <w:rFonts w:ascii="Times New Roman" w:eastAsia="宋体" w:hAnsi="Times New Roman" w:cs="Times New Roman" w:hint="eastAsia"/>
-          <w:sz w:val="24"/>
-          <w:szCs w:val="24"/>
-        </w:rPr>
-        <w:t>显示臂小车垂直伺服系统为双闭环控制系统，与老师讨论之后，建议先将一个控制闭环内的</w:t>
-      </w:r>
-      <w:r>
-        <w:rPr>
-          <w:rFonts w:ascii="Times New Roman" w:eastAsia="宋体" w:hAnsi="Times New Roman" w:cs="Times New Roman"/>
-          <w:position w:val="-14"/>
-          <w:sz w:val="24"/>
-          <w:szCs w:val="24"/>
-        </w:rPr>
-        <w:object w:dxaOrig="340" w:dyaOrig="380">
-          <v:shape id="_x0000_i1034" type="#_x0000_t75" style="width:17.3pt;height:18.7pt" o:ole="">
-            <v:imagedata r:id="rId25" o:title=""/>
-          </v:shape>
-          <o:OLEObject Type="Embed" ProgID="Equation.DSMT4" ShapeID="_x0000_i1034" DrawAspect="Content" ObjectID="_1561183010" r:id="rId26"/>
-        </w:object>
-      </w:r>
-      <w:r>
-        <w:rPr>
-          <w:rFonts w:ascii="Times New Roman" w:eastAsia="宋体" w:hAnsi="Times New Roman" w:cs="Times New Roman" w:hint="eastAsia"/>
-          <w:sz w:val="24"/>
-          <w:szCs w:val="24"/>
-        </w:rPr>
-        <w:t>看做是一个放大器，目的是提高内环的放大系数以满足系统的指标要求。</w:t>
-      </w:r>
-    </w:p>
-    <w:p>
-      <w:pPr>
-        <w:spacing w:afterLines="50" w:after="156" w:line="360" w:lineRule="auto"/>
-        <w:ind w:left="480"/>
-        <w:rPr>
-          <w:rFonts w:ascii="Times New Roman" w:eastAsia="宋体" w:hAnsi="Times New Roman" w:cs="Times New Roman"/>
-          <w:sz w:val="24"/>
-          <w:szCs w:val="24"/>
-        </w:rPr>
-      </w:pPr>
-      <w:r>
-        <w:rPr>
-          <w:rFonts w:ascii="Times New Roman" w:eastAsia="宋体" w:hAnsi="Times New Roman" w:cs="Times New Roman" w:hint="eastAsia"/>
-          <w:sz w:val="24"/>
-          <w:szCs w:val="24"/>
-        </w:rPr>
-        <w:t>首先想到的是，先做内环传递函数</w:t>
-      </w:r>
-      <w:r>
-        <w:rPr>
-          <w:rFonts w:ascii="Times New Roman" w:eastAsia="宋体" w:hAnsi="Times New Roman" w:cs="Times New Roman"/>
-          <w:position w:val="-28"/>
-          <w:sz w:val="24"/>
-          <w:szCs w:val="24"/>
-        </w:rPr>
-        <w:object w:dxaOrig="1120" w:dyaOrig="660">
-          <v:shape id="_x0000_i1035" type="#_x0000_t75" style="width:56.1pt;height:33.25pt" o:ole="">
-            <v:imagedata r:id="rId27" o:title=""/>
-          </v:shape>
-          <o:OLEObject Type="Embed" ProgID="Equation.DSMT4" ShapeID="_x0000_i1035" DrawAspect="Content" ObjectID="_1561183011" r:id="rId28"/>
+          <o:OLEObject Type="Embed" ProgID="Equation.DSMT4" ShapeID="_x0000_i1030" DrawAspect="Content" ObjectID="_1561184382" r:id="rId19"/>
         </w:object>
       </w:r>
       <w:r>
@@ -685,7 +965,7 @@
                     <pic:cNvPicPr/>
                   </pic:nvPicPr>
                   <pic:blipFill>
-                    <a:blip r:embed="rId29" cstate="print"/>
+                    <a:blip r:embed="rId20" cstate="print"/>
                     <a:stretch>
                       <a:fillRect/>
                     </a:stretch>
@@ -770,7 +1050,7 @@
                     <pic:cNvPicPr/>
                   </pic:nvPicPr>
                   <pic:blipFill>
-                    <a:blip r:embed="rId30" cstate="print"/>
+                    <a:blip r:embed="rId21" cstate="print"/>
                     <a:stretch>
                       <a:fillRect/>
                     </a:stretch>
@@ -843,7 +1123,7 @@
                     <pic:cNvPicPr/>
                   </pic:nvPicPr>
                   <pic:blipFill>
-                    <a:blip r:embed="rId31" cstate="print"/>
+                    <a:blip r:embed="rId22" cstate="print"/>
                     <a:stretch>
                       <a:fillRect/>
                     </a:stretch>
@@ -942,10 +1222,10 @@
           <w:szCs w:val="24"/>
         </w:rPr>
         <w:object w:dxaOrig="920" w:dyaOrig="360">
-          <v:shape id="_x0000_i1036" type="#_x0000_t75" style="width:45.7pt;height:18pt" o:ole="">
-            <v:imagedata r:id="rId32" o:title=""/>
+          <v:shape id="_x0000_i1031" type="#_x0000_t75" style="width:45.7pt;height:18pt" o:ole="">
+            <v:imagedata r:id="rId23" o:title=""/>
           </v:shape>
-          <o:OLEObject Type="Embed" ProgID="Equation.DSMT4" ShapeID="_x0000_i1036" DrawAspect="Content" ObjectID="_1561183012" r:id="rId33"/>
+          <o:OLEObject Type="Embed" ProgID="Equation.DSMT4" ShapeID="_x0000_i1031" DrawAspect="Content" ObjectID="_1561184383" r:id="rId24"/>
         </w:object>
       </w:r>
       <w:r>
@@ -964,10 +1244,10 @@
           <w:szCs w:val="24"/>
         </w:rPr>
         <w:object w:dxaOrig="360" w:dyaOrig="320">
-          <v:shape id="_x0000_i1037" type="#_x0000_t75" style="width:18pt;height:15.9pt" o:ole="">
-            <v:imagedata r:id="rId34" o:title=""/>
+          <v:shape id="_x0000_i1032" type="#_x0000_t75" style="width:18pt;height:15.9pt" o:ole="">
+            <v:imagedata r:id="rId25" o:title=""/>
           </v:shape>
-          <o:OLEObject Type="Embed" ProgID="Equation.DSMT4" ShapeID="_x0000_i1037" DrawAspect="Content" ObjectID="_1561183013" r:id="rId35"/>
+          <o:OLEObject Type="Embed" ProgID="Equation.DSMT4" ShapeID="_x0000_i1032" DrawAspect="Content" ObjectID="_1561184384" r:id="rId26"/>
         </w:object>
       </w:r>
       <w:r>
@@ -1002,10 +1282,10 @@
           <w:szCs w:val="24"/>
         </w:rPr>
         <w:object w:dxaOrig="520" w:dyaOrig="279">
-          <v:shape id="_x0000_i1038" type="#_x0000_t75" style="width:26.3pt;height:14.55pt" o:ole="">
-            <v:imagedata r:id="rId36" o:title=""/>
+          <v:shape id="_x0000_i1033" type="#_x0000_t75" style="width:26.3pt;height:14.55pt" o:ole="">
+            <v:imagedata r:id="rId27" o:title=""/>
           </v:shape>
-          <o:OLEObject Type="Embed" ProgID="Equation.DSMT4" ShapeID="_x0000_i1038" DrawAspect="Content" ObjectID="_1561183014" r:id="rId37"/>
+          <o:OLEObject Type="Embed" ProgID="Equation.DSMT4" ShapeID="_x0000_i1033" DrawAspect="Content" ObjectID="_1561184385" r:id="rId28"/>
         </w:object>
       </w:r>
       <w:r>
@@ -1024,10 +1304,10 @@
           <w:szCs w:val="24"/>
         </w:rPr>
         <w:object w:dxaOrig="1620" w:dyaOrig="380">
-          <v:shape id="_x0000_i1039" type="#_x0000_t75" style="width:81pt;height:18.7pt" o:ole="">
-            <v:imagedata r:id="rId38" o:title=""/>
+          <v:shape id="_x0000_i1034" type="#_x0000_t75" style="width:81pt;height:18.7pt" o:ole="">
+            <v:imagedata r:id="rId29" o:title=""/>
           </v:shape>
-          <o:OLEObject Type="Embed" ProgID="Equation.DSMT4" ShapeID="_x0000_i1039" DrawAspect="Content" ObjectID="_1561183015" r:id="rId39"/>
+          <o:OLEObject Type="Embed" ProgID="Equation.DSMT4" ShapeID="_x0000_i1034" DrawAspect="Content" ObjectID="_1561184386" r:id="rId30"/>
         </w:object>
       </w:r>
     </w:p>
@@ -1061,10 +1341,10 @@
           <w:szCs w:val="24"/>
         </w:rPr>
         <w:object w:dxaOrig="740" w:dyaOrig="360">
-          <v:shape id="_x0000_i1040" type="#_x0000_t75" style="width:36.7pt;height:18pt" o:ole="">
-            <v:imagedata r:id="rId40" o:title=""/>
+          <v:shape id="_x0000_i1035" type="#_x0000_t75" style="width:36.7pt;height:18pt" o:ole="">
+            <v:imagedata r:id="rId31" o:title=""/>
           </v:shape>
-          <o:OLEObject Type="Embed" ProgID="Equation.DSMT4" ShapeID="_x0000_i1040" DrawAspect="Content" ObjectID="_1561183016" r:id="rId41"/>
+          <o:OLEObject Type="Embed" ProgID="Equation.DSMT4" ShapeID="_x0000_i1035" DrawAspect="Content" ObjectID="_1561184387" r:id="rId32"/>
         </w:object>
       </w:r>
     </w:p>
@@ -1095,10 +1375,10 @@
           <w:szCs w:val="24"/>
         </w:rPr>
         <w:object w:dxaOrig="1340" w:dyaOrig="620">
-          <v:shape id="_x0000_i1041" type="#_x0000_t75" style="width:66.45pt;height:30.45pt" o:ole="">
-            <v:imagedata r:id="rId42" o:title=""/>
+          <v:shape id="_x0000_i1036" type="#_x0000_t75" style="width:66.45pt;height:30.45pt" o:ole="">
+            <v:imagedata r:id="rId33" o:title=""/>
           </v:shape>
-          <o:OLEObject Type="Embed" ProgID="Equation.DSMT4" ShapeID="_x0000_i1041" DrawAspect="Content" ObjectID="_1561183017" r:id="rId43"/>
+          <o:OLEObject Type="Embed" ProgID="Equation.DSMT4" ShapeID="_x0000_i1036" DrawAspect="Content" ObjectID="_1561184388" r:id="rId34"/>
         </w:object>
       </w:r>
     </w:p>
@@ -1129,10 +1409,10 @@
           <w:szCs w:val="24"/>
         </w:rPr>
         <w:object w:dxaOrig="660" w:dyaOrig="279">
-          <v:shape id="_x0000_i1042" type="#_x0000_t75" style="width:33.25pt;height:14.55pt" o:ole="">
-            <v:imagedata r:id="rId44" o:title=""/>
+          <v:shape id="_x0000_i1037" type="#_x0000_t75" style="width:33.25pt;height:14.55pt" o:ole="">
+            <v:imagedata r:id="rId35" o:title=""/>
           </v:shape>
-          <o:OLEObject Type="Embed" ProgID="Equation.DSMT4" ShapeID="_x0000_i1042" DrawAspect="Content" ObjectID="_1561183018" r:id="rId45"/>
+          <o:OLEObject Type="Embed" ProgID="Equation.DSMT4" ShapeID="_x0000_i1037" DrawAspect="Content" ObjectID="_1561184389" r:id="rId36"/>
         </w:object>
       </w:r>
       <w:r>
@@ -1171,10 +1451,10 @@
           <w:szCs w:val="24"/>
         </w:rPr>
         <w:object w:dxaOrig="1420" w:dyaOrig="360">
-          <v:shape id="_x0000_i1043" type="#_x0000_t75" style="width:71.3pt;height:18pt" o:ole="">
-            <v:imagedata r:id="rId46" o:title=""/>
+          <v:shape id="_x0000_i1038" type="#_x0000_t75" style="width:71.3pt;height:18pt" o:ole="">
+            <v:imagedata r:id="rId37" o:title=""/>
           </v:shape>
-          <o:OLEObject Type="Embed" ProgID="Equation.DSMT4" ShapeID="_x0000_i1043" DrawAspect="Content" ObjectID="_1561183019" r:id="rId47"/>
+          <o:OLEObject Type="Embed" ProgID="Equation.DSMT4" ShapeID="_x0000_i1038" DrawAspect="Content" ObjectID="_1561184390" r:id="rId38"/>
         </w:object>
       </w:r>
     </w:p>
@@ -1217,10 +1497,10 @@
           <w:szCs w:val="24"/>
         </w:rPr>
         <w:object w:dxaOrig="3360" w:dyaOrig="660">
-          <v:shape id="_x0000_i1044" type="#_x0000_t75" style="width:168.25pt;height:33.25pt" o:ole="">
-            <v:imagedata r:id="rId48" o:title=""/>
+          <v:shape id="_x0000_i1039" type="#_x0000_t75" style="width:168.25pt;height:33.25pt" o:ole="">
+            <v:imagedata r:id="rId39" o:title=""/>
           </v:shape>
-          <o:OLEObject Type="Embed" ProgID="Equation.DSMT4" ShapeID="_x0000_i1044" DrawAspect="Content" ObjectID="_1561183020" r:id="rId49"/>
+          <o:OLEObject Type="Embed" ProgID="Equation.DSMT4" ShapeID="_x0000_i1039" DrawAspect="Content" ObjectID="_1561184391" r:id="rId40"/>
         </w:object>
       </w:r>
     </w:p>
@@ -1243,10 +1523,10 @@
           <w:szCs w:val="24"/>
         </w:rPr>
         <w:object w:dxaOrig="3780" w:dyaOrig="400">
-          <v:shape id="_x0000_i1045" type="#_x0000_t75" style="width:189pt;height:20.1pt" o:ole="">
-            <v:imagedata r:id="rId50" o:title=""/>
+          <v:shape id="_x0000_i1040" type="#_x0000_t75" style="width:189pt;height:20.1pt" o:ole="">
+            <v:imagedata r:id="rId41" o:title=""/>
           </v:shape>
-          <o:OLEObject Type="Embed" ProgID="Equation.DSMT4" ShapeID="_x0000_i1045" DrawAspect="Content" ObjectID="_1561183021" r:id="rId51"/>
+          <o:OLEObject Type="Embed" ProgID="Equation.DSMT4" ShapeID="_x0000_i1040" DrawAspect="Content" ObjectID="_1561184392" r:id="rId42"/>
         </w:object>
       </w:r>
     </w:p>
@@ -1373,10 +1653,10 @@
           <w:szCs w:val="24"/>
         </w:rPr>
         <w:object w:dxaOrig="5480" w:dyaOrig="360">
-          <v:shape id="_x0000_i1046" type="#_x0000_t75" style="width:273.45pt;height:18pt" o:ole="">
-            <v:imagedata r:id="rId52" o:title=""/>
+          <v:shape id="_x0000_i1041" type="#_x0000_t75" style="width:273.45pt;height:18pt" o:ole="">
+            <v:imagedata r:id="rId43" o:title=""/>
           </v:shape>
-          <o:OLEObject Type="Embed" ProgID="Equation.DSMT4" ShapeID="_x0000_i1046" DrawAspect="Content" ObjectID="_1561183022" r:id="rId53"/>
+          <o:OLEObject Type="Embed" ProgID="Equation.DSMT4" ShapeID="_x0000_i1041" DrawAspect="Content" ObjectID="_1561184393" r:id="rId44"/>
         </w:object>
       </w:r>
     </w:p>
@@ -1407,10 +1687,10 @@
           <w:szCs w:val="24"/>
         </w:rPr>
         <w:object w:dxaOrig="920" w:dyaOrig="360">
-          <v:shape id="_x0000_i1047" type="#_x0000_t75" style="width:45.7pt;height:18pt" o:ole="">
-            <v:imagedata r:id="rId54" o:title=""/>
+          <v:shape id="_x0000_i1042" type="#_x0000_t75" style="width:45.7pt;height:18pt" o:ole="">
+            <v:imagedata r:id="rId45" o:title=""/>
           </v:shape>
-          <o:OLEObject Type="Embed" ProgID="Equation.DSMT4" ShapeID="_x0000_i1047" DrawAspect="Content" ObjectID="_1561183023" r:id="rId55"/>
+          <o:OLEObject Type="Embed" ProgID="Equation.DSMT4" ShapeID="_x0000_i1042" DrawAspect="Content" ObjectID="_1561184394" r:id="rId46"/>
         </w:object>
       </w:r>
     </w:p>
@@ -1457,10 +1737,10 @@
           <w:szCs w:val="24"/>
         </w:rPr>
         <w:object w:dxaOrig="600" w:dyaOrig="360">
-          <v:shape id="_x0000_i1048" type="#_x0000_t75" style="width:29.75pt;height:18pt" o:ole="">
-            <v:imagedata r:id="rId56" o:title=""/>
+          <v:shape id="_x0000_i1043" type="#_x0000_t75" style="width:29.75pt;height:18pt" o:ole="">
+            <v:imagedata r:id="rId47" o:title=""/>
           </v:shape>
-          <o:OLEObject Type="Embed" ProgID="Equation.DSMT4" ShapeID="_x0000_i1048" DrawAspect="Content" ObjectID="_1561183024" r:id="rId57"/>
+          <o:OLEObject Type="Embed" ProgID="Equation.DSMT4" ShapeID="_x0000_i1043" DrawAspect="Content" ObjectID="_1561184395" r:id="rId48"/>
         </w:object>
       </w:r>
       <w:r>
@@ -1479,10 +1759,10 @@
           <w:szCs w:val="24"/>
         </w:rPr>
         <w:object w:dxaOrig="1560" w:dyaOrig="360">
-          <v:shape id="_x0000_i1049" type="#_x0000_t75" style="width:78.25pt;height:18pt" o:ole="">
-            <v:imagedata r:id="rId58" o:title=""/>
+          <v:shape id="_x0000_i1044" type="#_x0000_t75" style="width:78.25pt;height:18pt" o:ole="">
+            <v:imagedata r:id="rId49" o:title=""/>
           </v:shape>
-          <o:OLEObject Type="Embed" ProgID="Equation.DSMT4" ShapeID="_x0000_i1049" DrawAspect="Content" ObjectID="_1561183025" r:id="rId59"/>
+          <o:OLEObject Type="Embed" ProgID="Equation.DSMT4" ShapeID="_x0000_i1044" DrawAspect="Content" ObjectID="_1561184396" r:id="rId50"/>
         </w:object>
       </w:r>
       <w:r>
@@ -1501,10 +1781,10 @@
           <w:szCs w:val="24"/>
         </w:rPr>
         <w:object w:dxaOrig="1700" w:dyaOrig="360">
-          <v:shape id="_x0000_i1050" type="#_x0000_t75" style="width:84.45pt;height:18pt" o:ole="">
-            <v:imagedata r:id="rId60" o:title=""/>
+          <v:shape id="_x0000_i1045" type="#_x0000_t75" style="width:84.45pt;height:18pt" o:ole="">
+            <v:imagedata r:id="rId51" o:title=""/>
           </v:shape>
-          <o:OLEObject Type="Embed" ProgID="Equation.DSMT4" ShapeID="_x0000_i1050" DrawAspect="Content" ObjectID="_1561183026" r:id="rId61"/>
+          <o:OLEObject Type="Embed" ProgID="Equation.DSMT4" ShapeID="_x0000_i1045" DrawAspect="Content" ObjectID="_1561184397" r:id="rId52"/>
         </w:object>
       </w:r>
       <w:r>
@@ -1523,10 +1803,10 @@
           <w:szCs w:val="24"/>
         </w:rPr>
         <w:object w:dxaOrig="1719" w:dyaOrig="360">
-          <v:shape id="_x0000_i1051" type="#_x0000_t75" style="width:86.55pt;height:18pt" o:ole="">
-            <v:imagedata r:id="rId62" o:title=""/>
+          <v:shape id="_x0000_i1046" type="#_x0000_t75" style="width:86.55pt;height:18pt" o:ole="">
+            <v:imagedata r:id="rId53" o:title=""/>
           </v:shape>
-          <o:OLEObject Type="Embed" ProgID="Equation.DSMT4" ShapeID="_x0000_i1051" DrawAspect="Content" ObjectID="_1561183027" r:id="rId63"/>
+          <o:OLEObject Type="Embed" ProgID="Equation.DSMT4" ShapeID="_x0000_i1046" DrawAspect="Content" ObjectID="_1561184398" r:id="rId54"/>
         </w:object>
       </w:r>
       <w:r>
@@ -1545,10 +1825,10 @@
           <w:szCs w:val="24"/>
         </w:rPr>
         <w:object w:dxaOrig="1540" w:dyaOrig="360">
-          <v:shape id="_x0000_i1052" type="#_x0000_t75" style="width:77.55pt;height:18pt" o:ole="">
-            <v:imagedata r:id="rId64" o:title=""/>
+          <v:shape id="_x0000_i1047" type="#_x0000_t75" style="width:77.55pt;height:18pt" o:ole="">
+            <v:imagedata r:id="rId55" o:title=""/>
           </v:shape>
-          <o:OLEObject Type="Embed" ProgID="Equation.DSMT4" ShapeID="_x0000_i1052" DrawAspect="Content" ObjectID="_1561183028" r:id="rId65"/>
+          <o:OLEObject Type="Embed" ProgID="Equation.DSMT4" ShapeID="_x0000_i1047" DrawAspect="Content" ObjectID="_1561184399" r:id="rId56"/>
         </w:object>
       </w:r>
       <w:r>
@@ -1580,10 +1860,10 @@
           <w:szCs w:val="24"/>
         </w:rPr>
         <w:object w:dxaOrig="3879" w:dyaOrig="1200">
-          <v:shape id="_x0000_i1053" type="#_x0000_t75" style="width:194.55pt;height:60.25pt" o:ole="">
-            <v:imagedata r:id="rId66" o:title=""/>
+          <v:shape id="_x0000_i1048" type="#_x0000_t75" style="width:194.55pt;height:60.25pt" o:ole="">
+            <v:imagedata r:id="rId57" o:title=""/>
           </v:shape>
-          <o:OLEObject Type="Embed" ProgID="Equation.DSMT4" ShapeID="_x0000_i1053" DrawAspect="Content" ObjectID="_1561183029" r:id="rId67"/>
+          <o:OLEObject Type="Embed" ProgID="Equation.DSMT4" ShapeID="_x0000_i1048" DrawAspect="Content" ObjectID="_1561184400" r:id="rId58"/>
         </w:object>
       </w:r>
     </w:p>
@@ -1725,7 +2005,7 @@
                     </pic:cNvPicPr>
                   </pic:nvPicPr>
                   <pic:blipFill>
-                    <a:blip r:embed="rId68" cstate="print"/>
+                    <a:blip r:embed="rId59" cstate="print"/>
                     <a:srcRect/>
                     <a:stretch>
                       <a:fillRect/>
@@ -1979,7 +2259,7 @@
                     <pic:cNvPicPr/>
                   </pic:nvPicPr>
                   <pic:blipFill>
-                    <a:blip r:embed="rId69" cstate="print"/>
+                    <a:blip r:embed="rId60" cstate="print"/>
                     <a:stretch>
                       <a:fillRect/>
                     </a:stretch>
@@ -2018,10 +2298,10 @@
           <w:sz w:val="24"/>
         </w:rPr>
         <w:object w:dxaOrig="520" w:dyaOrig="320">
-          <v:shape id="_x0000_i1083" type="#_x0000_t75" style="width:26.3pt;height:15.9pt" o:ole="">
-            <v:imagedata r:id="rId70" o:title=""/>
+          <v:shape id="_x0000_i1049" type="#_x0000_t75" style="width:26.3pt;height:15.9pt" o:ole="">
+            <v:imagedata r:id="rId61" o:title=""/>
           </v:shape>
-          <o:OLEObject Type="Embed" ProgID="Equation.DSMT4" ShapeID="_x0000_i1083" DrawAspect="Content" ObjectID="_1561183030" r:id="rId71"/>
+          <o:OLEObject Type="Embed" ProgID="Equation.DSMT4" ShapeID="_x0000_i1049" DrawAspect="Content" ObjectID="_1561184401" r:id="rId62"/>
         </w:object>
       </w:r>
       <w:r>
@@ -2037,10 +2317,10 @@
           <w:sz w:val="24"/>
         </w:rPr>
         <w:object w:dxaOrig="920" w:dyaOrig="360">
-          <v:shape id="_x0000_i1084" type="#_x0000_t75" style="width:45.7pt;height:18pt" o:ole="">
-            <v:imagedata r:id="rId32" o:title=""/>
+          <v:shape id="_x0000_i1050" type="#_x0000_t75" style="width:45.7pt;height:18pt" o:ole="">
+            <v:imagedata r:id="rId23" o:title=""/>
           </v:shape>
-          <o:OLEObject Type="Embed" ProgID="Equation.DSMT4" ShapeID="_x0000_i1084" DrawAspect="Content" ObjectID="_1561183031" r:id="rId72"/>
+          <o:OLEObject Type="Embed" ProgID="Equation.DSMT4" ShapeID="_x0000_i1050" DrawAspect="Content" ObjectID="_1561184402" r:id="rId63"/>
         </w:object>
       </w:r>
       <w:r>
@@ -2056,10 +2336,10 @@
           <w:sz w:val="24"/>
         </w:rPr>
         <w:object w:dxaOrig="1100" w:dyaOrig="279">
-          <v:shape id="_x0000_i1085" type="#_x0000_t75" style="width:54.7pt;height:14.55pt" o:ole="">
-            <v:imagedata r:id="rId73" o:title=""/>
+          <v:shape id="_x0000_i1051" type="#_x0000_t75" style="width:54.7pt;height:14.55pt" o:ole="">
+            <v:imagedata r:id="rId64" o:title=""/>
           </v:shape>
-          <o:OLEObject Type="Embed" ProgID="Equation.DSMT4" ShapeID="_x0000_i1085" DrawAspect="Content" ObjectID="_1561183032" r:id="rId74"/>
+          <o:OLEObject Type="Embed" ProgID="Equation.DSMT4" ShapeID="_x0000_i1051" DrawAspect="Content" ObjectID="_1561184403" r:id="rId65"/>
         </w:object>
       </w:r>
       <w:r>
@@ -2075,10 +2355,10 @@
           <w:sz w:val="24"/>
         </w:rPr>
         <w:object w:dxaOrig="3879" w:dyaOrig="1200">
-          <v:shape id="_x0000_i1086" type="#_x0000_t75" style="width:194.55pt;height:60.25pt" o:ole="">
-            <v:imagedata r:id="rId75" o:title=""/>
+          <v:shape id="_x0000_i1052" type="#_x0000_t75" style="width:194.55pt;height:60.25pt" o:ole="">
+            <v:imagedata r:id="rId66" o:title=""/>
           </v:shape>
-          <o:OLEObject Type="Embed" ProgID="Equation.DSMT4" ShapeID="_x0000_i1086" DrawAspect="Content" ObjectID="_1561183033" r:id="rId76"/>
+          <o:OLEObject Type="Embed" ProgID="Equation.DSMT4" ShapeID="_x0000_i1052" DrawAspect="Content" ObjectID="_1561184404" r:id="rId67"/>
         </w:object>
       </w:r>
       <w:r>
@@ -2168,10 +2448,10 @@
           <w:sz w:val="24"/>
         </w:rPr>
         <w:object w:dxaOrig="400" w:dyaOrig="440">
-          <v:shape id="_x0000_i1087" type="#_x0000_t75" style="width:20.1pt;height:21.45pt" o:ole="">
-            <v:imagedata r:id="rId77" o:title=""/>
+          <v:shape id="_x0000_i1053" type="#_x0000_t75" style="width:20.1pt;height:21.45pt" o:ole="">
+            <v:imagedata r:id="rId68" o:title=""/>
           </v:shape>
-          <o:OLEObject Type="Embed" ProgID="Equation.3" ShapeID="_x0000_i1087" DrawAspect="Content" ObjectID="_1561183034" r:id="rId78"/>
+          <o:OLEObject Type="Embed" ProgID="Equation.3" ShapeID="_x0000_i1053" DrawAspect="Content" ObjectID="_1561184405" r:id="rId69"/>
         </w:object>
       </w:r>
       <w:r>
@@ -2207,10 +2487,10 @@
           <w:sz w:val="24"/>
         </w:rPr>
         <w:object w:dxaOrig="400" w:dyaOrig="440">
-          <v:shape id="_x0000_i1088" type="#_x0000_t75" style="width:20.1pt;height:21.45pt" o:ole="">
-            <v:imagedata r:id="rId79" o:title=""/>
+          <v:shape id="_x0000_i1054" type="#_x0000_t75" style="width:20.1pt;height:21.45pt" o:ole="">
+            <v:imagedata r:id="rId70" o:title=""/>
           </v:shape>
-          <o:OLEObject Type="Embed" ProgID="Equation.3" ShapeID="_x0000_i1088" DrawAspect="Content" ObjectID="_1561183035" r:id="rId80"/>
+          <o:OLEObject Type="Embed" ProgID="Equation.3" ShapeID="_x0000_i1054" DrawAspect="Content" ObjectID="_1561184406" r:id="rId71"/>
         </w:object>
       </w:r>
       <w:r>
@@ -2219,10 +2499,10 @@
           <w:sz w:val="24"/>
         </w:rPr>
         <w:object w:dxaOrig="1160" w:dyaOrig="320">
-          <v:shape id="_x0000_i1089" type="#_x0000_t75" style="width:57.45pt;height:15.9pt" o:ole="">
-            <v:imagedata r:id="rId81" o:title=""/>
+          <v:shape id="_x0000_i1055" type="#_x0000_t75" style="width:57.45pt;height:15.9pt" o:ole="">
+            <v:imagedata r:id="rId72" o:title=""/>
           </v:shape>
-          <o:OLEObject Type="Embed" ProgID="Equation.DSMT4" ShapeID="_x0000_i1089" DrawAspect="Content" ObjectID="_1561183036" r:id="rId82"/>
+          <o:OLEObject Type="Embed" ProgID="Equation.DSMT4" ShapeID="_x0000_i1055" DrawAspect="Content" ObjectID="_1561184407" r:id="rId73"/>
         </w:object>
       </w:r>
     </w:p>
@@ -2251,10 +2531,10 @@
           <w:sz w:val="24"/>
         </w:rPr>
         <w:object w:dxaOrig="560" w:dyaOrig="360">
-          <v:shape id="_x0000_i1090" type="#_x0000_t75" style="width:27.7pt;height:18pt" o:ole="">
-            <v:imagedata r:id="rId83" o:title=""/>
+          <v:shape id="_x0000_i1056" type="#_x0000_t75" style="width:27.7pt;height:18pt" o:ole="">
+            <v:imagedata r:id="rId74" o:title=""/>
           </v:shape>
-          <o:OLEObject Type="Embed" ProgID="Equation.3" ShapeID="_x0000_i1090" DrawAspect="Content" ObjectID="_1561183037" r:id="rId84"/>
+          <o:OLEObject Type="Embed" ProgID="Equation.3" ShapeID="_x0000_i1056" DrawAspect="Content" ObjectID="_1561184408" r:id="rId75"/>
         </w:object>
       </w:r>
       <w:r>
@@ -2263,10 +2543,10 @@
           <w:sz w:val="24"/>
         </w:rPr>
         <w:object w:dxaOrig="740" w:dyaOrig="279">
-          <v:shape id="_x0000_i1091" type="#_x0000_t75" style="width:36.7pt;height:14.55pt" o:ole="">
-            <v:imagedata r:id="rId85" o:title=""/>
+          <v:shape id="_x0000_i1057" type="#_x0000_t75" style="width:36.7pt;height:14.55pt" o:ole="">
+            <v:imagedata r:id="rId76" o:title=""/>
           </v:shape>
-          <o:OLEObject Type="Embed" ProgID="Equation.DSMT4" ShapeID="_x0000_i1091" DrawAspect="Content" ObjectID="_1561183038" r:id="rId86"/>
+          <o:OLEObject Type="Embed" ProgID="Equation.DSMT4" ShapeID="_x0000_i1057" DrawAspect="Content" ObjectID="_1561184409" r:id="rId77"/>
         </w:object>
       </w:r>
     </w:p>
@@ -2307,10 +2587,10 @@
           <w:sz w:val="24"/>
         </w:rPr>
         <w:object w:dxaOrig="859" w:dyaOrig="440">
-          <v:shape id="_x0000_i1092" type="#_x0000_t75" style="width:42.9pt;height:21.45pt" o:ole="">
-            <v:imagedata r:id="rId87" o:title=""/>
+          <v:shape id="_x0000_i1058" type="#_x0000_t75" style="width:42.9pt;height:21.45pt" o:ole="">
+            <v:imagedata r:id="rId78" o:title=""/>
           </v:shape>
-          <o:OLEObject Type="Embed" ProgID="Equation.DSMT4" ShapeID="_x0000_i1092" DrawAspect="Content" ObjectID="_1561183039" r:id="rId88"/>
+          <o:OLEObject Type="Embed" ProgID="Equation.DSMT4" ShapeID="_x0000_i1058" DrawAspect="Content" ObjectID="_1561184410" r:id="rId79"/>
         </w:object>
       </w:r>
       <w:r>
@@ -2326,10 +2606,10 @@
           <w:sz w:val="24"/>
         </w:rPr>
         <w:object w:dxaOrig="940" w:dyaOrig="440">
-          <v:shape id="_x0000_i1093" type="#_x0000_t75" style="width:47.1pt;height:21.45pt" o:ole="">
-            <v:imagedata r:id="rId89" o:title=""/>
+          <v:shape id="_x0000_i1059" type="#_x0000_t75" style="width:47.1pt;height:21.45pt" o:ole="">
+            <v:imagedata r:id="rId80" o:title=""/>
           </v:shape>
-          <o:OLEObject Type="Embed" ProgID="Equation.DSMT4" ShapeID="_x0000_i1093" DrawAspect="Content" ObjectID="_1561183040" r:id="rId90"/>
+          <o:OLEObject Type="Embed" ProgID="Equation.DSMT4" ShapeID="_x0000_i1059" DrawAspect="Content" ObjectID="_1561184411" r:id="rId81"/>
         </w:object>
       </w:r>
     </w:p>
@@ -2354,10 +2634,10 @@
           <w:sz w:val="24"/>
         </w:rPr>
         <w:object w:dxaOrig="240" w:dyaOrig="260">
-          <v:shape id="_x0000_i1094" type="#_x0000_t75" style="width:11.75pt;height:12.45pt" o:ole="">
-            <v:imagedata r:id="rId91" o:title=""/>
+          <v:shape id="_x0000_i1060" type="#_x0000_t75" style="width:11.75pt;height:12.45pt" o:ole="">
+            <v:imagedata r:id="rId82" o:title=""/>
           </v:shape>
-          <o:OLEObject Type="Embed" ProgID="Equation.DSMT4" ShapeID="_x0000_i1094" DrawAspect="Content" ObjectID="_1561183041" r:id="rId92"/>
+          <o:OLEObject Type="Embed" ProgID="Equation.DSMT4" ShapeID="_x0000_i1060" DrawAspect="Content" ObjectID="_1561184412" r:id="rId83"/>
         </w:object>
       </w:r>
       <w:r>
@@ -2373,10 +2653,10 @@
           <w:sz w:val="24"/>
         </w:rPr>
         <w:object w:dxaOrig="1020" w:dyaOrig="279">
-          <v:shape id="_x0000_i1095" type="#_x0000_t75" style="width:51.25pt;height:14.55pt" o:ole="">
-            <v:imagedata r:id="rId93" o:title=""/>
+          <v:shape id="_x0000_i1061" type="#_x0000_t75" style="width:51.25pt;height:14.55pt" o:ole="">
+            <v:imagedata r:id="rId84" o:title=""/>
           </v:shape>
-          <o:OLEObject Type="Embed" ProgID="Equation.DSMT4" ShapeID="_x0000_i1095" DrawAspect="Content" ObjectID="_1561183042" r:id="rId94"/>
+          <o:OLEObject Type="Embed" ProgID="Equation.DSMT4" ShapeID="_x0000_i1061" DrawAspect="Content" ObjectID="_1561184413" r:id="rId85"/>
         </w:object>
       </w:r>
       <w:r>
@@ -2408,10 +2688,10 @@
           <w:sz w:val="24"/>
         </w:rPr>
         <w:object w:dxaOrig="1359" w:dyaOrig="279">
-          <v:shape id="_x0000_i1096" type="#_x0000_t75" style="width:68.55pt;height:14.55pt" o:ole="">
-            <v:imagedata r:id="rId95" o:title=""/>
+          <v:shape id="_x0000_i1062" type="#_x0000_t75" style="width:68.55pt;height:14.55pt" o:ole="">
+            <v:imagedata r:id="rId86" o:title=""/>
           </v:shape>
-          <o:OLEObject Type="Embed" ProgID="Equation.DSMT4" ShapeID="_x0000_i1096" DrawAspect="Content" ObjectID="_1561183043" r:id="rId96"/>
+          <o:OLEObject Type="Embed" ProgID="Equation.DSMT4" ShapeID="_x0000_i1062" DrawAspect="Content" ObjectID="_1561184414" r:id="rId87"/>
         </w:object>
       </w:r>
       <w:r>
@@ -2469,7 +2749,7 @@
                     </pic:cNvPicPr>
                   </pic:nvPicPr>
                   <pic:blipFill>
-                    <a:blip r:embed="rId97" cstate="print"/>
+                    <a:blip r:embed="rId88" cstate="print"/>
                     <a:srcRect/>
                     <a:stretch>
                       <a:fillRect/>
@@ -2546,7 +2826,7 @@
                     </pic:cNvPicPr>
                   </pic:nvPicPr>
                   <pic:blipFill>
-                    <a:blip r:embed="rId98" cstate="print"/>
+                    <a:blip r:embed="rId89" cstate="print"/>
                     <a:srcRect/>
                     <a:stretch>
                       <a:fillRect/>
@@ -2638,7 +2918,7 @@
                     </pic:cNvPicPr>
                   </pic:nvPicPr>
                   <pic:blipFill>
-                    <a:blip r:embed="rId99" cstate="print"/>
+                    <a:blip r:embed="rId90" cstate="print"/>
                     <a:srcRect/>
                     <a:stretch>
                       <a:fillRect/>
@@ -2708,8 +2988,8 @@
           <w:sz w:val="24"/>
         </w:rPr>
       </w:pPr>
-      <w:bookmarkStart w:id="0" w:name="OLE_LINK5"/>
-      <w:bookmarkStart w:id="1" w:name="OLE_LINK6"/>
+      <w:bookmarkStart w:id="1" w:name="OLE_LINK5"/>
+      <w:bookmarkStart w:id="2" w:name="OLE_LINK6"/>
       <w:r>
         <w:rPr>
           <w:rFonts w:hint="eastAsia"/>
@@ -2727,8 +3007,8 @@
         <w:t xml:space="preserve"> 原传递函数的求取</w:t>
       </w:r>
     </w:p>
-    <w:bookmarkEnd w:id="0"/>
     <w:bookmarkEnd w:id="1"/>
+    <w:bookmarkEnd w:id="2"/>
     <w:p>
       <w:pPr>
         <w:spacing w:afterLines="50" w:after="156" w:line="360" w:lineRule="auto"/>
@@ -2750,10 +3030,10 @@
           <w:sz w:val="24"/>
         </w:rPr>
         <w:object w:dxaOrig="340" w:dyaOrig="380">
-          <v:shape id="_x0000_i1097" type="#_x0000_t75" style="width:17.3pt;height:18.7pt" o:ole="">
-            <v:imagedata r:id="rId100" o:title=""/>
+          <v:shape id="_x0000_i1063" type="#_x0000_t75" style="width:17.3pt;height:18.7pt" o:ole="">
+            <v:imagedata r:id="rId91" o:title=""/>
           </v:shape>
-          <o:OLEObject Type="Embed" ProgID="Equation.DSMT4" ShapeID="_x0000_i1097" DrawAspect="Content" ObjectID="_1561183044" r:id="rId101"/>
+          <o:OLEObject Type="Embed" ProgID="Equation.DSMT4" ShapeID="_x0000_i1063" DrawAspect="Content" ObjectID="_1561184415" r:id="rId92"/>
         </w:object>
       </w:r>
       <w:r>
@@ -2769,10 +3049,10 @@
           <w:sz w:val="24"/>
         </w:rPr>
         <w:object w:dxaOrig="300" w:dyaOrig="360">
-          <v:shape id="_x0000_i1098" type="#_x0000_t75" style="width:15.25pt;height:18pt" o:ole="">
-            <v:imagedata r:id="rId102" o:title=""/>
+          <v:shape id="_x0000_i1064" type="#_x0000_t75" style="width:15.25pt;height:18pt" o:ole="">
+            <v:imagedata r:id="rId93" o:title=""/>
           </v:shape>
-          <o:OLEObject Type="Embed" ProgID="Equation.DSMT4" ShapeID="_x0000_i1098" DrawAspect="Content" ObjectID="_1561183045" r:id="rId103"/>
+          <o:OLEObject Type="Embed" ProgID="Equation.DSMT4" ShapeID="_x0000_i1064" DrawAspect="Content" ObjectID="_1561184416" r:id="rId94"/>
         </w:object>
       </w:r>
       <w:r>
@@ -2792,8 +3072,8 @@
           <w:sz w:val="24"/>
         </w:rPr>
       </w:pPr>
-      <w:bookmarkStart w:id="2" w:name="OLE_LINK1"/>
-      <w:bookmarkStart w:id="3" w:name="OLE_LINK2"/>
+      <w:bookmarkStart w:id="3" w:name="OLE_LINK1"/>
+      <w:bookmarkStart w:id="4" w:name="OLE_LINK2"/>
       <w:r>
         <w:rPr>
           <w:rFonts w:hint="eastAsia"/>
@@ -2818,7 +3098,7 @@
                     </pic:cNvPicPr>
                   </pic:nvPicPr>
                   <pic:blipFill>
-                    <a:blip r:embed="rId104" cstate="print"/>
+                    <a:blip r:embed="rId95" cstate="print"/>
                     <a:srcRect/>
                     <a:stretch>
                       <a:fillRect/>
@@ -2846,8 +3126,8 @@
           </wp:inline>
         </w:drawing>
       </w:r>
-      <w:bookmarkEnd w:id="2"/>
       <w:bookmarkEnd w:id="3"/>
+      <w:bookmarkEnd w:id="4"/>
     </w:p>
     <w:p>
       <w:pPr>
@@ -2870,10 +3150,10 @@
           <w:sz w:val="24"/>
         </w:rPr>
         <w:object w:dxaOrig="340" w:dyaOrig="380">
-          <v:shape id="_x0000_i1099" type="#_x0000_t75" style="width:17.3pt;height:18.7pt" o:ole="">
-            <v:imagedata r:id="rId100" o:title=""/>
+          <v:shape id="_x0000_i1065" type="#_x0000_t75" style="width:17.3pt;height:18.7pt" o:ole="">
+            <v:imagedata r:id="rId91" o:title=""/>
           </v:shape>
-          <o:OLEObject Type="Embed" ProgID="Equation.DSMT4" ShapeID="_x0000_i1099" DrawAspect="Content" ObjectID="_1561183046" r:id="rId105"/>
+          <o:OLEObject Type="Embed" ProgID="Equation.DSMT4" ShapeID="_x0000_i1065" DrawAspect="Content" ObjectID="_1561184417" r:id="rId96"/>
         </w:object>
       </w:r>
       <w:r>
@@ -2889,10 +3169,10 @@
           <w:sz w:val="24"/>
         </w:rPr>
         <w:object w:dxaOrig="300" w:dyaOrig="360">
-          <v:shape id="_x0000_i1100" type="#_x0000_t75" style="width:15.25pt;height:18pt" o:ole="">
-            <v:imagedata r:id="rId102" o:title=""/>
+          <v:shape id="_x0000_i1066" type="#_x0000_t75" style="width:15.25pt;height:18pt" o:ole="">
+            <v:imagedata r:id="rId93" o:title=""/>
           </v:shape>
-          <o:OLEObject Type="Embed" ProgID="Equation.DSMT4" ShapeID="_x0000_i1100" DrawAspect="Content" ObjectID="_1561183047" r:id="rId106"/>
+          <o:OLEObject Type="Embed" ProgID="Equation.DSMT4" ShapeID="_x0000_i1066" DrawAspect="Content" ObjectID="_1561184418" r:id="rId97"/>
         </w:object>
       </w:r>
       <w:r>
@@ -2908,10 +3188,10 @@
           <w:sz w:val="24"/>
         </w:rPr>
         <w:object w:dxaOrig="340" w:dyaOrig="380">
-          <v:shape id="_x0000_i1101" type="#_x0000_t75" style="width:17.3pt;height:18.7pt" o:ole="">
-            <v:imagedata r:id="rId100" o:title=""/>
+          <v:shape id="_x0000_i1067" type="#_x0000_t75" style="width:17.3pt;height:18.7pt" o:ole="">
+            <v:imagedata r:id="rId91" o:title=""/>
           </v:shape>
-          <o:OLEObject Type="Embed" ProgID="Equation.DSMT4" ShapeID="_x0000_i1101" DrawAspect="Content" ObjectID="_1561183048" r:id="rId107"/>
+          <o:OLEObject Type="Embed" ProgID="Equation.DSMT4" ShapeID="_x0000_i1067" DrawAspect="Content" ObjectID="_1561184419" r:id="rId98"/>
         </w:object>
       </w:r>
       <w:r>
@@ -2927,10 +3207,10 @@
           <w:sz w:val="24"/>
         </w:rPr>
         <w:object w:dxaOrig="1120" w:dyaOrig="660">
-          <v:shape id="_x0000_i1102" type="#_x0000_t75" style="width:56.1pt;height:33.25pt" o:ole="">
-            <v:imagedata r:id="rId108" o:title=""/>
+          <v:shape id="_x0000_i1068" type="#_x0000_t75" style="width:56.1pt;height:33.25pt" o:ole="">
+            <v:imagedata r:id="rId99" o:title=""/>
           </v:shape>
-          <o:OLEObject Type="Embed" ProgID="Equation.DSMT4" ShapeID="_x0000_i1102" DrawAspect="Content" ObjectID="_1561183049" r:id="rId109"/>
+          <o:OLEObject Type="Embed" ProgID="Equation.DSMT4" ShapeID="_x0000_i1068" DrawAspect="Content" ObjectID="_1561184420" r:id="rId100"/>
         </w:object>
       </w:r>
       <w:r>
@@ -2946,10 +3226,10 @@
           <w:sz w:val="24"/>
         </w:rPr>
         <w:object w:dxaOrig="1460" w:dyaOrig="620">
-          <v:shape id="_x0000_i1103" type="#_x0000_t75" style="width:72.7pt;height:30.45pt" o:ole="">
-            <v:imagedata r:id="rId110" o:title=""/>
+          <v:shape id="_x0000_i1069" type="#_x0000_t75" style="width:72.7pt;height:30.45pt" o:ole="">
+            <v:imagedata r:id="rId101" o:title=""/>
           </v:shape>
-          <o:OLEObject Type="Embed" ProgID="Equation.DSMT4" ShapeID="_x0000_i1103" DrawAspect="Content" ObjectID="_1561183050" r:id="rId111"/>
+          <o:OLEObject Type="Embed" ProgID="Equation.DSMT4" ShapeID="_x0000_i1069" DrawAspect="Content" ObjectID="_1561184421" r:id="rId102"/>
         </w:object>
       </w:r>
       <w:r>
@@ -2974,10 +3254,10 @@
           <w:sz w:val="24"/>
         </w:rPr>
         <w:object w:dxaOrig="6120" w:dyaOrig="1200">
-          <v:shape id="_x0000_i1104" type="#_x0000_t75" style="width:306pt;height:60.25pt" o:ole="">
-            <v:imagedata r:id="rId112" o:title=""/>
+          <v:shape id="_x0000_i1070" type="#_x0000_t75" style="width:306pt;height:60.25pt" o:ole="">
+            <v:imagedata r:id="rId103" o:title=""/>
           </v:shape>
-          <o:OLEObject Type="Embed" ProgID="Equation.DSMT4" ShapeID="_x0000_i1104" DrawAspect="Content" ObjectID="_1561183051" r:id="rId113"/>
+          <o:OLEObject Type="Embed" ProgID="Equation.DSMT4" ShapeID="_x0000_i1070" DrawAspect="Content" ObjectID="_1561184422" r:id="rId104"/>
         </w:object>
       </w:r>
     </w:p>
@@ -2996,22 +3276,22 @@
         </w:rPr>
         <w:t>解得：</w:t>
       </w:r>
-      <w:bookmarkStart w:id="4" w:name="OLE_LINK7"/>
-      <w:bookmarkStart w:id="5" w:name="OLE_LINK8"/>
+      <w:bookmarkStart w:id="5" w:name="OLE_LINK7"/>
+      <w:bookmarkStart w:id="6" w:name="OLE_LINK8"/>
       <w:r>
         <w:rPr>
           <w:position w:val="-54"/>
           <w:sz w:val="24"/>
         </w:rPr>
         <w:object w:dxaOrig="7040" w:dyaOrig="1200">
-          <v:shape id="_x0000_i1105" type="#_x0000_t75" style="width:351.7pt;height:60.25pt" o:ole="">
-            <v:imagedata r:id="rId114" o:title=""/>
+          <v:shape id="_x0000_i1071" type="#_x0000_t75" style="width:351.7pt;height:60.25pt" o:ole="">
+            <v:imagedata r:id="rId105" o:title=""/>
           </v:shape>
-          <o:OLEObject Type="Embed" ProgID="Equation.DSMT4" ShapeID="_x0000_i1105" DrawAspect="Content" ObjectID="_1561183052" r:id="rId115"/>
+          <o:OLEObject Type="Embed" ProgID="Equation.DSMT4" ShapeID="_x0000_i1071" DrawAspect="Content" ObjectID="_1561184423" r:id="rId106"/>
         </w:object>
       </w:r>
-      <w:bookmarkEnd w:id="4"/>
       <w:bookmarkEnd w:id="5"/>
+      <w:bookmarkEnd w:id="6"/>
     </w:p>
     <w:p>
       <w:pPr>
@@ -3095,7 +3375,7 @@
                     </pic:cNvPicPr>
                   </pic:nvPicPr>
                   <pic:blipFill>
-                    <a:blip r:embed="rId116" cstate="print"/>
+                    <a:blip r:embed="rId107" cstate="print"/>
                     <a:srcRect/>
                     <a:stretch>
                       <a:fillRect/>
@@ -3172,7 +3452,7 @@
                     </pic:cNvPicPr>
                   </pic:nvPicPr>
                   <pic:blipFill>
-                    <a:blip r:embed="rId117" cstate="print"/>
+                    <a:blip r:embed="rId108" cstate="print"/>
                     <a:srcRect/>
                     <a:stretch>
                       <a:fillRect/>
@@ -3249,7 +3529,7 @@
                     </pic:cNvPicPr>
                   </pic:nvPicPr>
                   <pic:blipFill>
-                    <a:blip r:embed="rId118" cstate="print"/>
+                    <a:blip r:embed="rId109" cstate="print"/>
                     <a:srcRect/>
                     <a:stretch>
                       <a:fillRect/>
@@ -3335,7 +3615,7 @@
                     </pic:cNvPicPr>
                   </pic:nvPicPr>
                   <pic:blipFill>
-                    <a:blip r:embed="rId119" cstate="print"/>
+                    <a:blip r:embed="rId110" cstate="print"/>
                     <a:srcRect/>
                     <a:stretch>
                       <a:fillRect/>
@@ -3454,8 +3734,8 @@
         </w:rPr>
       </w:pPr>
     </w:p>
-    <w:bookmarkStart w:id="6" w:name="OLE_LINK3"/>
-    <w:bookmarkStart w:id="7" w:name="OLE_LINK4"/>
+    <w:bookmarkStart w:id="7" w:name="OLE_LINK3"/>
+    <w:bookmarkStart w:id="8" w:name="OLE_LINK4"/>
     <w:p>
       <w:pPr>
         <w:spacing w:afterLines="50" w:after="156" w:line="360" w:lineRule="auto"/>
@@ -3471,14 +3751,14 @@
           <w:sz w:val="24"/>
         </w:rPr>
         <w:object w:dxaOrig="3780" w:dyaOrig="1200">
-          <v:shape id="_x0000_i1221" type="#_x0000_t75" style="width:189pt;height:60.25pt" o:ole="">
-            <v:imagedata r:id="rId120" o:title=""/>
+          <v:shape id="_x0000_i1072" type="#_x0000_t75" style="width:189pt;height:60.25pt" o:ole="">
+            <v:imagedata r:id="rId111" o:title=""/>
           </v:shape>
-          <o:OLEObject Type="Embed" ProgID="Equation.DSMT4" ShapeID="_x0000_i1221" DrawAspect="Content" ObjectID="_1561183053" r:id="rId121"/>
+          <o:OLEObject Type="Embed" ProgID="Equation.DSMT4" ShapeID="_x0000_i1072" DrawAspect="Content" ObjectID="_1561184424" r:id="rId112"/>
         </w:object>
       </w:r>
-      <w:bookmarkEnd w:id="6"/>
       <w:bookmarkEnd w:id="7"/>
+      <w:bookmarkEnd w:id="8"/>
     </w:p>
     <w:p>
       <w:pPr>
@@ -3555,8 +3835,8 @@
         </w:rPr>
         <w:t>其中</w:t>
       </w:r>
-      <w:bookmarkStart w:id="8" w:name="OLE_LINK9"/>
-      <w:bookmarkStart w:id="9" w:name="OLE_LINK10"/>
+      <w:bookmarkStart w:id="9" w:name="OLE_LINK9"/>
+      <w:bookmarkStart w:id="10" w:name="OLE_LINK10"/>
       <m:oMath>
         <m:f>
           <m:fPr>
@@ -3592,8 +3872,8 @@
             </m:r>
           </m:den>
         </m:f>
-        <w:bookmarkEnd w:id="8"/>
         <w:bookmarkEnd w:id="9"/>
+        <w:bookmarkEnd w:id="10"/>
         <m:r>
           <m:rPr>
             <m:sty m:val="p"/>
@@ -4318,7 +4598,7 @@
                     </pic:cNvPicPr>
                   </pic:nvPicPr>
                   <pic:blipFill>
-                    <a:blip r:embed="rId122" cstate="print"/>
+                    <a:blip r:embed="rId113" cstate="print"/>
                     <a:srcRect/>
                     <a:stretch>
                       <a:fillRect/>
@@ -4692,8 +4972,6 @@
           <w:szCs w:val="24"/>
         </w:rPr>
       </w:pPr>
-      <w:bookmarkStart w:id="10" w:name="_GoBack"/>
-      <w:bookmarkEnd w:id="10"/>
     </w:p>
     <w:p/>
     <w:sectPr>
@@ -5530,6 +5808,16 @@
       <w:szCs w:val="24"/>
     </w:rPr>
   </w:style>
+  <w:style w:type="character" w:styleId="a8">
+    <w:name w:val="Placeholder Text"/>
+    <w:basedOn w:val="a0"/>
+    <w:uiPriority w:val="99"/>
+    <w:semiHidden/>
+    <w:rsid w:val="0088486D"/>
+    <w:rPr>
+      <w:color w:val="808080"/>
+    </w:rPr>
+  </w:style>
 </w:styles>
 </file>
 
@@ -5792,4 +6080,16 @@
     </a:ext>
   </a:extLst>
 </a:theme>
+</file>
+
+<file path=customXml/item1.xml><?xml version="1.0" encoding="utf-8"?>
+<b:Sources xmlns:b="http://schemas.openxmlformats.org/officeDocument/2006/bibliography" xmlns="http://schemas.openxmlformats.org/officeDocument/2006/bibliography" SelectedStyle="\APASixthEditionOfficeOnline.xsl" StyleName="APA" Version="6"/>
+</file>
+
+<file path=customXml/itemProps1.xml><?xml version="1.0" encoding="utf-8"?>
+<ds:datastoreItem xmlns:ds="http://schemas.openxmlformats.org/officeDocument/2006/customXml" ds:itemID="{09B4BDDD-7472-410C-A731-E3D590A9F0A9}">
+  <ds:schemaRefs>
+    <ds:schemaRef ds:uri="http://schemas.openxmlformats.org/officeDocument/2006/bibliography"/>
+  </ds:schemaRefs>
+</ds:datastoreItem>
 </file>
</xml_diff>

<commit_message>
add all conditions about system
</commit_message>
<xml_diff>
--- a/task11/某仿真显示臂俯仰系统设计.docx
+++ b/task11/某仿真显示臂俯仰系统设计.docx
@@ -61,13 +61,23 @@
           <w:szCs w:val="32"/>
         </w:rPr>
       </w:pPr>
+      <w:proofErr w:type="gramStart"/>
       <w:r>
         <w:rPr>
           <w:rFonts w:ascii="宋体" w:eastAsia="宋体" w:hAnsi="宋体" w:cs="Times New Roman" w:hint="eastAsia"/>
           <w:sz w:val="32"/>
           <w:szCs w:val="32"/>
         </w:rPr>
-        <w:t>一．数据的计算性能指标</w:t>
+        <w:t>一</w:t>
+      </w:r>
+      <w:proofErr w:type="gramEnd"/>
+      <w:r>
+        <w:rPr>
+          <w:rFonts w:ascii="宋体" w:eastAsia="宋体" w:hAnsi="宋体" w:cs="Times New Roman" w:hint="eastAsia"/>
+          <w:sz w:val="32"/>
+          <w:szCs w:val="32"/>
+        </w:rPr>
+        <w:t>．数据的计算性能指标</w:t>
       </w:r>
     </w:p>
     <w:p>
@@ -405,8 +415,6 @@
         </w:rPr>
         <w:t xml:space="preserve"> </w:t>
       </w:r>
-      <w:bookmarkStart w:id="0" w:name="_GoBack"/>
-      <w:bookmarkEnd w:id="0"/>
     </w:p>
     <w:p>
       <w:pPr>
@@ -471,7 +479,7 @@
       <w:pPr>
         <w:spacing w:afterLines="50" w:after="156" w:line="360" w:lineRule="auto"/>
         <w:rPr>
-          <w:rFonts w:ascii="Times New Roman" w:eastAsia="宋体" w:hAnsi="Times New Roman" w:cs="Times New Roman"/>
+          <w:rFonts w:ascii="Times New Roman" w:eastAsia="宋体" w:hAnsi="Times New Roman" w:cs="Times New Roman" w:hint="eastAsia"/>
           <w:sz w:val="24"/>
           <w:szCs w:val="24"/>
         </w:rPr>
@@ -557,6 +565,360 @@
           </m:sup>
         </m:sSup>
       </m:oMath>
+      <w:r>
+        <w:rPr>
+          <w:rFonts w:ascii="Times New Roman" w:eastAsia="宋体" w:hAnsi="Times New Roman" w:cs="Times New Roman" w:hint="eastAsia"/>
+          <w:sz w:val="24"/>
+          <w:szCs w:val="24"/>
+        </w:rPr>
+        <w:t>；电动机转动惯量</w:t>
+      </w:r>
+      <m:oMath>
+        <m:sSub>
+          <m:sSubPr>
+            <m:ctrlPr>
+              <w:rPr>
+                <w:rFonts w:ascii="Cambria Math" w:eastAsia="宋体" w:hAnsi="Cambria Math" w:cs="Times New Roman"/>
+                <w:sz w:val="24"/>
+                <w:szCs w:val="24"/>
+              </w:rPr>
+            </m:ctrlPr>
+          </m:sSubPr>
+          <m:e>
+            <m:r>
+              <w:rPr>
+                <w:rFonts w:ascii="Cambria Math" w:eastAsia="宋体" w:hAnsi="Cambria Math" w:cs="Times New Roman" w:hint="eastAsia"/>
+                <w:sz w:val="24"/>
+                <w:szCs w:val="24"/>
+              </w:rPr>
+              <m:t>J</m:t>
+            </m:r>
+            <m:ctrlPr>
+              <w:rPr>
+                <w:rFonts w:ascii="Cambria Math" w:eastAsia="宋体" w:hAnsi="Cambria Math" w:cs="Times New Roman" w:hint="eastAsia"/>
+                <w:i/>
+                <w:sz w:val="24"/>
+                <w:szCs w:val="24"/>
+              </w:rPr>
+            </m:ctrlPr>
+          </m:e>
+          <m:sub>
+            <m:r>
+              <w:rPr>
+                <w:rFonts w:ascii="Cambria Math" w:eastAsia="宋体" w:hAnsi="Cambria Math" w:cs="Times New Roman"/>
+                <w:sz w:val="24"/>
+                <w:szCs w:val="24"/>
+              </w:rPr>
+              <m:t>M</m:t>
+            </m:r>
+          </m:sub>
+        </m:sSub>
+        <m:r>
+          <w:rPr>
+            <w:rFonts w:ascii="Cambria Math" w:eastAsia="宋体" w:hAnsi="Cambria Math" w:cs="Times New Roman"/>
+            <w:sz w:val="24"/>
+            <w:szCs w:val="24"/>
+          </w:rPr>
+          <m:t>=1B∙</m:t>
+        </m:r>
+        <m:r>
+          <w:rPr>
+            <w:rFonts w:ascii="Cambria Math" w:eastAsia="宋体" w:hAnsi="Cambria Math" w:cs="Times New Roman" w:hint="eastAsia"/>
+            <w:sz w:val="24"/>
+            <w:szCs w:val="24"/>
+          </w:rPr>
+          <m:t>ƒ</m:t>
+        </m:r>
+        <m:r>
+          <w:rPr>
+            <w:rFonts w:ascii="Cambria Math" w:eastAsia="宋体" w:hAnsi="Cambria Math" w:cs="Times New Roman"/>
+            <w:sz w:val="24"/>
+            <w:szCs w:val="24"/>
+          </w:rPr>
+          <m:t>t</m:t>
+        </m:r>
+        <m:r>
+          <w:rPr>
+            <w:rFonts w:ascii="Cambria Math" w:eastAsia="宋体" w:hAnsi="Cambria Math" w:cs="Times New Roman"/>
+            <w:sz w:val="24"/>
+            <w:szCs w:val="24"/>
+          </w:rPr>
+          <m:t>∙</m:t>
+        </m:r>
+        <m:sSup>
+          <m:sSupPr>
+            <m:ctrlPr>
+              <w:rPr>
+                <w:rFonts w:ascii="Cambria Math" w:eastAsia="宋体" w:hAnsi="Cambria Math" w:cs="Times New Roman"/>
+                <w:i/>
+                <w:sz w:val="24"/>
+                <w:szCs w:val="24"/>
+              </w:rPr>
+            </m:ctrlPr>
+          </m:sSupPr>
+          <m:e>
+            <m:r>
+              <w:rPr>
+                <w:rFonts w:ascii="Cambria Math" w:eastAsia="宋体" w:hAnsi="Cambria Math" w:cs="Times New Roman"/>
+                <w:sz w:val="24"/>
+                <w:szCs w:val="24"/>
+              </w:rPr>
+              <m:t>sec</m:t>
+            </m:r>
+          </m:e>
+          <m:sup>
+            <m:r>
+              <w:rPr>
+                <w:rFonts w:ascii="Cambria Math" w:eastAsia="宋体" w:hAnsi="Cambria Math" w:cs="Times New Roman"/>
+                <w:sz w:val="24"/>
+                <w:szCs w:val="24"/>
+              </w:rPr>
+              <m:t>2</m:t>
+            </m:r>
+          </m:sup>
+        </m:sSup>
+      </m:oMath>
+      <w:r>
+        <w:rPr>
+          <w:rFonts w:ascii="Times New Roman" w:eastAsia="宋体" w:hAnsi="Times New Roman" w:cs="Times New Roman" w:hint="eastAsia"/>
+          <w:sz w:val="24"/>
+          <w:szCs w:val="24"/>
+        </w:rPr>
+        <w:t>;</w:t>
+      </w:r>
+      <w:r>
+        <w:rPr>
+          <w:rFonts w:ascii="Times New Roman" w:eastAsia="宋体" w:hAnsi="Times New Roman" w:cs="Times New Roman"/>
+          <w:sz w:val="24"/>
+          <w:szCs w:val="24"/>
+        </w:rPr>
+        <w:t xml:space="preserve">  </w:t>
+      </w:r>
+      <w:r>
+        <w:rPr>
+          <w:rFonts w:ascii="Times New Roman" w:eastAsia="宋体" w:hAnsi="Times New Roman" w:cs="Times New Roman" w:hint="eastAsia"/>
+          <w:sz w:val="24"/>
+          <w:szCs w:val="24"/>
+        </w:rPr>
+        <w:t>电机力矩灵敏度</w:t>
+      </w:r>
+      <m:oMath>
+        <m:sSub>
+          <m:sSubPr>
+            <m:ctrlPr>
+              <w:rPr>
+                <w:rFonts w:ascii="Cambria Math" w:eastAsia="宋体" w:hAnsi="Cambria Math" w:cs="Times New Roman"/>
+                <w:sz w:val="24"/>
+                <w:szCs w:val="24"/>
+              </w:rPr>
+            </m:ctrlPr>
+          </m:sSubPr>
+          <m:e>
+            <m:r>
+              <w:rPr>
+                <w:rFonts w:ascii="Cambria Math" w:eastAsia="宋体" w:hAnsi="Cambria Math" w:cs="Times New Roman" w:hint="eastAsia"/>
+                <w:sz w:val="24"/>
+                <w:szCs w:val="24"/>
+              </w:rPr>
+              <m:t>K</m:t>
+            </m:r>
+          </m:e>
+          <m:sub>
+            <m:r>
+              <w:rPr>
+                <w:rFonts w:ascii="Cambria Math" w:eastAsia="宋体" w:hAnsi="Cambria Math" w:cs="Times New Roman" w:hint="eastAsia"/>
+                <w:sz w:val="24"/>
+                <w:szCs w:val="24"/>
+              </w:rPr>
+              <m:t>T</m:t>
+            </m:r>
+          </m:sub>
+        </m:sSub>
+        <m:r>
+          <w:rPr>
+            <w:rFonts w:ascii="Cambria Math" w:eastAsia="宋体" w:hAnsi="Cambria Math" w:cs="Times New Roman" w:hint="eastAsia"/>
+            <w:sz w:val="24"/>
+            <w:szCs w:val="24"/>
+          </w:rPr>
+          <m:t>=7.1</m:t>
+        </m:r>
+        <m:r>
+          <w:rPr>
+            <w:rFonts w:ascii="Cambria Math" w:eastAsia="宋体" w:hAnsi="Cambria Math" w:cs="Times New Roman"/>
+            <w:sz w:val="24"/>
+            <w:szCs w:val="24"/>
+          </w:rPr>
+          <m:t>B∙</m:t>
+        </m:r>
+        <m:r>
+          <w:rPr>
+            <w:rFonts w:ascii="Cambria Math" w:eastAsia="宋体" w:hAnsi="Cambria Math" w:cs="Times New Roman" w:hint="eastAsia"/>
+            <w:sz w:val="24"/>
+            <w:szCs w:val="24"/>
+          </w:rPr>
+          <m:t>ƒ</m:t>
+        </m:r>
+        <m:r>
+          <w:rPr>
+            <w:rFonts w:ascii="Cambria Math" w:eastAsia="宋体" w:hAnsi="Cambria Math" w:cs="Times New Roman"/>
+            <w:sz w:val="24"/>
+            <w:szCs w:val="24"/>
+          </w:rPr>
+          <m:t>t</m:t>
+        </m:r>
+        <m:r>
+          <w:rPr>
+            <w:rFonts w:ascii="Cambria Math" w:eastAsia="宋体" w:hAnsi="Cambria Math" w:cs="Times New Roman" w:hint="eastAsia"/>
+            <w:sz w:val="24"/>
+            <w:szCs w:val="24"/>
+          </w:rPr>
+          <m:t>/Amp</m:t>
+        </m:r>
+      </m:oMath>
+      <w:r>
+        <w:rPr>
+          <w:rFonts w:ascii="Times New Roman" w:eastAsia="宋体" w:hAnsi="Times New Roman" w:cs="Times New Roman" w:hint="eastAsia"/>
+          <w:sz w:val="24"/>
+          <w:szCs w:val="24"/>
+        </w:rPr>
+        <w:t xml:space="preserve"> ;</w:t>
+      </w:r>
+      <w:r>
+        <w:rPr>
+          <w:rFonts w:ascii="Times New Roman" w:eastAsia="宋体" w:hAnsi="Times New Roman" w:cs="Times New Roman"/>
+          <w:sz w:val="24"/>
+          <w:szCs w:val="24"/>
+        </w:rPr>
+        <w:t xml:space="preserve"> </w:t>
+      </w:r>
+      <w:r>
+        <w:rPr>
+          <w:rFonts w:ascii="Times New Roman" w:eastAsia="宋体" w:hAnsi="Times New Roman" w:cs="Times New Roman" w:hint="eastAsia"/>
+          <w:sz w:val="24"/>
+          <w:szCs w:val="24"/>
+        </w:rPr>
+        <w:t>反电势系数</w:t>
+      </w:r>
+      <m:oMath>
+        <m:sSub>
+          <m:sSubPr>
+            <m:ctrlPr>
+              <w:rPr>
+                <w:rFonts w:ascii="Cambria Math" w:eastAsia="宋体" w:hAnsi="Cambria Math" w:cs="Times New Roman"/>
+                <w:sz w:val="24"/>
+                <w:szCs w:val="24"/>
+              </w:rPr>
+            </m:ctrlPr>
+          </m:sSubPr>
+          <m:e>
+            <m:r>
+              <w:rPr>
+                <w:rFonts w:ascii="Cambria Math" w:eastAsia="宋体" w:hAnsi="Cambria Math" w:cs="Times New Roman" w:hint="eastAsia"/>
+                <w:sz w:val="24"/>
+                <w:szCs w:val="24"/>
+              </w:rPr>
+              <m:t>K</m:t>
+            </m:r>
+          </m:e>
+          <m:sub>
+            <m:r>
+              <w:rPr>
+                <w:rFonts w:ascii="Cambria Math" w:eastAsia="宋体" w:hAnsi="Cambria Math" w:cs="Times New Roman" w:hint="eastAsia"/>
+                <w:sz w:val="24"/>
+                <w:szCs w:val="24"/>
+              </w:rPr>
+              <m:t>e</m:t>
+            </m:r>
+          </m:sub>
+        </m:sSub>
+        <m:r>
+          <w:rPr>
+            <w:rFonts w:ascii="Cambria Math" w:eastAsia="宋体" w:hAnsi="Cambria Math" w:cs="Times New Roman"/>
+            <w:sz w:val="24"/>
+            <w:szCs w:val="24"/>
+          </w:rPr>
+          <m:t>=9.7V/rad/</m:t>
+        </m:r>
+      </m:oMath>
+      <w:r>
+        <w:rPr>
+          <w:rFonts w:ascii="Times New Roman" w:eastAsia="宋体" w:hAnsi="Times New Roman" w:cs="Times New Roman" w:hint="eastAsia"/>
+          <w:sz w:val="24"/>
+          <w:szCs w:val="24"/>
+        </w:rPr>
+        <w:t>s</w:t>
+      </w:r>
+      <w:r>
+        <w:rPr>
+          <w:rFonts w:ascii="Times New Roman" w:eastAsia="宋体" w:hAnsi="Times New Roman" w:cs="Times New Roman"/>
+          <w:sz w:val="24"/>
+          <w:szCs w:val="24"/>
+        </w:rPr>
+        <w:t xml:space="preserve"> </w:t>
+      </w:r>
+      <w:r>
+        <w:rPr>
+          <w:rFonts w:ascii="Times New Roman" w:eastAsia="宋体" w:hAnsi="Times New Roman" w:cs="Times New Roman" w:hint="eastAsia"/>
+          <w:sz w:val="24"/>
+          <w:szCs w:val="24"/>
+        </w:rPr>
+        <w:t>；电机电枢电阻</w:t>
+      </w:r>
+      <w:r>
+        <w:rPr>
+          <w:rFonts w:ascii="Times New Roman" w:eastAsia="宋体" w:hAnsi="Times New Roman" w:cs="Times New Roman" w:hint="eastAsia"/>
+          <w:sz w:val="24"/>
+          <w:szCs w:val="24"/>
+        </w:rPr>
+        <w:t>3.1</w:t>
+      </w:r>
+      <m:oMath>
+        <m:r>
+          <m:rPr>
+            <m:sty m:val="p"/>
+          </m:rPr>
+          <w:rPr>
+            <w:rFonts w:ascii="Cambria Math" w:eastAsia="宋体" w:hAnsi="Cambria Math" w:cs="Times New Roman"/>
+            <w:sz w:val="24"/>
+            <w:szCs w:val="24"/>
+          </w:rPr>
+          <m:t>Ω</m:t>
+        </m:r>
+      </m:oMath>
+      <w:r>
+        <w:rPr>
+          <w:rFonts w:ascii="Times New Roman" w:eastAsia="宋体" w:hAnsi="Times New Roman" w:cs="Times New Roman" w:hint="eastAsia"/>
+          <w:sz w:val="24"/>
+          <w:szCs w:val="24"/>
+        </w:rPr>
+        <w:t>；电感</w:t>
+      </w:r>
+      <w:r>
+        <w:rPr>
+          <w:rFonts w:ascii="Times New Roman" w:eastAsia="宋体" w:hAnsi="Times New Roman" w:cs="Times New Roman" w:hint="eastAsia"/>
+          <w:sz w:val="24"/>
+          <w:szCs w:val="24"/>
+        </w:rPr>
+        <w:t>26m</w:t>
+      </w:r>
+      <w:r>
+        <w:rPr>
+          <w:rFonts w:ascii="Times New Roman" w:eastAsia="宋体" w:hAnsi="Times New Roman" w:cs="Times New Roman"/>
+          <w:sz w:val="24"/>
+          <w:szCs w:val="24"/>
+        </w:rPr>
+        <w:t xml:space="preserve"> H </w:t>
+      </w:r>
+      <w:r>
+        <w:rPr>
+          <w:rFonts w:ascii="Times New Roman" w:eastAsia="宋体" w:hAnsi="Times New Roman" w:cs="Times New Roman" w:hint="eastAsia"/>
+          <w:sz w:val="24"/>
+          <w:szCs w:val="24"/>
+        </w:rPr>
+        <w:t>。</w:t>
+      </w:r>
+      <w:bookmarkStart w:id="0" w:name="_GoBack"/>
+      <w:bookmarkEnd w:id="0"/>
     </w:p>
     <w:p>
       <w:pPr>
@@ -593,7 +955,25 @@
           <w:sz w:val="24"/>
           <w:szCs w:val="24"/>
         </w:rPr>
-        <w:t>经验公式一：</w:t>
+        <w:t>经验公式</w:t>
+      </w:r>
+      <w:proofErr w:type="gramStart"/>
+      <w:r>
+        <w:rPr>
+          <w:rFonts w:ascii="Times New Roman" w:eastAsia="宋体" w:hAnsi="Times New Roman" w:cs="Times New Roman" w:hint="eastAsia"/>
+          <w:sz w:val="24"/>
+          <w:szCs w:val="24"/>
+        </w:rPr>
+        <w:t>一</w:t>
+      </w:r>
+      <w:proofErr w:type="gramEnd"/>
+      <w:r>
+        <w:rPr>
+          <w:rFonts w:ascii="Times New Roman" w:eastAsia="宋体" w:hAnsi="Times New Roman" w:cs="Times New Roman" w:hint="eastAsia"/>
+          <w:sz w:val="24"/>
+          <w:szCs w:val="24"/>
+        </w:rPr>
+        <w:t>：</w:t>
       </w:r>
       <w:r>
         <w:rPr>
@@ -625,7 +1005,7 @@
           <v:shape id="_x0000_i1025" type="#_x0000_t75" style="width:122.55pt;height:33.25pt" o:ole="">
             <v:imagedata r:id="rId8" o:title=""/>
           </v:shape>
-          <o:OLEObject Type="Embed" ProgID="Equation.DSMT4" ShapeID="_x0000_i1025" DrawAspect="Content" ObjectID="_1561184377" r:id="rId9"/>
+          <o:OLEObject Type="Embed" ProgID="Equation.DSMT4" ShapeID="_x0000_i1025" DrawAspect="Content" ObjectID="_1561185612" r:id="rId9"/>
         </w:object>
       </w:r>
     </w:p>
@@ -658,7 +1038,7 @@
           <v:shape id="_x0000_i1026" type="#_x0000_t75" style="width:200.1pt;height:33.9pt" o:ole="">
             <v:imagedata r:id="rId10" o:title=""/>
           </v:shape>
-          <o:OLEObject Type="Embed" ProgID="Equation.DSMT4" ShapeID="_x0000_i1026" DrawAspect="Content" ObjectID="_1561184378" r:id="rId11"/>
+          <o:OLEObject Type="Embed" ProgID="Equation.DSMT4" ShapeID="_x0000_i1026" DrawAspect="Content" ObjectID="_1561185613" r:id="rId11"/>
         </w:object>
       </w:r>
     </w:p>
@@ -678,7 +1058,25 @@
           <w:sz w:val="24"/>
           <w:szCs w:val="24"/>
         </w:rPr>
-        <w:t>由经验公式一得到：</w:t>
+        <w:t>由经验公式</w:t>
+      </w:r>
+      <w:proofErr w:type="gramStart"/>
+      <w:r>
+        <w:rPr>
+          <w:rFonts w:ascii="Times New Roman" w:eastAsia="宋体" w:hAnsi="Times New Roman" w:cs="Times New Roman" w:hint="eastAsia"/>
+          <w:sz w:val="24"/>
+          <w:szCs w:val="24"/>
+        </w:rPr>
+        <w:t>一</w:t>
+      </w:r>
+      <w:proofErr w:type="gramEnd"/>
+      <w:r>
+        <w:rPr>
+          <w:rFonts w:ascii="Times New Roman" w:eastAsia="宋体" w:hAnsi="Times New Roman" w:cs="Times New Roman" w:hint="eastAsia"/>
+          <w:sz w:val="24"/>
+          <w:szCs w:val="24"/>
+        </w:rPr>
+        <w:t>得到：</w:t>
       </w:r>
     </w:p>
     <w:p>
@@ -710,7 +1108,7 @@
           <v:shape id="_x0000_i1027" type="#_x0000_t75" style="width:45.7pt;height:18pt" o:ole="">
             <v:imagedata r:id="rId12" o:title=""/>
           </v:shape>
-          <o:OLEObject Type="Embed" ProgID="Equation.DSMT4" ShapeID="_x0000_i1027" DrawAspect="Content" ObjectID="_1561184379" r:id="rId13"/>
+          <o:OLEObject Type="Embed" ProgID="Equation.DSMT4" ShapeID="_x0000_i1027" DrawAspect="Content" ObjectID="_1561185614" r:id="rId13"/>
         </w:object>
       </w:r>
     </w:p>
@@ -762,7 +1160,7 @@
           <v:shape id="_x0000_i1028" type="#_x0000_t75" style="width:80.3pt;height:18pt" o:ole="">
             <v:imagedata r:id="rId14" o:title=""/>
           </v:shape>
-          <o:OLEObject Type="Embed" ProgID="Equation.DSMT4" ShapeID="_x0000_i1028" DrawAspect="Content" ObjectID="_1561184380" r:id="rId15"/>
+          <o:OLEObject Type="Embed" ProgID="Equation.DSMT4" ShapeID="_x0000_i1028" DrawAspect="Content" ObjectID="_1561185615" r:id="rId15"/>
         </w:object>
       </w:r>
     </w:p>
@@ -811,16 +1209,26 @@
           <v:shape id="_x0000_i1029" type="#_x0000_t75" style="width:17.3pt;height:18.7pt" o:ole="">
             <v:imagedata r:id="rId16" o:title=""/>
           </v:shape>
-          <o:OLEObject Type="Embed" ProgID="Equation.DSMT4" ShapeID="_x0000_i1029" DrawAspect="Content" ObjectID="_1561184381" r:id="rId17"/>
+          <o:OLEObject Type="Embed" ProgID="Equation.DSMT4" ShapeID="_x0000_i1029" DrawAspect="Content" ObjectID="_1561185616" r:id="rId17"/>
         </w:object>
       </w:r>
-      <w:r>
-        <w:rPr>
-          <w:rFonts w:ascii="Times New Roman" w:eastAsia="宋体" w:hAnsi="Times New Roman" w:cs="Times New Roman" w:hint="eastAsia"/>
-          <w:sz w:val="24"/>
-          <w:szCs w:val="24"/>
-        </w:rPr>
-        <w:t>看做是一个放大器，目的是提高内环的放大系数以满足系统的指标要求。</w:t>
+      <w:proofErr w:type="gramStart"/>
+      <w:r>
+        <w:rPr>
+          <w:rFonts w:ascii="Times New Roman" w:eastAsia="宋体" w:hAnsi="Times New Roman" w:cs="Times New Roman" w:hint="eastAsia"/>
+          <w:sz w:val="24"/>
+          <w:szCs w:val="24"/>
+        </w:rPr>
+        <w:t>看做</w:t>
+      </w:r>
+      <w:proofErr w:type="gramEnd"/>
+      <w:r>
+        <w:rPr>
+          <w:rFonts w:ascii="Times New Roman" w:eastAsia="宋体" w:hAnsi="Times New Roman" w:cs="Times New Roman" w:hint="eastAsia"/>
+          <w:sz w:val="24"/>
+          <w:szCs w:val="24"/>
+        </w:rPr>
+        <w:t>是一个放大器，目的是提高内环的放大系数以满足系统的指标要求。</w:t>
       </w:r>
     </w:p>
     <w:p>
@@ -852,7 +1260,7 @@
           <v:shape id="_x0000_i1030" type="#_x0000_t75" style="width:56.1pt;height:33.25pt" o:ole="">
             <v:imagedata r:id="rId18" o:title=""/>
           </v:shape>
-          <o:OLEObject Type="Embed" ProgID="Equation.DSMT4" ShapeID="_x0000_i1030" DrawAspect="Content" ObjectID="_1561184382" r:id="rId19"/>
+          <o:OLEObject Type="Embed" ProgID="Equation.DSMT4" ShapeID="_x0000_i1030" DrawAspect="Content" ObjectID="_1561185617" r:id="rId19"/>
         </w:object>
       </w:r>
       <w:r>
@@ -906,13 +1314,23 @@
         </w:rPr>
         <w:t>MATLAB</w:t>
       </w:r>
-      <w:r>
-        <w:rPr>
-          <w:rFonts w:ascii="Times New Roman" w:eastAsia="宋体" w:hAnsi="Times New Roman" w:cs="Times New Roman" w:hint="eastAsia"/>
-          <w:sz w:val="24"/>
-          <w:szCs w:val="24"/>
-        </w:rPr>
-        <w:t>作出其</w:t>
+      <w:proofErr w:type="gramStart"/>
+      <w:r>
+        <w:rPr>
+          <w:rFonts w:ascii="Times New Roman" w:eastAsia="宋体" w:hAnsi="Times New Roman" w:cs="Times New Roman" w:hint="eastAsia"/>
+          <w:sz w:val="24"/>
+          <w:szCs w:val="24"/>
+        </w:rPr>
+        <w:t>作出</w:t>
+      </w:r>
+      <w:proofErr w:type="gramEnd"/>
+      <w:r>
+        <w:rPr>
+          <w:rFonts w:ascii="Times New Roman" w:eastAsia="宋体" w:hAnsi="Times New Roman" w:cs="Times New Roman" w:hint="eastAsia"/>
+          <w:sz w:val="24"/>
+          <w:szCs w:val="24"/>
+        </w:rPr>
+        <w:t>其</w:t>
       </w:r>
       <w:r>
         <w:rPr>
@@ -1168,7 +1586,25 @@
           <w:sz w:val="24"/>
           <w:szCs w:val="24"/>
         </w:rPr>
-        <w:t>的K值多大，微分反馈之后的剪切频率始终达不到指标的要求，并且相位裕度始终接近90度，这对系统并没有益处。而这种情况，对于前置矫正也有很高要求，因为既不适合超前校正，也不适合滞后矫正。经过与老师的交流，我决定先将整个系统用期望频率的方法求出相应的传递函数，以满足相频特性的相关要求。再通过顺馈矫正，从而满足系统动态指标的要求。</w:t>
+        <w:t>的K值多大，微分反馈之后的剪切频率始终达不到指标的要求，并且相位裕度始终接近90度，这对系统并没有益处。而这种情况，对于前置矫正也有很高要求，因为既不适合超前校正，也不适合滞后矫正。经过与老师的交流，我决定先将整个系统用期望频率的方法求出相应的传递函数，以满足相频特性的相关要求。再通过顺</w:t>
+      </w:r>
+      <w:proofErr w:type="gramStart"/>
+      <w:r>
+        <w:rPr>
+          <w:rFonts w:ascii="宋体" w:eastAsia="宋体" w:hAnsi="宋体" w:cs="Times New Roman" w:hint="eastAsia"/>
+          <w:sz w:val="24"/>
+          <w:szCs w:val="24"/>
+        </w:rPr>
+        <w:t>馈</w:t>
+      </w:r>
+      <w:proofErr w:type="gramEnd"/>
+      <w:r>
+        <w:rPr>
+          <w:rFonts w:ascii="宋体" w:eastAsia="宋体" w:hAnsi="宋体" w:cs="Times New Roman" w:hint="eastAsia"/>
+          <w:sz w:val="24"/>
+          <w:szCs w:val="24"/>
+        </w:rPr>
+        <w:t>矫正，从而满足系统动态指标的要求。</w:t>
       </w:r>
     </w:p>
     <w:p>
@@ -1225,7 +1661,7 @@
           <v:shape id="_x0000_i1031" type="#_x0000_t75" style="width:45.7pt;height:18pt" o:ole="">
             <v:imagedata r:id="rId23" o:title=""/>
           </v:shape>
-          <o:OLEObject Type="Embed" ProgID="Equation.DSMT4" ShapeID="_x0000_i1031" DrawAspect="Content" ObjectID="_1561184383" r:id="rId24"/>
+          <o:OLEObject Type="Embed" ProgID="Equation.DSMT4" ShapeID="_x0000_i1031" DrawAspect="Content" ObjectID="_1561185618" r:id="rId24"/>
         </w:object>
       </w:r>
       <w:r>
@@ -1247,7 +1683,7 @@
           <v:shape id="_x0000_i1032" type="#_x0000_t75" style="width:18pt;height:15.9pt" o:ole="">
             <v:imagedata r:id="rId25" o:title=""/>
           </v:shape>
-          <o:OLEObject Type="Embed" ProgID="Equation.DSMT4" ShapeID="_x0000_i1032" DrawAspect="Content" ObjectID="_1561184384" r:id="rId26"/>
+          <o:OLEObject Type="Embed" ProgID="Equation.DSMT4" ShapeID="_x0000_i1032" DrawAspect="Content" ObjectID="_1561185619" r:id="rId26"/>
         </w:object>
       </w:r>
       <w:r>
@@ -1285,7 +1721,7 @@
           <v:shape id="_x0000_i1033" type="#_x0000_t75" style="width:26.3pt;height:14.55pt" o:ole="">
             <v:imagedata r:id="rId27" o:title=""/>
           </v:shape>
-          <o:OLEObject Type="Embed" ProgID="Equation.DSMT4" ShapeID="_x0000_i1033" DrawAspect="Content" ObjectID="_1561184385" r:id="rId28"/>
+          <o:OLEObject Type="Embed" ProgID="Equation.DSMT4" ShapeID="_x0000_i1033" DrawAspect="Content" ObjectID="_1561185620" r:id="rId28"/>
         </w:object>
       </w:r>
       <w:r>
@@ -1307,7 +1743,7 @@
           <v:shape id="_x0000_i1034" type="#_x0000_t75" style="width:81pt;height:18.7pt" o:ole="">
             <v:imagedata r:id="rId29" o:title=""/>
           </v:shape>
-          <o:OLEObject Type="Embed" ProgID="Equation.DSMT4" ShapeID="_x0000_i1034" DrawAspect="Content" ObjectID="_1561184386" r:id="rId30"/>
+          <o:OLEObject Type="Embed" ProgID="Equation.DSMT4" ShapeID="_x0000_i1034" DrawAspect="Content" ObjectID="_1561185621" r:id="rId30"/>
         </w:object>
       </w:r>
     </w:p>
@@ -1344,7 +1780,7 @@
           <v:shape id="_x0000_i1035" type="#_x0000_t75" style="width:36.7pt;height:18pt" o:ole="">
             <v:imagedata r:id="rId31" o:title=""/>
           </v:shape>
-          <o:OLEObject Type="Embed" ProgID="Equation.DSMT4" ShapeID="_x0000_i1035" DrawAspect="Content" ObjectID="_1561184387" r:id="rId32"/>
+          <o:OLEObject Type="Embed" ProgID="Equation.DSMT4" ShapeID="_x0000_i1035" DrawAspect="Content" ObjectID="_1561185622" r:id="rId32"/>
         </w:object>
       </w:r>
     </w:p>
@@ -1378,7 +1814,7 @@
           <v:shape id="_x0000_i1036" type="#_x0000_t75" style="width:66.45pt;height:30.45pt" o:ole="">
             <v:imagedata r:id="rId33" o:title=""/>
           </v:shape>
-          <o:OLEObject Type="Embed" ProgID="Equation.DSMT4" ShapeID="_x0000_i1036" DrawAspect="Content" ObjectID="_1561184388" r:id="rId34"/>
+          <o:OLEObject Type="Embed" ProgID="Equation.DSMT4" ShapeID="_x0000_i1036" DrawAspect="Content" ObjectID="_1561185623" r:id="rId34"/>
         </w:object>
       </w:r>
     </w:p>
@@ -1412,7 +1848,7 @@
           <v:shape id="_x0000_i1037" type="#_x0000_t75" style="width:33.25pt;height:14.55pt" o:ole="">
             <v:imagedata r:id="rId35" o:title=""/>
           </v:shape>
-          <o:OLEObject Type="Embed" ProgID="Equation.DSMT4" ShapeID="_x0000_i1037" DrawAspect="Content" ObjectID="_1561184389" r:id="rId36"/>
+          <o:OLEObject Type="Embed" ProgID="Equation.DSMT4" ShapeID="_x0000_i1037" DrawAspect="Content" ObjectID="_1561185624" r:id="rId36"/>
         </w:object>
       </w:r>
       <w:r>
@@ -1454,7 +1890,7 @@
           <v:shape id="_x0000_i1038" type="#_x0000_t75" style="width:71.3pt;height:18pt" o:ole="">
             <v:imagedata r:id="rId37" o:title=""/>
           </v:shape>
-          <o:OLEObject Type="Embed" ProgID="Equation.DSMT4" ShapeID="_x0000_i1038" DrawAspect="Content" ObjectID="_1561184390" r:id="rId38"/>
+          <o:OLEObject Type="Embed" ProgID="Equation.DSMT4" ShapeID="_x0000_i1038" DrawAspect="Content" ObjectID="_1561185625" r:id="rId38"/>
         </w:object>
       </w:r>
     </w:p>
@@ -1500,7 +1936,7 @@
           <v:shape id="_x0000_i1039" type="#_x0000_t75" style="width:168.25pt;height:33.25pt" o:ole="">
             <v:imagedata r:id="rId39" o:title=""/>
           </v:shape>
-          <o:OLEObject Type="Embed" ProgID="Equation.DSMT4" ShapeID="_x0000_i1039" DrawAspect="Content" ObjectID="_1561184391" r:id="rId40"/>
+          <o:OLEObject Type="Embed" ProgID="Equation.DSMT4" ShapeID="_x0000_i1039" DrawAspect="Content" ObjectID="_1561185626" r:id="rId40"/>
         </w:object>
       </w:r>
     </w:p>
@@ -1526,7 +1962,7 @@
           <v:shape id="_x0000_i1040" type="#_x0000_t75" style="width:189pt;height:20.1pt" o:ole="">
             <v:imagedata r:id="rId41" o:title=""/>
           </v:shape>
-          <o:OLEObject Type="Embed" ProgID="Equation.DSMT4" ShapeID="_x0000_i1040" DrawAspect="Content" ObjectID="_1561184392" r:id="rId42"/>
+          <o:OLEObject Type="Embed" ProgID="Equation.DSMT4" ShapeID="_x0000_i1040" DrawAspect="Content" ObjectID="_1561185627" r:id="rId42"/>
         </w:object>
       </w:r>
     </w:p>
@@ -1625,13 +2061,23 @@
         </w:rPr>
         <w:t>bode</w:t>
       </w:r>
-      <w:r>
-        <w:rPr>
-          <w:rFonts w:ascii="Times New Roman" w:eastAsia="宋体" w:hAnsi="Times New Roman" w:cs="Times New Roman" w:hint="eastAsia"/>
-          <w:sz w:val="24"/>
-          <w:szCs w:val="24"/>
-        </w:rPr>
-        <w:t>图列出下列方程：</w:t>
+      <w:proofErr w:type="gramStart"/>
+      <w:r>
+        <w:rPr>
+          <w:rFonts w:ascii="Times New Roman" w:eastAsia="宋体" w:hAnsi="Times New Roman" w:cs="Times New Roman" w:hint="eastAsia"/>
+          <w:sz w:val="24"/>
+          <w:szCs w:val="24"/>
+        </w:rPr>
+        <w:t>图列</w:t>
+      </w:r>
+      <w:proofErr w:type="gramEnd"/>
+      <w:r>
+        <w:rPr>
+          <w:rFonts w:ascii="Times New Roman" w:eastAsia="宋体" w:hAnsi="Times New Roman" w:cs="Times New Roman" w:hint="eastAsia"/>
+          <w:sz w:val="24"/>
+          <w:szCs w:val="24"/>
+        </w:rPr>
+        <w:t>出下列方程：</w:t>
       </w:r>
     </w:p>
     <w:p>
@@ -1656,7 +2102,7 @@
           <v:shape id="_x0000_i1041" type="#_x0000_t75" style="width:273.45pt;height:18pt" o:ole="">
             <v:imagedata r:id="rId43" o:title=""/>
           </v:shape>
-          <o:OLEObject Type="Embed" ProgID="Equation.DSMT4" ShapeID="_x0000_i1041" DrawAspect="Content" ObjectID="_1561184393" r:id="rId44"/>
+          <o:OLEObject Type="Embed" ProgID="Equation.DSMT4" ShapeID="_x0000_i1041" DrawAspect="Content" ObjectID="_1561185628" r:id="rId44"/>
         </w:object>
       </w:r>
     </w:p>
@@ -1690,7 +2136,7 @@
           <v:shape id="_x0000_i1042" type="#_x0000_t75" style="width:45.7pt;height:18pt" o:ole="">
             <v:imagedata r:id="rId45" o:title=""/>
           </v:shape>
-          <o:OLEObject Type="Embed" ProgID="Equation.DSMT4" ShapeID="_x0000_i1042" DrawAspect="Content" ObjectID="_1561184394" r:id="rId46"/>
+          <o:OLEObject Type="Embed" ProgID="Equation.DSMT4" ShapeID="_x0000_i1042" DrawAspect="Content" ObjectID="_1561185629" r:id="rId46"/>
         </w:object>
       </w:r>
     </w:p>
@@ -1740,7 +2186,7 @@
           <v:shape id="_x0000_i1043" type="#_x0000_t75" style="width:29.75pt;height:18pt" o:ole="">
             <v:imagedata r:id="rId47" o:title=""/>
           </v:shape>
-          <o:OLEObject Type="Embed" ProgID="Equation.DSMT4" ShapeID="_x0000_i1043" DrawAspect="Content" ObjectID="_1561184395" r:id="rId48"/>
+          <o:OLEObject Type="Embed" ProgID="Equation.DSMT4" ShapeID="_x0000_i1043" DrawAspect="Content" ObjectID="_1561185630" r:id="rId48"/>
         </w:object>
       </w:r>
       <w:r>
@@ -1762,7 +2208,7 @@
           <v:shape id="_x0000_i1044" type="#_x0000_t75" style="width:78.25pt;height:18pt" o:ole="">
             <v:imagedata r:id="rId49" o:title=""/>
           </v:shape>
-          <o:OLEObject Type="Embed" ProgID="Equation.DSMT4" ShapeID="_x0000_i1044" DrawAspect="Content" ObjectID="_1561184396" r:id="rId50"/>
+          <o:OLEObject Type="Embed" ProgID="Equation.DSMT4" ShapeID="_x0000_i1044" DrawAspect="Content" ObjectID="_1561185631" r:id="rId50"/>
         </w:object>
       </w:r>
       <w:r>
@@ -1784,7 +2230,7 @@
           <v:shape id="_x0000_i1045" type="#_x0000_t75" style="width:84.45pt;height:18pt" o:ole="">
             <v:imagedata r:id="rId51" o:title=""/>
           </v:shape>
-          <o:OLEObject Type="Embed" ProgID="Equation.DSMT4" ShapeID="_x0000_i1045" DrawAspect="Content" ObjectID="_1561184397" r:id="rId52"/>
+          <o:OLEObject Type="Embed" ProgID="Equation.DSMT4" ShapeID="_x0000_i1045" DrawAspect="Content" ObjectID="_1561185632" r:id="rId52"/>
         </w:object>
       </w:r>
       <w:r>
@@ -1806,7 +2252,7 @@
           <v:shape id="_x0000_i1046" type="#_x0000_t75" style="width:86.55pt;height:18pt" o:ole="">
             <v:imagedata r:id="rId53" o:title=""/>
           </v:shape>
-          <o:OLEObject Type="Embed" ProgID="Equation.DSMT4" ShapeID="_x0000_i1046" DrawAspect="Content" ObjectID="_1561184398" r:id="rId54"/>
+          <o:OLEObject Type="Embed" ProgID="Equation.DSMT4" ShapeID="_x0000_i1046" DrawAspect="Content" ObjectID="_1561185633" r:id="rId54"/>
         </w:object>
       </w:r>
       <w:r>
@@ -1828,7 +2274,7 @@
           <v:shape id="_x0000_i1047" type="#_x0000_t75" style="width:77.55pt;height:18pt" o:ole="">
             <v:imagedata r:id="rId55" o:title=""/>
           </v:shape>
-          <o:OLEObject Type="Embed" ProgID="Equation.DSMT4" ShapeID="_x0000_i1047" DrawAspect="Content" ObjectID="_1561184399" r:id="rId56"/>
+          <o:OLEObject Type="Embed" ProgID="Equation.DSMT4" ShapeID="_x0000_i1047" DrawAspect="Content" ObjectID="_1561185634" r:id="rId56"/>
         </w:object>
       </w:r>
       <w:r>
@@ -1863,7 +2309,7 @@
           <v:shape id="_x0000_i1048" type="#_x0000_t75" style="width:194.55pt;height:60.25pt" o:ole="">
             <v:imagedata r:id="rId57" o:title=""/>
           </v:shape>
-          <o:OLEObject Type="Embed" ProgID="Equation.DSMT4" ShapeID="_x0000_i1048" DrawAspect="Content" ObjectID="_1561184400" r:id="rId58"/>
+          <o:OLEObject Type="Embed" ProgID="Equation.DSMT4" ShapeID="_x0000_i1048" DrawAspect="Content" ObjectID="_1561185635" r:id="rId58"/>
         </w:object>
       </w:r>
     </w:p>
@@ -1928,14 +2374,24 @@
           <w:b/>
           <w:sz w:val="24"/>
         </w:rPr>
-        <w:t>2.1 simulink</w:t>
-      </w:r>
+        <w:t xml:space="preserve">2.1 </w:t>
+      </w:r>
+      <w:proofErr w:type="spellStart"/>
       <w:r>
         <w:rPr>
           <w:rFonts w:ascii="宋体" w:hAnsi="宋体" w:hint="eastAsia"/>
           <w:b/>
           <w:sz w:val="24"/>
         </w:rPr>
+        <w:t>simulink</w:t>
+      </w:r>
+      <w:proofErr w:type="spellEnd"/>
+      <w:r>
+        <w:rPr>
+          <w:rFonts w:ascii="宋体" w:hAnsi="宋体" w:hint="eastAsia"/>
+          <w:b/>
+          <w:sz w:val="24"/>
+        </w:rPr>
         <w:t>仿真希望频率法的开环传递函数</w:t>
       </w:r>
     </w:p>
@@ -1956,6 +2412,7 @@
         </w:rPr>
         <w:t>将希望传递函数表达式在</w:t>
       </w:r>
+      <w:proofErr w:type="spellStart"/>
       <w:r>
         <w:rPr>
           <w:rFonts w:ascii="宋体" w:hAnsi="宋体" w:hint="eastAsia"/>
@@ -1963,6 +2420,7 @@
         </w:rPr>
         <w:t>simulink</w:t>
       </w:r>
+      <w:proofErr w:type="spellEnd"/>
       <w:r>
         <w:rPr>
           <w:rFonts w:ascii="宋体" w:hAnsi="宋体" w:hint="eastAsia"/>
@@ -2051,6 +2509,7 @@
         </w:rPr>
         <w:t>在</w:t>
       </w:r>
+      <w:proofErr w:type="spellStart"/>
       <w:r>
         <w:rPr>
           <w:rFonts w:ascii="宋体" w:hAnsi="宋体" w:hint="eastAsia"/>
@@ -2058,6 +2517,7 @@
         </w:rPr>
         <w:t>Matlab</w:t>
       </w:r>
+      <w:proofErr w:type="spellEnd"/>
       <w:r>
         <w:rPr>
           <w:rFonts w:ascii="宋体" w:hAnsi="宋体" w:hint="eastAsia"/>
@@ -2099,7 +2559,38 @@
           <w:kern w:val="0"/>
           <w:sz w:val="24"/>
         </w:rPr>
-        <w:t>[a,b,c,d]=linmod2(</w:t>
+        <w:t>[</w:t>
+      </w:r>
+      <w:proofErr w:type="spellStart"/>
+      <w:proofErr w:type="gramStart"/>
+      <w:r>
+        <w:rPr>
+          <w:rFonts w:ascii="Courier New" w:hAnsi="Courier New" w:cs="Courier New"/>
+          <w:color w:val="000000"/>
+          <w:kern w:val="0"/>
+          <w:sz w:val="24"/>
+        </w:rPr>
+        <w:t>a,b</w:t>
+      </w:r>
+      <w:proofErr w:type="gramEnd"/>
+      <w:r>
+        <w:rPr>
+          <w:rFonts w:ascii="Courier New" w:hAnsi="Courier New" w:cs="Courier New"/>
+          <w:color w:val="000000"/>
+          <w:kern w:val="0"/>
+          <w:sz w:val="24"/>
+        </w:rPr>
+        <w:t>,c,d</w:t>
+      </w:r>
+      <w:proofErr w:type="spellEnd"/>
+      <w:r>
+        <w:rPr>
+          <w:rFonts w:ascii="Courier New" w:hAnsi="Courier New" w:cs="Courier New"/>
+          <w:color w:val="000000"/>
+          <w:kern w:val="0"/>
+          <w:sz w:val="24"/>
+        </w:rPr>
+        <w:t>]=linmod2(</w:t>
       </w:r>
       <w:r>
         <w:rPr>
@@ -2139,7 +2630,78 @@
           <w:kern w:val="0"/>
           <w:sz w:val="24"/>
         </w:rPr>
-        <w:t>g=tf(ss(a,b,c,d))</w:t>
+        <w:t>g=</w:t>
+      </w:r>
+      <w:proofErr w:type="spellStart"/>
+      <w:r>
+        <w:rPr>
+          <w:rFonts w:ascii="Courier New" w:hAnsi="Courier New" w:cs="Courier New"/>
+          <w:color w:val="000000"/>
+          <w:kern w:val="0"/>
+          <w:sz w:val="24"/>
+        </w:rPr>
+        <w:t>tf</w:t>
+      </w:r>
+      <w:proofErr w:type="spellEnd"/>
+      <w:r>
+        <w:rPr>
+          <w:rFonts w:ascii="Courier New" w:hAnsi="Courier New" w:cs="Courier New"/>
+          <w:color w:val="000000"/>
+          <w:kern w:val="0"/>
+          <w:sz w:val="24"/>
+        </w:rPr>
+        <w:t>(</w:t>
+      </w:r>
+      <w:proofErr w:type="spellStart"/>
+      <w:r>
+        <w:rPr>
+          <w:rFonts w:ascii="Courier New" w:hAnsi="Courier New" w:cs="Courier New"/>
+          <w:color w:val="000000"/>
+          <w:kern w:val="0"/>
+          <w:sz w:val="24"/>
+        </w:rPr>
+        <w:t>ss</w:t>
+      </w:r>
+      <w:proofErr w:type="spellEnd"/>
+      <w:r>
+        <w:rPr>
+          <w:rFonts w:ascii="Courier New" w:hAnsi="Courier New" w:cs="Courier New"/>
+          <w:color w:val="000000"/>
+          <w:kern w:val="0"/>
+          <w:sz w:val="24"/>
+        </w:rPr>
+        <w:t>(</w:t>
+      </w:r>
+      <w:proofErr w:type="spellStart"/>
+      <w:proofErr w:type="gramStart"/>
+      <w:r>
+        <w:rPr>
+          <w:rFonts w:ascii="Courier New" w:hAnsi="Courier New" w:cs="Courier New"/>
+          <w:color w:val="000000"/>
+          <w:kern w:val="0"/>
+          <w:sz w:val="24"/>
+        </w:rPr>
+        <w:t>a,b</w:t>
+      </w:r>
+      <w:proofErr w:type="gramEnd"/>
+      <w:r>
+        <w:rPr>
+          <w:rFonts w:ascii="Courier New" w:hAnsi="Courier New" w:cs="Courier New"/>
+          <w:color w:val="000000"/>
+          <w:kern w:val="0"/>
+          <w:sz w:val="24"/>
+        </w:rPr>
+        <w:t>,c,d</w:t>
+      </w:r>
+      <w:proofErr w:type="spellEnd"/>
+      <w:r>
+        <w:rPr>
+          <w:rFonts w:ascii="Courier New" w:hAnsi="Courier New" w:cs="Courier New"/>
+          <w:color w:val="000000"/>
+          <w:kern w:val="0"/>
+          <w:sz w:val="24"/>
+        </w:rPr>
+        <w:t>))</w:t>
       </w:r>
     </w:p>
     <w:p>
@@ -2213,6 +2775,7 @@
         </w:rPr>
         <w:t>下面是</w:t>
       </w:r>
+      <w:proofErr w:type="spellStart"/>
       <w:r>
         <w:rPr>
           <w:rFonts w:ascii="宋体" w:hAnsi="宋体" w:hint="eastAsia"/>
@@ -2220,6 +2783,7 @@
         </w:rPr>
         <w:t>simulink</w:t>
       </w:r>
+      <w:proofErr w:type="spellEnd"/>
       <w:r>
         <w:rPr>
           <w:rFonts w:ascii="宋体" w:hAnsi="宋体" w:hint="eastAsia"/>
@@ -2290,7 +2854,23 @@
           <w:rFonts w:ascii="宋体" w:hAnsi="宋体" w:hint="eastAsia"/>
           <w:sz w:val="24"/>
         </w:rPr>
-        <w:t>由波特图观察得到，相位裕度为</w:t>
+        <w:t>由</w:t>
+      </w:r>
+      <w:proofErr w:type="gramStart"/>
+      <w:r>
+        <w:rPr>
+          <w:rFonts w:ascii="宋体" w:hAnsi="宋体" w:hint="eastAsia"/>
+          <w:sz w:val="24"/>
+        </w:rPr>
+        <w:t>波特图</w:t>
+      </w:r>
+      <w:proofErr w:type="gramEnd"/>
+      <w:r>
+        <w:rPr>
+          <w:rFonts w:ascii="宋体" w:hAnsi="宋体" w:hint="eastAsia"/>
+          <w:sz w:val="24"/>
+        </w:rPr>
+        <w:t>观察得到，相位裕度为</w:t>
       </w:r>
       <w:r>
         <w:rPr>
@@ -2301,7 +2881,7 @@
           <v:shape id="_x0000_i1049" type="#_x0000_t75" style="width:26.3pt;height:15.9pt" o:ole="">
             <v:imagedata r:id="rId61" o:title=""/>
           </v:shape>
-          <o:OLEObject Type="Embed" ProgID="Equation.DSMT4" ShapeID="_x0000_i1049" DrawAspect="Content" ObjectID="_1561184401" r:id="rId62"/>
+          <o:OLEObject Type="Embed" ProgID="Equation.DSMT4" ShapeID="_x0000_i1049" DrawAspect="Content" ObjectID="_1561185636" r:id="rId62"/>
         </w:object>
       </w:r>
       <w:r>
@@ -2320,7 +2900,7 @@
           <v:shape id="_x0000_i1050" type="#_x0000_t75" style="width:45.7pt;height:18pt" o:ole="">
             <v:imagedata r:id="rId23" o:title=""/>
           </v:shape>
-          <o:OLEObject Type="Embed" ProgID="Equation.DSMT4" ShapeID="_x0000_i1050" DrawAspect="Content" ObjectID="_1561184402" r:id="rId63"/>
+          <o:OLEObject Type="Embed" ProgID="Equation.DSMT4" ShapeID="_x0000_i1050" DrawAspect="Content" ObjectID="_1561185637" r:id="rId63"/>
         </w:object>
       </w:r>
       <w:r>
@@ -2339,7 +2919,7 @@
           <v:shape id="_x0000_i1051" type="#_x0000_t75" style="width:54.7pt;height:14.55pt" o:ole="">
             <v:imagedata r:id="rId64" o:title=""/>
           </v:shape>
-          <o:OLEObject Type="Embed" ProgID="Equation.DSMT4" ShapeID="_x0000_i1051" DrawAspect="Content" ObjectID="_1561184403" r:id="rId65"/>
+          <o:OLEObject Type="Embed" ProgID="Equation.DSMT4" ShapeID="_x0000_i1051" DrawAspect="Content" ObjectID="_1561185638" r:id="rId65"/>
         </w:object>
       </w:r>
       <w:r>
@@ -2358,7 +2938,7 @@
           <v:shape id="_x0000_i1052" type="#_x0000_t75" style="width:194.55pt;height:60.25pt" o:ole="">
             <v:imagedata r:id="rId66" o:title=""/>
           </v:shape>
-          <o:OLEObject Type="Embed" ProgID="Equation.DSMT4" ShapeID="_x0000_i1052" DrawAspect="Content" ObjectID="_1561184404" r:id="rId67"/>
+          <o:OLEObject Type="Embed" ProgID="Equation.DSMT4" ShapeID="_x0000_i1052" DrawAspect="Content" ObjectID="_1561185639" r:id="rId67"/>
         </w:object>
       </w:r>
       <w:r>
@@ -2451,7 +3031,7 @@
           <v:shape id="_x0000_i1053" type="#_x0000_t75" style="width:20.1pt;height:21.45pt" o:ole="">
             <v:imagedata r:id="rId68" o:title=""/>
           </v:shape>
-          <o:OLEObject Type="Embed" ProgID="Equation.3" ShapeID="_x0000_i1053" DrawAspect="Content" ObjectID="_1561184405" r:id="rId69"/>
+          <o:OLEObject Type="Embed" ProgID="Equation.3" ShapeID="_x0000_i1053" DrawAspect="Content" ObjectID="_1561185640" r:id="rId69"/>
         </w:object>
       </w:r>
       <w:r>
@@ -2490,7 +3070,7 @@
           <v:shape id="_x0000_i1054" type="#_x0000_t75" style="width:20.1pt;height:21.45pt" o:ole="">
             <v:imagedata r:id="rId70" o:title=""/>
           </v:shape>
-          <o:OLEObject Type="Embed" ProgID="Equation.3" ShapeID="_x0000_i1054" DrawAspect="Content" ObjectID="_1561184406" r:id="rId71"/>
+          <o:OLEObject Type="Embed" ProgID="Equation.3" ShapeID="_x0000_i1054" DrawAspect="Content" ObjectID="_1561185641" r:id="rId71"/>
         </w:object>
       </w:r>
       <w:r>
@@ -2502,7 +3082,7 @@
           <v:shape id="_x0000_i1055" type="#_x0000_t75" style="width:57.45pt;height:15.9pt" o:ole="">
             <v:imagedata r:id="rId72" o:title=""/>
           </v:shape>
-          <o:OLEObject Type="Embed" ProgID="Equation.DSMT4" ShapeID="_x0000_i1055" DrawAspect="Content" ObjectID="_1561184407" r:id="rId73"/>
+          <o:OLEObject Type="Embed" ProgID="Equation.DSMT4" ShapeID="_x0000_i1055" DrawAspect="Content" ObjectID="_1561185642" r:id="rId73"/>
         </w:object>
       </w:r>
     </w:p>
@@ -2534,7 +3114,7 @@
           <v:shape id="_x0000_i1056" type="#_x0000_t75" style="width:27.7pt;height:18pt" o:ole="">
             <v:imagedata r:id="rId74" o:title=""/>
           </v:shape>
-          <o:OLEObject Type="Embed" ProgID="Equation.3" ShapeID="_x0000_i1056" DrawAspect="Content" ObjectID="_1561184408" r:id="rId75"/>
+          <o:OLEObject Type="Embed" ProgID="Equation.3" ShapeID="_x0000_i1056" DrawAspect="Content" ObjectID="_1561185643" r:id="rId75"/>
         </w:object>
       </w:r>
       <w:r>
@@ -2546,7 +3126,7 @@
           <v:shape id="_x0000_i1057" type="#_x0000_t75" style="width:36.7pt;height:14.55pt" o:ole="">
             <v:imagedata r:id="rId76" o:title=""/>
           </v:shape>
-          <o:OLEObject Type="Embed" ProgID="Equation.DSMT4" ShapeID="_x0000_i1057" DrawAspect="Content" ObjectID="_1561184409" r:id="rId77"/>
+          <o:OLEObject Type="Embed" ProgID="Equation.DSMT4" ShapeID="_x0000_i1057" DrawAspect="Content" ObjectID="_1561185644" r:id="rId77"/>
         </w:object>
       </w:r>
     </w:p>
@@ -2590,7 +3170,7 @@
           <v:shape id="_x0000_i1058" type="#_x0000_t75" style="width:42.9pt;height:21.45pt" o:ole="">
             <v:imagedata r:id="rId78" o:title=""/>
           </v:shape>
-          <o:OLEObject Type="Embed" ProgID="Equation.DSMT4" ShapeID="_x0000_i1058" DrawAspect="Content" ObjectID="_1561184410" r:id="rId79"/>
+          <o:OLEObject Type="Embed" ProgID="Equation.DSMT4" ShapeID="_x0000_i1058" DrawAspect="Content" ObjectID="_1561185645" r:id="rId79"/>
         </w:object>
       </w:r>
       <w:r>
@@ -2609,7 +3189,7 @@
           <v:shape id="_x0000_i1059" type="#_x0000_t75" style="width:47.1pt;height:21.45pt" o:ole="">
             <v:imagedata r:id="rId80" o:title=""/>
           </v:shape>
-          <o:OLEObject Type="Embed" ProgID="Equation.DSMT4" ShapeID="_x0000_i1059" DrawAspect="Content" ObjectID="_1561184411" r:id="rId81"/>
+          <o:OLEObject Type="Embed" ProgID="Equation.DSMT4" ShapeID="_x0000_i1059" DrawAspect="Content" ObjectID="_1561185646" r:id="rId81"/>
         </w:object>
       </w:r>
     </w:p>
@@ -2637,7 +3217,7 @@
           <v:shape id="_x0000_i1060" type="#_x0000_t75" style="width:11.75pt;height:12.45pt" o:ole="">
             <v:imagedata r:id="rId82" o:title=""/>
           </v:shape>
-          <o:OLEObject Type="Embed" ProgID="Equation.DSMT4" ShapeID="_x0000_i1060" DrawAspect="Content" ObjectID="_1561184412" r:id="rId83"/>
+          <o:OLEObject Type="Embed" ProgID="Equation.DSMT4" ShapeID="_x0000_i1060" DrawAspect="Content" ObjectID="_1561185647" r:id="rId83"/>
         </w:object>
       </w:r>
       <w:r>
@@ -2656,7 +3236,7 @@
           <v:shape id="_x0000_i1061" type="#_x0000_t75" style="width:51.25pt;height:14.55pt" o:ole="">
             <v:imagedata r:id="rId84" o:title=""/>
           </v:shape>
-          <o:OLEObject Type="Embed" ProgID="Equation.DSMT4" ShapeID="_x0000_i1061" DrawAspect="Content" ObjectID="_1561184413" r:id="rId85"/>
+          <o:OLEObject Type="Embed" ProgID="Equation.DSMT4" ShapeID="_x0000_i1061" DrawAspect="Content" ObjectID="_1561185648" r:id="rId85"/>
         </w:object>
       </w:r>
       <w:r>
@@ -2691,7 +3271,7 @@
           <v:shape id="_x0000_i1062" type="#_x0000_t75" style="width:68.55pt;height:14.55pt" o:ole="">
             <v:imagedata r:id="rId86" o:title=""/>
           </v:shape>
-          <o:OLEObject Type="Embed" ProgID="Equation.DSMT4" ShapeID="_x0000_i1062" DrawAspect="Content" ObjectID="_1561184414" r:id="rId87"/>
+          <o:OLEObject Type="Embed" ProgID="Equation.DSMT4" ShapeID="_x0000_i1062" DrawAspect="Content" ObjectID="_1561185649" r:id="rId87"/>
         </w:object>
       </w:r>
       <w:r>
@@ -2699,23 +3279,55 @@
           <w:rFonts w:hint="eastAsia"/>
           <w:sz w:val="24"/>
         </w:rPr>
-        <w:t>，将输入信号加入已经算好的传递函数的单位负反馈系统，用simulink进行仿真查看跟踪情况：</w:t>
-      </w:r>
-    </w:p>
-    <w:p>
-      <w:pPr>
-        <w:spacing w:afterLines="50" w:after="156" w:line="360" w:lineRule="auto"/>
-        <w:outlineLvl w:val="0"/>
-        <w:rPr>
-          <w:sz w:val="24"/>
-        </w:rPr>
-      </w:pPr>
+        <w:t>，将输入信号加入已经算好的传递函数的单位负反馈系统，用</w:t>
+      </w:r>
+      <w:proofErr w:type="spellStart"/>
       <w:r>
         <w:rPr>
           <w:rFonts w:hint="eastAsia"/>
           <w:sz w:val="24"/>
         </w:rPr>
-        <w:t>下面是simulink框图：</w:t>
+        <w:t>simulink</w:t>
+      </w:r>
+      <w:proofErr w:type="spellEnd"/>
+      <w:r>
+        <w:rPr>
+          <w:rFonts w:hint="eastAsia"/>
+          <w:sz w:val="24"/>
+        </w:rPr>
+        <w:t>进行仿真查看跟踪情况：</w:t>
+      </w:r>
+    </w:p>
+    <w:p>
+      <w:pPr>
+        <w:spacing w:afterLines="50" w:after="156" w:line="360" w:lineRule="auto"/>
+        <w:outlineLvl w:val="0"/>
+        <w:rPr>
+          <w:sz w:val="24"/>
+        </w:rPr>
+      </w:pPr>
+      <w:r>
+        <w:rPr>
+          <w:rFonts w:hint="eastAsia"/>
+          <w:sz w:val="24"/>
+        </w:rPr>
+        <w:t>下面是</w:t>
+      </w:r>
+      <w:proofErr w:type="spellStart"/>
+      <w:r>
+        <w:rPr>
+          <w:rFonts w:hint="eastAsia"/>
+          <w:sz w:val="24"/>
+        </w:rPr>
+        <w:t>simulink</w:t>
+      </w:r>
+      <w:proofErr w:type="spellEnd"/>
+      <w:r>
+        <w:rPr>
+          <w:rFonts w:hint="eastAsia"/>
+          <w:sz w:val="24"/>
+        </w:rPr>
+        <w:t>框图：</w:t>
       </w:r>
     </w:p>
     <w:p>
@@ -2960,7 +3572,39 @@
           <w:rFonts w:hint="eastAsia"/>
           <w:sz w:val="24"/>
         </w:rPr>
-        <w:t>可以看出稳态误差的幅值大约在6.5mm，距系统要求的稳态误差2.5mm还有一定差距。所以，考虑采用顺馈的方法进行校正，从而达到减小稳态误差的目的。</w:t>
+        <w:t>可以看出稳态误差的幅值大约在6.5mm，</w:t>
+      </w:r>
+      <w:proofErr w:type="gramStart"/>
+      <w:r>
+        <w:rPr>
+          <w:rFonts w:hint="eastAsia"/>
+          <w:sz w:val="24"/>
+        </w:rPr>
+        <w:t>距系统</w:t>
+      </w:r>
+      <w:proofErr w:type="gramEnd"/>
+      <w:r>
+        <w:rPr>
+          <w:rFonts w:hint="eastAsia"/>
+          <w:sz w:val="24"/>
+        </w:rPr>
+        <w:t>要求的稳态误差2.5mm还有一定差距。所以，考虑采用顺</w:t>
+      </w:r>
+      <w:proofErr w:type="gramStart"/>
+      <w:r>
+        <w:rPr>
+          <w:rFonts w:hint="eastAsia"/>
+          <w:sz w:val="24"/>
+        </w:rPr>
+        <w:t>馈</w:t>
+      </w:r>
+      <w:proofErr w:type="gramEnd"/>
+      <w:r>
+        <w:rPr>
+          <w:rFonts w:hint="eastAsia"/>
+          <w:sz w:val="24"/>
+        </w:rPr>
+        <w:t>的方法进行校正，从而达到减小稳态误差的目的。</w:t>
       </w:r>
     </w:p>
     <w:p>
@@ -3033,7 +3677,7 @@
           <v:shape id="_x0000_i1063" type="#_x0000_t75" style="width:17.3pt;height:18.7pt" o:ole="">
             <v:imagedata r:id="rId91" o:title=""/>
           </v:shape>
-          <o:OLEObject Type="Embed" ProgID="Equation.DSMT4" ShapeID="_x0000_i1063" DrawAspect="Content" ObjectID="_1561184415" r:id="rId92"/>
+          <o:OLEObject Type="Embed" ProgID="Equation.DSMT4" ShapeID="_x0000_i1063" DrawAspect="Content" ObjectID="_1561185650" r:id="rId92"/>
         </w:object>
       </w:r>
       <w:r>
@@ -3052,7 +3696,7 @@
           <v:shape id="_x0000_i1064" type="#_x0000_t75" style="width:15.25pt;height:18pt" o:ole="">
             <v:imagedata r:id="rId93" o:title=""/>
           </v:shape>
-          <o:OLEObject Type="Embed" ProgID="Equation.DSMT4" ShapeID="_x0000_i1064" DrawAspect="Content" ObjectID="_1561184416" r:id="rId94"/>
+          <o:OLEObject Type="Embed" ProgID="Equation.DSMT4" ShapeID="_x0000_i1064" DrawAspect="Content" ObjectID="_1561185651" r:id="rId94"/>
         </w:object>
       </w:r>
       <w:r>
@@ -3153,7 +3797,7 @@
           <v:shape id="_x0000_i1065" type="#_x0000_t75" style="width:17.3pt;height:18.7pt" o:ole="">
             <v:imagedata r:id="rId91" o:title=""/>
           </v:shape>
-          <o:OLEObject Type="Embed" ProgID="Equation.DSMT4" ShapeID="_x0000_i1065" DrawAspect="Content" ObjectID="_1561184417" r:id="rId96"/>
+          <o:OLEObject Type="Embed" ProgID="Equation.DSMT4" ShapeID="_x0000_i1065" DrawAspect="Content" ObjectID="_1561185652" r:id="rId96"/>
         </w:object>
       </w:r>
       <w:r>
@@ -3172,7 +3816,7 @@
           <v:shape id="_x0000_i1066" type="#_x0000_t75" style="width:15.25pt;height:18pt" o:ole="">
             <v:imagedata r:id="rId93" o:title=""/>
           </v:shape>
-          <o:OLEObject Type="Embed" ProgID="Equation.DSMT4" ShapeID="_x0000_i1066" DrawAspect="Content" ObjectID="_1561184418" r:id="rId97"/>
+          <o:OLEObject Type="Embed" ProgID="Equation.DSMT4" ShapeID="_x0000_i1066" DrawAspect="Content" ObjectID="_1561185653" r:id="rId97"/>
         </w:object>
       </w:r>
       <w:r>
@@ -3191,7 +3835,7 @@
           <v:shape id="_x0000_i1067" type="#_x0000_t75" style="width:17.3pt;height:18.7pt" o:ole="">
             <v:imagedata r:id="rId91" o:title=""/>
           </v:shape>
-          <o:OLEObject Type="Embed" ProgID="Equation.DSMT4" ShapeID="_x0000_i1067" DrawAspect="Content" ObjectID="_1561184419" r:id="rId98"/>
+          <o:OLEObject Type="Embed" ProgID="Equation.DSMT4" ShapeID="_x0000_i1067" DrawAspect="Content" ObjectID="_1561185654" r:id="rId98"/>
         </w:object>
       </w:r>
       <w:r>
@@ -3210,7 +3854,7 @@
           <v:shape id="_x0000_i1068" type="#_x0000_t75" style="width:56.1pt;height:33.25pt" o:ole="">
             <v:imagedata r:id="rId99" o:title=""/>
           </v:shape>
-          <o:OLEObject Type="Embed" ProgID="Equation.DSMT4" ShapeID="_x0000_i1068" DrawAspect="Content" ObjectID="_1561184420" r:id="rId100"/>
+          <o:OLEObject Type="Embed" ProgID="Equation.DSMT4" ShapeID="_x0000_i1068" DrawAspect="Content" ObjectID="_1561185655" r:id="rId100"/>
         </w:object>
       </w:r>
       <w:r>
@@ -3229,7 +3873,7 @@
           <v:shape id="_x0000_i1069" type="#_x0000_t75" style="width:72.7pt;height:30.45pt" o:ole="">
             <v:imagedata r:id="rId101" o:title=""/>
           </v:shape>
-          <o:OLEObject Type="Embed" ProgID="Equation.DSMT4" ShapeID="_x0000_i1069" DrawAspect="Content" ObjectID="_1561184421" r:id="rId102"/>
+          <o:OLEObject Type="Embed" ProgID="Equation.DSMT4" ShapeID="_x0000_i1069" DrawAspect="Content" ObjectID="_1561185656" r:id="rId102"/>
         </w:object>
       </w:r>
       <w:r>
@@ -3257,7 +3901,7 @@
           <v:shape id="_x0000_i1070" type="#_x0000_t75" style="width:306pt;height:60.25pt" o:ole="">
             <v:imagedata r:id="rId103" o:title=""/>
           </v:shape>
-          <o:OLEObject Type="Embed" ProgID="Equation.DSMT4" ShapeID="_x0000_i1070" DrawAspect="Content" ObjectID="_1561184422" r:id="rId104"/>
+          <o:OLEObject Type="Embed" ProgID="Equation.DSMT4" ShapeID="_x0000_i1070" DrawAspect="Content" ObjectID="_1561185657" r:id="rId104"/>
         </w:object>
       </w:r>
     </w:p>
@@ -3287,7 +3931,7 @@
           <v:shape id="_x0000_i1071" type="#_x0000_t75" style="width:351.7pt;height:60.25pt" o:ole="">
             <v:imagedata r:id="rId105" o:title=""/>
           </v:shape>
-          <o:OLEObject Type="Embed" ProgID="Equation.DSMT4" ShapeID="_x0000_i1071" DrawAspect="Content" ObjectID="_1561184423" r:id="rId106"/>
+          <o:OLEObject Type="Embed" ProgID="Equation.DSMT4" ShapeID="_x0000_i1071" DrawAspect="Content" ObjectID="_1561185658" r:id="rId106"/>
         </w:object>
       </w:r>
       <w:bookmarkEnd w:id="5"/>
@@ -3306,7 +3950,23 @@
           <w:rFonts w:hint="eastAsia"/>
           <w:sz w:val="24"/>
         </w:rPr>
-        <w:t>这样系统遍满足了框图中的要求。</w:t>
+        <w:t>这样系统</w:t>
+      </w:r>
+      <w:proofErr w:type="gramStart"/>
+      <w:r>
+        <w:rPr>
+          <w:rFonts w:hint="eastAsia"/>
+          <w:sz w:val="24"/>
+        </w:rPr>
+        <w:t>遍满足</w:t>
+      </w:r>
+      <w:proofErr w:type="gramEnd"/>
+      <w:r>
+        <w:rPr>
+          <w:rFonts w:hint="eastAsia"/>
+          <w:sz w:val="24"/>
+        </w:rPr>
+        <w:t>了框图中的要求。</w:t>
       </w:r>
     </w:p>
     <w:p>
@@ -3417,7 +4077,23 @@
           <w:rFonts w:hint="eastAsia"/>
           <w:sz w:val="24"/>
         </w:rPr>
-        <w:t>加入前馈微分环节不会影响到系统的相位裕度与剪切频率，所以，并且前馈微分系数越大，稳态误差越小，这里取前馈微分环节的系数为1000。用simulink做出系统框图：</w:t>
+        <w:t>加入前馈微分环节不会影响到系统的相位裕度与剪切频率，所以，并且前馈微分系数越大，稳态误差越小，这里取前馈微分环节的系数为1000。用</w:t>
+      </w:r>
+      <w:proofErr w:type="spellStart"/>
+      <w:r>
+        <w:rPr>
+          <w:rFonts w:hint="eastAsia"/>
+          <w:sz w:val="24"/>
+        </w:rPr>
+        <w:t>simulink</w:t>
+      </w:r>
+      <w:proofErr w:type="spellEnd"/>
+      <w:r>
+        <w:rPr>
+          <w:rFonts w:hint="eastAsia"/>
+          <w:sz w:val="24"/>
+        </w:rPr>
+        <w:t>做出系统框图：</w:t>
       </w:r>
     </w:p>
     <w:p>
@@ -3754,7 +4430,7 @@
           <v:shape id="_x0000_i1072" type="#_x0000_t75" style="width:189pt;height:60.25pt" o:ole="">
             <v:imagedata r:id="rId111" o:title=""/>
           </v:shape>
-          <o:OLEObject Type="Embed" ProgID="Equation.DSMT4" ShapeID="_x0000_i1072" DrawAspect="Content" ObjectID="_1561184424" r:id="rId112"/>
+          <o:OLEObject Type="Embed" ProgID="Equation.DSMT4" ShapeID="_x0000_i1072" DrawAspect="Content" ObjectID="_1561185659" r:id="rId112"/>
         </w:object>
       </w:r>
       <w:bookmarkEnd w:id="7"/>
@@ -6087,7 +6763,7 @@
 </file>
 
 <file path=customXml/itemProps1.xml><?xml version="1.0" encoding="utf-8"?>
-<ds:datastoreItem xmlns:ds="http://schemas.openxmlformats.org/officeDocument/2006/customXml" ds:itemID="{09B4BDDD-7472-410C-A731-E3D590A9F0A9}">
+<ds:datastoreItem xmlns:ds="http://schemas.openxmlformats.org/officeDocument/2006/customXml" ds:itemID="{E736849E-820D-4F9C-810F-90EC8B9931A5}">
   <ds:schemaRefs>
     <ds:schemaRef ds:uri="http://schemas.openxmlformats.org/officeDocument/2006/bibliography"/>
   </ds:schemaRefs>

</xml_diff>

<commit_message>
remove bode afer modified.jpg
</commit_message>
<xml_diff>
--- a/task11/某仿真显示臂俯仰系统设计.docx
+++ b/task11/某仿真显示臂俯仰系统设计.docx
@@ -1005,10 +1005,10 @@
             <v:path o:extrusionok="f" gradientshapeok="t" o:connecttype="rect"/>
             <o:lock v:ext="edit" aspectratio="t"/>
           </v:shapetype>
-          <v:shape id="_x0000_i1025" type="#_x0000_t75" style="width:36.7pt;height:18pt" o:ole="">
+          <v:shape id="_x0000_i1025" type="#_x0000_t75" style="width:36.5pt;height:18.25pt" o:ole="">
             <v:imagedata r:id="rId8" o:title=""/>
           </v:shape>
-          <o:OLEObject Type="Embed" ProgID="Equation.DSMT4" ShapeID="_x0000_i1025" DrawAspect="Content" ObjectID="_1561194765" r:id="rId9"/>
+          <o:OLEObject Type="Embed" ProgID="Equation.DSMT4" ShapeID="_x0000_i1025" DrawAspect="Content" ObjectID="_1561194952" r:id="rId9"/>
         </w:object>
       </w:r>
       <w:r>
@@ -1027,10 +1027,10 @@
           <w:szCs w:val="24"/>
         </w:rPr>
         <w:object w:dxaOrig="360" w:dyaOrig="320">
-          <v:shape id="_x0000_i1026" type="#_x0000_t75" style="width:18pt;height:15.9pt" o:ole="">
+          <v:shape id="_x0000_i1026" type="#_x0000_t75" style="width:18.25pt;height:15.85pt" o:ole="">
             <v:imagedata r:id="rId10" o:title=""/>
           </v:shape>
-          <o:OLEObject Type="Embed" ProgID="Equation.DSMT4" ShapeID="_x0000_i1026" DrawAspect="Content" ObjectID="_1561194766" r:id="rId11"/>
+          <o:OLEObject Type="Embed" ProgID="Equation.DSMT4" ShapeID="_x0000_i1026" DrawAspect="Content" ObjectID="_1561194953" r:id="rId11"/>
         </w:object>
       </w:r>
       <w:r>
@@ -1065,10 +1065,10 @@
           <w:szCs w:val="24"/>
         </w:rPr>
         <w:object w:dxaOrig="520" w:dyaOrig="279">
-          <v:shape id="_x0000_i1027" type="#_x0000_t75" style="width:26.3pt;height:14.55pt" o:ole="">
+          <v:shape id="_x0000_i1027" type="#_x0000_t75" style="width:26.4pt;height:14.4pt" o:ole="">
             <v:imagedata r:id="rId12" o:title=""/>
           </v:shape>
-          <o:OLEObject Type="Embed" ProgID="Equation.DSMT4" ShapeID="_x0000_i1027" DrawAspect="Content" ObjectID="_1561194767" r:id="rId13"/>
+          <o:OLEObject Type="Embed" ProgID="Equation.DSMT4" ShapeID="_x0000_i1027" DrawAspect="Content" ObjectID="_1561194954" r:id="rId13"/>
         </w:object>
       </w:r>
       <w:r>
@@ -1087,10 +1087,10 @@
           <w:szCs w:val="24"/>
         </w:rPr>
         <w:object w:dxaOrig="1620" w:dyaOrig="380">
-          <v:shape id="_x0000_i1028" type="#_x0000_t75" style="width:81pt;height:18.7pt" o:ole="">
+          <v:shape id="_x0000_i1028" type="#_x0000_t75" style="width:81.1pt;height:18.7pt" o:ole="">
             <v:imagedata r:id="rId14" o:title=""/>
           </v:shape>
-          <o:OLEObject Type="Embed" ProgID="Equation.DSMT4" ShapeID="_x0000_i1028" DrawAspect="Content" ObjectID="_1561194768" r:id="rId15"/>
+          <o:OLEObject Type="Embed" ProgID="Equation.DSMT4" ShapeID="_x0000_i1028" DrawAspect="Content" ObjectID="_1561194955" r:id="rId15"/>
         </w:object>
       </w:r>
     </w:p>
@@ -1124,10 +1124,10 @@
           <w:szCs w:val="24"/>
         </w:rPr>
         <w:object w:dxaOrig="740" w:dyaOrig="360">
-          <v:shape id="_x0000_i1029" type="#_x0000_t75" style="width:36.7pt;height:18pt" o:ole="">
+          <v:shape id="_x0000_i1029" type="#_x0000_t75" style="width:36.5pt;height:18.25pt" o:ole="">
             <v:imagedata r:id="rId16" o:title=""/>
           </v:shape>
-          <o:OLEObject Type="Embed" ProgID="Equation.DSMT4" ShapeID="_x0000_i1029" DrawAspect="Content" ObjectID="_1561194769" r:id="rId17"/>
+          <o:OLEObject Type="Embed" ProgID="Equation.DSMT4" ShapeID="_x0000_i1029" DrawAspect="Content" ObjectID="_1561194956" r:id="rId17"/>
         </w:object>
       </w:r>
     </w:p>
@@ -1158,10 +1158,10 @@
           <w:szCs w:val="24"/>
         </w:rPr>
         <w:object w:dxaOrig="1340" w:dyaOrig="620">
-          <v:shape id="_x0000_i1030" type="#_x0000_t75" style="width:66.45pt;height:30.45pt" o:ole="">
+          <v:shape id="_x0000_i1030" type="#_x0000_t75" style="width:66.25pt;height:30.25pt" o:ole="">
             <v:imagedata r:id="rId18" o:title=""/>
           </v:shape>
-          <o:OLEObject Type="Embed" ProgID="Equation.DSMT4" ShapeID="_x0000_i1030" DrawAspect="Content" ObjectID="_1561194770" r:id="rId19"/>
+          <o:OLEObject Type="Embed" ProgID="Equation.DSMT4" ShapeID="_x0000_i1030" DrawAspect="Content" ObjectID="_1561194957" r:id="rId19"/>
         </w:object>
       </w:r>
     </w:p>
@@ -1182,6 +1182,7 @@
           <w:sz w:val="24"/>
           <w:szCs w:val="24"/>
         </w:rPr>
+        <w:lastRenderedPageBreak/>
         <w:t>解得中频宽度</w:t>
       </w:r>
       <w:r>
@@ -1192,10 +1193,10 @@
           <w:szCs w:val="24"/>
         </w:rPr>
         <w:object w:dxaOrig="859" w:dyaOrig="279">
-          <v:shape id="_x0000_i1031" type="#_x0000_t75" style="width:43.6pt;height:14.55pt" o:ole="">
+          <v:shape id="_x0000_i1031" type="#_x0000_t75" style="width:43.7pt;height:14.4pt" o:ole="">
             <v:imagedata r:id="rId20" o:title=""/>
           </v:shape>
-          <o:OLEObject Type="Embed" ProgID="Equation.DSMT4" ShapeID="_x0000_i1031" DrawAspect="Content" ObjectID="_1561194771" r:id="rId21"/>
+          <o:OLEObject Type="Embed" ProgID="Equation.DSMT4" ShapeID="_x0000_i1031" DrawAspect="Content" ObjectID="_1561194958" r:id="rId21"/>
         </w:object>
       </w:r>
       <w:r>
@@ -1234,10 +1235,10 @@
           <w:szCs w:val="24"/>
         </w:rPr>
         <w:object w:dxaOrig="1420" w:dyaOrig="360">
-          <v:shape id="_x0000_i1032" type="#_x0000_t75" style="width:71.3pt;height:18pt" o:ole="">
+          <v:shape id="_x0000_i1032" type="#_x0000_t75" style="width:71.5pt;height:18.25pt" o:ole="">
             <v:imagedata r:id="rId22" o:title=""/>
           </v:shape>
-          <o:OLEObject Type="Embed" ProgID="Equation.DSMT4" ShapeID="_x0000_i1032" DrawAspect="Content" ObjectID="_1561194772" r:id="rId23"/>
+          <o:OLEObject Type="Embed" ProgID="Equation.DSMT4" ShapeID="_x0000_i1032" DrawAspect="Content" ObjectID="_1561194959" r:id="rId23"/>
         </w:object>
       </w:r>
     </w:p>
@@ -1280,10 +1281,10 @@
           <w:szCs w:val="24"/>
         </w:rPr>
         <w:object w:dxaOrig="3400" w:dyaOrig="660">
-          <v:shape id="_x0000_i1033" type="#_x0000_t75" style="width:170.3pt;height:33.25pt" o:ole="">
+          <v:shape id="_x0000_i1033" type="#_x0000_t75" style="width:170.4pt;height:33.1pt" o:ole="">
             <v:imagedata r:id="rId24" o:title=""/>
           </v:shape>
-          <o:OLEObject Type="Embed" ProgID="Equation.DSMT4" ShapeID="_x0000_i1033" DrawAspect="Content" ObjectID="_1561194773" r:id="rId25"/>
+          <o:OLEObject Type="Embed" ProgID="Equation.DSMT4" ShapeID="_x0000_i1033" DrawAspect="Content" ObjectID="_1561194960" r:id="rId25"/>
         </w:object>
       </w:r>
     </w:p>
@@ -1306,10 +1307,10 @@
           <w:szCs w:val="24"/>
         </w:rPr>
         <w:object w:dxaOrig="3879" w:dyaOrig="400">
-          <v:shape id="_x0000_i1034" type="#_x0000_t75" style="width:193.85pt;height:20.1pt" o:ole="">
+          <v:shape id="_x0000_i1034" type="#_x0000_t75" style="width:193.9pt;height:20.15pt" o:ole="">
             <v:imagedata r:id="rId26" o:title=""/>
           </v:shape>
-          <o:OLEObject Type="Embed" ProgID="Equation.DSMT4" ShapeID="_x0000_i1034" DrawAspect="Content" ObjectID="_1561194774" r:id="rId27"/>
+          <o:OLEObject Type="Embed" ProgID="Equation.DSMT4" ShapeID="_x0000_i1034" DrawAspect="Content" ObjectID="_1561194961" r:id="rId27"/>
         </w:object>
       </w:r>
     </w:p>
@@ -1444,10 +1445,10 @@
           <w:szCs w:val="24"/>
         </w:rPr>
         <w:object w:dxaOrig="5780" w:dyaOrig="360">
-          <v:shape id="_x0000_i1068" type="#_x0000_t75" style="width:288.7pt;height:18pt" o:ole="">
+          <v:shape id="_x0000_i1035" type="#_x0000_t75" style="width:288.5pt;height:18.25pt" o:ole="">
             <v:imagedata r:id="rId28" o:title=""/>
           </v:shape>
-          <o:OLEObject Type="Embed" ProgID="Equation.DSMT4" ShapeID="_x0000_i1068" DrawAspect="Content" ObjectID="_1561194775" r:id="rId29"/>
+          <o:OLEObject Type="Embed" ProgID="Equation.DSMT4" ShapeID="_x0000_i1035" DrawAspect="Content" ObjectID="_1561194962" r:id="rId29"/>
         </w:object>
       </w:r>
     </w:p>
@@ -1478,10 +1479,10 @@
           <w:szCs w:val="24"/>
         </w:rPr>
         <w:object w:dxaOrig="1579" w:dyaOrig="360">
-          <v:shape id="_x0000_i1036" type="#_x0000_t75" style="width:78.25pt;height:18pt" o:ole="">
+          <v:shape id="_x0000_i1036" type="#_x0000_t75" style="width:78.25pt;height:18.25pt" o:ole="">
             <v:imagedata r:id="rId30" o:title=""/>
           </v:shape>
-          <o:OLEObject Type="Embed" ProgID="Equation.DSMT4" ShapeID="_x0000_i1036" DrawAspect="Content" ObjectID="_1561194776" r:id="rId31"/>
+          <o:OLEObject Type="Embed" ProgID="Equation.DSMT4" ShapeID="_x0000_i1036" DrawAspect="Content" ObjectID="_1561194963" r:id="rId31"/>
         </w:object>
       </w:r>
     </w:p>
@@ -1528,10 +1529,10 @@
           <w:szCs w:val="24"/>
         </w:rPr>
         <w:object w:dxaOrig="600" w:dyaOrig="360">
-          <v:shape id="_x0000_i1037" type="#_x0000_t75" style="width:29.75pt;height:18pt" o:ole="">
+          <v:shape id="_x0000_i1037" type="#_x0000_t75" style="width:29.75pt;height:18.25pt" o:ole="">
             <v:imagedata r:id="rId32" o:title=""/>
           </v:shape>
-          <o:OLEObject Type="Embed" ProgID="Equation.DSMT4" ShapeID="_x0000_i1037" DrawAspect="Content" ObjectID="_1561194777" r:id="rId33"/>
+          <o:OLEObject Type="Embed" ProgID="Equation.DSMT4" ShapeID="_x0000_i1037" DrawAspect="Content" ObjectID="_1561194964" r:id="rId33"/>
         </w:object>
       </w:r>
       <w:r>
@@ -1550,10 +1551,10 @@
           <w:szCs w:val="24"/>
         </w:rPr>
         <w:object w:dxaOrig="1600" w:dyaOrig="360">
-          <v:shape id="_x0000_i1038" type="#_x0000_t75" style="width:80.3pt;height:18pt" o:ole="">
+          <v:shape id="_x0000_i1038" type="#_x0000_t75" style="width:80.15pt;height:18.25pt" o:ole="">
             <v:imagedata r:id="rId34" o:title=""/>
           </v:shape>
-          <o:OLEObject Type="Embed" ProgID="Equation.DSMT4" ShapeID="_x0000_i1038" DrawAspect="Content" ObjectID="_1561194778" r:id="rId35"/>
+          <o:OLEObject Type="Embed" ProgID="Equation.DSMT4" ShapeID="_x0000_i1038" DrawAspect="Content" ObjectID="_1561194965" r:id="rId35"/>
         </w:object>
       </w:r>
       <w:r>
@@ -1572,10 +1573,10 @@
           <w:szCs w:val="24"/>
         </w:rPr>
         <w:object w:dxaOrig="1719" w:dyaOrig="360">
-          <v:shape id="_x0000_i1039" type="#_x0000_t75" style="width:85.15pt;height:18pt" o:ole="">
+          <v:shape id="_x0000_i1039" type="#_x0000_t75" style="width:84.95pt;height:18.25pt" o:ole="">
             <v:imagedata r:id="rId36" o:title=""/>
           </v:shape>
-          <o:OLEObject Type="Embed" ProgID="Equation.DSMT4" ShapeID="_x0000_i1039" DrawAspect="Content" ObjectID="_1561194779" r:id="rId37"/>
+          <o:OLEObject Type="Embed" ProgID="Equation.DSMT4" ShapeID="_x0000_i1039" DrawAspect="Content" ObjectID="_1561194966" r:id="rId37"/>
         </w:object>
       </w:r>
       <w:r>
@@ -1594,10 +1595,10 @@
           <w:szCs w:val="24"/>
         </w:rPr>
         <w:object w:dxaOrig="1840" w:dyaOrig="360">
-          <v:shape id="_x0000_i1040" type="#_x0000_t75" style="width:92.75pt;height:18pt" o:ole="">
+          <v:shape id="_x0000_i1040" type="#_x0000_t75" style="width:92.65pt;height:18.25pt" o:ole="">
             <v:imagedata r:id="rId38" o:title=""/>
           </v:shape>
-          <o:OLEObject Type="Embed" ProgID="Equation.DSMT4" ShapeID="_x0000_i1040" DrawAspect="Content" ObjectID="_1561194780" r:id="rId39"/>
+          <o:OLEObject Type="Embed" ProgID="Equation.DSMT4" ShapeID="_x0000_i1040" DrawAspect="Content" ObjectID="_1561194967" r:id="rId39"/>
         </w:object>
       </w:r>
       <w:r>
@@ -1616,10 +1617,10 @@
           <w:szCs w:val="24"/>
         </w:rPr>
         <w:object w:dxaOrig="1640" w:dyaOrig="360">
-          <v:shape id="_x0000_i1074" type="#_x0000_t75" style="width:82.4pt;height:18pt" o:ole="">
+          <v:shape id="_x0000_i1041" type="#_x0000_t75" style="width:82.55pt;height:18.25pt" o:ole="">
             <v:imagedata r:id="rId40" o:title=""/>
           </v:shape>
-          <o:OLEObject Type="Embed" ProgID="Equation.DSMT4" ShapeID="_x0000_i1074" DrawAspect="Content" ObjectID="_1561194781" r:id="rId41"/>
+          <o:OLEObject Type="Embed" ProgID="Equation.DSMT4" ShapeID="_x0000_i1041" DrawAspect="Content" ObjectID="_1561194968" r:id="rId41"/>
         </w:object>
       </w:r>
       <w:r>
@@ -1651,10 +1652,10 @@
           <w:szCs w:val="24"/>
         </w:rPr>
         <w:object w:dxaOrig="3980" w:dyaOrig="1200">
-          <v:shape id="_x0000_i1072" type="#_x0000_t75" style="width:199.4pt;height:60.25pt" o:ole="">
+          <v:shape id="_x0000_i1042" type="#_x0000_t75" style="width:199.2pt;height:60.5pt" o:ole="">
             <v:imagedata r:id="rId42" o:title=""/>
           </v:shape>
-          <o:OLEObject Type="Embed" ProgID="Equation.DSMT4" ShapeID="_x0000_i1072" DrawAspect="Content" ObjectID="_1561194782" r:id="rId43"/>
+          <o:OLEObject Type="Embed" ProgID="Equation.DSMT4" ShapeID="_x0000_i1042" DrawAspect="Content" ObjectID="_1561194969" r:id="rId43"/>
         </w:object>
       </w:r>
     </w:p>
@@ -1785,6 +1786,7 @@
           <w:noProof/>
           <w:sz w:val="24"/>
         </w:rPr>
+        <w:lastRenderedPageBreak/>
         <w:drawing>
           <wp:inline distT="0" distB="0" distL="0" distR="0" wp14:anchorId="5B262D6D" wp14:editId="62A9892F">
             <wp:extent cx="5534025" cy="2175261"/>
@@ -2107,10 +2109,10 @@
           <w:sz w:val="24"/>
         </w:rPr>
         <w:object w:dxaOrig="540" w:dyaOrig="320">
-          <v:shape id="_x0000_i1076" type="#_x0000_t75" style="width:27pt;height:15.9pt" o:ole="">
+          <v:shape id="_x0000_i1043" type="#_x0000_t75" style="width:26.9pt;height:15.85pt" o:ole="">
             <v:imagedata r:id="rId46" o:title=""/>
           </v:shape>
-          <o:OLEObject Type="Embed" ProgID="Equation.DSMT4" ShapeID="_x0000_i1076" DrawAspect="Content" ObjectID="_1561194783" r:id="rId47"/>
+          <o:OLEObject Type="Embed" ProgID="Equation.DSMT4" ShapeID="_x0000_i1043" DrawAspect="Content" ObjectID="_1561194970" r:id="rId47"/>
         </w:object>
       </w:r>
       <w:r>
@@ -2126,10 +2128,10 @@
           <w:sz w:val="24"/>
         </w:rPr>
         <w:object w:dxaOrig="740" w:dyaOrig="360">
-          <v:shape id="_x0000_i1070" type="#_x0000_t75" style="width:36.7pt;height:18pt" o:ole="">
+          <v:shape id="_x0000_i1044" type="#_x0000_t75" style="width:36.5pt;height:18.25pt" o:ole="">
             <v:imagedata r:id="rId48" o:title=""/>
           </v:shape>
-          <o:OLEObject Type="Embed" ProgID="Equation.DSMT4" ShapeID="_x0000_i1070" DrawAspect="Content" ObjectID="_1561194784" r:id="rId49"/>
+          <o:OLEObject Type="Embed" ProgID="Equation.DSMT4" ShapeID="_x0000_i1044" DrawAspect="Content" ObjectID="_1561194971" r:id="rId49"/>
         </w:object>
       </w:r>
       <w:r>
@@ -2139,20 +2141,18 @@
         </w:rPr>
         <w:t>，而剪切频率为</w:t>
       </w:r>
-      <w:bookmarkStart w:id="0" w:name="_GoBack"/>
       <w:r>
         <w:rPr>
           <w:position w:val="-6"/>
           <w:sz w:val="24"/>
         </w:rPr>
         <w:object w:dxaOrig="1120" w:dyaOrig="279">
-          <v:shape id="_x0000_i1078" type="#_x0000_t75" style="width:55.4pt;height:14.55pt" o:ole="">
+          <v:shape id="_x0000_i1045" type="#_x0000_t75" style="width:55.2pt;height:14.4pt" o:ole="">
             <v:imagedata r:id="rId50" o:title=""/>
           </v:shape>
-          <o:OLEObject Type="Embed" ProgID="Equation.DSMT4" ShapeID="_x0000_i1078" DrawAspect="Content" ObjectID="_1561194785" r:id="rId51"/>
+          <o:OLEObject Type="Embed" ProgID="Equation.DSMT4" ShapeID="_x0000_i1045" DrawAspect="Content" ObjectID="_1561194972" r:id="rId51"/>
         </w:object>
       </w:r>
-      <w:bookmarkEnd w:id="0"/>
       <w:r>
         <w:rPr>
           <w:rFonts w:hint="eastAsia"/>
@@ -2160,18 +2160,20 @@
         </w:rPr>
         <w:t>也满足了剪切频率的指标，所以希望传递函数</w:t>
       </w:r>
+      <w:bookmarkStart w:id="0" w:name="_GoBack"/>
       <w:r>
         <w:rPr>
           <w:position w:val="-54"/>
           <w:sz w:val="24"/>
         </w:rPr>
-        <w:object w:dxaOrig="3879" w:dyaOrig="1200">
-          <v:shape id="_x0000_i1046" type="#_x0000_t75" style="width:194.55pt;height:60.25pt" o:ole="">
+        <w:object w:dxaOrig="3980" w:dyaOrig="1200">
+          <v:shape id="_x0000_i1068" type="#_x0000_t75" style="width:199.7pt;height:60.5pt" o:ole="">
             <v:imagedata r:id="rId52" o:title=""/>
           </v:shape>
-          <o:OLEObject Type="Embed" ProgID="Equation.DSMT4" ShapeID="_x0000_i1046" DrawAspect="Content" ObjectID="_1561194786" r:id="rId53"/>
+          <o:OLEObject Type="Embed" ProgID="Equation.DSMT4" ShapeID="_x0000_i1068" DrawAspect="Content" ObjectID="_1561194973" r:id="rId53"/>
         </w:object>
       </w:r>
+      <w:bookmarkEnd w:id="0"/>
       <w:r>
         <w:rPr>
           <w:rFonts w:hint="eastAsia"/>
@@ -2259,10 +2261,10 @@
           <w:sz w:val="24"/>
         </w:rPr>
         <w:object w:dxaOrig="400" w:dyaOrig="440">
-          <v:shape id="_x0000_i1047" type="#_x0000_t75" style="width:20.1pt;height:21.45pt" o:ole="">
+          <v:shape id="_x0000_i1047" type="#_x0000_t75" style="width:20.15pt;height:21.6pt" o:ole="">
             <v:imagedata r:id="rId54" o:title=""/>
           </v:shape>
-          <o:OLEObject Type="Embed" ProgID="Equation.3" ShapeID="_x0000_i1047" DrawAspect="Content" ObjectID="_1561194787" r:id="rId55"/>
+          <o:OLEObject Type="Embed" ProgID="Equation.3" ShapeID="_x0000_i1047" DrawAspect="Content" ObjectID="_1561194974" r:id="rId55"/>
         </w:object>
       </w:r>
       <w:r>
@@ -2298,10 +2300,10 @@
           <w:sz w:val="24"/>
         </w:rPr>
         <w:object w:dxaOrig="400" w:dyaOrig="440">
-          <v:shape id="_x0000_i1048" type="#_x0000_t75" style="width:20.1pt;height:21.45pt" o:ole="">
+          <v:shape id="_x0000_i1048" type="#_x0000_t75" style="width:20.15pt;height:21.6pt" o:ole="">
             <v:imagedata r:id="rId56" o:title=""/>
           </v:shape>
-          <o:OLEObject Type="Embed" ProgID="Equation.3" ShapeID="_x0000_i1048" DrawAspect="Content" ObjectID="_1561194788" r:id="rId57"/>
+          <o:OLEObject Type="Embed" ProgID="Equation.3" ShapeID="_x0000_i1048" DrawAspect="Content" ObjectID="_1561194975" r:id="rId57"/>
         </w:object>
       </w:r>
       <w:r>
@@ -2310,10 +2312,10 @@
           <w:sz w:val="24"/>
         </w:rPr>
         <w:object w:dxaOrig="1160" w:dyaOrig="320">
-          <v:shape id="_x0000_i1049" type="#_x0000_t75" style="width:57.45pt;height:15.9pt" o:ole="">
+          <v:shape id="_x0000_i1049" type="#_x0000_t75" style="width:57.6pt;height:15.85pt" o:ole="">
             <v:imagedata r:id="rId58" o:title=""/>
           </v:shape>
-          <o:OLEObject Type="Embed" ProgID="Equation.DSMT4" ShapeID="_x0000_i1049" DrawAspect="Content" ObjectID="_1561194789" r:id="rId59"/>
+          <o:OLEObject Type="Embed" ProgID="Equation.DSMT4" ShapeID="_x0000_i1049" DrawAspect="Content" ObjectID="_1561194976" r:id="rId59"/>
         </w:object>
       </w:r>
     </w:p>
@@ -2342,10 +2344,10 @@
           <w:sz w:val="24"/>
         </w:rPr>
         <w:object w:dxaOrig="560" w:dyaOrig="360">
-          <v:shape id="_x0000_i1050" type="#_x0000_t75" style="width:27.7pt;height:18pt" o:ole="">
+          <v:shape id="_x0000_i1050" type="#_x0000_t75" style="width:27.85pt;height:18.25pt" o:ole="">
             <v:imagedata r:id="rId60" o:title=""/>
           </v:shape>
-          <o:OLEObject Type="Embed" ProgID="Equation.3" ShapeID="_x0000_i1050" DrawAspect="Content" ObjectID="_1561194790" r:id="rId61"/>
+          <o:OLEObject Type="Embed" ProgID="Equation.3" ShapeID="_x0000_i1050" DrawAspect="Content" ObjectID="_1561194977" r:id="rId61"/>
         </w:object>
       </w:r>
       <w:r>
@@ -2354,10 +2356,10 @@
           <w:sz w:val="24"/>
         </w:rPr>
         <w:object w:dxaOrig="740" w:dyaOrig="279">
-          <v:shape id="_x0000_i1051" type="#_x0000_t75" style="width:36.7pt;height:14.55pt" o:ole="">
+          <v:shape id="_x0000_i1051" type="#_x0000_t75" style="width:36.5pt;height:14.4pt" o:ole="">
             <v:imagedata r:id="rId62" o:title=""/>
           </v:shape>
-          <o:OLEObject Type="Embed" ProgID="Equation.DSMT4" ShapeID="_x0000_i1051" DrawAspect="Content" ObjectID="_1561194791" r:id="rId63"/>
+          <o:OLEObject Type="Embed" ProgID="Equation.DSMT4" ShapeID="_x0000_i1051" DrawAspect="Content" ObjectID="_1561194978" r:id="rId63"/>
         </w:object>
       </w:r>
     </w:p>
@@ -2398,10 +2400,10 @@
           <w:sz w:val="24"/>
         </w:rPr>
         <w:object w:dxaOrig="859" w:dyaOrig="440">
-          <v:shape id="_x0000_i1052" type="#_x0000_t75" style="width:42.9pt;height:21.45pt" o:ole="">
+          <v:shape id="_x0000_i1052" type="#_x0000_t75" style="width:42.7pt;height:21.6pt" o:ole="">
             <v:imagedata r:id="rId64" o:title=""/>
           </v:shape>
-          <o:OLEObject Type="Embed" ProgID="Equation.DSMT4" ShapeID="_x0000_i1052" DrawAspect="Content" ObjectID="_1561194792" r:id="rId65"/>
+          <o:OLEObject Type="Embed" ProgID="Equation.DSMT4" ShapeID="_x0000_i1052" DrawAspect="Content" ObjectID="_1561194979" r:id="rId65"/>
         </w:object>
       </w:r>
       <w:r>
@@ -2417,10 +2419,10 @@
           <w:sz w:val="24"/>
         </w:rPr>
         <w:object w:dxaOrig="940" w:dyaOrig="440">
-          <v:shape id="_x0000_i1053" type="#_x0000_t75" style="width:47.1pt;height:21.45pt" o:ole="">
+          <v:shape id="_x0000_i1053" type="#_x0000_t75" style="width:47.05pt;height:21.6pt" o:ole="">
             <v:imagedata r:id="rId66" o:title=""/>
           </v:shape>
-          <o:OLEObject Type="Embed" ProgID="Equation.DSMT4" ShapeID="_x0000_i1053" DrawAspect="Content" ObjectID="_1561194793" r:id="rId67"/>
+          <o:OLEObject Type="Embed" ProgID="Equation.DSMT4" ShapeID="_x0000_i1053" DrawAspect="Content" ObjectID="_1561194980" r:id="rId67"/>
         </w:object>
       </w:r>
     </w:p>
@@ -2445,10 +2447,10 @@
           <w:sz w:val="24"/>
         </w:rPr>
         <w:object w:dxaOrig="240" w:dyaOrig="260">
-          <v:shape id="_x0000_i1054" type="#_x0000_t75" style="width:11.75pt;height:12.45pt" o:ole="">
+          <v:shape id="_x0000_i1054" type="#_x0000_t75" style="width:11.5pt;height:12.5pt" o:ole="">
             <v:imagedata r:id="rId68" o:title=""/>
           </v:shape>
-          <o:OLEObject Type="Embed" ProgID="Equation.DSMT4" ShapeID="_x0000_i1054" DrawAspect="Content" ObjectID="_1561194794" r:id="rId69"/>
+          <o:OLEObject Type="Embed" ProgID="Equation.DSMT4" ShapeID="_x0000_i1054" DrawAspect="Content" ObjectID="_1561194981" r:id="rId69"/>
         </w:object>
       </w:r>
       <w:r>
@@ -2464,10 +2466,10 @@
           <w:sz w:val="24"/>
         </w:rPr>
         <w:object w:dxaOrig="1020" w:dyaOrig="279">
-          <v:shape id="_x0000_i1055" type="#_x0000_t75" style="width:51.25pt;height:14.55pt" o:ole="">
+          <v:shape id="_x0000_i1055" type="#_x0000_t75" style="width:51.35pt;height:14.4pt" o:ole="">
             <v:imagedata r:id="rId70" o:title=""/>
           </v:shape>
-          <o:OLEObject Type="Embed" ProgID="Equation.DSMT4" ShapeID="_x0000_i1055" DrawAspect="Content" ObjectID="_1561194795" r:id="rId71"/>
+          <o:OLEObject Type="Embed" ProgID="Equation.DSMT4" ShapeID="_x0000_i1055" DrawAspect="Content" ObjectID="_1561194982" r:id="rId71"/>
         </w:object>
       </w:r>
       <w:r>
@@ -2499,10 +2501,10 @@
           <w:sz w:val="24"/>
         </w:rPr>
         <w:object w:dxaOrig="1359" w:dyaOrig="279">
-          <v:shape id="_x0000_i1056" type="#_x0000_t75" style="width:68.55pt;height:14.55pt" o:ole="">
+          <v:shape id="_x0000_i1056" type="#_x0000_t75" style="width:68.65pt;height:14.4pt" o:ole="">
             <v:imagedata r:id="rId72" o:title=""/>
           </v:shape>
-          <o:OLEObject Type="Embed" ProgID="Equation.DSMT4" ShapeID="_x0000_i1056" DrawAspect="Content" ObjectID="_1561194796" r:id="rId73"/>
+          <o:OLEObject Type="Embed" ProgID="Equation.DSMT4" ShapeID="_x0000_i1056" DrawAspect="Content" ObjectID="_1561194983" r:id="rId73"/>
         </w:object>
       </w:r>
       <w:r>
@@ -2542,6 +2544,7 @@
           <w:noProof/>
           <w:sz w:val="24"/>
         </w:rPr>
+        <w:lastRenderedPageBreak/>
         <w:drawing>
           <wp:inline distT="0" distB="0" distL="0" distR="0" wp14:anchorId="0B5F87D2" wp14:editId="6AEA2BD3">
             <wp:extent cx="5848350" cy="2533650"/>
@@ -2711,6 +2714,7 @@
           <w:noProof/>
           <w:sz w:val="24"/>
         </w:rPr>
+        <w:lastRenderedPageBreak/>
         <w:drawing>
           <wp:inline distT="0" distB="0" distL="0" distR="0" wp14:anchorId="598FAFD3" wp14:editId="78590CFD">
             <wp:extent cx="5838825" cy="2552700"/>
@@ -2844,7 +2848,7 @@
           <v:shape id="_x0000_i1057" type="#_x0000_t75" style="width:17.3pt;height:18.7pt" o:ole="">
             <v:imagedata r:id="rId77" o:title=""/>
           </v:shape>
-          <o:OLEObject Type="Embed" ProgID="Equation.DSMT4" ShapeID="_x0000_i1057" DrawAspect="Content" ObjectID="_1561194797" r:id="rId78"/>
+          <o:OLEObject Type="Embed" ProgID="Equation.DSMT4" ShapeID="_x0000_i1057" DrawAspect="Content" ObjectID="_1561194984" r:id="rId78"/>
         </w:object>
       </w:r>
       <w:r>
@@ -2860,10 +2864,10 @@
           <w:sz w:val="24"/>
         </w:rPr>
         <w:object w:dxaOrig="300" w:dyaOrig="360">
-          <v:shape id="_x0000_i1058" type="#_x0000_t75" style="width:15.25pt;height:18pt" o:ole="">
+          <v:shape id="_x0000_i1058" type="#_x0000_t75" style="width:15.35pt;height:18.25pt" o:ole="">
             <v:imagedata r:id="rId79" o:title=""/>
           </v:shape>
-          <o:OLEObject Type="Embed" ProgID="Equation.DSMT4" ShapeID="_x0000_i1058" DrawAspect="Content" ObjectID="_1561194798" r:id="rId80"/>
+          <o:OLEObject Type="Embed" ProgID="Equation.DSMT4" ShapeID="_x0000_i1058" DrawAspect="Content" ObjectID="_1561194985" r:id="rId80"/>
         </w:object>
       </w:r>
       <w:r>
@@ -2964,7 +2968,7 @@
           <v:shape id="_x0000_i1059" type="#_x0000_t75" style="width:17.3pt;height:18.7pt" o:ole="">
             <v:imagedata r:id="rId77" o:title=""/>
           </v:shape>
-          <o:OLEObject Type="Embed" ProgID="Equation.DSMT4" ShapeID="_x0000_i1059" DrawAspect="Content" ObjectID="_1561194799" r:id="rId82"/>
+          <o:OLEObject Type="Embed" ProgID="Equation.DSMT4" ShapeID="_x0000_i1059" DrawAspect="Content" ObjectID="_1561194986" r:id="rId82"/>
         </w:object>
       </w:r>
       <w:r>
@@ -2980,10 +2984,10 @@
           <w:sz w:val="24"/>
         </w:rPr>
         <w:object w:dxaOrig="300" w:dyaOrig="360">
-          <v:shape id="_x0000_i1060" type="#_x0000_t75" style="width:15.25pt;height:18pt" o:ole="">
+          <v:shape id="_x0000_i1060" type="#_x0000_t75" style="width:15.35pt;height:18.25pt" o:ole="">
             <v:imagedata r:id="rId79" o:title=""/>
           </v:shape>
-          <o:OLEObject Type="Embed" ProgID="Equation.DSMT4" ShapeID="_x0000_i1060" DrawAspect="Content" ObjectID="_1561194800" r:id="rId83"/>
+          <o:OLEObject Type="Embed" ProgID="Equation.DSMT4" ShapeID="_x0000_i1060" DrawAspect="Content" ObjectID="_1561194987" r:id="rId83"/>
         </w:object>
       </w:r>
       <w:r>
@@ -3002,7 +3006,7 @@
           <v:shape id="_x0000_i1061" type="#_x0000_t75" style="width:17.3pt;height:18.7pt" o:ole="">
             <v:imagedata r:id="rId77" o:title=""/>
           </v:shape>
-          <o:OLEObject Type="Embed" ProgID="Equation.DSMT4" ShapeID="_x0000_i1061" DrawAspect="Content" ObjectID="_1561194801" r:id="rId84"/>
+          <o:OLEObject Type="Embed" ProgID="Equation.DSMT4" ShapeID="_x0000_i1061" DrawAspect="Content" ObjectID="_1561194988" r:id="rId84"/>
         </w:object>
       </w:r>
       <w:r>
@@ -3018,10 +3022,10 @@
           <w:sz w:val="24"/>
         </w:rPr>
         <w:object w:dxaOrig="1120" w:dyaOrig="660">
-          <v:shape id="_x0000_i1062" type="#_x0000_t75" style="width:56.1pt;height:33.25pt" o:ole="">
+          <v:shape id="_x0000_i1062" type="#_x0000_t75" style="width:56.15pt;height:33.1pt" o:ole="">
             <v:imagedata r:id="rId85" o:title=""/>
           </v:shape>
-          <o:OLEObject Type="Embed" ProgID="Equation.DSMT4" ShapeID="_x0000_i1062" DrawAspect="Content" ObjectID="_1561194802" r:id="rId86"/>
+          <o:OLEObject Type="Embed" ProgID="Equation.DSMT4" ShapeID="_x0000_i1062" DrawAspect="Content" ObjectID="_1561194989" r:id="rId86"/>
         </w:object>
       </w:r>
       <w:r>
@@ -3037,10 +3041,10 @@
           <w:sz w:val="24"/>
         </w:rPr>
         <w:object w:dxaOrig="1460" w:dyaOrig="620">
-          <v:shape id="_x0000_i1063" type="#_x0000_t75" style="width:72.7pt;height:30.45pt" o:ole="">
+          <v:shape id="_x0000_i1063" type="#_x0000_t75" style="width:72.5pt;height:30.25pt" o:ole="">
             <v:imagedata r:id="rId87" o:title=""/>
           </v:shape>
-          <o:OLEObject Type="Embed" ProgID="Equation.DSMT4" ShapeID="_x0000_i1063" DrawAspect="Content" ObjectID="_1561194803" r:id="rId88"/>
+          <o:OLEObject Type="Embed" ProgID="Equation.DSMT4" ShapeID="_x0000_i1063" DrawAspect="Content" ObjectID="_1561194990" r:id="rId88"/>
         </w:object>
       </w:r>
       <w:r>
@@ -3048,7 +3052,15 @@
           <w:rFonts w:hint="eastAsia"/>
           <w:sz w:val="24"/>
         </w:rPr>
-        <w:t>。从而有关系式：</w:t>
+        <w:t>。从</w:t>
+      </w:r>
+      <w:r>
+        <w:rPr>
+          <w:rFonts w:hint="eastAsia"/>
+          <w:sz w:val="24"/>
+        </w:rPr>
+        <w:lastRenderedPageBreak/>
+        <w:t>而有关系式：</w:t>
       </w:r>
     </w:p>
     <w:p>
@@ -3065,10 +3077,10 @@
           <w:sz w:val="24"/>
         </w:rPr>
         <w:object w:dxaOrig="6120" w:dyaOrig="1200">
-          <v:shape id="_x0000_i1064" type="#_x0000_t75" style="width:306pt;height:60.25pt" o:ole="">
+          <v:shape id="_x0000_i1064" type="#_x0000_t75" style="width:306.25pt;height:60.5pt" o:ole="">
             <v:imagedata r:id="rId89" o:title=""/>
           </v:shape>
-          <o:OLEObject Type="Embed" ProgID="Equation.DSMT4" ShapeID="_x0000_i1064" DrawAspect="Content" ObjectID="_1561194804" r:id="rId90"/>
+          <o:OLEObject Type="Embed" ProgID="Equation.DSMT4" ShapeID="_x0000_i1064" DrawAspect="Content" ObjectID="_1561194991" r:id="rId90"/>
         </w:object>
       </w:r>
     </w:p>
@@ -3095,10 +3107,10 @@
           <w:sz w:val="24"/>
         </w:rPr>
         <w:object w:dxaOrig="7040" w:dyaOrig="1200">
-          <v:shape id="_x0000_i1065" type="#_x0000_t75" style="width:351.7pt;height:60.25pt" o:ole="">
+          <v:shape id="_x0000_i1065" type="#_x0000_t75" style="width:351.85pt;height:60.5pt" o:ole="">
             <v:imagedata r:id="rId91" o:title=""/>
           </v:shape>
-          <o:OLEObject Type="Embed" ProgID="Equation.DSMT4" ShapeID="_x0000_i1065" DrawAspect="Content" ObjectID="_1561194805" r:id="rId92"/>
+          <o:OLEObject Type="Embed" ProgID="Equation.DSMT4" ShapeID="_x0000_i1065" DrawAspect="Content" ObjectID="_1561194992" r:id="rId92"/>
         </w:object>
       </w:r>
       <w:bookmarkEnd w:id="5"/>
@@ -3245,6 +3257,7 @@
           <w:noProof/>
           <w:sz w:val="24"/>
         </w:rPr>
+        <w:lastRenderedPageBreak/>
         <w:drawing>
           <wp:inline distT="0" distB="0" distL="0" distR="0" wp14:anchorId="2875FB30" wp14:editId="51323960">
             <wp:extent cx="5848350" cy="2752725"/>
@@ -3408,6 +3421,7 @@
           <w:noProof/>
           <w:sz w:val="24"/>
         </w:rPr>
+        <w:lastRenderedPageBreak/>
         <w:drawing>
           <wp:inline distT="0" distB="0" distL="0" distR="0" wp14:anchorId="5EA1148D" wp14:editId="649E5B3C">
             <wp:extent cx="5848350" cy="2914650"/>
@@ -3562,10 +3576,10 @@
           <w:sz w:val="24"/>
         </w:rPr>
         <w:object w:dxaOrig="3780" w:dyaOrig="1200">
-          <v:shape id="_x0000_i1066" type="#_x0000_t75" style="width:189pt;height:60.25pt" o:ole="">
+          <v:shape id="_x0000_i1066" type="#_x0000_t75" style="width:189.1pt;height:60.5pt" o:ole="">
             <v:imagedata r:id="rId97" o:title=""/>
           </v:shape>
-          <o:OLEObject Type="Embed" ProgID="Equation.DSMT4" ShapeID="_x0000_i1066" DrawAspect="Content" ObjectID="_1561194806" r:id="rId98"/>
+          <o:OLEObject Type="Embed" ProgID="Equation.DSMT4" ShapeID="_x0000_i1066" DrawAspect="Content" ObjectID="_1561194993" r:id="rId98"/>
         </w:object>
       </w:r>
       <w:bookmarkEnd w:id="7"/>
@@ -4475,6 +4489,7 @@
           <w:rFonts w:ascii="宋体" w:hAnsi="宋体" w:hint="eastAsia"/>
           <w:sz w:val="24"/>
         </w:rPr>
+        <w:lastRenderedPageBreak/>
         <w:t>1</w:t>
       </w:r>
       <w:r>
@@ -4721,6 +4736,7 @@
           <w:rFonts w:ascii="宋体" w:hAnsi="宋体" w:hint="eastAsia"/>
           <w:sz w:val="24"/>
         </w:rPr>
+        <w:lastRenderedPageBreak/>
         <w:t>本题目仅仅给了剪切频率、相角裕度、稳态误差</w:t>
       </w:r>
       <w:r>
@@ -5898,7 +5914,7 @@
 </file>
 
 <file path=customXml/itemProps1.xml><?xml version="1.0" encoding="utf-8"?>
-<ds:datastoreItem xmlns:ds="http://schemas.openxmlformats.org/officeDocument/2006/customXml" ds:itemID="{02A7C1D7-AA27-4D42-9E47-CCC8A79F4A34}">
+<ds:datastoreItem xmlns:ds="http://schemas.openxmlformats.org/officeDocument/2006/customXml" ds:itemID="{B8FE1951-8A2B-446F-A160-E7788F8961F9}">
   <ds:schemaRefs>
     <ds:schemaRef ds:uri="http://schemas.openxmlformats.org/officeDocument/2006/bibliography"/>
   </ds:schemaRefs>

</xml_diff>

<commit_message>
修改了sim1设计文件中的高频，由300改为1800 计算了输入信号和跟踪信号，并进行了仿真和绘制结果点线图 add simhope feedback overview.jpg add sim hope error.png，用于观察误差情况 add simhope feedback.fig add simhope feedback signal.png add simhope input signal.png add simhope feedback.slx addsimhope input.fig
</commit_message>
<xml_diff>
--- a/task11/某仿真显示臂俯仰系统设计.docx
+++ b/task11/某仿真显示臂俯仰系统设计.docx
@@ -1005,10 +1005,10 @@
             <v:path o:extrusionok="f" gradientshapeok="t" o:connecttype="rect"/>
             <o:lock v:ext="edit" aspectratio="t"/>
           </v:shapetype>
-          <v:shape id="_x0000_i1025" type="#_x0000_t75" style="width:36.5pt;height:18.25pt" o:ole="">
+          <v:shape id="_x0000_i1025" type="#_x0000_t75" style="width:36.7pt;height:18pt" o:ole="">
             <v:imagedata r:id="rId8" o:title=""/>
           </v:shape>
-          <o:OLEObject Type="Embed" ProgID="Equation.DSMT4" ShapeID="_x0000_i1025" DrawAspect="Content" ObjectID="_1561194952" r:id="rId9"/>
+          <o:OLEObject Type="Embed" ProgID="Equation.DSMT4" ShapeID="_x0000_i1025" DrawAspect="Content" ObjectID="_1561204128" r:id="rId9"/>
         </w:object>
       </w:r>
       <w:r>
@@ -1027,10 +1027,10 @@
           <w:szCs w:val="24"/>
         </w:rPr>
         <w:object w:dxaOrig="360" w:dyaOrig="320">
-          <v:shape id="_x0000_i1026" type="#_x0000_t75" style="width:18.25pt;height:15.85pt" o:ole="">
+          <v:shape id="_x0000_i1026" type="#_x0000_t75" style="width:18pt;height:15.9pt" o:ole="">
             <v:imagedata r:id="rId10" o:title=""/>
           </v:shape>
-          <o:OLEObject Type="Embed" ProgID="Equation.DSMT4" ShapeID="_x0000_i1026" DrawAspect="Content" ObjectID="_1561194953" r:id="rId11"/>
+          <o:OLEObject Type="Embed" ProgID="Equation.DSMT4" ShapeID="_x0000_i1026" DrawAspect="Content" ObjectID="_1561204129" r:id="rId11"/>
         </w:object>
       </w:r>
       <w:r>
@@ -1065,10 +1065,10 @@
           <w:szCs w:val="24"/>
         </w:rPr>
         <w:object w:dxaOrig="520" w:dyaOrig="279">
-          <v:shape id="_x0000_i1027" type="#_x0000_t75" style="width:26.4pt;height:14.4pt" o:ole="">
+          <v:shape id="_x0000_i1027" type="#_x0000_t75" style="width:26.3pt;height:14.55pt" o:ole="">
             <v:imagedata r:id="rId12" o:title=""/>
           </v:shape>
-          <o:OLEObject Type="Embed" ProgID="Equation.DSMT4" ShapeID="_x0000_i1027" DrawAspect="Content" ObjectID="_1561194954" r:id="rId13"/>
+          <o:OLEObject Type="Embed" ProgID="Equation.DSMT4" ShapeID="_x0000_i1027" DrawAspect="Content" ObjectID="_1561204130" r:id="rId13"/>
         </w:object>
       </w:r>
       <w:r>
@@ -1087,10 +1087,10 @@
           <w:szCs w:val="24"/>
         </w:rPr>
         <w:object w:dxaOrig="1620" w:dyaOrig="380">
-          <v:shape id="_x0000_i1028" type="#_x0000_t75" style="width:81.1pt;height:18.7pt" o:ole="">
+          <v:shape id="_x0000_i1028" type="#_x0000_t75" style="width:81pt;height:18.7pt" o:ole="">
             <v:imagedata r:id="rId14" o:title=""/>
           </v:shape>
-          <o:OLEObject Type="Embed" ProgID="Equation.DSMT4" ShapeID="_x0000_i1028" DrawAspect="Content" ObjectID="_1561194955" r:id="rId15"/>
+          <o:OLEObject Type="Embed" ProgID="Equation.DSMT4" ShapeID="_x0000_i1028" DrawAspect="Content" ObjectID="_1561204131" r:id="rId15"/>
         </w:object>
       </w:r>
     </w:p>
@@ -1124,10 +1124,10 @@
           <w:szCs w:val="24"/>
         </w:rPr>
         <w:object w:dxaOrig="740" w:dyaOrig="360">
-          <v:shape id="_x0000_i1029" type="#_x0000_t75" style="width:36.5pt;height:18.25pt" o:ole="">
+          <v:shape id="_x0000_i1029" type="#_x0000_t75" style="width:36.7pt;height:18pt" o:ole="">
             <v:imagedata r:id="rId16" o:title=""/>
           </v:shape>
-          <o:OLEObject Type="Embed" ProgID="Equation.DSMT4" ShapeID="_x0000_i1029" DrawAspect="Content" ObjectID="_1561194956" r:id="rId17"/>
+          <o:OLEObject Type="Embed" ProgID="Equation.DSMT4" ShapeID="_x0000_i1029" DrawAspect="Content" ObjectID="_1561204132" r:id="rId17"/>
         </w:object>
       </w:r>
     </w:p>
@@ -1158,10 +1158,10 @@
           <w:szCs w:val="24"/>
         </w:rPr>
         <w:object w:dxaOrig="1340" w:dyaOrig="620">
-          <v:shape id="_x0000_i1030" type="#_x0000_t75" style="width:66.25pt;height:30.25pt" o:ole="">
+          <v:shape id="_x0000_i1030" type="#_x0000_t75" style="width:66.45pt;height:30.45pt" o:ole="">
             <v:imagedata r:id="rId18" o:title=""/>
           </v:shape>
-          <o:OLEObject Type="Embed" ProgID="Equation.DSMT4" ShapeID="_x0000_i1030" DrawAspect="Content" ObjectID="_1561194957" r:id="rId19"/>
+          <o:OLEObject Type="Embed" ProgID="Equation.DSMT4" ShapeID="_x0000_i1030" DrawAspect="Content" ObjectID="_1561204133" r:id="rId19"/>
         </w:object>
       </w:r>
     </w:p>
@@ -1182,7 +1182,6 @@
           <w:sz w:val="24"/>
           <w:szCs w:val="24"/>
         </w:rPr>
-        <w:lastRenderedPageBreak/>
         <w:t>解得中频宽度</w:t>
       </w:r>
       <w:r>
@@ -1193,10 +1192,10 @@
           <w:szCs w:val="24"/>
         </w:rPr>
         <w:object w:dxaOrig="859" w:dyaOrig="279">
-          <v:shape id="_x0000_i1031" type="#_x0000_t75" style="width:43.7pt;height:14.4pt" o:ole="">
+          <v:shape id="_x0000_i1031" type="#_x0000_t75" style="width:43.6pt;height:14.55pt" o:ole="">
             <v:imagedata r:id="rId20" o:title=""/>
           </v:shape>
-          <o:OLEObject Type="Embed" ProgID="Equation.DSMT4" ShapeID="_x0000_i1031" DrawAspect="Content" ObjectID="_1561194958" r:id="rId21"/>
+          <o:OLEObject Type="Embed" ProgID="Equation.DSMT4" ShapeID="_x0000_i1031" DrawAspect="Content" ObjectID="_1561204134" r:id="rId21"/>
         </w:object>
       </w:r>
       <w:r>
@@ -1235,10 +1234,10 @@
           <w:szCs w:val="24"/>
         </w:rPr>
         <w:object w:dxaOrig="1420" w:dyaOrig="360">
-          <v:shape id="_x0000_i1032" type="#_x0000_t75" style="width:71.5pt;height:18.25pt" o:ole="">
+          <v:shape id="_x0000_i1032" type="#_x0000_t75" style="width:71.3pt;height:18pt" o:ole="">
             <v:imagedata r:id="rId22" o:title=""/>
           </v:shape>
-          <o:OLEObject Type="Embed" ProgID="Equation.DSMT4" ShapeID="_x0000_i1032" DrawAspect="Content" ObjectID="_1561194959" r:id="rId23"/>
+          <o:OLEObject Type="Embed" ProgID="Equation.DSMT4" ShapeID="_x0000_i1032" DrawAspect="Content" ObjectID="_1561204135" r:id="rId23"/>
         </w:object>
       </w:r>
     </w:p>
@@ -1281,10 +1280,10 @@
           <w:szCs w:val="24"/>
         </w:rPr>
         <w:object w:dxaOrig="3400" w:dyaOrig="660">
-          <v:shape id="_x0000_i1033" type="#_x0000_t75" style="width:170.4pt;height:33.1pt" o:ole="">
+          <v:shape id="_x0000_i1033" type="#_x0000_t75" style="width:170.3pt;height:33.25pt" o:ole="">
             <v:imagedata r:id="rId24" o:title=""/>
           </v:shape>
-          <o:OLEObject Type="Embed" ProgID="Equation.DSMT4" ShapeID="_x0000_i1033" DrawAspect="Content" ObjectID="_1561194960" r:id="rId25"/>
+          <o:OLEObject Type="Embed" ProgID="Equation.DSMT4" ShapeID="_x0000_i1033" DrawAspect="Content" ObjectID="_1561204136" r:id="rId25"/>
         </w:object>
       </w:r>
     </w:p>
@@ -1307,10 +1306,10 @@
           <w:szCs w:val="24"/>
         </w:rPr>
         <w:object w:dxaOrig="3879" w:dyaOrig="400">
-          <v:shape id="_x0000_i1034" type="#_x0000_t75" style="width:193.9pt;height:20.15pt" o:ole="">
+          <v:shape id="_x0000_i1034" type="#_x0000_t75" style="width:193.85pt;height:20.1pt" o:ole="">
             <v:imagedata r:id="rId26" o:title=""/>
           </v:shape>
-          <o:OLEObject Type="Embed" ProgID="Equation.DSMT4" ShapeID="_x0000_i1034" DrawAspect="Content" ObjectID="_1561194961" r:id="rId27"/>
+          <o:OLEObject Type="Embed" ProgID="Equation.DSMT4" ShapeID="_x0000_i1034" DrawAspect="Content" ObjectID="_1561204137" r:id="rId27"/>
         </w:object>
       </w:r>
     </w:p>
@@ -1445,10 +1444,10 @@
           <w:szCs w:val="24"/>
         </w:rPr>
         <w:object w:dxaOrig="5780" w:dyaOrig="360">
-          <v:shape id="_x0000_i1035" type="#_x0000_t75" style="width:288.5pt;height:18.25pt" o:ole="">
+          <v:shape id="_x0000_i1035" type="#_x0000_t75" style="width:288.7pt;height:18pt" o:ole="">
             <v:imagedata r:id="rId28" o:title=""/>
           </v:shape>
-          <o:OLEObject Type="Embed" ProgID="Equation.DSMT4" ShapeID="_x0000_i1035" DrawAspect="Content" ObjectID="_1561194962" r:id="rId29"/>
+          <o:OLEObject Type="Embed" ProgID="Equation.DSMT4" ShapeID="_x0000_i1035" DrawAspect="Content" ObjectID="_1561204138" r:id="rId29"/>
         </w:object>
       </w:r>
     </w:p>
@@ -1479,10 +1478,10 @@
           <w:szCs w:val="24"/>
         </w:rPr>
         <w:object w:dxaOrig="1579" w:dyaOrig="360">
-          <v:shape id="_x0000_i1036" type="#_x0000_t75" style="width:78.25pt;height:18.25pt" o:ole="">
+          <v:shape id="_x0000_i1036" type="#_x0000_t75" style="width:78.25pt;height:18pt" o:ole="">
             <v:imagedata r:id="rId30" o:title=""/>
           </v:shape>
-          <o:OLEObject Type="Embed" ProgID="Equation.DSMT4" ShapeID="_x0000_i1036" DrawAspect="Content" ObjectID="_1561194963" r:id="rId31"/>
+          <o:OLEObject Type="Embed" ProgID="Equation.DSMT4" ShapeID="_x0000_i1036" DrawAspect="Content" ObjectID="_1561204139" r:id="rId31"/>
         </w:object>
       </w:r>
     </w:p>
@@ -1529,10 +1528,10 @@
           <w:szCs w:val="24"/>
         </w:rPr>
         <w:object w:dxaOrig="600" w:dyaOrig="360">
-          <v:shape id="_x0000_i1037" type="#_x0000_t75" style="width:29.75pt;height:18.25pt" o:ole="">
+          <v:shape id="_x0000_i1037" type="#_x0000_t75" style="width:29.75pt;height:18pt" o:ole="">
             <v:imagedata r:id="rId32" o:title=""/>
           </v:shape>
-          <o:OLEObject Type="Embed" ProgID="Equation.DSMT4" ShapeID="_x0000_i1037" DrawAspect="Content" ObjectID="_1561194964" r:id="rId33"/>
+          <o:OLEObject Type="Embed" ProgID="Equation.DSMT4" ShapeID="_x0000_i1037" DrawAspect="Content" ObjectID="_1561204140" r:id="rId33"/>
         </w:object>
       </w:r>
       <w:r>
@@ -1551,10 +1550,10 @@
           <w:szCs w:val="24"/>
         </w:rPr>
         <w:object w:dxaOrig="1600" w:dyaOrig="360">
-          <v:shape id="_x0000_i1038" type="#_x0000_t75" style="width:80.15pt;height:18.25pt" o:ole="">
+          <v:shape id="_x0000_i1038" type="#_x0000_t75" style="width:80.3pt;height:18pt" o:ole="">
             <v:imagedata r:id="rId34" o:title=""/>
           </v:shape>
-          <o:OLEObject Type="Embed" ProgID="Equation.DSMT4" ShapeID="_x0000_i1038" DrawAspect="Content" ObjectID="_1561194965" r:id="rId35"/>
+          <o:OLEObject Type="Embed" ProgID="Equation.DSMT4" ShapeID="_x0000_i1038" DrawAspect="Content" ObjectID="_1561204141" r:id="rId35"/>
         </w:object>
       </w:r>
       <w:r>
@@ -1573,10 +1572,10 @@
           <w:szCs w:val="24"/>
         </w:rPr>
         <w:object w:dxaOrig="1719" w:dyaOrig="360">
-          <v:shape id="_x0000_i1039" type="#_x0000_t75" style="width:84.95pt;height:18.25pt" o:ole="">
+          <v:shape id="_x0000_i1039" type="#_x0000_t75" style="width:85.15pt;height:18pt" o:ole="">
             <v:imagedata r:id="rId36" o:title=""/>
           </v:shape>
-          <o:OLEObject Type="Embed" ProgID="Equation.DSMT4" ShapeID="_x0000_i1039" DrawAspect="Content" ObjectID="_1561194966" r:id="rId37"/>
+          <o:OLEObject Type="Embed" ProgID="Equation.DSMT4" ShapeID="_x0000_i1039" DrawAspect="Content" ObjectID="_1561204142" r:id="rId37"/>
         </w:object>
       </w:r>
       <w:r>
@@ -1595,10 +1594,10 @@
           <w:szCs w:val="24"/>
         </w:rPr>
         <w:object w:dxaOrig="1840" w:dyaOrig="360">
-          <v:shape id="_x0000_i1040" type="#_x0000_t75" style="width:92.65pt;height:18.25pt" o:ole="">
+          <v:shape id="_x0000_i1040" type="#_x0000_t75" style="width:92.75pt;height:18pt" o:ole="">
             <v:imagedata r:id="rId38" o:title=""/>
           </v:shape>
-          <o:OLEObject Type="Embed" ProgID="Equation.DSMT4" ShapeID="_x0000_i1040" DrawAspect="Content" ObjectID="_1561194967" r:id="rId39"/>
+          <o:OLEObject Type="Embed" ProgID="Equation.DSMT4" ShapeID="_x0000_i1040" DrawAspect="Content" ObjectID="_1561204143" r:id="rId39"/>
         </w:object>
       </w:r>
       <w:r>
@@ -1617,10 +1616,10 @@
           <w:szCs w:val="24"/>
         </w:rPr>
         <w:object w:dxaOrig="1640" w:dyaOrig="360">
-          <v:shape id="_x0000_i1041" type="#_x0000_t75" style="width:82.55pt;height:18.25pt" o:ole="">
+          <v:shape id="_x0000_i1041" type="#_x0000_t75" style="width:82.4pt;height:18pt" o:ole="">
             <v:imagedata r:id="rId40" o:title=""/>
           </v:shape>
-          <o:OLEObject Type="Embed" ProgID="Equation.DSMT4" ShapeID="_x0000_i1041" DrawAspect="Content" ObjectID="_1561194968" r:id="rId41"/>
+          <o:OLEObject Type="Embed" ProgID="Equation.DSMT4" ShapeID="_x0000_i1041" DrawAspect="Content" ObjectID="_1561204144" r:id="rId41"/>
         </w:object>
       </w:r>
       <w:r>
@@ -1652,10 +1651,10 @@
           <w:szCs w:val="24"/>
         </w:rPr>
         <w:object w:dxaOrig="3980" w:dyaOrig="1200">
-          <v:shape id="_x0000_i1042" type="#_x0000_t75" style="width:199.2pt;height:60.5pt" o:ole="">
+          <v:shape id="_x0000_i1042" type="#_x0000_t75" style="width:199.4pt;height:60.25pt" o:ole="">
             <v:imagedata r:id="rId42" o:title=""/>
           </v:shape>
-          <o:OLEObject Type="Embed" ProgID="Equation.DSMT4" ShapeID="_x0000_i1042" DrawAspect="Content" ObjectID="_1561194969" r:id="rId43"/>
+          <o:OLEObject Type="Embed" ProgID="Equation.DSMT4" ShapeID="_x0000_i1042" DrawAspect="Content" ObjectID="_1561204145" r:id="rId43"/>
         </w:object>
       </w:r>
     </w:p>
@@ -1786,7 +1785,6 @@
           <w:noProof/>
           <w:sz w:val="24"/>
         </w:rPr>
-        <w:lastRenderedPageBreak/>
         <w:drawing>
           <wp:inline distT="0" distB="0" distL="0" distR="0" wp14:anchorId="5B262D6D" wp14:editId="62A9892F">
             <wp:extent cx="5534025" cy="2175261"/>
@@ -2109,10 +2107,10 @@
           <w:sz w:val="24"/>
         </w:rPr>
         <w:object w:dxaOrig="540" w:dyaOrig="320">
-          <v:shape id="_x0000_i1043" type="#_x0000_t75" style="width:26.9pt;height:15.85pt" o:ole="">
+          <v:shape id="_x0000_i1043" type="#_x0000_t75" style="width:27pt;height:15.9pt" o:ole="">
             <v:imagedata r:id="rId46" o:title=""/>
           </v:shape>
-          <o:OLEObject Type="Embed" ProgID="Equation.DSMT4" ShapeID="_x0000_i1043" DrawAspect="Content" ObjectID="_1561194970" r:id="rId47"/>
+          <o:OLEObject Type="Embed" ProgID="Equation.DSMT4" ShapeID="_x0000_i1043" DrawAspect="Content" ObjectID="_1561204146" r:id="rId47"/>
         </w:object>
       </w:r>
       <w:r>
@@ -2128,10 +2126,10 @@
           <w:sz w:val="24"/>
         </w:rPr>
         <w:object w:dxaOrig="740" w:dyaOrig="360">
-          <v:shape id="_x0000_i1044" type="#_x0000_t75" style="width:36.5pt;height:18.25pt" o:ole="">
+          <v:shape id="_x0000_i1044" type="#_x0000_t75" style="width:36.7pt;height:18pt" o:ole="">
             <v:imagedata r:id="rId48" o:title=""/>
           </v:shape>
-          <o:OLEObject Type="Embed" ProgID="Equation.DSMT4" ShapeID="_x0000_i1044" DrawAspect="Content" ObjectID="_1561194971" r:id="rId49"/>
+          <o:OLEObject Type="Embed" ProgID="Equation.DSMT4" ShapeID="_x0000_i1044" DrawAspect="Content" ObjectID="_1561204147" r:id="rId49"/>
         </w:object>
       </w:r>
       <w:r>
@@ -2147,10 +2145,10 @@
           <w:sz w:val="24"/>
         </w:rPr>
         <w:object w:dxaOrig="1120" w:dyaOrig="279">
-          <v:shape id="_x0000_i1045" type="#_x0000_t75" style="width:55.2pt;height:14.4pt" o:ole="">
+          <v:shape id="_x0000_i1045" type="#_x0000_t75" style="width:55.4pt;height:14.55pt" o:ole="">
             <v:imagedata r:id="rId50" o:title=""/>
           </v:shape>
-          <o:OLEObject Type="Embed" ProgID="Equation.DSMT4" ShapeID="_x0000_i1045" DrawAspect="Content" ObjectID="_1561194972" r:id="rId51"/>
+          <o:OLEObject Type="Embed" ProgID="Equation.DSMT4" ShapeID="_x0000_i1045" DrawAspect="Content" ObjectID="_1561204148" r:id="rId51"/>
         </w:object>
       </w:r>
       <w:r>
@@ -2160,20 +2158,18 @@
         </w:rPr>
         <w:t>也满足了剪切频率的指标，所以希望传递函数</w:t>
       </w:r>
-      <w:bookmarkStart w:id="0" w:name="_GoBack"/>
       <w:r>
         <w:rPr>
           <w:position w:val="-54"/>
           <w:sz w:val="24"/>
         </w:rPr>
         <w:object w:dxaOrig="3980" w:dyaOrig="1200">
-          <v:shape id="_x0000_i1068" type="#_x0000_t75" style="width:199.7pt;height:60.5pt" o:ole="">
+          <v:shape id="_x0000_i1046" type="#_x0000_t75" style="width:200.1pt;height:60.25pt" o:ole="">
             <v:imagedata r:id="rId52" o:title=""/>
           </v:shape>
-          <o:OLEObject Type="Embed" ProgID="Equation.DSMT4" ShapeID="_x0000_i1068" DrawAspect="Content" ObjectID="_1561194973" r:id="rId53"/>
+          <o:OLEObject Type="Embed" ProgID="Equation.DSMT4" ShapeID="_x0000_i1046" DrawAspect="Content" ObjectID="_1561204149" r:id="rId53"/>
         </w:object>
       </w:r>
-      <w:bookmarkEnd w:id="0"/>
       <w:r>
         <w:rPr>
           <w:rFonts w:hint="eastAsia"/>
@@ -2238,12 +2234,238 @@
     </w:p>
     <w:p>
       <w:pPr>
-        <w:pStyle w:val="a7"/>
         <w:numPr>
           <w:ilvl w:val="0"/>
-          <w:numId w:val="3"/>
+          <w:numId w:val="4"/>
         </w:numPr>
-        <w:ind w:firstLineChars="0"/>
+        <w:spacing w:afterLines="50" w:after="156" w:line="360" w:lineRule="auto"/>
+        <w:rPr>
+          <w:rFonts w:ascii="宋体" w:eastAsia="宋体" w:hAnsi="宋体" w:cs="Times New Roman"/>
+          <w:sz w:val="24"/>
+          <w:szCs w:val="24"/>
+        </w:rPr>
+      </w:pPr>
+      <w:r>
+        <w:rPr>
+          <w:rFonts w:ascii="宋体" w:eastAsia="宋体" w:hAnsi="宋体" w:cs="Times New Roman" w:hint="eastAsia"/>
+          <w:sz w:val="24"/>
+          <w:szCs w:val="24"/>
+        </w:rPr>
+        <w:t>最大跟踪角速度</w:t>
+      </w:r>
+      <w:r>
+        <w:rPr>
+          <w:rFonts w:ascii="宋体" w:eastAsia="宋体" w:hAnsi="宋体" w:cs="Times New Roman" w:hint="eastAsia"/>
+          <w:sz w:val="24"/>
+          <w:szCs w:val="24"/>
+        </w:rPr>
+        <w:t>：</w:t>
+      </w:r>
+      <m:oMath>
+        <m:r>
+          <m:rPr>
+            <m:sty m:val="p"/>
+          </m:rPr>
+          <w:rPr>
+            <w:rFonts w:ascii="Cambria Math" w:eastAsia="宋体" w:hAnsi="Cambria Math" w:cs="Times New Roman" w:hint="eastAsia"/>
+            <w:sz w:val="32"/>
+            <w:szCs w:val="32"/>
+          </w:rPr>
+          <m:t>100</m:t>
+        </m:r>
+        <m:r>
+          <m:rPr>
+            <m:sty m:val="p"/>
+          </m:rPr>
+          <w:rPr>
+            <w:rFonts w:ascii="Cambria Math" w:eastAsia="宋体" w:hAnsi="Cambria Math" w:cs="Times New Roman"/>
+            <w:sz w:val="32"/>
+            <w:szCs w:val="32"/>
+          </w:rPr>
+          <m:t>°</m:t>
+        </m:r>
+        <m:r>
+          <m:rPr>
+            <m:sty m:val="p"/>
+          </m:rPr>
+          <w:rPr>
+            <w:rFonts w:ascii="Cambria Math" w:eastAsia="宋体" w:hAnsi="Cambria Math" w:cs="Times New Roman" w:hint="eastAsia"/>
+            <w:sz w:val="32"/>
+            <w:szCs w:val="32"/>
+          </w:rPr>
+          <m:t>/s</m:t>
+        </m:r>
+      </m:oMath>
+    </w:p>
+    <w:p>
+      <w:pPr>
+        <w:numPr>
+          <w:ilvl w:val="0"/>
+          <w:numId w:val="4"/>
+        </w:numPr>
+        <w:spacing w:afterLines="50" w:after="156" w:line="360" w:lineRule="auto"/>
+        <w:rPr>
+          <w:rFonts w:ascii="宋体" w:eastAsia="宋体" w:hAnsi="宋体" w:cs="Times New Roman"/>
+          <w:sz w:val="24"/>
+          <w:szCs w:val="24"/>
+        </w:rPr>
+      </w:pPr>
+      <w:r>
+        <w:rPr>
+          <w:rFonts w:ascii="宋体" w:eastAsia="宋体" w:hAnsi="宋体" w:cs="Times New Roman" w:hint="eastAsia"/>
+          <w:sz w:val="24"/>
+          <w:szCs w:val="24"/>
+        </w:rPr>
+        <w:t>最大跟踪角加速度</w:t>
+      </w:r>
+      <w:r>
+        <w:rPr>
+          <w:rFonts w:ascii="宋体" w:eastAsia="宋体" w:hAnsi="宋体" w:cs="Times New Roman" w:hint="eastAsia"/>
+          <w:sz w:val="24"/>
+          <w:szCs w:val="24"/>
+        </w:rPr>
+        <w:t>：</w:t>
+      </w:r>
+      <m:oMath>
+        <m:acc>
+          <m:accPr>
+            <m:chr m:val="̈"/>
+            <m:ctrlPr>
+              <w:rPr>
+                <w:rFonts w:ascii="Cambria Math" w:eastAsia="宋体" w:hAnsi="Cambria Math" w:cs="Times New Roman"/>
+                <w:sz w:val="24"/>
+                <w:szCs w:val="24"/>
+              </w:rPr>
+            </m:ctrlPr>
+          </m:accPr>
+          <m:e>
+            <m:r>
+              <w:rPr>
+                <w:rFonts w:ascii="Cambria Math" w:eastAsia="宋体" w:hAnsi="Cambria Math" w:cs="Times New Roman"/>
+                <w:sz w:val="24"/>
+                <w:szCs w:val="24"/>
+              </w:rPr>
+              <m:t>θ</m:t>
+            </m:r>
+          </m:e>
+        </m:acc>
+        <m:r>
+          <w:rPr>
+            <w:rFonts w:ascii="Cambria Math" w:eastAsia="宋体" w:hAnsi="Cambria Math" w:cs="Times New Roman" w:hint="eastAsia"/>
+            <w:sz w:val="24"/>
+            <w:szCs w:val="24"/>
+          </w:rPr>
+          <m:t>=400</m:t>
+        </m:r>
+        <m:r>
+          <w:rPr>
+            <w:rFonts w:ascii="Cambria Math" w:eastAsia="宋体" w:hAnsi="Cambria Math" w:cs="Times New Roman"/>
+            <w:sz w:val="24"/>
+            <w:szCs w:val="24"/>
+          </w:rPr>
+          <m:t>°</m:t>
+        </m:r>
+        <m:r>
+          <w:rPr>
+            <w:rFonts w:ascii="Cambria Math" w:eastAsia="宋体" w:hAnsi="Cambria Math" w:cs="Times New Roman" w:hint="eastAsia"/>
+            <w:sz w:val="24"/>
+            <w:szCs w:val="24"/>
+          </w:rPr>
+          <m:t>/</m:t>
+        </m:r>
+        <m:sSup>
+          <m:sSupPr>
+            <m:ctrlPr>
+              <w:rPr>
+                <w:rFonts w:ascii="Cambria Math" w:eastAsia="宋体" w:hAnsi="Cambria Math" w:cs="Times New Roman"/>
+                <w:i/>
+                <w:sz w:val="24"/>
+                <w:szCs w:val="24"/>
+              </w:rPr>
+            </m:ctrlPr>
+          </m:sSupPr>
+          <m:e>
+            <m:r>
+              <w:rPr>
+                <w:rFonts w:ascii="Cambria Math" w:eastAsia="宋体" w:hAnsi="Cambria Math" w:cs="Times New Roman"/>
+                <w:sz w:val="24"/>
+                <w:szCs w:val="24"/>
+              </w:rPr>
+              <m:t>s</m:t>
+            </m:r>
+          </m:e>
+          <m:sup>
+            <m:r>
+              <w:rPr>
+                <w:rFonts w:ascii="Cambria Math" w:eastAsia="宋体" w:hAnsi="Cambria Math" w:cs="Times New Roman"/>
+                <w:sz w:val="24"/>
+                <w:szCs w:val="24"/>
+              </w:rPr>
+              <m:t>2</m:t>
+            </m:r>
+          </m:sup>
+        </m:sSup>
+      </m:oMath>
+      <w:r>
+        <w:rPr>
+          <w:rFonts w:ascii="宋体" w:eastAsia="宋体" w:hAnsi="宋体" w:cs="Times New Roman"/>
+          <w:sz w:val="24"/>
+          <w:szCs w:val="24"/>
+        </w:rPr>
+        <w:t xml:space="preserve"> </w:t>
+      </w:r>
+    </w:p>
+    <w:p>
+      <w:pPr>
+        <w:numPr>
+          <w:ilvl w:val="0"/>
+          <w:numId w:val="4"/>
+        </w:numPr>
+        <w:spacing w:afterLines="50" w:after="156" w:line="360" w:lineRule="auto"/>
+        <w:rPr>
+          <w:rFonts w:ascii="宋体" w:eastAsia="宋体" w:hAnsi="宋体" w:cs="Times New Roman"/>
+          <w:sz w:val="24"/>
+          <w:szCs w:val="24"/>
+        </w:rPr>
+      </w:pPr>
+      <w:r>
+        <w:rPr>
+          <w:rFonts w:ascii="宋体" w:eastAsia="宋体" w:hAnsi="宋体" w:cs="Times New Roman" w:hint="eastAsia"/>
+          <w:sz w:val="24"/>
+          <w:szCs w:val="24"/>
+        </w:rPr>
+        <w:t>动态跟踪误差</w:t>
+      </w:r>
+      <w:r>
+        <w:rPr>
+          <w:rFonts w:ascii="宋体" w:eastAsia="宋体" w:hAnsi="宋体" w:cs="Times New Roman" w:hint="eastAsia"/>
+          <w:sz w:val="24"/>
+          <w:szCs w:val="24"/>
+        </w:rPr>
+        <w:t>：</w:t>
+      </w:r>
+      <w:r>
+        <w:rPr>
+          <w:rFonts w:ascii="宋体" w:eastAsia="宋体" w:hAnsi="宋体" w:cs="Times New Roman" w:hint="eastAsia"/>
+          <w:b/>
+          <w:sz w:val="24"/>
+          <w:szCs w:val="24"/>
+        </w:rPr>
+        <w:t>&lt;0.36</w:t>
+      </w:r>
+      <w:r>
+        <w:rPr>
+          <w:rFonts w:ascii="宋体" w:eastAsia="宋体" w:hAnsi="宋体" w:cs="Times New Roman"/>
+          <w:sz w:val="24"/>
+          <w:szCs w:val="24"/>
+        </w:rPr>
+        <w:t xml:space="preserve"> </w:t>
+      </w:r>
+    </w:p>
+    <w:p>
+      <w:pPr>
+        <w:spacing w:afterLines="50" w:after="156" w:line="360" w:lineRule="auto"/>
+        <w:outlineLvl w:val="0"/>
         <w:rPr>
           <w:sz w:val="24"/>
         </w:rPr>
@@ -2253,18 +2475,34 @@
           <w:rFonts w:hint="eastAsia"/>
           <w:sz w:val="24"/>
         </w:rPr>
-        <w:t>角速度</w:t>
+        <w:t>通过前两个指标角速度与角加速度可以很容易的得出：输入信号的幅值与角频率的数值。</w:t>
+      </w:r>
+    </w:p>
+    <w:p>
+      <w:pPr>
+        <w:spacing w:afterLines="50" w:after="156" w:line="360" w:lineRule="auto"/>
+        <w:outlineLvl w:val="0"/>
+        <w:rPr>
+          <w:sz w:val="24"/>
+        </w:rPr>
+      </w:pPr>
+      <w:r>
+        <w:rPr>
+          <w:rFonts w:hint="eastAsia"/>
+          <w:sz w:val="24"/>
+        </w:rPr>
+        <w:t>据公式：</w:t>
       </w:r>
       <w:r>
         <w:rPr>
           <w:position w:val="-6"/>
           <w:sz w:val="24"/>
         </w:rPr>
-        <w:object w:dxaOrig="400" w:dyaOrig="440">
-          <v:shape id="_x0000_i1047" type="#_x0000_t75" style="width:20.15pt;height:21.6pt" o:ole="">
+        <w:object w:dxaOrig="859" w:dyaOrig="440">
+          <v:shape id="_x0000_i1052" type="#_x0000_t75" style="width:42.9pt;height:21.45pt" o:ole="">
             <v:imagedata r:id="rId54" o:title=""/>
           </v:shape>
-          <o:OLEObject Type="Embed" ProgID="Equation.3" ShapeID="_x0000_i1047" DrawAspect="Content" ObjectID="_1561194974" r:id="rId55"/>
+          <o:OLEObject Type="Embed" ProgID="Equation.DSMT4" ShapeID="_x0000_i1052" DrawAspect="Content" ObjectID="_1561204150" r:id="rId55"/>
         </w:object>
       </w:r>
       <w:r>
@@ -2272,111 +2510,115 @@
           <w:rFonts w:hint="eastAsia"/>
           <w:sz w:val="24"/>
         </w:rPr>
-        <w:t xml:space="preserve">800mm/s </w:t>
-      </w:r>
-    </w:p>
-    <w:p>
-      <w:pPr>
-        <w:pStyle w:val="a7"/>
-        <w:numPr>
-          <w:ilvl w:val="0"/>
-          <w:numId w:val="3"/>
-        </w:numPr>
-        <w:ind w:firstLineChars="0"/>
-        <w:rPr>
-          <w:sz w:val="24"/>
-        </w:rPr>
-      </w:pPr>
-      <w:r>
-        <w:rPr>
-          <w:rFonts w:hint="eastAsia"/>
-          <w:sz w:val="24"/>
-        </w:rPr>
-        <w:t>角加速度</w:t>
+        <w:t>并且</w:t>
       </w:r>
       <w:r>
         <w:rPr>
           <w:position w:val="-6"/>
           <w:sz w:val="24"/>
         </w:rPr>
-        <w:object w:dxaOrig="400" w:dyaOrig="440">
-          <v:shape id="_x0000_i1048" type="#_x0000_t75" style="width:20.15pt;height:21.6pt" o:ole="">
+        <w:object w:dxaOrig="940" w:dyaOrig="440">
+          <v:shape id="_x0000_i1053" type="#_x0000_t75" style="width:47.1pt;height:21.45pt" o:ole="">
             <v:imagedata r:id="rId56" o:title=""/>
           </v:shape>
-          <o:OLEObject Type="Embed" ProgID="Equation.3" ShapeID="_x0000_i1048" DrawAspect="Content" ObjectID="_1561194975" r:id="rId57"/>
+          <o:OLEObject Type="Embed" ProgID="Equation.DSMT4" ShapeID="_x0000_i1053" DrawAspect="Content" ObjectID="_1561204151" r:id="rId57"/>
         </w:object>
       </w:r>
-      <w:r>
-        <w:rPr>
-          <w:position w:val="-6"/>
-          <w:sz w:val="24"/>
-        </w:rPr>
-        <w:object w:dxaOrig="1160" w:dyaOrig="320">
-          <v:shape id="_x0000_i1049" type="#_x0000_t75" style="width:57.6pt;height:15.85pt" o:ole="">
+    </w:p>
+    <w:p>
+      <w:pPr>
+        <w:spacing w:afterLines="50" w:after="156" w:line="360" w:lineRule="auto"/>
+        <w:outlineLvl w:val="0"/>
+        <w:rPr>
+          <w:sz w:val="24"/>
+        </w:rPr>
+      </w:pPr>
+      <w:r>
+        <w:rPr>
+          <w:rFonts w:hint="eastAsia"/>
+          <w:sz w:val="24"/>
+        </w:rPr>
+        <w:t>经过计算得出：输入信号幅值</w:t>
+      </w:r>
+      <w:r>
+        <w:rPr>
+          <w:position w:val="-4"/>
+          <w:sz w:val="24"/>
+        </w:rPr>
+        <w:object w:dxaOrig="240" w:dyaOrig="260">
+          <v:shape id="_x0000_i1054" type="#_x0000_t75" style="width:11.75pt;height:12.45pt" o:ole="">
             <v:imagedata r:id="rId58" o:title=""/>
           </v:shape>
-          <o:OLEObject Type="Embed" ProgID="Equation.DSMT4" ShapeID="_x0000_i1049" DrawAspect="Content" ObjectID="_1561194976" r:id="rId59"/>
+          <o:OLEObject Type="Embed" ProgID="Equation.DSMT4" ShapeID="_x0000_i1054" DrawAspect="Content" ObjectID="_1561204152" r:id="rId59"/>
         </w:object>
       </w:r>
-    </w:p>
-    <w:p>
-      <w:pPr>
-        <w:pStyle w:val="a7"/>
-        <w:numPr>
-          <w:ilvl w:val="0"/>
-          <w:numId w:val="3"/>
-        </w:numPr>
-        <w:ind w:firstLineChars="0"/>
-        <w:rPr>
-          <w:sz w:val="24"/>
-        </w:rPr>
-      </w:pPr>
       <w:r>
         <w:rPr>
           <w:rFonts w:hint="eastAsia"/>
           <w:sz w:val="24"/>
         </w:rPr>
-        <w:t>稳态误差</w:t>
-      </w:r>
-      <w:r>
-        <w:rPr>
-          <w:position w:val="-12"/>
-          <w:sz w:val="24"/>
-        </w:rPr>
-        <w:object w:dxaOrig="560" w:dyaOrig="360">
-          <v:shape id="_x0000_i1050" type="#_x0000_t75" style="width:27.85pt;height:18.25pt" o:ole="">
+        <w:t>=25</w:t>
+      </w:r>
+      <w:r>
+        <w:rPr>
+          <w:rFonts w:hint="eastAsia"/>
+          <w:sz w:val="24"/>
+        </w:rPr>
+        <w:t>，角速度</w:t>
+      </w:r>
+      <w:r>
+        <w:rPr>
+          <w:position w:val="-6"/>
+          <w:sz w:val="24"/>
+        </w:rPr>
+        <w:object w:dxaOrig="600" w:dyaOrig="279">
+          <v:shape id="_x0000_i1068" type="#_x0000_t75" style="width:30.45pt;height:14.55pt" o:ole="">
             <v:imagedata r:id="rId60" o:title=""/>
           </v:shape>
-          <o:OLEObject Type="Embed" ProgID="Equation.3" ShapeID="_x0000_i1050" DrawAspect="Content" ObjectID="_1561194977" r:id="rId61"/>
+          <o:OLEObject Type="Embed" ProgID="Equation.DSMT4" ShapeID="_x0000_i1068" DrawAspect="Content" ObjectID="_1561204153" r:id="rId61"/>
         </w:object>
       </w:r>
       <w:r>
         <w:rPr>
+          <w:rFonts w:hint="eastAsia"/>
+          <w:sz w:val="24"/>
+        </w:rPr>
+        <w:t>rad/s</w:t>
+      </w:r>
+    </w:p>
+    <w:p>
+      <w:pPr>
+        <w:spacing w:afterLines="50" w:after="156" w:line="360" w:lineRule="auto"/>
+        <w:outlineLvl w:val="0"/>
+        <w:rPr>
+          <w:sz w:val="24"/>
+        </w:rPr>
+      </w:pPr>
+      <w:r>
+        <w:rPr>
+          <w:rFonts w:hint="eastAsia"/>
+          <w:sz w:val="24"/>
+        </w:rPr>
+        <w:t>所以，不难得出输入信号为：</w:t>
+      </w:r>
+      <w:r>
+        <w:rPr>
           <w:position w:val="-6"/>
           <w:sz w:val="24"/>
         </w:rPr>
-        <w:object w:dxaOrig="740" w:dyaOrig="279">
-          <v:shape id="_x0000_i1051" type="#_x0000_t75" style="width:36.5pt;height:14.4pt" o:ole="">
+        <w:object w:dxaOrig="859" w:dyaOrig="279">
+          <v:shape id="_x0000_i1075" type="#_x0000_t75" style="width:43.6pt;height:14.55pt" o:ole="">
             <v:imagedata r:id="rId62" o:title=""/>
           </v:shape>
-          <o:OLEObject Type="Embed" ProgID="Equation.DSMT4" ShapeID="_x0000_i1051" DrawAspect="Content" ObjectID="_1561194978" r:id="rId63"/>
+          <o:OLEObject Type="Embed" ProgID="Equation.DSMT4" ShapeID="_x0000_i1075" DrawAspect="Content" ObjectID="_1561204154" r:id="rId63"/>
         </w:object>
       </w:r>
-    </w:p>
-    <w:p>
-      <w:pPr>
-        <w:spacing w:afterLines="50" w:after="156" w:line="360" w:lineRule="auto"/>
-        <w:outlineLvl w:val="0"/>
-        <w:rPr>
-          <w:sz w:val="24"/>
-        </w:rPr>
-      </w:pPr>
       <w:r>
         <w:rPr>
           <w:rFonts w:hint="eastAsia"/>
           <w:sz w:val="24"/>
         </w:rPr>
-        <w:t>通过前两个指标角速度与角加速度可以很容易的得出：输入信号的幅值与角频率的数值。</w:t>
+        <w:t>，将输入信号加入已经算好的传递函数的单位负反馈系统，用simulink进行仿真查看跟踪情况：</w:t>
       </w:r>
     </w:p>
     <w:p>
@@ -2392,142 +2634,6 @@
           <w:rFonts w:hint="eastAsia"/>
           <w:sz w:val="24"/>
         </w:rPr>
-        <w:t>据公式：</w:t>
-      </w:r>
-      <w:r>
-        <w:rPr>
-          <w:position w:val="-6"/>
-          <w:sz w:val="24"/>
-        </w:rPr>
-        <w:object w:dxaOrig="859" w:dyaOrig="440">
-          <v:shape id="_x0000_i1052" type="#_x0000_t75" style="width:42.7pt;height:21.6pt" o:ole="">
-            <v:imagedata r:id="rId64" o:title=""/>
-          </v:shape>
-          <o:OLEObject Type="Embed" ProgID="Equation.DSMT4" ShapeID="_x0000_i1052" DrawAspect="Content" ObjectID="_1561194979" r:id="rId65"/>
-        </w:object>
-      </w:r>
-      <w:r>
-        <w:rPr>
-          <w:rFonts w:hint="eastAsia"/>
-          <w:sz w:val="24"/>
-        </w:rPr>
-        <w:t>并且</w:t>
-      </w:r>
-      <w:r>
-        <w:rPr>
-          <w:position w:val="-6"/>
-          <w:sz w:val="24"/>
-        </w:rPr>
-        <w:object w:dxaOrig="940" w:dyaOrig="440">
-          <v:shape id="_x0000_i1053" type="#_x0000_t75" style="width:47.05pt;height:21.6pt" o:ole="">
-            <v:imagedata r:id="rId66" o:title=""/>
-          </v:shape>
-          <o:OLEObject Type="Embed" ProgID="Equation.DSMT4" ShapeID="_x0000_i1053" DrawAspect="Content" ObjectID="_1561194980" r:id="rId67"/>
-        </w:object>
-      </w:r>
-    </w:p>
-    <w:p>
-      <w:pPr>
-        <w:spacing w:afterLines="50" w:after="156" w:line="360" w:lineRule="auto"/>
-        <w:outlineLvl w:val="0"/>
-        <w:rPr>
-          <w:sz w:val="24"/>
-        </w:rPr>
-      </w:pPr>
-      <w:r>
-        <w:rPr>
-          <w:rFonts w:hint="eastAsia"/>
-          <w:sz w:val="24"/>
-        </w:rPr>
-        <w:t>经过计算得出：输入信号幅值</w:t>
-      </w:r>
-      <w:r>
-        <w:rPr>
-          <w:position w:val="-4"/>
-          <w:sz w:val="24"/>
-        </w:rPr>
-        <w:object w:dxaOrig="240" w:dyaOrig="260">
-          <v:shape id="_x0000_i1054" type="#_x0000_t75" style="width:11.5pt;height:12.5pt" o:ole="">
-            <v:imagedata r:id="rId68" o:title=""/>
-          </v:shape>
-          <o:OLEObject Type="Embed" ProgID="Equation.DSMT4" ShapeID="_x0000_i1054" DrawAspect="Content" ObjectID="_1561194981" r:id="rId69"/>
-        </w:object>
-      </w:r>
-      <w:r>
-        <w:rPr>
-          <w:rFonts w:hint="eastAsia"/>
-          <w:sz w:val="24"/>
-        </w:rPr>
-        <w:t>=173mm，角速度</w:t>
-      </w:r>
-      <w:r>
-        <w:rPr>
-          <w:position w:val="-6"/>
-          <w:sz w:val="24"/>
-        </w:rPr>
-        <w:object w:dxaOrig="1020" w:dyaOrig="279">
-          <v:shape id="_x0000_i1055" type="#_x0000_t75" style="width:51.35pt;height:14.4pt" o:ole="">
-            <v:imagedata r:id="rId70" o:title=""/>
-          </v:shape>
-          <o:OLEObject Type="Embed" ProgID="Equation.DSMT4" ShapeID="_x0000_i1055" DrawAspect="Content" ObjectID="_1561194982" r:id="rId71"/>
-        </w:object>
-      </w:r>
-      <w:r>
-        <w:rPr>
-          <w:rFonts w:hint="eastAsia"/>
-          <w:sz w:val="24"/>
-        </w:rPr>
-        <w:t>rad/s</w:t>
-      </w:r>
-    </w:p>
-    <w:p>
-      <w:pPr>
-        <w:spacing w:afterLines="50" w:after="156" w:line="360" w:lineRule="auto"/>
-        <w:outlineLvl w:val="0"/>
-        <w:rPr>
-          <w:sz w:val="24"/>
-        </w:rPr>
-      </w:pPr>
-      <w:r>
-        <w:rPr>
-          <w:rFonts w:hint="eastAsia"/>
-          <w:sz w:val="24"/>
-        </w:rPr>
-        <w:t>所以，不难得出输入信号为：</w:t>
-      </w:r>
-      <w:r>
-        <w:rPr>
-          <w:position w:val="-6"/>
-          <w:sz w:val="24"/>
-        </w:rPr>
-        <w:object w:dxaOrig="1359" w:dyaOrig="279">
-          <v:shape id="_x0000_i1056" type="#_x0000_t75" style="width:68.65pt;height:14.4pt" o:ole="">
-            <v:imagedata r:id="rId72" o:title=""/>
-          </v:shape>
-          <o:OLEObject Type="Embed" ProgID="Equation.DSMT4" ShapeID="_x0000_i1056" DrawAspect="Content" ObjectID="_1561194983" r:id="rId73"/>
-        </w:object>
-      </w:r>
-      <w:r>
-        <w:rPr>
-          <w:rFonts w:hint="eastAsia"/>
-          <w:sz w:val="24"/>
-        </w:rPr>
-        <w:t>，将输入信号加入已经算好的传递函数的单位负反馈系统，用simulink进行仿真查看跟踪情况：</w:t>
-      </w:r>
-    </w:p>
-    <w:p>
-      <w:pPr>
-        <w:spacing w:afterLines="50" w:after="156" w:line="360" w:lineRule="auto"/>
-        <w:outlineLvl w:val="0"/>
-        <w:rPr>
-          <w:sz w:val="24"/>
-        </w:rPr>
-      </w:pPr>
-      <w:r>
-        <w:rPr>
-          <w:rFonts w:hint="eastAsia"/>
-          <w:sz w:val="24"/>
-        </w:rPr>
         <w:t>下面是simulink框图：</w:t>
       </w:r>
     </w:p>
@@ -2544,11 +2650,10 @@
           <w:noProof/>
           <w:sz w:val="24"/>
         </w:rPr>
-        <w:lastRenderedPageBreak/>
         <w:drawing>
           <wp:inline distT="0" distB="0" distL="0" distR="0" wp14:anchorId="0B5F87D2" wp14:editId="6AEA2BD3">
-            <wp:extent cx="5848350" cy="2533650"/>
-            <wp:effectExtent l="19050" t="0" r="0" b="0"/>
+            <wp:extent cx="5218690" cy="2533650"/>
+            <wp:effectExtent l="0" t="0" r="1270" b="0"/>
             <wp:docPr id="252" name="图片 252"/>
             <wp:cNvGraphicFramePr>
               <a:graphicFrameLocks xmlns:a="http://schemas.openxmlformats.org/drawingml/2006/main" noChangeAspect="1"/>
@@ -2563,8 +2668,13 @@
                     </pic:cNvPicPr>
                   </pic:nvPicPr>
                   <pic:blipFill>
-                    <a:blip r:embed="rId74" cstate="print"/>
-                    <a:srcRect/>
+                    <a:blip r:embed="rId64" cstate="print">
+                      <a:extLst>
+                        <a:ext uri="{28A0092B-C50C-407E-A947-70E740481C1C}">
+                          <a14:useLocalDpi xmlns:a14="http://schemas.microsoft.com/office/drawing/2010/main" val="0"/>
+                        </a:ext>
+                      </a:extLst>
+                    </a:blip>
                     <a:stretch>
                       <a:fillRect/>
                     </a:stretch>
@@ -2572,7 +2682,7 @@
                   <pic:spPr bwMode="auto">
                     <a:xfrm>
                       <a:off x="0" y="0"/>
-                      <a:ext cx="5848350" cy="2533650"/>
+                      <a:ext cx="5218690" cy="2533650"/>
                     </a:xfrm>
                     <a:prstGeom prst="rect">
                       <a:avLst/>
@@ -2624,8 +2734,8 @@
         </w:rPr>
         <w:drawing>
           <wp:inline distT="0" distB="0" distL="0" distR="0" wp14:anchorId="34A021C2" wp14:editId="7E3BDCB9">
-            <wp:extent cx="5848350" cy="2914650"/>
-            <wp:effectExtent l="19050" t="0" r="0" b="0"/>
+            <wp:extent cx="3886199" cy="2914650"/>
+            <wp:effectExtent l="0" t="0" r="635" b="0"/>
             <wp:docPr id="254" name="图片 254"/>
             <wp:cNvGraphicFramePr>
               <a:graphicFrameLocks xmlns:a="http://schemas.openxmlformats.org/drawingml/2006/main" noChangeAspect="1"/>
@@ -2640,7 +2750,901 @@
                     </pic:cNvPicPr>
                   </pic:nvPicPr>
                   <pic:blipFill>
-                    <a:blip r:embed="rId75" cstate="print"/>
+                    <a:blip r:embed="rId65">
+                      <a:extLst>
+                        <a:ext uri="{28A0092B-C50C-407E-A947-70E740481C1C}">
+                          <a14:useLocalDpi xmlns:a14="http://schemas.microsoft.com/office/drawing/2010/main" val="0"/>
+                        </a:ext>
+                      </a:extLst>
+                    </a:blip>
+                    <a:stretch>
+                      <a:fillRect/>
+                    </a:stretch>
+                  </pic:blipFill>
+                  <pic:spPr bwMode="auto">
+                    <a:xfrm>
+                      <a:off x="0" y="0"/>
+                      <a:ext cx="3886199" cy="2914650"/>
+                    </a:xfrm>
+                    <a:prstGeom prst="rect">
+                      <a:avLst/>
+                    </a:prstGeom>
+                    <a:noFill/>
+                    <a:ln w="9525">
+                      <a:noFill/>
+                      <a:miter lim="800000"/>
+                      <a:headEnd/>
+                      <a:tailEnd/>
+                    </a:ln>
+                  </pic:spPr>
+                </pic:pic>
+              </a:graphicData>
+            </a:graphic>
+          </wp:inline>
+        </w:drawing>
+      </w:r>
+    </w:p>
+    <w:p>
+      <w:pPr>
+        <w:spacing w:afterLines="50" w:after="156" w:line="360" w:lineRule="auto"/>
+        <w:outlineLvl w:val="0"/>
+        <w:rPr>
+          <w:sz w:val="24"/>
+        </w:rPr>
+      </w:pPr>
+      <w:r>
+        <w:rPr>
+          <w:rFonts w:hint="eastAsia"/>
+          <w:sz w:val="24"/>
+        </w:rPr>
+        <w:t>通过信号的比较可以看出，信号跟踪已经比较接近，其中黄线是输入信号，紫线是跟踪信号。</w:t>
+      </w:r>
+    </w:p>
+    <w:p>
+      <w:pPr>
+        <w:spacing w:afterLines="50" w:after="156" w:line="360" w:lineRule="auto"/>
+        <w:outlineLvl w:val="0"/>
+        <w:rPr>
+          <w:sz w:val="24"/>
+        </w:rPr>
+      </w:pPr>
+      <w:r>
+        <w:rPr>
+          <w:rFonts w:hint="eastAsia"/>
+          <w:sz w:val="24"/>
+        </w:rPr>
+        <w:t>但仅从一张图中看不直观。于是，下图是跟踪正弦信号的误差信号图，</w:t>
+      </w:r>
+    </w:p>
+    <w:p>
+      <w:pPr>
+        <w:spacing w:afterLines="50" w:after="156" w:line="360" w:lineRule="auto"/>
+        <w:outlineLvl w:val="0"/>
+        <w:rPr>
+          <w:sz w:val="24"/>
+        </w:rPr>
+      </w:pPr>
+      <w:r>
+        <w:rPr>
+          <w:noProof/>
+          <w:sz w:val="24"/>
+        </w:rPr>
+        <w:drawing>
+          <wp:inline distT="0" distB="0" distL="0" distR="0">
+            <wp:extent cx="5333333" cy="4000000"/>
+            <wp:effectExtent l="0" t="0" r="1270" b="635"/>
+            <wp:docPr id="1" name="图片 1"/>
+            <wp:cNvGraphicFramePr>
+              <a:graphicFrameLocks xmlns:a="http://schemas.openxmlformats.org/drawingml/2006/main" noChangeAspect="1"/>
+            </wp:cNvGraphicFramePr>
+            <a:graphic xmlns:a="http://schemas.openxmlformats.org/drawingml/2006/main">
+              <a:graphicData uri="http://schemas.openxmlformats.org/drawingml/2006/picture">
+                <pic:pic xmlns:pic="http://schemas.openxmlformats.org/drawingml/2006/picture">
+                  <pic:nvPicPr>
+                    <pic:cNvPr id="1" name="simhopeerror.png"/>
+                    <pic:cNvPicPr/>
+                  </pic:nvPicPr>
+                  <pic:blipFill>
+                    <a:blip r:embed="rId66">
+                      <a:extLst>
+                        <a:ext uri="{28A0092B-C50C-407E-A947-70E740481C1C}">
+                          <a14:useLocalDpi xmlns:a14="http://schemas.microsoft.com/office/drawing/2010/main" val="0"/>
+                        </a:ext>
+                      </a:extLst>
+                    </a:blip>
+                    <a:stretch>
+                      <a:fillRect/>
+                    </a:stretch>
+                  </pic:blipFill>
+                  <pic:spPr>
+                    <a:xfrm>
+                      <a:off x="0" y="0"/>
+                      <a:ext cx="5333333" cy="4000000"/>
+                    </a:xfrm>
+                    <a:prstGeom prst="rect">
+                      <a:avLst/>
+                    </a:prstGeom>
+                  </pic:spPr>
+                </pic:pic>
+              </a:graphicData>
+            </a:graphic>
+          </wp:inline>
+        </w:drawing>
+      </w:r>
+    </w:p>
+    <w:p>
+      <w:pPr>
+        <w:spacing w:afterLines="50" w:after="156" w:line="360" w:lineRule="auto"/>
+        <w:outlineLvl w:val="0"/>
+        <w:rPr>
+          <w:sz w:val="24"/>
+        </w:rPr>
+      </w:pPr>
+      <w:r>
+        <w:rPr>
+          <w:rFonts w:hint="eastAsia"/>
+          <w:sz w:val="24"/>
+        </w:rPr>
+        <w:t>这是从图中scope1中得到的正弦信号：</w:t>
+      </w:r>
+    </w:p>
+    <w:p>
+      <w:pPr>
+        <w:spacing w:afterLines="50" w:after="156" w:line="360" w:lineRule="auto"/>
+        <w:outlineLvl w:val="0"/>
+        <w:rPr>
+          <w:sz w:val="24"/>
+        </w:rPr>
+      </w:pPr>
+      <w:r>
+        <w:rPr>
+          <w:noProof/>
+          <w:sz w:val="24"/>
+        </w:rPr>
+        <w:drawing>
+          <wp:inline distT="0" distB="0" distL="0" distR="0" wp14:anchorId="598FAFD3" wp14:editId="78590CFD">
+            <wp:extent cx="3403599" cy="2552700"/>
+            <wp:effectExtent l="0" t="0" r="6985" b="0"/>
+            <wp:docPr id="253" name="图片 253"/>
+            <wp:cNvGraphicFramePr>
+              <a:graphicFrameLocks xmlns:a="http://schemas.openxmlformats.org/drawingml/2006/main" noChangeAspect="1"/>
+            </wp:cNvGraphicFramePr>
+            <a:graphic xmlns:a="http://schemas.openxmlformats.org/drawingml/2006/main">
+              <a:graphicData uri="http://schemas.openxmlformats.org/drawingml/2006/picture">
+                <pic:pic xmlns:pic="http://schemas.openxmlformats.org/drawingml/2006/picture">
+                  <pic:nvPicPr>
+                    <pic:cNvPr id="0" name="Picture 253"/>
+                    <pic:cNvPicPr>
+                      <a:picLocks noChangeAspect="1" noChangeArrowheads="1"/>
+                    </pic:cNvPicPr>
+                  </pic:nvPicPr>
+                  <pic:blipFill>
+                    <a:blip r:embed="rId67">
+                      <a:extLst>
+                        <a:ext uri="{28A0092B-C50C-407E-A947-70E740481C1C}">
+                          <a14:useLocalDpi xmlns:a14="http://schemas.microsoft.com/office/drawing/2010/main" val="0"/>
+                        </a:ext>
+                      </a:extLst>
+                    </a:blip>
+                    <a:stretch>
+                      <a:fillRect/>
+                    </a:stretch>
+                  </pic:blipFill>
+                  <pic:spPr bwMode="auto">
+                    <a:xfrm>
+                      <a:off x="0" y="0"/>
+                      <a:ext cx="3403599" cy="2552700"/>
+                    </a:xfrm>
+                    <a:prstGeom prst="rect">
+                      <a:avLst/>
+                    </a:prstGeom>
+                    <a:noFill/>
+                    <a:ln w="9525">
+                      <a:noFill/>
+                      <a:miter lim="800000"/>
+                      <a:headEnd/>
+                      <a:tailEnd/>
+                    </a:ln>
+                  </pic:spPr>
+                </pic:pic>
+              </a:graphicData>
+            </a:graphic>
+          </wp:inline>
+        </w:drawing>
+      </w:r>
+    </w:p>
+    <w:p>
+      <w:pPr>
+        <w:spacing w:afterLines="50" w:after="156" w:line="360" w:lineRule="auto"/>
+        <w:outlineLvl w:val="0"/>
+        <w:rPr>
+          <w:sz w:val="24"/>
+        </w:rPr>
+      </w:pPr>
+      <w:r>
+        <w:rPr>
+          <w:rFonts w:hint="eastAsia"/>
+          <w:sz w:val="24"/>
+        </w:rPr>
+        <w:t>可以看出稳态误差的幅值大约在6.5mm，距系统要求的稳态误差2.5mm</w:t>
+      </w:r>
+      <w:r>
+        <w:rPr>
+          <w:rFonts w:hint="eastAsia"/>
+          <w:sz w:val="24"/>
+        </w:rPr>
+        <w:t>还有一定差距。所以，考虑采用前</w:t>
+      </w:r>
+      <w:r>
+        <w:rPr>
+          <w:rFonts w:hint="eastAsia"/>
+          <w:sz w:val="24"/>
+        </w:rPr>
+        <w:t>馈的方法进行校正，从而达到减小稳</w:t>
+      </w:r>
+      <w:bookmarkStart w:id="0" w:name="_GoBack"/>
+      <w:bookmarkEnd w:id="0"/>
+      <w:r>
+        <w:rPr>
+          <w:rFonts w:hint="eastAsia"/>
+          <w:sz w:val="24"/>
+        </w:rPr>
+        <w:t>态误差的目的。</w:t>
+      </w:r>
+    </w:p>
+    <w:p>
+      <w:pPr>
+        <w:spacing w:afterLines="50" w:after="156" w:line="360" w:lineRule="auto"/>
+        <w:outlineLvl w:val="0"/>
+        <w:rPr>
+          <w:sz w:val="24"/>
+        </w:rPr>
+      </w:pPr>
+      <w:r>
+        <w:rPr>
+          <w:rFonts w:hint="eastAsia"/>
+          <w:sz w:val="24"/>
+        </w:rPr>
+        <w:t>在做矫正之前，我们不能忘记一个事实，现在的系统只是基于希望频率矫正的系统，而并不是最初给定好框图的系统。所以在做矫正之前，应该先将系统还原为最初给定的实际系统，并且最终系统的传递函数一定要与用希望频率法得到的传递函数相同或者相近。</w:t>
+      </w:r>
+    </w:p>
+    <w:p>
+      <w:pPr>
+        <w:spacing w:afterLines="50" w:after="156" w:line="360" w:lineRule="auto"/>
+        <w:outlineLvl w:val="0"/>
+        <w:rPr>
+          <w:b/>
+          <w:sz w:val="24"/>
+        </w:rPr>
+      </w:pPr>
+      <w:bookmarkStart w:id="1" w:name="OLE_LINK5"/>
+      <w:bookmarkStart w:id="2" w:name="OLE_LINK6"/>
+      <w:r>
+        <w:rPr>
+          <w:rFonts w:hint="eastAsia"/>
+          <w:b/>
+          <w:sz w:val="24"/>
+        </w:rPr>
+        <w:t>2.3</w:t>
+      </w:r>
+      <w:r>
+        <w:rPr>
+          <w:rFonts w:hint="eastAsia"/>
+          <w:b/>
+          <w:sz w:val="24"/>
+        </w:rPr>
+        <w:t xml:space="preserve"> 原传递函数的求取</w:t>
+      </w:r>
+    </w:p>
+    <w:bookmarkEnd w:id="1"/>
+    <w:bookmarkEnd w:id="2"/>
+    <w:p>
+      <w:pPr>
+        <w:spacing w:afterLines="50" w:after="156" w:line="360" w:lineRule="auto"/>
+        <w:outlineLvl w:val="0"/>
+        <w:rPr>
+          <w:sz w:val="24"/>
+        </w:rPr>
+      </w:pPr>
+      <w:r>
+        <w:rPr>
+          <w:rFonts w:hint="eastAsia"/>
+          <w:sz w:val="24"/>
+        </w:rPr>
+        <w:t>如图，从最初给定的框图中可以看到有两个环节</w:t>
+      </w:r>
+      <w:r>
+        <w:rPr>
+          <w:position w:val="-14"/>
+          <w:sz w:val="24"/>
+        </w:rPr>
+        <w:object w:dxaOrig="340" w:dyaOrig="380">
+          <v:shape id="_x0000_i1057" type="#_x0000_t75" style="width:17.3pt;height:18.7pt" o:ole="">
+            <v:imagedata r:id="rId68" o:title=""/>
+          </v:shape>
+          <o:OLEObject Type="Embed" ProgID="Equation.DSMT4" ShapeID="_x0000_i1057" DrawAspect="Content" ObjectID="_1561204155" r:id="rId69"/>
+        </w:object>
+      </w:r>
+      <w:r>
+        <w:rPr>
+          <w:rFonts w:hint="eastAsia"/>
+          <w:sz w:val="24"/>
+        </w:rPr>
+        <w:t>与</w:t>
+      </w:r>
+      <w:r>
+        <w:rPr>
+          <w:position w:val="-12"/>
+          <w:sz w:val="24"/>
+        </w:rPr>
+        <w:object w:dxaOrig="300" w:dyaOrig="360">
+          <v:shape id="_x0000_i1058" type="#_x0000_t75" style="width:15.25pt;height:18pt" o:ole="">
+            <v:imagedata r:id="rId70" o:title=""/>
+          </v:shape>
+          <o:OLEObject Type="Embed" ProgID="Equation.DSMT4" ShapeID="_x0000_i1058" DrawAspect="Content" ObjectID="_1561204156" r:id="rId71"/>
+        </w:object>
+      </w:r>
+      <w:r>
+        <w:rPr>
+          <w:rFonts w:hint="eastAsia"/>
+          <w:sz w:val="24"/>
+        </w:rPr>
+        <w:t>。</w:t>
+      </w:r>
+    </w:p>
+    <w:p>
+      <w:pPr>
+        <w:spacing w:afterLines="50" w:after="156" w:line="360" w:lineRule="auto"/>
+        <w:jc w:val="center"/>
+        <w:outlineLvl w:val="0"/>
+        <w:rPr>
+          <w:sz w:val="24"/>
+        </w:rPr>
+      </w:pPr>
+      <w:bookmarkStart w:id="3" w:name="OLE_LINK1"/>
+      <w:bookmarkStart w:id="4" w:name="OLE_LINK2"/>
+      <w:r>
+        <w:rPr>
+          <w:rFonts w:hint="eastAsia"/>
+          <w:noProof/>
+          <w:sz w:val="24"/>
+        </w:rPr>
+        <w:drawing>
+          <wp:inline distT="0" distB="0" distL="0" distR="0" wp14:anchorId="0B542FDD" wp14:editId="37BCDEC4">
+            <wp:extent cx="3314700" cy="1228725"/>
+            <wp:effectExtent l="19050" t="0" r="0" b="0"/>
+            <wp:docPr id="19" name="图片 255"/>
+            <wp:cNvGraphicFramePr>
+              <a:graphicFrameLocks xmlns:a="http://schemas.openxmlformats.org/drawingml/2006/main" noChangeAspect="1"/>
+            </wp:cNvGraphicFramePr>
+            <a:graphic xmlns:a="http://schemas.openxmlformats.org/drawingml/2006/main">
+              <a:graphicData uri="http://schemas.openxmlformats.org/drawingml/2006/picture">
+                <pic:pic xmlns:pic="http://schemas.openxmlformats.org/drawingml/2006/picture">
+                  <pic:nvPicPr>
+                    <pic:cNvPr id="0" name="Picture 255"/>
+                    <pic:cNvPicPr>
+                      <a:picLocks noChangeAspect="1" noChangeArrowheads="1"/>
+                    </pic:cNvPicPr>
+                  </pic:nvPicPr>
+                  <pic:blipFill>
+                    <a:blip r:embed="rId72" cstate="print"/>
+                    <a:srcRect/>
+                    <a:stretch>
+                      <a:fillRect/>
+                    </a:stretch>
+                  </pic:blipFill>
+                  <pic:spPr bwMode="auto">
+                    <a:xfrm>
+                      <a:off x="0" y="0"/>
+                      <a:ext cx="3314700" cy="1228725"/>
+                    </a:xfrm>
+                    <a:prstGeom prst="rect">
+                      <a:avLst/>
+                    </a:prstGeom>
+                    <a:noFill/>
+                    <a:ln w="9525">
+                      <a:noFill/>
+                      <a:miter lim="800000"/>
+                      <a:headEnd/>
+                      <a:tailEnd/>
+                    </a:ln>
+                  </pic:spPr>
+                </pic:pic>
+              </a:graphicData>
+            </a:graphic>
+          </wp:inline>
+        </w:drawing>
+      </w:r>
+      <w:bookmarkEnd w:id="3"/>
+      <w:bookmarkEnd w:id="4"/>
+    </w:p>
+    <w:p>
+      <w:pPr>
+        <w:spacing w:afterLines="50" w:after="156" w:line="360" w:lineRule="auto"/>
+        <w:outlineLvl w:val="0"/>
+        <w:rPr>
+          <w:sz w:val="24"/>
+        </w:rPr>
+      </w:pPr>
+      <w:r>
+        <w:rPr>
+          <w:rFonts w:hint="eastAsia"/>
+          <w:sz w:val="24"/>
+        </w:rPr>
+        <w:t>前面已经假设</w:t>
+      </w:r>
+      <w:r>
+        <w:rPr>
+          <w:position w:val="-14"/>
+          <w:sz w:val="24"/>
+        </w:rPr>
+        <w:object w:dxaOrig="340" w:dyaOrig="380">
+          <v:shape id="_x0000_i1059" type="#_x0000_t75" style="width:17.3pt;height:18.7pt" o:ole="">
+            <v:imagedata r:id="rId68" o:title=""/>
+          </v:shape>
+          <o:OLEObject Type="Embed" ProgID="Equation.DSMT4" ShapeID="_x0000_i1059" DrawAspect="Content" ObjectID="_1561204157" r:id="rId73"/>
+        </w:object>
+      </w:r>
+      <w:r>
+        <w:rPr>
+          <w:rFonts w:hint="eastAsia"/>
+          <w:sz w:val="24"/>
+        </w:rPr>
+        <w:t>为后置放大器，</w:t>
+      </w:r>
+      <w:r>
+        <w:rPr>
+          <w:position w:val="-12"/>
+          <w:sz w:val="24"/>
+        </w:rPr>
+        <w:object w:dxaOrig="300" w:dyaOrig="360">
+          <v:shape id="_x0000_i1060" type="#_x0000_t75" style="width:15.25pt;height:18pt" o:ole="">
+            <v:imagedata r:id="rId70" o:title=""/>
+          </v:shape>
+          <o:OLEObject Type="Embed" ProgID="Equation.DSMT4" ShapeID="_x0000_i1060" DrawAspect="Content" ObjectID="_1561204158" r:id="rId74"/>
+        </w:object>
+      </w:r>
+      <w:r>
+        <w:rPr>
+          <w:rFonts w:hint="eastAsia"/>
+          <w:sz w:val="24"/>
+        </w:rPr>
+        <w:t>为矫正环节。为了方便计算取</w:t>
+      </w:r>
+      <w:r>
+        <w:rPr>
+          <w:position w:val="-14"/>
+          <w:sz w:val="24"/>
+        </w:rPr>
+        <w:object w:dxaOrig="340" w:dyaOrig="380">
+          <v:shape id="_x0000_i1061" type="#_x0000_t75" style="width:17.3pt;height:18.7pt" o:ole="">
+            <v:imagedata r:id="rId68" o:title=""/>
+          </v:shape>
+          <o:OLEObject Type="Embed" ProgID="Equation.DSMT4" ShapeID="_x0000_i1061" DrawAspect="Content" ObjectID="_1561204159" r:id="rId75"/>
+        </w:object>
+      </w:r>
+      <w:r>
+        <w:rPr>
+          <w:rFonts w:hint="eastAsia"/>
+          <w:sz w:val="24"/>
+        </w:rPr>
+        <w:t>=2.3使得内闭环的传递函数为</w:t>
+      </w:r>
+      <w:r>
+        <w:rPr>
+          <w:position w:val="-28"/>
+          <w:sz w:val="24"/>
+        </w:rPr>
+        <w:object w:dxaOrig="1120" w:dyaOrig="660">
+          <v:shape id="_x0000_i1062" type="#_x0000_t75" style="width:56.1pt;height:33.25pt" o:ole="">
+            <v:imagedata r:id="rId76" o:title=""/>
+          </v:shape>
+          <o:OLEObject Type="Embed" ProgID="Equation.DSMT4" ShapeID="_x0000_i1062" DrawAspect="Content" ObjectID="_1561204160" r:id="rId77"/>
+        </w:object>
+      </w:r>
+      <w:r>
+        <w:rPr>
+          <w:rFonts w:hint="eastAsia"/>
+          <w:sz w:val="24"/>
+        </w:rPr>
+        <w:t>，这样系统右边的传递函数为</w:t>
+      </w:r>
+      <w:r>
+        <w:rPr>
+          <w:position w:val="-24"/>
+          <w:sz w:val="24"/>
+        </w:rPr>
+        <w:object w:dxaOrig="1460" w:dyaOrig="620">
+          <v:shape id="_x0000_i1063" type="#_x0000_t75" style="width:72.7pt;height:30.45pt" o:ole="">
+            <v:imagedata r:id="rId78" o:title=""/>
+          </v:shape>
+          <o:OLEObject Type="Embed" ProgID="Equation.DSMT4" ShapeID="_x0000_i1063" DrawAspect="Content" ObjectID="_1561204161" r:id="rId79"/>
+        </w:object>
+      </w:r>
+      <w:r>
+        <w:rPr>
+          <w:rFonts w:hint="eastAsia"/>
+          <w:sz w:val="24"/>
+        </w:rPr>
+        <w:t>。从而有关系式：</w:t>
+      </w:r>
+    </w:p>
+    <w:p>
+      <w:pPr>
+        <w:spacing w:afterLines="50" w:after="156" w:line="360" w:lineRule="auto"/>
+        <w:outlineLvl w:val="0"/>
+        <w:rPr>
+          <w:sz w:val="24"/>
+        </w:rPr>
+      </w:pPr>
+      <w:r>
+        <w:rPr>
+          <w:position w:val="-54"/>
+          <w:sz w:val="24"/>
+        </w:rPr>
+        <w:object w:dxaOrig="6120" w:dyaOrig="1200">
+          <v:shape id="_x0000_i1064" type="#_x0000_t75" style="width:306pt;height:60.25pt" o:ole="">
+            <v:imagedata r:id="rId80" o:title=""/>
+          </v:shape>
+          <o:OLEObject Type="Embed" ProgID="Equation.DSMT4" ShapeID="_x0000_i1064" DrawAspect="Content" ObjectID="_1561204162" r:id="rId81"/>
+        </w:object>
+      </w:r>
+    </w:p>
+    <w:p>
+      <w:pPr>
+        <w:spacing w:afterLines="50" w:after="156" w:line="360" w:lineRule="auto"/>
+        <w:outlineLvl w:val="0"/>
+        <w:rPr>
+          <w:sz w:val="24"/>
+        </w:rPr>
+      </w:pPr>
+      <w:r>
+        <w:rPr>
+          <w:rFonts w:hint="eastAsia"/>
+          <w:sz w:val="24"/>
+        </w:rPr>
+        <w:t>解得：</w:t>
+      </w:r>
+      <w:bookmarkStart w:id="5" w:name="OLE_LINK7"/>
+      <w:bookmarkStart w:id="6" w:name="OLE_LINK8"/>
+      <w:r>
+        <w:rPr>
+          <w:position w:val="-54"/>
+          <w:sz w:val="24"/>
+        </w:rPr>
+        <w:object w:dxaOrig="7040" w:dyaOrig="1200">
+          <v:shape id="_x0000_i1065" type="#_x0000_t75" style="width:351.7pt;height:60.25pt" o:ole="">
+            <v:imagedata r:id="rId82" o:title=""/>
+          </v:shape>
+          <o:OLEObject Type="Embed" ProgID="Equation.DSMT4" ShapeID="_x0000_i1065" DrawAspect="Content" ObjectID="_1561204163" r:id="rId83"/>
+        </w:object>
+      </w:r>
+      <w:bookmarkEnd w:id="5"/>
+      <w:bookmarkEnd w:id="6"/>
+    </w:p>
+    <w:p>
+      <w:pPr>
+        <w:spacing w:afterLines="50" w:after="156" w:line="360" w:lineRule="auto"/>
+        <w:outlineLvl w:val="0"/>
+        <w:rPr>
+          <w:sz w:val="24"/>
+        </w:rPr>
+      </w:pPr>
+      <w:r>
+        <w:rPr>
+          <w:rFonts w:hint="eastAsia"/>
+          <w:sz w:val="24"/>
+        </w:rPr>
+        <w:t>这样系统遍满足了框图中的要求。</w:t>
+      </w:r>
+    </w:p>
+    <w:p>
+      <w:pPr>
+        <w:spacing w:afterLines="50" w:after="156" w:line="360" w:lineRule="auto"/>
+        <w:outlineLvl w:val="0"/>
+        <w:rPr>
+          <w:b/>
+          <w:sz w:val="24"/>
+        </w:rPr>
+      </w:pPr>
+      <w:r>
+        <w:rPr>
+          <w:rFonts w:hint="eastAsia"/>
+          <w:b/>
+          <w:sz w:val="24"/>
+        </w:rPr>
+        <w:t>2.4 前馈的求取与信号的跟踪调节</w:t>
+      </w:r>
+    </w:p>
+    <w:p>
+      <w:pPr>
+        <w:spacing w:afterLines="50" w:after="156" w:line="360" w:lineRule="auto"/>
+        <w:outlineLvl w:val="0"/>
+        <w:rPr>
+          <w:sz w:val="24"/>
+        </w:rPr>
+      </w:pPr>
+      <w:r>
+        <w:rPr>
+          <w:rFonts w:hint="eastAsia"/>
+          <w:sz w:val="24"/>
+        </w:rPr>
+        <w:t>下图是未加前馈微分环节时的系统框图：</w:t>
+      </w:r>
+    </w:p>
+    <w:p>
+      <w:pPr>
+        <w:spacing w:afterLines="50" w:after="156" w:line="360" w:lineRule="auto"/>
+        <w:outlineLvl w:val="0"/>
+        <w:rPr>
+          <w:sz w:val="24"/>
+        </w:rPr>
+      </w:pPr>
+      <w:r>
+        <w:rPr>
+          <w:rFonts w:hint="eastAsia"/>
+          <w:noProof/>
+          <w:sz w:val="24"/>
+        </w:rPr>
+        <w:drawing>
+          <wp:inline distT="0" distB="0" distL="0" distR="0" wp14:anchorId="63BAE8DB" wp14:editId="148409BB">
+            <wp:extent cx="5838825" cy="2381250"/>
+            <wp:effectExtent l="19050" t="0" r="9525" b="0"/>
+            <wp:docPr id="268" name="图片 268"/>
+            <wp:cNvGraphicFramePr>
+              <a:graphicFrameLocks xmlns:a="http://schemas.openxmlformats.org/drawingml/2006/main" noChangeAspect="1"/>
+            </wp:cNvGraphicFramePr>
+            <a:graphic xmlns:a="http://schemas.openxmlformats.org/drawingml/2006/main">
+              <a:graphicData uri="http://schemas.openxmlformats.org/drawingml/2006/picture">
+                <pic:pic xmlns:pic="http://schemas.openxmlformats.org/drawingml/2006/picture">
+                  <pic:nvPicPr>
+                    <pic:cNvPr id="0" name="Picture 268"/>
+                    <pic:cNvPicPr>
+                      <a:picLocks noChangeAspect="1" noChangeArrowheads="1"/>
+                    </pic:cNvPicPr>
+                  </pic:nvPicPr>
+                  <pic:blipFill>
+                    <a:blip r:embed="rId84" cstate="print"/>
+                    <a:srcRect/>
+                    <a:stretch>
+                      <a:fillRect/>
+                    </a:stretch>
+                  </pic:blipFill>
+                  <pic:spPr bwMode="auto">
+                    <a:xfrm>
+                      <a:off x="0" y="0"/>
+                      <a:ext cx="5838825" cy="2381250"/>
+                    </a:xfrm>
+                    <a:prstGeom prst="rect">
+                      <a:avLst/>
+                    </a:prstGeom>
+                    <a:noFill/>
+                    <a:ln w="9525">
+                      <a:noFill/>
+                      <a:miter lim="800000"/>
+                      <a:headEnd/>
+                      <a:tailEnd/>
+                    </a:ln>
+                  </pic:spPr>
+                </pic:pic>
+              </a:graphicData>
+            </a:graphic>
+          </wp:inline>
+        </w:drawing>
+      </w:r>
+    </w:p>
+    <w:p>
+      <w:pPr>
+        <w:spacing w:afterLines="50" w:after="156" w:line="360" w:lineRule="auto"/>
+        <w:outlineLvl w:val="0"/>
+        <w:rPr>
+          <w:sz w:val="24"/>
+        </w:rPr>
+      </w:pPr>
+      <w:r>
+        <w:rPr>
+          <w:rFonts w:hint="eastAsia"/>
+          <w:sz w:val="24"/>
+        </w:rPr>
+        <w:t>加入前馈微分环节不会影响到系统的相位裕度与剪切频率，所以，并且前馈微分系数越大，稳态误差越小，这里取前馈微分环节的系数为1000。用simulink做出系统框图：</w:t>
+      </w:r>
+    </w:p>
+    <w:p>
+      <w:pPr>
+        <w:spacing w:afterLines="50" w:after="156" w:line="360" w:lineRule="auto"/>
+        <w:outlineLvl w:val="0"/>
+        <w:rPr>
+          <w:sz w:val="24"/>
+        </w:rPr>
+      </w:pPr>
+      <w:r>
+        <w:rPr>
+          <w:rFonts w:hint="eastAsia"/>
+          <w:noProof/>
+          <w:sz w:val="24"/>
+        </w:rPr>
+        <w:drawing>
+          <wp:inline distT="0" distB="0" distL="0" distR="0" wp14:anchorId="2875FB30" wp14:editId="51323960">
+            <wp:extent cx="5848350" cy="2752725"/>
+            <wp:effectExtent l="19050" t="0" r="0" b="0"/>
+            <wp:docPr id="269" name="图片 269"/>
+            <wp:cNvGraphicFramePr>
+              <a:graphicFrameLocks xmlns:a="http://schemas.openxmlformats.org/drawingml/2006/main" noChangeAspect="1"/>
+            </wp:cNvGraphicFramePr>
+            <a:graphic xmlns:a="http://schemas.openxmlformats.org/drawingml/2006/main">
+              <a:graphicData uri="http://schemas.openxmlformats.org/drawingml/2006/picture">
+                <pic:pic xmlns:pic="http://schemas.openxmlformats.org/drawingml/2006/picture">
+                  <pic:nvPicPr>
+                    <pic:cNvPr id="0" name="Picture 269"/>
+                    <pic:cNvPicPr>
+                      <a:picLocks noChangeAspect="1" noChangeArrowheads="1"/>
+                    </pic:cNvPicPr>
+                  </pic:nvPicPr>
+                  <pic:blipFill>
+                    <a:blip r:embed="rId85" cstate="print"/>
+                    <a:srcRect/>
+                    <a:stretch>
+                      <a:fillRect/>
+                    </a:stretch>
+                  </pic:blipFill>
+                  <pic:spPr bwMode="auto">
+                    <a:xfrm>
+                      <a:off x="0" y="0"/>
+                      <a:ext cx="5848350" cy="2752725"/>
+                    </a:xfrm>
+                    <a:prstGeom prst="rect">
+                      <a:avLst/>
+                    </a:prstGeom>
+                    <a:noFill/>
+                    <a:ln w="9525">
+                      <a:noFill/>
+                      <a:miter lim="800000"/>
+                      <a:headEnd/>
+                      <a:tailEnd/>
+                    </a:ln>
+                  </pic:spPr>
+                </pic:pic>
+              </a:graphicData>
+            </a:graphic>
+          </wp:inline>
+        </w:drawing>
+      </w:r>
+    </w:p>
+    <w:p>
+      <w:pPr>
+        <w:spacing w:afterLines="50" w:after="156" w:line="360" w:lineRule="auto"/>
+        <w:outlineLvl w:val="0"/>
+        <w:rPr>
+          <w:sz w:val="24"/>
+        </w:rPr>
+      </w:pPr>
+      <w:r>
+        <w:rPr>
+          <w:rFonts w:hint="eastAsia"/>
+          <w:sz w:val="24"/>
+        </w:rPr>
+        <w:t>下面是加入微分环节之后的信号跟踪比较：</w:t>
+      </w:r>
+    </w:p>
+    <w:p>
+      <w:pPr>
+        <w:spacing w:afterLines="50" w:after="156" w:line="360" w:lineRule="auto"/>
+        <w:outlineLvl w:val="0"/>
+        <w:rPr>
+          <w:sz w:val="24"/>
+        </w:rPr>
+      </w:pPr>
+      <w:r>
+        <w:rPr>
+          <w:rFonts w:hint="eastAsia"/>
+          <w:noProof/>
+          <w:sz w:val="24"/>
+        </w:rPr>
+        <w:drawing>
+          <wp:inline distT="0" distB="0" distL="0" distR="0" wp14:anchorId="0ED00905" wp14:editId="5DF6C2EE">
+            <wp:extent cx="5838825" cy="2905125"/>
+            <wp:effectExtent l="19050" t="0" r="9525" b="0"/>
+            <wp:docPr id="270" name="图片 270"/>
+            <wp:cNvGraphicFramePr>
+              <a:graphicFrameLocks xmlns:a="http://schemas.openxmlformats.org/drawingml/2006/main" noChangeAspect="1"/>
+            </wp:cNvGraphicFramePr>
+            <a:graphic xmlns:a="http://schemas.openxmlformats.org/drawingml/2006/main">
+              <a:graphicData uri="http://schemas.openxmlformats.org/drawingml/2006/picture">
+                <pic:pic xmlns:pic="http://schemas.openxmlformats.org/drawingml/2006/picture">
+                  <pic:nvPicPr>
+                    <pic:cNvPr id="0" name="Picture 270"/>
+                    <pic:cNvPicPr>
+                      <a:picLocks noChangeAspect="1" noChangeArrowheads="1"/>
+                    </pic:cNvPicPr>
+                  </pic:nvPicPr>
+                  <pic:blipFill>
+                    <a:blip r:embed="rId86" cstate="print"/>
+                    <a:srcRect/>
+                    <a:stretch>
+                      <a:fillRect/>
+                    </a:stretch>
+                  </pic:blipFill>
+                  <pic:spPr bwMode="auto">
+                    <a:xfrm>
+                      <a:off x="0" y="0"/>
+                      <a:ext cx="5838825" cy="2905125"/>
+                    </a:xfrm>
+                    <a:prstGeom prst="rect">
+                      <a:avLst/>
+                    </a:prstGeom>
+                    <a:noFill/>
+                    <a:ln w="9525">
+                      <a:noFill/>
+                      <a:miter lim="800000"/>
+                      <a:headEnd/>
+                      <a:tailEnd/>
+                    </a:ln>
+                  </pic:spPr>
+                </pic:pic>
+              </a:graphicData>
+            </a:graphic>
+          </wp:inline>
+        </w:drawing>
+      </w:r>
+    </w:p>
+    <w:p>
+      <w:pPr>
+        <w:spacing w:afterLines="50" w:after="156" w:line="360" w:lineRule="auto"/>
+        <w:outlineLvl w:val="0"/>
+        <w:rPr>
+          <w:sz w:val="24"/>
+        </w:rPr>
+      </w:pPr>
+    </w:p>
+    <w:p>
+      <w:pPr>
+        <w:spacing w:afterLines="50" w:after="156" w:line="360" w:lineRule="auto"/>
+        <w:outlineLvl w:val="0"/>
+        <w:rPr>
+          <w:sz w:val="24"/>
+        </w:rPr>
+      </w:pPr>
+      <w:r>
+        <w:rPr>
+          <w:rFonts w:hint="eastAsia"/>
+          <w:sz w:val="24"/>
+        </w:rPr>
+        <w:t>下面是稳态误差的图（scope1）：</w:t>
+      </w:r>
+    </w:p>
+    <w:p>
+      <w:pPr>
+        <w:spacing w:afterLines="50" w:after="156" w:line="360" w:lineRule="auto"/>
+        <w:outlineLvl w:val="0"/>
+        <w:rPr>
+          <w:sz w:val="24"/>
+        </w:rPr>
+      </w:pPr>
+      <w:r>
+        <w:rPr>
+          <w:rFonts w:hint="eastAsia"/>
+          <w:noProof/>
+          <w:sz w:val="24"/>
+        </w:rPr>
+        <w:drawing>
+          <wp:inline distT="0" distB="0" distL="0" distR="0" wp14:anchorId="5EA1148D" wp14:editId="649E5B3C">
+            <wp:extent cx="5848350" cy="2914650"/>
+            <wp:effectExtent l="19050" t="0" r="0" b="0"/>
+            <wp:docPr id="271" name="图片 271"/>
+            <wp:cNvGraphicFramePr>
+              <a:graphicFrameLocks xmlns:a="http://schemas.openxmlformats.org/drawingml/2006/main" noChangeAspect="1"/>
+            </wp:cNvGraphicFramePr>
+            <a:graphic xmlns:a="http://schemas.openxmlformats.org/drawingml/2006/main">
+              <a:graphicData uri="http://schemas.openxmlformats.org/drawingml/2006/picture">
+                <pic:pic xmlns:pic="http://schemas.openxmlformats.org/drawingml/2006/picture">
+                  <pic:nvPicPr>
+                    <pic:cNvPr id="0" name="Picture 271"/>
+                    <pic:cNvPicPr>
+                      <a:picLocks noChangeAspect="1" noChangeArrowheads="1"/>
+                    </pic:cNvPicPr>
+                  </pic:nvPicPr>
+                  <pic:blipFill>
+                    <a:blip r:embed="rId87" cstate="print"/>
                     <a:srcRect/>
                     <a:stretch>
                       <a:fillRect/>
@@ -2677,806 +3681,6 @@
           <w:sz w:val="24"/>
         </w:rPr>
       </w:pPr>
-      <w:r>
-        <w:rPr>
-          <w:rFonts w:hint="eastAsia"/>
-          <w:sz w:val="24"/>
-        </w:rPr>
-        <w:t>通过信号的比较可以看出，信号跟踪已经比较接近，其中黄线是输入信号，紫线是跟踪信号。</w:t>
-      </w:r>
-    </w:p>
-    <w:p>
-      <w:pPr>
-        <w:spacing w:afterLines="50" w:after="156" w:line="360" w:lineRule="auto"/>
-        <w:outlineLvl w:val="0"/>
-        <w:rPr>
-          <w:sz w:val="24"/>
-        </w:rPr>
-      </w:pPr>
-      <w:r>
-        <w:rPr>
-          <w:rFonts w:hint="eastAsia"/>
-          <w:sz w:val="24"/>
-        </w:rPr>
-        <w:t>但仅从一张图中看不直观。于是，下图是跟踪正弦信号的误差信号图，这是从图中scope1中得到的正弦信号：</w:t>
-      </w:r>
-    </w:p>
-    <w:p>
-      <w:pPr>
-        <w:spacing w:afterLines="50" w:after="156" w:line="360" w:lineRule="auto"/>
-        <w:outlineLvl w:val="0"/>
-        <w:rPr>
-          <w:sz w:val="24"/>
-        </w:rPr>
-      </w:pPr>
-      <w:r>
-        <w:rPr>
-          <w:noProof/>
-          <w:sz w:val="24"/>
-        </w:rPr>
-        <w:lastRenderedPageBreak/>
-        <w:drawing>
-          <wp:inline distT="0" distB="0" distL="0" distR="0" wp14:anchorId="598FAFD3" wp14:editId="78590CFD">
-            <wp:extent cx="5838825" cy="2552700"/>
-            <wp:effectExtent l="19050" t="0" r="9525" b="0"/>
-            <wp:docPr id="253" name="图片 253"/>
-            <wp:cNvGraphicFramePr>
-              <a:graphicFrameLocks xmlns:a="http://schemas.openxmlformats.org/drawingml/2006/main" noChangeAspect="1"/>
-            </wp:cNvGraphicFramePr>
-            <a:graphic xmlns:a="http://schemas.openxmlformats.org/drawingml/2006/main">
-              <a:graphicData uri="http://schemas.openxmlformats.org/drawingml/2006/picture">
-                <pic:pic xmlns:pic="http://schemas.openxmlformats.org/drawingml/2006/picture">
-                  <pic:nvPicPr>
-                    <pic:cNvPr id="0" name="Picture 253"/>
-                    <pic:cNvPicPr>
-                      <a:picLocks noChangeAspect="1" noChangeArrowheads="1"/>
-                    </pic:cNvPicPr>
-                  </pic:nvPicPr>
-                  <pic:blipFill>
-                    <a:blip r:embed="rId76" cstate="print"/>
-                    <a:srcRect/>
-                    <a:stretch>
-                      <a:fillRect/>
-                    </a:stretch>
-                  </pic:blipFill>
-                  <pic:spPr bwMode="auto">
-                    <a:xfrm>
-                      <a:off x="0" y="0"/>
-                      <a:ext cx="5838825" cy="2552700"/>
-                    </a:xfrm>
-                    <a:prstGeom prst="rect">
-                      <a:avLst/>
-                    </a:prstGeom>
-                    <a:noFill/>
-                    <a:ln w="9525">
-                      <a:noFill/>
-                      <a:miter lim="800000"/>
-                      <a:headEnd/>
-                      <a:tailEnd/>
-                    </a:ln>
-                  </pic:spPr>
-                </pic:pic>
-              </a:graphicData>
-            </a:graphic>
-          </wp:inline>
-        </w:drawing>
-      </w:r>
-    </w:p>
-    <w:p>
-      <w:pPr>
-        <w:spacing w:afterLines="50" w:after="156" w:line="360" w:lineRule="auto"/>
-        <w:outlineLvl w:val="0"/>
-        <w:rPr>
-          <w:sz w:val="24"/>
-        </w:rPr>
-      </w:pPr>
-      <w:r>
-        <w:rPr>
-          <w:rFonts w:hint="eastAsia"/>
-          <w:sz w:val="24"/>
-        </w:rPr>
-        <w:t>可以看出稳态误差的幅值大约在6.5mm，距系统要求的稳态误差2.5mm还有一定差距。所以，考虑采用顺馈的方法进行校正，从而达到减小稳态误差的目的。</w:t>
-      </w:r>
-    </w:p>
-    <w:p>
-      <w:pPr>
-        <w:spacing w:afterLines="50" w:after="156" w:line="360" w:lineRule="auto"/>
-        <w:outlineLvl w:val="0"/>
-        <w:rPr>
-          <w:sz w:val="24"/>
-        </w:rPr>
-      </w:pPr>
-      <w:r>
-        <w:rPr>
-          <w:rFonts w:hint="eastAsia"/>
-          <w:sz w:val="24"/>
-        </w:rPr>
-        <w:t>在做矫正之前，我们不能忘记一个事实，现在的系统只是基于希望频率矫正的系统，而并不是最初给定好框图的系统。所以在做矫正之前，应该先将系统还原为最初给定的实际系统，并且最终系统的传递函数一定要与用希望频率法得到的传递函数相同或者相近。</w:t>
-      </w:r>
-    </w:p>
-    <w:p>
-      <w:pPr>
-        <w:spacing w:afterLines="50" w:after="156" w:line="360" w:lineRule="auto"/>
-        <w:outlineLvl w:val="0"/>
-        <w:rPr>
-          <w:b/>
-          <w:sz w:val="24"/>
-        </w:rPr>
-      </w:pPr>
-      <w:bookmarkStart w:id="1" w:name="OLE_LINK5"/>
-      <w:bookmarkStart w:id="2" w:name="OLE_LINK6"/>
-      <w:r>
-        <w:rPr>
-          <w:rFonts w:hint="eastAsia"/>
-          <w:b/>
-          <w:sz w:val="24"/>
-        </w:rPr>
-        <w:t>2.3</w:t>
-      </w:r>
-      <w:r>
-        <w:rPr>
-          <w:rFonts w:hint="eastAsia"/>
-          <w:b/>
-          <w:sz w:val="24"/>
-        </w:rPr>
-        <w:t xml:space="preserve"> 原传递函数的求取</w:t>
-      </w:r>
-    </w:p>
-    <w:bookmarkEnd w:id="1"/>
-    <w:bookmarkEnd w:id="2"/>
-    <w:p>
-      <w:pPr>
-        <w:spacing w:afterLines="50" w:after="156" w:line="360" w:lineRule="auto"/>
-        <w:outlineLvl w:val="0"/>
-        <w:rPr>
-          <w:sz w:val="24"/>
-        </w:rPr>
-      </w:pPr>
-      <w:r>
-        <w:rPr>
-          <w:rFonts w:hint="eastAsia"/>
-          <w:sz w:val="24"/>
-        </w:rPr>
-        <w:t>如图，从最初给定的框图中可以看到有两个环节</w:t>
-      </w:r>
-      <w:r>
-        <w:rPr>
-          <w:position w:val="-14"/>
-          <w:sz w:val="24"/>
-        </w:rPr>
-        <w:object w:dxaOrig="340" w:dyaOrig="380">
-          <v:shape id="_x0000_i1057" type="#_x0000_t75" style="width:17.3pt;height:18.7pt" o:ole="">
-            <v:imagedata r:id="rId77" o:title=""/>
-          </v:shape>
-          <o:OLEObject Type="Embed" ProgID="Equation.DSMT4" ShapeID="_x0000_i1057" DrawAspect="Content" ObjectID="_1561194984" r:id="rId78"/>
-        </w:object>
-      </w:r>
-      <w:r>
-        <w:rPr>
-          <w:rFonts w:hint="eastAsia"/>
-          <w:sz w:val="24"/>
-        </w:rPr>
-        <w:t>与</w:t>
-      </w:r>
-      <w:r>
-        <w:rPr>
-          <w:position w:val="-12"/>
-          <w:sz w:val="24"/>
-        </w:rPr>
-        <w:object w:dxaOrig="300" w:dyaOrig="360">
-          <v:shape id="_x0000_i1058" type="#_x0000_t75" style="width:15.35pt;height:18.25pt" o:ole="">
-            <v:imagedata r:id="rId79" o:title=""/>
-          </v:shape>
-          <o:OLEObject Type="Embed" ProgID="Equation.DSMT4" ShapeID="_x0000_i1058" DrawAspect="Content" ObjectID="_1561194985" r:id="rId80"/>
-        </w:object>
-      </w:r>
-      <w:r>
-        <w:rPr>
-          <w:rFonts w:hint="eastAsia"/>
-          <w:sz w:val="24"/>
-        </w:rPr>
-        <w:t>。</w:t>
-      </w:r>
-    </w:p>
-    <w:p>
-      <w:pPr>
-        <w:spacing w:afterLines="50" w:after="156" w:line="360" w:lineRule="auto"/>
-        <w:jc w:val="center"/>
-        <w:outlineLvl w:val="0"/>
-        <w:rPr>
-          <w:sz w:val="24"/>
-        </w:rPr>
-      </w:pPr>
-      <w:bookmarkStart w:id="3" w:name="OLE_LINK1"/>
-      <w:bookmarkStart w:id="4" w:name="OLE_LINK2"/>
-      <w:r>
-        <w:rPr>
-          <w:rFonts w:hint="eastAsia"/>
-          <w:noProof/>
-          <w:sz w:val="24"/>
-        </w:rPr>
-        <w:drawing>
-          <wp:inline distT="0" distB="0" distL="0" distR="0" wp14:anchorId="0B542FDD" wp14:editId="37BCDEC4">
-            <wp:extent cx="3314700" cy="1228725"/>
-            <wp:effectExtent l="19050" t="0" r="0" b="0"/>
-            <wp:docPr id="19" name="图片 255"/>
-            <wp:cNvGraphicFramePr>
-              <a:graphicFrameLocks xmlns:a="http://schemas.openxmlformats.org/drawingml/2006/main" noChangeAspect="1"/>
-            </wp:cNvGraphicFramePr>
-            <a:graphic xmlns:a="http://schemas.openxmlformats.org/drawingml/2006/main">
-              <a:graphicData uri="http://schemas.openxmlformats.org/drawingml/2006/picture">
-                <pic:pic xmlns:pic="http://schemas.openxmlformats.org/drawingml/2006/picture">
-                  <pic:nvPicPr>
-                    <pic:cNvPr id="0" name="Picture 255"/>
-                    <pic:cNvPicPr>
-                      <a:picLocks noChangeAspect="1" noChangeArrowheads="1"/>
-                    </pic:cNvPicPr>
-                  </pic:nvPicPr>
-                  <pic:blipFill>
-                    <a:blip r:embed="rId81" cstate="print"/>
-                    <a:srcRect/>
-                    <a:stretch>
-                      <a:fillRect/>
-                    </a:stretch>
-                  </pic:blipFill>
-                  <pic:spPr bwMode="auto">
-                    <a:xfrm>
-                      <a:off x="0" y="0"/>
-                      <a:ext cx="3314700" cy="1228725"/>
-                    </a:xfrm>
-                    <a:prstGeom prst="rect">
-                      <a:avLst/>
-                    </a:prstGeom>
-                    <a:noFill/>
-                    <a:ln w="9525">
-                      <a:noFill/>
-                      <a:miter lim="800000"/>
-                      <a:headEnd/>
-                      <a:tailEnd/>
-                    </a:ln>
-                  </pic:spPr>
-                </pic:pic>
-              </a:graphicData>
-            </a:graphic>
-          </wp:inline>
-        </w:drawing>
-      </w:r>
-      <w:bookmarkEnd w:id="3"/>
-      <w:bookmarkEnd w:id="4"/>
-    </w:p>
-    <w:p>
-      <w:pPr>
-        <w:spacing w:afterLines="50" w:after="156" w:line="360" w:lineRule="auto"/>
-        <w:outlineLvl w:val="0"/>
-        <w:rPr>
-          <w:sz w:val="24"/>
-        </w:rPr>
-      </w:pPr>
-      <w:r>
-        <w:rPr>
-          <w:rFonts w:hint="eastAsia"/>
-          <w:sz w:val="24"/>
-        </w:rPr>
-        <w:t>前面已经假设</w:t>
-      </w:r>
-      <w:r>
-        <w:rPr>
-          <w:position w:val="-14"/>
-          <w:sz w:val="24"/>
-        </w:rPr>
-        <w:object w:dxaOrig="340" w:dyaOrig="380">
-          <v:shape id="_x0000_i1059" type="#_x0000_t75" style="width:17.3pt;height:18.7pt" o:ole="">
-            <v:imagedata r:id="rId77" o:title=""/>
-          </v:shape>
-          <o:OLEObject Type="Embed" ProgID="Equation.DSMT4" ShapeID="_x0000_i1059" DrawAspect="Content" ObjectID="_1561194986" r:id="rId82"/>
-        </w:object>
-      </w:r>
-      <w:r>
-        <w:rPr>
-          <w:rFonts w:hint="eastAsia"/>
-          <w:sz w:val="24"/>
-        </w:rPr>
-        <w:t>为后置放大器，</w:t>
-      </w:r>
-      <w:r>
-        <w:rPr>
-          <w:position w:val="-12"/>
-          <w:sz w:val="24"/>
-        </w:rPr>
-        <w:object w:dxaOrig="300" w:dyaOrig="360">
-          <v:shape id="_x0000_i1060" type="#_x0000_t75" style="width:15.35pt;height:18.25pt" o:ole="">
-            <v:imagedata r:id="rId79" o:title=""/>
-          </v:shape>
-          <o:OLEObject Type="Embed" ProgID="Equation.DSMT4" ShapeID="_x0000_i1060" DrawAspect="Content" ObjectID="_1561194987" r:id="rId83"/>
-        </w:object>
-      </w:r>
-      <w:r>
-        <w:rPr>
-          <w:rFonts w:hint="eastAsia"/>
-          <w:sz w:val="24"/>
-        </w:rPr>
-        <w:t>为矫正环节。为了方便计算取</w:t>
-      </w:r>
-      <w:r>
-        <w:rPr>
-          <w:position w:val="-14"/>
-          <w:sz w:val="24"/>
-        </w:rPr>
-        <w:object w:dxaOrig="340" w:dyaOrig="380">
-          <v:shape id="_x0000_i1061" type="#_x0000_t75" style="width:17.3pt;height:18.7pt" o:ole="">
-            <v:imagedata r:id="rId77" o:title=""/>
-          </v:shape>
-          <o:OLEObject Type="Embed" ProgID="Equation.DSMT4" ShapeID="_x0000_i1061" DrawAspect="Content" ObjectID="_1561194988" r:id="rId84"/>
-        </w:object>
-      </w:r>
-      <w:r>
-        <w:rPr>
-          <w:rFonts w:hint="eastAsia"/>
-          <w:sz w:val="24"/>
-        </w:rPr>
-        <w:t>=2.3使得内闭环的传递函数为</w:t>
-      </w:r>
-      <w:r>
-        <w:rPr>
-          <w:position w:val="-28"/>
-          <w:sz w:val="24"/>
-        </w:rPr>
-        <w:object w:dxaOrig="1120" w:dyaOrig="660">
-          <v:shape id="_x0000_i1062" type="#_x0000_t75" style="width:56.15pt;height:33.1pt" o:ole="">
-            <v:imagedata r:id="rId85" o:title=""/>
-          </v:shape>
-          <o:OLEObject Type="Embed" ProgID="Equation.DSMT4" ShapeID="_x0000_i1062" DrawAspect="Content" ObjectID="_1561194989" r:id="rId86"/>
-        </w:object>
-      </w:r>
-      <w:r>
-        <w:rPr>
-          <w:rFonts w:hint="eastAsia"/>
-          <w:sz w:val="24"/>
-        </w:rPr>
-        <w:t>，这样系统右边的传递函数为</w:t>
-      </w:r>
-      <w:r>
-        <w:rPr>
-          <w:position w:val="-24"/>
-          <w:sz w:val="24"/>
-        </w:rPr>
-        <w:object w:dxaOrig="1460" w:dyaOrig="620">
-          <v:shape id="_x0000_i1063" type="#_x0000_t75" style="width:72.5pt;height:30.25pt" o:ole="">
-            <v:imagedata r:id="rId87" o:title=""/>
-          </v:shape>
-          <o:OLEObject Type="Embed" ProgID="Equation.DSMT4" ShapeID="_x0000_i1063" DrawAspect="Content" ObjectID="_1561194990" r:id="rId88"/>
-        </w:object>
-      </w:r>
-      <w:r>
-        <w:rPr>
-          <w:rFonts w:hint="eastAsia"/>
-          <w:sz w:val="24"/>
-        </w:rPr>
-        <w:t>。从</w:t>
-      </w:r>
-      <w:r>
-        <w:rPr>
-          <w:rFonts w:hint="eastAsia"/>
-          <w:sz w:val="24"/>
-        </w:rPr>
-        <w:lastRenderedPageBreak/>
-        <w:t>而有关系式：</w:t>
-      </w:r>
-    </w:p>
-    <w:p>
-      <w:pPr>
-        <w:spacing w:afterLines="50" w:after="156" w:line="360" w:lineRule="auto"/>
-        <w:outlineLvl w:val="0"/>
-        <w:rPr>
-          <w:sz w:val="24"/>
-        </w:rPr>
-      </w:pPr>
-      <w:r>
-        <w:rPr>
-          <w:position w:val="-54"/>
-          <w:sz w:val="24"/>
-        </w:rPr>
-        <w:object w:dxaOrig="6120" w:dyaOrig="1200">
-          <v:shape id="_x0000_i1064" type="#_x0000_t75" style="width:306.25pt;height:60.5pt" o:ole="">
-            <v:imagedata r:id="rId89" o:title=""/>
-          </v:shape>
-          <o:OLEObject Type="Embed" ProgID="Equation.DSMT4" ShapeID="_x0000_i1064" DrawAspect="Content" ObjectID="_1561194991" r:id="rId90"/>
-        </w:object>
-      </w:r>
-    </w:p>
-    <w:p>
-      <w:pPr>
-        <w:spacing w:afterLines="50" w:after="156" w:line="360" w:lineRule="auto"/>
-        <w:outlineLvl w:val="0"/>
-        <w:rPr>
-          <w:sz w:val="24"/>
-        </w:rPr>
-      </w:pPr>
-      <w:r>
-        <w:rPr>
-          <w:rFonts w:hint="eastAsia"/>
-          <w:sz w:val="24"/>
-        </w:rPr>
-        <w:t>解得：</w:t>
-      </w:r>
-      <w:bookmarkStart w:id="5" w:name="OLE_LINK7"/>
-      <w:bookmarkStart w:id="6" w:name="OLE_LINK8"/>
-      <w:r>
-        <w:rPr>
-          <w:position w:val="-54"/>
-          <w:sz w:val="24"/>
-        </w:rPr>
-        <w:object w:dxaOrig="7040" w:dyaOrig="1200">
-          <v:shape id="_x0000_i1065" type="#_x0000_t75" style="width:351.85pt;height:60.5pt" o:ole="">
-            <v:imagedata r:id="rId91" o:title=""/>
-          </v:shape>
-          <o:OLEObject Type="Embed" ProgID="Equation.DSMT4" ShapeID="_x0000_i1065" DrawAspect="Content" ObjectID="_1561194992" r:id="rId92"/>
-        </w:object>
-      </w:r>
-      <w:bookmarkEnd w:id="5"/>
-      <w:bookmarkEnd w:id="6"/>
-    </w:p>
-    <w:p>
-      <w:pPr>
-        <w:spacing w:afterLines="50" w:after="156" w:line="360" w:lineRule="auto"/>
-        <w:outlineLvl w:val="0"/>
-        <w:rPr>
-          <w:sz w:val="24"/>
-        </w:rPr>
-      </w:pPr>
-      <w:r>
-        <w:rPr>
-          <w:rFonts w:hint="eastAsia"/>
-          <w:sz w:val="24"/>
-        </w:rPr>
-        <w:t>这样系统遍满足了框图中的要求。</w:t>
-      </w:r>
-    </w:p>
-    <w:p>
-      <w:pPr>
-        <w:spacing w:afterLines="50" w:after="156" w:line="360" w:lineRule="auto"/>
-        <w:outlineLvl w:val="0"/>
-        <w:rPr>
-          <w:b/>
-          <w:sz w:val="24"/>
-        </w:rPr>
-      </w:pPr>
-      <w:r>
-        <w:rPr>
-          <w:rFonts w:hint="eastAsia"/>
-          <w:b/>
-          <w:sz w:val="24"/>
-        </w:rPr>
-        <w:t>2.4 前馈的求取与信号的跟踪调节</w:t>
-      </w:r>
-    </w:p>
-    <w:p>
-      <w:pPr>
-        <w:spacing w:afterLines="50" w:after="156" w:line="360" w:lineRule="auto"/>
-        <w:outlineLvl w:val="0"/>
-        <w:rPr>
-          <w:sz w:val="24"/>
-        </w:rPr>
-      </w:pPr>
-      <w:r>
-        <w:rPr>
-          <w:rFonts w:hint="eastAsia"/>
-          <w:sz w:val="24"/>
-        </w:rPr>
-        <w:t>下图是未加前馈微分环节时的系统框图：</w:t>
-      </w:r>
-    </w:p>
-    <w:p>
-      <w:pPr>
-        <w:spacing w:afterLines="50" w:after="156" w:line="360" w:lineRule="auto"/>
-        <w:outlineLvl w:val="0"/>
-        <w:rPr>
-          <w:sz w:val="24"/>
-        </w:rPr>
-      </w:pPr>
-      <w:r>
-        <w:rPr>
-          <w:rFonts w:hint="eastAsia"/>
-          <w:noProof/>
-          <w:sz w:val="24"/>
-        </w:rPr>
-        <w:drawing>
-          <wp:inline distT="0" distB="0" distL="0" distR="0" wp14:anchorId="63BAE8DB" wp14:editId="148409BB">
-            <wp:extent cx="5838825" cy="2381250"/>
-            <wp:effectExtent l="19050" t="0" r="9525" b="0"/>
-            <wp:docPr id="268" name="图片 268"/>
-            <wp:cNvGraphicFramePr>
-              <a:graphicFrameLocks xmlns:a="http://schemas.openxmlformats.org/drawingml/2006/main" noChangeAspect="1"/>
-            </wp:cNvGraphicFramePr>
-            <a:graphic xmlns:a="http://schemas.openxmlformats.org/drawingml/2006/main">
-              <a:graphicData uri="http://schemas.openxmlformats.org/drawingml/2006/picture">
-                <pic:pic xmlns:pic="http://schemas.openxmlformats.org/drawingml/2006/picture">
-                  <pic:nvPicPr>
-                    <pic:cNvPr id="0" name="Picture 268"/>
-                    <pic:cNvPicPr>
-                      <a:picLocks noChangeAspect="1" noChangeArrowheads="1"/>
-                    </pic:cNvPicPr>
-                  </pic:nvPicPr>
-                  <pic:blipFill>
-                    <a:blip r:embed="rId93" cstate="print"/>
-                    <a:srcRect/>
-                    <a:stretch>
-                      <a:fillRect/>
-                    </a:stretch>
-                  </pic:blipFill>
-                  <pic:spPr bwMode="auto">
-                    <a:xfrm>
-                      <a:off x="0" y="0"/>
-                      <a:ext cx="5838825" cy="2381250"/>
-                    </a:xfrm>
-                    <a:prstGeom prst="rect">
-                      <a:avLst/>
-                    </a:prstGeom>
-                    <a:noFill/>
-                    <a:ln w="9525">
-                      <a:noFill/>
-                      <a:miter lim="800000"/>
-                      <a:headEnd/>
-                      <a:tailEnd/>
-                    </a:ln>
-                  </pic:spPr>
-                </pic:pic>
-              </a:graphicData>
-            </a:graphic>
-          </wp:inline>
-        </w:drawing>
-      </w:r>
-    </w:p>
-    <w:p>
-      <w:pPr>
-        <w:spacing w:afterLines="50" w:after="156" w:line="360" w:lineRule="auto"/>
-        <w:outlineLvl w:val="0"/>
-        <w:rPr>
-          <w:sz w:val="24"/>
-        </w:rPr>
-      </w:pPr>
-      <w:r>
-        <w:rPr>
-          <w:rFonts w:hint="eastAsia"/>
-          <w:sz w:val="24"/>
-        </w:rPr>
-        <w:t>加入前馈微分环节不会影响到系统的相位裕度与剪切频率，所以，并且前馈微分系数越大，稳态误差越小，这里取前馈微分环节的系数为1000。用simulink做出系统框图：</w:t>
-      </w:r>
-    </w:p>
-    <w:p>
-      <w:pPr>
-        <w:spacing w:afterLines="50" w:after="156" w:line="360" w:lineRule="auto"/>
-        <w:outlineLvl w:val="0"/>
-        <w:rPr>
-          <w:sz w:val="24"/>
-        </w:rPr>
-      </w:pPr>
-      <w:r>
-        <w:rPr>
-          <w:rFonts w:hint="eastAsia"/>
-          <w:noProof/>
-          <w:sz w:val="24"/>
-        </w:rPr>
-        <w:lastRenderedPageBreak/>
-        <w:drawing>
-          <wp:inline distT="0" distB="0" distL="0" distR="0" wp14:anchorId="2875FB30" wp14:editId="51323960">
-            <wp:extent cx="5848350" cy="2752725"/>
-            <wp:effectExtent l="19050" t="0" r="0" b="0"/>
-            <wp:docPr id="269" name="图片 269"/>
-            <wp:cNvGraphicFramePr>
-              <a:graphicFrameLocks xmlns:a="http://schemas.openxmlformats.org/drawingml/2006/main" noChangeAspect="1"/>
-            </wp:cNvGraphicFramePr>
-            <a:graphic xmlns:a="http://schemas.openxmlformats.org/drawingml/2006/main">
-              <a:graphicData uri="http://schemas.openxmlformats.org/drawingml/2006/picture">
-                <pic:pic xmlns:pic="http://schemas.openxmlformats.org/drawingml/2006/picture">
-                  <pic:nvPicPr>
-                    <pic:cNvPr id="0" name="Picture 269"/>
-                    <pic:cNvPicPr>
-                      <a:picLocks noChangeAspect="1" noChangeArrowheads="1"/>
-                    </pic:cNvPicPr>
-                  </pic:nvPicPr>
-                  <pic:blipFill>
-                    <a:blip r:embed="rId94" cstate="print"/>
-                    <a:srcRect/>
-                    <a:stretch>
-                      <a:fillRect/>
-                    </a:stretch>
-                  </pic:blipFill>
-                  <pic:spPr bwMode="auto">
-                    <a:xfrm>
-                      <a:off x="0" y="0"/>
-                      <a:ext cx="5848350" cy="2752725"/>
-                    </a:xfrm>
-                    <a:prstGeom prst="rect">
-                      <a:avLst/>
-                    </a:prstGeom>
-                    <a:noFill/>
-                    <a:ln w="9525">
-                      <a:noFill/>
-                      <a:miter lim="800000"/>
-                      <a:headEnd/>
-                      <a:tailEnd/>
-                    </a:ln>
-                  </pic:spPr>
-                </pic:pic>
-              </a:graphicData>
-            </a:graphic>
-          </wp:inline>
-        </w:drawing>
-      </w:r>
-    </w:p>
-    <w:p>
-      <w:pPr>
-        <w:spacing w:afterLines="50" w:after="156" w:line="360" w:lineRule="auto"/>
-        <w:outlineLvl w:val="0"/>
-        <w:rPr>
-          <w:sz w:val="24"/>
-        </w:rPr>
-      </w:pPr>
-      <w:r>
-        <w:rPr>
-          <w:rFonts w:hint="eastAsia"/>
-          <w:sz w:val="24"/>
-        </w:rPr>
-        <w:t>下面是加入微分环节之后的信号跟踪比较：</w:t>
-      </w:r>
-    </w:p>
-    <w:p>
-      <w:pPr>
-        <w:spacing w:afterLines="50" w:after="156" w:line="360" w:lineRule="auto"/>
-        <w:outlineLvl w:val="0"/>
-        <w:rPr>
-          <w:sz w:val="24"/>
-        </w:rPr>
-      </w:pPr>
-      <w:r>
-        <w:rPr>
-          <w:rFonts w:hint="eastAsia"/>
-          <w:noProof/>
-          <w:sz w:val="24"/>
-        </w:rPr>
-        <w:drawing>
-          <wp:inline distT="0" distB="0" distL="0" distR="0" wp14:anchorId="0ED00905" wp14:editId="5DF6C2EE">
-            <wp:extent cx="5838825" cy="2905125"/>
-            <wp:effectExtent l="19050" t="0" r="9525" b="0"/>
-            <wp:docPr id="270" name="图片 270"/>
-            <wp:cNvGraphicFramePr>
-              <a:graphicFrameLocks xmlns:a="http://schemas.openxmlformats.org/drawingml/2006/main" noChangeAspect="1"/>
-            </wp:cNvGraphicFramePr>
-            <a:graphic xmlns:a="http://schemas.openxmlformats.org/drawingml/2006/main">
-              <a:graphicData uri="http://schemas.openxmlformats.org/drawingml/2006/picture">
-                <pic:pic xmlns:pic="http://schemas.openxmlformats.org/drawingml/2006/picture">
-                  <pic:nvPicPr>
-                    <pic:cNvPr id="0" name="Picture 270"/>
-                    <pic:cNvPicPr>
-                      <a:picLocks noChangeAspect="1" noChangeArrowheads="1"/>
-                    </pic:cNvPicPr>
-                  </pic:nvPicPr>
-                  <pic:blipFill>
-                    <a:blip r:embed="rId95" cstate="print"/>
-                    <a:srcRect/>
-                    <a:stretch>
-                      <a:fillRect/>
-                    </a:stretch>
-                  </pic:blipFill>
-                  <pic:spPr bwMode="auto">
-                    <a:xfrm>
-                      <a:off x="0" y="0"/>
-                      <a:ext cx="5838825" cy="2905125"/>
-                    </a:xfrm>
-                    <a:prstGeom prst="rect">
-                      <a:avLst/>
-                    </a:prstGeom>
-                    <a:noFill/>
-                    <a:ln w="9525">
-                      <a:noFill/>
-                      <a:miter lim="800000"/>
-                      <a:headEnd/>
-                      <a:tailEnd/>
-                    </a:ln>
-                  </pic:spPr>
-                </pic:pic>
-              </a:graphicData>
-            </a:graphic>
-          </wp:inline>
-        </w:drawing>
-      </w:r>
-    </w:p>
-    <w:p>
-      <w:pPr>
-        <w:spacing w:afterLines="50" w:after="156" w:line="360" w:lineRule="auto"/>
-        <w:outlineLvl w:val="0"/>
-        <w:rPr>
-          <w:sz w:val="24"/>
-        </w:rPr>
-      </w:pPr>
-    </w:p>
-    <w:p>
-      <w:pPr>
-        <w:spacing w:afterLines="50" w:after="156" w:line="360" w:lineRule="auto"/>
-        <w:outlineLvl w:val="0"/>
-        <w:rPr>
-          <w:sz w:val="24"/>
-        </w:rPr>
-      </w:pPr>
-      <w:r>
-        <w:rPr>
-          <w:rFonts w:hint="eastAsia"/>
-          <w:sz w:val="24"/>
-        </w:rPr>
-        <w:t>下面是稳态误差的图（scope1）：</w:t>
-      </w:r>
-    </w:p>
-    <w:p>
-      <w:pPr>
-        <w:spacing w:afterLines="50" w:after="156" w:line="360" w:lineRule="auto"/>
-        <w:outlineLvl w:val="0"/>
-        <w:rPr>
-          <w:sz w:val="24"/>
-        </w:rPr>
-      </w:pPr>
-      <w:r>
-        <w:rPr>
-          <w:rFonts w:hint="eastAsia"/>
-          <w:noProof/>
-          <w:sz w:val="24"/>
-        </w:rPr>
-        <w:lastRenderedPageBreak/>
-        <w:drawing>
-          <wp:inline distT="0" distB="0" distL="0" distR="0" wp14:anchorId="5EA1148D" wp14:editId="649E5B3C">
-            <wp:extent cx="5848350" cy="2914650"/>
-            <wp:effectExtent l="19050" t="0" r="0" b="0"/>
-            <wp:docPr id="271" name="图片 271"/>
-            <wp:cNvGraphicFramePr>
-              <a:graphicFrameLocks xmlns:a="http://schemas.openxmlformats.org/drawingml/2006/main" noChangeAspect="1"/>
-            </wp:cNvGraphicFramePr>
-            <a:graphic xmlns:a="http://schemas.openxmlformats.org/drawingml/2006/main">
-              <a:graphicData uri="http://schemas.openxmlformats.org/drawingml/2006/picture">
-                <pic:pic xmlns:pic="http://schemas.openxmlformats.org/drawingml/2006/picture">
-                  <pic:nvPicPr>
-                    <pic:cNvPr id="0" name="Picture 271"/>
-                    <pic:cNvPicPr>
-                      <a:picLocks noChangeAspect="1" noChangeArrowheads="1"/>
-                    </pic:cNvPicPr>
-                  </pic:nvPicPr>
-                  <pic:blipFill>
-                    <a:blip r:embed="rId96" cstate="print"/>
-                    <a:srcRect/>
-                    <a:stretch>
-                      <a:fillRect/>
-                    </a:stretch>
-                  </pic:blipFill>
-                  <pic:spPr bwMode="auto">
-                    <a:xfrm>
-                      <a:off x="0" y="0"/>
-                      <a:ext cx="5848350" cy="2914650"/>
-                    </a:xfrm>
-                    <a:prstGeom prst="rect">
-                      <a:avLst/>
-                    </a:prstGeom>
-                    <a:noFill/>
-                    <a:ln w="9525">
-                      <a:noFill/>
-                      <a:miter lim="800000"/>
-                      <a:headEnd/>
-                      <a:tailEnd/>
-                    </a:ln>
-                  </pic:spPr>
-                </pic:pic>
-              </a:graphicData>
-            </a:graphic>
-          </wp:inline>
-        </w:drawing>
-      </w:r>
-    </w:p>
-    <w:p>
-      <w:pPr>
-        <w:spacing w:afterLines="50" w:after="156" w:line="360" w:lineRule="auto"/>
-        <w:outlineLvl w:val="0"/>
-        <w:rPr>
-          <w:sz w:val="24"/>
-        </w:rPr>
-      </w:pPr>
     </w:p>
     <w:p>
       <w:pPr>
@@ -3576,10 +3780,10 @@
           <w:sz w:val="24"/>
         </w:rPr>
         <w:object w:dxaOrig="3780" w:dyaOrig="1200">
-          <v:shape id="_x0000_i1066" type="#_x0000_t75" style="width:189.1pt;height:60.5pt" o:ole="">
-            <v:imagedata r:id="rId97" o:title=""/>
+          <v:shape id="_x0000_i1066" type="#_x0000_t75" style="width:189pt;height:60.25pt" o:ole="">
+            <v:imagedata r:id="rId88" o:title=""/>
           </v:shape>
-          <o:OLEObject Type="Embed" ProgID="Equation.DSMT4" ShapeID="_x0000_i1066" DrawAspect="Content" ObjectID="_1561194993" r:id="rId98"/>
+          <o:OLEObject Type="Embed" ProgID="Equation.DSMT4" ShapeID="_x0000_i1066" DrawAspect="Content" ObjectID="_1561204164" r:id="rId89"/>
         </w:object>
       </w:r>
       <w:bookmarkEnd w:id="7"/>
@@ -4423,7 +4627,7 @@
                     </pic:cNvPicPr>
                   </pic:nvPicPr>
                   <pic:blipFill>
-                    <a:blip r:embed="rId99" cstate="print"/>
+                    <a:blip r:embed="rId90" cstate="print"/>
                     <a:srcRect/>
                     <a:stretch>
                       <a:fillRect/>
@@ -4489,7 +4693,6 @@
           <w:rFonts w:ascii="宋体" w:hAnsi="宋体" w:hint="eastAsia"/>
           <w:sz w:val="24"/>
         </w:rPr>
-        <w:lastRenderedPageBreak/>
         <w:t>1</w:t>
       </w:r>
       <w:r>
@@ -4736,7 +4939,6 @@
           <w:rFonts w:ascii="宋体" w:hAnsi="宋体" w:hint="eastAsia"/>
           <w:sz w:val="24"/>
         </w:rPr>
-        <w:lastRenderedPageBreak/>
         <w:t>本题目仅仅给了剪切频率、相角裕度、稳态误差</w:t>
       </w:r>
       <w:r>
@@ -4941,16 +5143,16 @@
     </w:lvl>
   </w:abstractNum>
   <w:abstractNum w:abstractNumId="1" w15:restartNumberingAfterBreak="0">
-    <w:nsid w:val="33335F93"/>
+    <w:nsid w:val="12DB0C3E"/>
     <w:multiLevelType w:val="hybridMultilevel"/>
-    <w:tmpl w:val="FE884DFC"/>
-    <w:lvl w:ilvl="0" w:tplc="619AE056">
+    <w:tmpl w:val="9DA6869E"/>
+    <w:lvl w:ilvl="0" w:tplc="8F2E415A">
       <w:start w:val="1"/>
       <w:numFmt w:val="decimal"/>
       <w:lvlText w:val="%1."/>
       <w:lvlJc w:val="left"/>
       <w:pPr>
-        <w:ind w:left="360" w:hanging="360"/>
+        <w:ind w:left="840" w:hanging="360"/>
       </w:pPr>
       <w:rPr>
         <w:rFonts w:hint="default"/>
@@ -4962,7 +5164,7 @@
       <w:lvlText w:val="%2)"/>
       <w:lvlJc w:val="left"/>
       <w:pPr>
-        <w:ind w:left="840" w:hanging="420"/>
+        <w:ind w:left="1320" w:hanging="420"/>
       </w:pPr>
     </w:lvl>
     <w:lvl w:ilvl="2" w:tplc="0409001B" w:tentative="1">
@@ -4971,7 +5173,7 @@
       <w:lvlText w:val="%3."/>
       <w:lvlJc w:val="right"/>
       <w:pPr>
-        <w:ind w:left="1260" w:hanging="420"/>
+        <w:ind w:left="1740" w:hanging="420"/>
       </w:pPr>
     </w:lvl>
     <w:lvl w:ilvl="3" w:tplc="0409000F" w:tentative="1">
@@ -4980,7 +5182,7 @@
       <w:lvlText w:val="%4."/>
       <w:lvlJc w:val="left"/>
       <w:pPr>
-        <w:ind w:left="1680" w:hanging="420"/>
+        <w:ind w:left="2160" w:hanging="420"/>
       </w:pPr>
     </w:lvl>
     <w:lvl w:ilvl="4" w:tplc="04090019" w:tentative="1">
@@ -4989,7 +5191,7 @@
       <w:lvlText w:val="%5)"/>
       <w:lvlJc w:val="left"/>
       <w:pPr>
-        <w:ind w:left="2100" w:hanging="420"/>
+        <w:ind w:left="2580" w:hanging="420"/>
       </w:pPr>
     </w:lvl>
     <w:lvl w:ilvl="5" w:tplc="0409001B" w:tentative="1">
@@ -4998,7 +5200,7 @@
       <w:lvlText w:val="%6."/>
       <w:lvlJc w:val="right"/>
       <w:pPr>
-        <w:ind w:left="2520" w:hanging="420"/>
+        <w:ind w:left="3000" w:hanging="420"/>
       </w:pPr>
     </w:lvl>
     <w:lvl w:ilvl="6" w:tplc="0409000F" w:tentative="1">
@@ -5007,7 +5209,7 @@
       <w:lvlText w:val="%7."/>
       <w:lvlJc w:val="left"/>
       <w:pPr>
-        <w:ind w:left="2940" w:hanging="420"/>
+        <w:ind w:left="3420" w:hanging="420"/>
       </w:pPr>
     </w:lvl>
     <w:lvl w:ilvl="7" w:tplc="04090019" w:tentative="1">
@@ -5016,7 +5218,7 @@
       <w:lvlText w:val="%8)"/>
       <w:lvlJc w:val="left"/>
       <w:pPr>
-        <w:ind w:left="3360" w:hanging="420"/>
+        <w:ind w:left="3840" w:hanging="420"/>
       </w:pPr>
     </w:lvl>
     <w:lvl w:ilvl="8" w:tplc="0409001B" w:tentative="1">
@@ -5025,18 +5227,18 @@
       <w:lvlText w:val="%9."/>
       <w:lvlJc w:val="right"/>
       <w:pPr>
-        <w:ind w:left="3780" w:hanging="420"/>
+        <w:ind w:left="4260" w:hanging="420"/>
       </w:pPr>
     </w:lvl>
   </w:abstractNum>
   <w:abstractNum w:abstractNumId="2" w15:restartNumberingAfterBreak="0">
-    <w:nsid w:val="3CA54C24"/>
+    <w:nsid w:val="33335F93"/>
     <w:multiLevelType w:val="hybridMultilevel"/>
-    <w:tmpl w:val="3C085976"/>
-    <w:lvl w:ilvl="0" w:tplc="34B2EA8A">
+    <w:tmpl w:val="FE884DFC"/>
+    <w:lvl w:ilvl="0" w:tplc="619AE056">
       <w:start w:val="1"/>
       <w:numFmt w:val="decimal"/>
-      <w:lvlText w:val="(%1)"/>
+      <w:lvlText w:val="%1."/>
       <w:lvlJc w:val="left"/>
       <w:pPr>
         <w:ind w:left="360" w:hanging="360"/>
@@ -5118,13 +5320,105 @@
       </w:pPr>
     </w:lvl>
   </w:abstractNum>
+  <w:abstractNum w:abstractNumId="3" w15:restartNumberingAfterBreak="0">
+    <w:nsid w:val="3CA54C24"/>
+    <w:multiLevelType w:val="hybridMultilevel"/>
+    <w:tmpl w:val="3C085976"/>
+    <w:lvl w:ilvl="0" w:tplc="34B2EA8A">
+      <w:start w:val="1"/>
+      <w:numFmt w:val="decimal"/>
+      <w:lvlText w:val="(%1)"/>
+      <w:lvlJc w:val="left"/>
+      <w:pPr>
+        <w:ind w:left="360" w:hanging="360"/>
+      </w:pPr>
+      <w:rPr>
+        <w:rFonts w:hint="default"/>
+      </w:rPr>
+    </w:lvl>
+    <w:lvl w:ilvl="1" w:tplc="04090019" w:tentative="1">
+      <w:start w:val="1"/>
+      <w:numFmt w:val="lowerLetter"/>
+      <w:lvlText w:val="%2)"/>
+      <w:lvlJc w:val="left"/>
+      <w:pPr>
+        <w:ind w:left="840" w:hanging="420"/>
+      </w:pPr>
+    </w:lvl>
+    <w:lvl w:ilvl="2" w:tplc="0409001B" w:tentative="1">
+      <w:start w:val="1"/>
+      <w:numFmt w:val="lowerRoman"/>
+      <w:lvlText w:val="%3."/>
+      <w:lvlJc w:val="right"/>
+      <w:pPr>
+        <w:ind w:left="1260" w:hanging="420"/>
+      </w:pPr>
+    </w:lvl>
+    <w:lvl w:ilvl="3" w:tplc="0409000F" w:tentative="1">
+      <w:start w:val="1"/>
+      <w:numFmt w:val="decimal"/>
+      <w:lvlText w:val="%4."/>
+      <w:lvlJc w:val="left"/>
+      <w:pPr>
+        <w:ind w:left="1680" w:hanging="420"/>
+      </w:pPr>
+    </w:lvl>
+    <w:lvl w:ilvl="4" w:tplc="04090019" w:tentative="1">
+      <w:start w:val="1"/>
+      <w:numFmt w:val="lowerLetter"/>
+      <w:lvlText w:val="%5)"/>
+      <w:lvlJc w:val="left"/>
+      <w:pPr>
+        <w:ind w:left="2100" w:hanging="420"/>
+      </w:pPr>
+    </w:lvl>
+    <w:lvl w:ilvl="5" w:tplc="0409001B" w:tentative="1">
+      <w:start w:val="1"/>
+      <w:numFmt w:val="lowerRoman"/>
+      <w:lvlText w:val="%6."/>
+      <w:lvlJc w:val="right"/>
+      <w:pPr>
+        <w:ind w:left="2520" w:hanging="420"/>
+      </w:pPr>
+    </w:lvl>
+    <w:lvl w:ilvl="6" w:tplc="0409000F" w:tentative="1">
+      <w:start w:val="1"/>
+      <w:numFmt w:val="decimal"/>
+      <w:lvlText w:val="%7."/>
+      <w:lvlJc w:val="left"/>
+      <w:pPr>
+        <w:ind w:left="2940" w:hanging="420"/>
+      </w:pPr>
+    </w:lvl>
+    <w:lvl w:ilvl="7" w:tplc="04090019" w:tentative="1">
+      <w:start w:val="1"/>
+      <w:numFmt w:val="lowerLetter"/>
+      <w:lvlText w:val="%8)"/>
+      <w:lvlJc w:val="left"/>
+      <w:pPr>
+        <w:ind w:left="3360" w:hanging="420"/>
+      </w:pPr>
+    </w:lvl>
+    <w:lvl w:ilvl="8" w:tplc="0409001B" w:tentative="1">
+      <w:start w:val="1"/>
+      <w:numFmt w:val="lowerRoman"/>
+      <w:lvlText w:val="%9."/>
+      <w:lvlJc w:val="right"/>
+      <w:pPr>
+        <w:ind w:left="3780" w:hanging="420"/>
+      </w:pPr>
+    </w:lvl>
+  </w:abstractNum>
   <w:num w:numId="1">
     <w:abstractNumId w:val="0"/>
   </w:num>
   <w:num w:numId="2">
+    <w:abstractNumId w:val="3"/>
+  </w:num>
+  <w:num w:numId="3">
     <w:abstractNumId w:val="2"/>
   </w:num>
-  <w:num w:numId="3">
+  <w:num w:numId="4">
     <w:abstractNumId w:val="1"/>
   </w:num>
 </w:numbering>
@@ -5914,7 +6208,7 @@
 </file>
 
 <file path=customXml/itemProps1.xml><?xml version="1.0" encoding="utf-8"?>
-<ds:datastoreItem xmlns:ds="http://schemas.openxmlformats.org/officeDocument/2006/customXml" ds:itemID="{B8FE1951-8A2B-446F-A160-E7788F8961F9}">
+<ds:datastoreItem xmlns:ds="http://schemas.openxmlformats.org/officeDocument/2006/customXml" ds:itemID="{99FF1A54-DB66-4A1A-B2CA-C9B7FFA9139D}">
   <ds:schemaRefs>
     <ds:schemaRef ds:uri="http://schemas.openxmlformats.org/officeDocument/2006/bibliography"/>
   </ds:schemaRefs>

</xml_diff>

<commit_message>
add sim1 overview.jpg add sim1 feedback.fig add sim1 feedback.png(输入和输出信号的点线图) add sim1 input signal.fig add sim1 input signal.png add dynamic tracking error.jpg 在确定了校正装置Gc后，进行输入检验，得到的输出基本满足要求 但跟踪信号震荡较为严重，故加入前馈，并解决了震荡问题。
</commit_message>
<xml_diff>
--- a/task11/某仿真显示臂俯仰系统设计.docx
+++ b/task11/某仿真显示臂俯仰系统设计.docx
@@ -1008,7 +1008,7 @@
           <v:shape id="_x0000_i1025" type="#_x0000_t75" style="width:36.7pt;height:18pt" o:ole="">
             <v:imagedata r:id="rId8" o:title=""/>
           </v:shape>
-          <o:OLEObject Type="Embed" ProgID="Equation.DSMT4" ShapeID="_x0000_i1025" DrawAspect="Content" ObjectID="_1561204128" r:id="rId9"/>
+          <o:OLEObject Type="Embed" ProgID="Equation.DSMT4" ShapeID="_x0000_i1025" DrawAspect="Content" ObjectID="_1561208615" r:id="rId9"/>
         </w:object>
       </w:r>
       <w:r>
@@ -1030,7 +1030,7 @@
           <v:shape id="_x0000_i1026" type="#_x0000_t75" style="width:18pt;height:15.9pt" o:ole="">
             <v:imagedata r:id="rId10" o:title=""/>
           </v:shape>
-          <o:OLEObject Type="Embed" ProgID="Equation.DSMT4" ShapeID="_x0000_i1026" DrawAspect="Content" ObjectID="_1561204129" r:id="rId11"/>
+          <o:OLEObject Type="Embed" ProgID="Equation.DSMT4" ShapeID="_x0000_i1026" DrawAspect="Content" ObjectID="_1561208616" r:id="rId11"/>
         </w:object>
       </w:r>
       <w:r>
@@ -1068,7 +1068,7 @@
           <v:shape id="_x0000_i1027" type="#_x0000_t75" style="width:26.3pt;height:14.55pt" o:ole="">
             <v:imagedata r:id="rId12" o:title=""/>
           </v:shape>
-          <o:OLEObject Type="Embed" ProgID="Equation.DSMT4" ShapeID="_x0000_i1027" DrawAspect="Content" ObjectID="_1561204130" r:id="rId13"/>
+          <o:OLEObject Type="Embed" ProgID="Equation.DSMT4" ShapeID="_x0000_i1027" DrawAspect="Content" ObjectID="_1561208617" r:id="rId13"/>
         </w:object>
       </w:r>
       <w:r>
@@ -1090,7 +1090,7 @@
           <v:shape id="_x0000_i1028" type="#_x0000_t75" style="width:81pt;height:18.7pt" o:ole="">
             <v:imagedata r:id="rId14" o:title=""/>
           </v:shape>
-          <o:OLEObject Type="Embed" ProgID="Equation.DSMT4" ShapeID="_x0000_i1028" DrawAspect="Content" ObjectID="_1561204131" r:id="rId15"/>
+          <o:OLEObject Type="Embed" ProgID="Equation.DSMT4" ShapeID="_x0000_i1028" DrawAspect="Content" ObjectID="_1561208618" r:id="rId15"/>
         </w:object>
       </w:r>
     </w:p>
@@ -1127,7 +1127,7 @@
           <v:shape id="_x0000_i1029" type="#_x0000_t75" style="width:36.7pt;height:18pt" o:ole="">
             <v:imagedata r:id="rId16" o:title=""/>
           </v:shape>
-          <o:OLEObject Type="Embed" ProgID="Equation.DSMT4" ShapeID="_x0000_i1029" DrawAspect="Content" ObjectID="_1561204132" r:id="rId17"/>
+          <o:OLEObject Type="Embed" ProgID="Equation.DSMT4" ShapeID="_x0000_i1029" DrawAspect="Content" ObjectID="_1561208619" r:id="rId17"/>
         </w:object>
       </w:r>
     </w:p>
@@ -1161,7 +1161,7 @@
           <v:shape id="_x0000_i1030" type="#_x0000_t75" style="width:66.45pt;height:30.45pt" o:ole="">
             <v:imagedata r:id="rId18" o:title=""/>
           </v:shape>
-          <o:OLEObject Type="Embed" ProgID="Equation.DSMT4" ShapeID="_x0000_i1030" DrawAspect="Content" ObjectID="_1561204133" r:id="rId19"/>
+          <o:OLEObject Type="Embed" ProgID="Equation.DSMT4" ShapeID="_x0000_i1030" DrawAspect="Content" ObjectID="_1561208620" r:id="rId19"/>
         </w:object>
       </w:r>
     </w:p>
@@ -1195,7 +1195,7 @@
           <v:shape id="_x0000_i1031" type="#_x0000_t75" style="width:43.6pt;height:14.55pt" o:ole="">
             <v:imagedata r:id="rId20" o:title=""/>
           </v:shape>
-          <o:OLEObject Type="Embed" ProgID="Equation.DSMT4" ShapeID="_x0000_i1031" DrawAspect="Content" ObjectID="_1561204134" r:id="rId21"/>
+          <o:OLEObject Type="Embed" ProgID="Equation.DSMT4" ShapeID="_x0000_i1031" DrawAspect="Content" ObjectID="_1561208621" r:id="rId21"/>
         </w:object>
       </w:r>
       <w:r>
@@ -1237,7 +1237,7 @@
           <v:shape id="_x0000_i1032" type="#_x0000_t75" style="width:71.3pt;height:18pt" o:ole="">
             <v:imagedata r:id="rId22" o:title=""/>
           </v:shape>
-          <o:OLEObject Type="Embed" ProgID="Equation.DSMT4" ShapeID="_x0000_i1032" DrawAspect="Content" ObjectID="_1561204135" r:id="rId23"/>
+          <o:OLEObject Type="Embed" ProgID="Equation.DSMT4" ShapeID="_x0000_i1032" DrawAspect="Content" ObjectID="_1561208622" r:id="rId23"/>
         </w:object>
       </w:r>
     </w:p>
@@ -1283,7 +1283,7 @@
           <v:shape id="_x0000_i1033" type="#_x0000_t75" style="width:170.3pt;height:33.25pt" o:ole="">
             <v:imagedata r:id="rId24" o:title=""/>
           </v:shape>
-          <o:OLEObject Type="Embed" ProgID="Equation.DSMT4" ShapeID="_x0000_i1033" DrawAspect="Content" ObjectID="_1561204136" r:id="rId25"/>
+          <o:OLEObject Type="Embed" ProgID="Equation.DSMT4" ShapeID="_x0000_i1033" DrawAspect="Content" ObjectID="_1561208623" r:id="rId25"/>
         </w:object>
       </w:r>
     </w:p>
@@ -1309,7 +1309,7 @@
           <v:shape id="_x0000_i1034" type="#_x0000_t75" style="width:193.85pt;height:20.1pt" o:ole="">
             <v:imagedata r:id="rId26" o:title=""/>
           </v:shape>
-          <o:OLEObject Type="Embed" ProgID="Equation.DSMT4" ShapeID="_x0000_i1034" DrawAspect="Content" ObjectID="_1561204137" r:id="rId27"/>
+          <o:OLEObject Type="Embed" ProgID="Equation.DSMT4" ShapeID="_x0000_i1034" DrawAspect="Content" ObjectID="_1561208624" r:id="rId27"/>
         </w:object>
       </w:r>
     </w:p>
@@ -1447,7 +1447,7 @@
           <v:shape id="_x0000_i1035" type="#_x0000_t75" style="width:288.7pt;height:18pt" o:ole="">
             <v:imagedata r:id="rId28" o:title=""/>
           </v:shape>
-          <o:OLEObject Type="Embed" ProgID="Equation.DSMT4" ShapeID="_x0000_i1035" DrawAspect="Content" ObjectID="_1561204138" r:id="rId29"/>
+          <o:OLEObject Type="Embed" ProgID="Equation.DSMT4" ShapeID="_x0000_i1035" DrawAspect="Content" ObjectID="_1561208625" r:id="rId29"/>
         </w:object>
       </w:r>
     </w:p>
@@ -1481,7 +1481,7 @@
           <v:shape id="_x0000_i1036" type="#_x0000_t75" style="width:78.25pt;height:18pt" o:ole="">
             <v:imagedata r:id="rId30" o:title=""/>
           </v:shape>
-          <o:OLEObject Type="Embed" ProgID="Equation.DSMT4" ShapeID="_x0000_i1036" DrawAspect="Content" ObjectID="_1561204139" r:id="rId31"/>
+          <o:OLEObject Type="Embed" ProgID="Equation.DSMT4" ShapeID="_x0000_i1036" DrawAspect="Content" ObjectID="_1561208626" r:id="rId31"/>
         </w:object>
       </w:r>
     </w:p>
@@ -1531,7 +1531,7 @@
           <v:shape id="_x0000_i1037" type="#_x0000_t75" style="width:29.75pt;height:18pt" o:ole="">
             <v:imagedata r:id="rId32" o:title=""/>
           </v:shape>
-          <o:OLEObject Type="Embed" ProgID="Equation.DSMT4" ShapeID="_x0000_i1037" DrawAspect="Content" ObjectID="_1561204140" r:id="rId33"/>
+          <o:OLEObject Type="Embed" ProgID="Equation.DSMT4" ShapeID="_x0000_i1037" DrawAspect="Content" ObjectID="_1561208627" r:id="rId33"/>
         </w:object>
       </w:r>
       <w:r>
@@ -1553,7 +1553,7 @@
           <v:shape id="_x0000_i1038" type="#_x0000_t75" style="width:80.3pt;height:18pt" o:ole="">
             <v:imagedata r:id="rId34" o:title=""/>
           </v:shape>
-          <o:OLEObject Type="Embed" ProgID="Equation.DSMT4" ShapeID="_x0000_i1038" DrawAspect="Content" ObjectID="_1561204141" r:id="rId35"/>
+          <o:OLEObject Type="Embed" ProgID="Equation.DSMT4" ShapeID="_x0000_i1038" DrawAspect="Content" ObjectID="_1561208628" r:id="rId35"/>
         </w:object>
       </w:r>
       <w:r>
@@ -1575,7 +1575,7 @@
           <v:shape id="_x0000_i1039" type="#_x0000_t75" style="width:85.15pt;height:18pt" o:ole="">
             <v:imagedata r:id="rId36" o:title=""/>
           </v:shape>
-          <o:OLEObject Type="Embed" ProgID="Equation.DSMT4" ShapeID="_x0000_i1039" DrawAspect="Content" ObjectID="_1561204142" r:id="rId37"/>
+          <o:OLEObject Type="Embed" ProgID="Equation.DSMT4" ShapeID="_x0000_i1039" DrawAspect="Content" ObjectID="_1561208629" r:id="rId37"/>
         </w:object>
       </w:r>
       <w:r>
@@ -1597,7 +1597,7 @@
           <v:shape id="_x0000_i1040" type="#_x0000_t75" style="width:92.75pt;height:18pt" o:ole="">
             <v:imagedata r:id="rId38" o:title=""/>
           </v:shape>
-          <o:OLEObject Type="Embed" ProgID="Equation.DSMT4" ShapeID="_x0000_i1040" DrawAspect="Content" ObjectID="_1561204143" r:id="rId39"/>
+          <o:OLEObject Type="Embed" ProgID="Equation.DSMT4" ShapeID="_x0000_i1040" DrawAspect="Content" ObjectID="_1561208630" r:id="rId39"/>
         </w:object>
       </w:r>
       <w:r>
@@ -1619,7 +1619,7 @@
           <v:shape id="_x0000_i1041" type="#_x0000_t75" style="width:82.4pt;height:18pt" o:ole="">
             <v:imagedata r:id="rId40" o:title=""/>
           </v:shape>
-          <o:OLEObject Type="Embed" ProgID="Equation.DSMT4" ShapeID="_x0000_i1041" DrawAspect="Content" ObjectID="_1561204144" r:id="rId41"/>
+          <o:OLEObject Type="Embed" ProgID="Equation.DSMT4" ShapeID="_x0000_i1041" DrawAspect="Content" ObjectID="_1561208631" r:id="rId41"/>
         </w:object>
       </w:r>
       <w:r>
@@ -1654,7 +1654,7 @@
           <v:shape id="_x0000_i1042" type="#_x0000_t75" style="width:199.4pt;height:60.25pt" o:ole="">
             <v:imagedata r:id="rId42" o:title=""/>
           </v:shape>
-          <o:OLEObject Type="Embed" ProgID="Equation.DSMT4" ShapeID="_x0000_i1042" DrawAspect="Content" ObjectID="_1561204145" r:id="rId43"/>
+          <o:OLEObject Type="Embed" ProgID="Equation.DSMT4" ShapeID="_x0000_i1042" DrawAspect="Content" ObjectID="_1561208632" r:id="rId43"/>
         </w:object>
       </w:r>
     </w:p>
@@ -2110,7 +2110,7 @@
           <v:shape id="_x0000_i1043" type="#_x0000_t75" style="width:27pt;height:15.9pt" o:ole="">
             <v:imagedata r:id="rId46" o:title=""/>
           </v:shape>
-          <o:OLEObject Type="Embed" ProgID="Equation.DSMT4" ShapeID="_x0000_i1043" DrawAspect="Content" ObjectID="_1561204146" r:id="rId47"/>
+          <o:OLEObject Type="Embed" ProgID="Equation.DSMT4" ShapeID="_x0000_i1043" DrawAspect="Content" ObjectID="_1561208633" r:id="rId47"/>
         </w:object>
       </w:r>
       <w:r>
@@ -2129,7 +2129,7 @@
           <v:shape id="_x0000_i1044" type="#_x0000_t75" style="width:36.7pt;height:18pt" o:ole="">
             <v:imagedata r:id="rId48" o:title=""/>
           </v:shape>
-          <o:OLEObject Type="Embed" ProgID="Equation.DSMT4" ShapeID="_x0000_i1044" DrawAspect="Content" ObjectID="_1561204147" r:id="rId49"/>
+          <o:OLEObject Type="Embed" ProgID="Equation.DSMT4" ShapeID="_x0000_i1044" DrawAspect="Content" ObjectID="_1561208634" r:id="rId49"/>
         </w:object>
       </w:r>
       <w:r>
@@ -2148,7 +2148,7 @@
           <v:shape id="_x0000_i1045" type="#_x0000_t75" style="width:55.4pt;height:14.55pt" o:ole="">
             <v:imagedata r:id="rId50" o:title=""/>
           </v:shape>
-          <o:OLEObject Type="Embed" ProgID="Equation.DSMT4" ShapeID="_x0000_i1045" DrawAspect="Content" ObjectID="_1561204148" r:id="rId51"/>
+          <o:OLEObject Type="Embed" ProgID="Equation.DSMT4" ShapeID="_x0000_i1045" DrawAspect="Content" ObjectID="_1561208635" r:id="rId51"/>
         </w:object>
       </w:r>
       <w:r>
@@ -2167,7 +2167,7 @@
           <v:shape id="_x0000_i1046" type="#_x0000_t75" style="width:200.1pt;height:60.25pt" o:ole="">
             <v:imagedata r:id="rId52" o:title=""/>
           </v:shape>
-          <o:OLEObject Type="Embed" ProgID="Equation.DSMT4" ShapeID="_x0000_i1046" DrawAspect="Content" ObjectID="_1561204149" r:id="rId53"/>
+          <o:OLEObject Type="Embed" ProgID="Equation.DSMT4" ShapeID="_x0000_i1046" DrawAspect="Content" ObjectID="_1561208636" r:id="rId53"/>
         </w:object>
       </w:r>
       <w:r>
@@ -2499,10 +2499,10 @@
           <w:sz w:val="24"/>
         </w:rPr>
         <w:object w:dxaOrig="859" w:dyaOrig="440">
-          <v:shape id="_x0000_i1052" type="#_x0000_t75" style="width:42.9pt;height:21.45pt" o:ole="">
+          <v:shape id="_x0000_i1047" type="#_x0000_t75" style="width:42.9pt;height:21.45pt" o:ole="">
             <v:imagedata r:id="rId54" o:title=""/>
           </v:shape>
-          <o:OLEObject Type="Embed" ProgID="Equation.DSMT4" ShapeID="_x0000_i1052" DrawAspect="Content" ObjectID="_1561204150" r:id="rId55"/>
+          <o:OLEObject Type="Embed" ProgID="Equation.DSMT4" ShapeID="_x0000_i1047" DrawAspect="Content" ObjectID="_1561208637" r:id="rId55"/>
         </w:object>
       </w:r>
       <w:r>
@@ -2518,10 +2518,10 @@
           <w:sz w:val="24"/>
         </w:rPr>
         <w:object w:dxaOrig="940" w:dyaOrig="440">
-          <v:shape id="_x0000_i1053" type="#_x0000_t75" style="width:47.1pt;height:21.45pt" o:ole="">
+          <v:shape id="_x0000_i1048" type="#_x0000_t75" style="width:47.1pt;height:21.45pt" o:ole="">
             <v:imagedata r:id="rId56" o:title=""/>
           </v:shape>
-          <o:OLEObject Type="Embed" ProgID="Equation.DSMT4" ShapeID="_x0000_i1053" DrawAspect="Content" ObjectID="_1561204151" r:id="rId57"/>
+          <o:OLEObject Type="Embed" ProgID="Equation.DSMT4" ShapeID="_x0000_i1048" DrawAspect="Content" ObjectID="_1561208638" r:id="rId57"/>
         </w:object>
       </w:r>
     </w:p>
@@ -2546,10 +2546,10 @@
           <w:sz w:val="24"/>
         </w:rPr>
         <w:object w:dxaOrig="240" w:dyaOrig="260">
-          <v:shape id="_x0000_i1054" type="#_x0000_t75" style="width:11.75pt;height:12.45pt" o:ole="">
+          <v:shape id="_x0000_i1049" type="#_x0000_t75" style="width:11.75pt;height:12.45pt" o:ole="">
             <v:imagedata r:id="rId58" o:title=""/>
           </v:shape>
-          <o:OLEObject Type="Embed" ProgID="Equation.DSMT4" ShapeID="_x0000_i1054" DrawAspect="Content" ObjectID="_1561204152" r:id="rId59"/>
+          <o:OLEObject Type="Embed" ProgID="Equation.DSMT4" ShapeID="_x0000_i1049" DrawAspect="Content" ObjectID="_1561208639" r:id="rId59"/>
         </w:object>
       </w:r>
       <w:r>
@@ -2572,10 +2572,10 @@
           <w:sz w:val="24"/>
         </w:rPr>
         <w:object w:dxaOrig="600" w:dyaOrig="279">
-          <v:shape id="_x0000_i1068" type="#_x0000_t75" style="width:30.45pt;height:14.55pt" o:ole="">
+          <v:shape id="_x0000_i1050" type="#_x0000_t75" style="width:30.45pt;height:14.55pt" o:ole="">
             <v:imagedata r:id="rId60" o:title=""/>
           </v:shape>
-          <o:OLEObject Type="Embed" ProgID="Equation.DSMT4" ShapeID="_x0000_i1068" DrawAspect="Content" ObjectID="_1561204153" r:id="rId61"/>
+          <o:OLEObject Type="Embed" ProgID="Equation.DSMT4" ShapeID="_x0000_i1050" DrawAspect="Content" ObjectID="_1561208640" r:id="rId61"/>
         </w:object>
       </w:r>
       <w:r>
@@ -2607,10 +2607,10 @@
           <w:sz w:val="24"/>
         </w:rPr>
         <w:object w:dxaOrig="859" w:dyaOrig="279">
-          <v:shape id="_x0000_i1075" type="#_x0000_t75" style="width:43.6pt;height:14.55pt" o:ole="">
+          <v:shape id="_x0000_i1051" type="#_x0000_t75" style="width:43.6pt;height:14.55pt" o:ole="">
             <v:imagedata r:id="rId62" o:title=""/>
           </v:shape>
-          <o:OLEObject Type="Embed" ProgID="Equation.DSMT4" ShapeID="_x0000_i1075" DrawAspect="Content" ObjectID="_1561204154" r:id="rId63"/>
+          <o:OLEObject Type="Embed" ProgID="Equation.DSMT4" ShapeID="_x0000_i1051" DrawAspect="Content" ObjectID="_1561208641" r:id="rId63"/>
         </w:object>
       </w:r>
       <w:r>
@@ -2980,16 +2980,7 @@
           <w:rFonts w:hint="eastAsia"/>
           <w:sz w:val="24"/>
         </w:rPr>
-        <w:t>馈的方法进行校正，从而达到减小稳</w:t>
-      </w:r>
-      <w:bookmarkStart w:id="0" w:name="_GoBack"/>
-      <w:bookmarkEnd w:id="0"/>
-      <w:r>
-        <w:rPr>
-          <w:rFonts w:hint="eastAsia"/>
-          <w:sz w:val="24"/>
-        </w:rPr>
-        <w:t>态误差的目的。</w:t>
+        <w:t>馈的方法进行校正，从而达到减小稳态误差的目的。</w:t>
       </w:r>
     </w:p>
     <w:p>
@@ -3017,8 +3008,8 @@
           <w:sz w:val="24"/>
         </w:rPr>
       </w:pPr>
-      <w:bookmarkStart w:id="1" w:name="OLE_LINK5"/>
-      <w:bookmarkStart w:id="2" w:name="OLE_LINK6"/>
+      <w:bookmarkStart w:id="0" w:name="OLE_LINK5"/>
+      <w:bookmarkStart w:id="1" w:name="OLE_LINK6"/>
       <w:r>
         <w:rPr>
           <w:rFonts w:hint="eastAsia"/>
@@ -3036,22 +3027,29 @@
         <w:t xml:space="preserve"> 原传递函数的求取</w:t>
       </w:r>
     </w:p>
+    <w:bookmarkEnd w:id="0"/>
     <w:bookmarkEnd w:id="1"/>
-    <w:bookmarkEnd w:id="2"/>
-    <w:p>
-      <w:pPr>
-        <w:spacing w:afterLines="50" w:after="156" w:line="360" w:lineRule="auto"/>
-        <w:outlineLvl w:val="0"/>
-        <w:rPr>
-          <w:sz w:val="24"/>
-        </w:rPr>
-      </w:pPr>
-      <w:r>
-        <w:rPr>
-          <w:rFonts w:hint="eastAsia"/>
-          <w:sz w:val="24"/>
-        </w:rPr>
-        <w:t>如图，从最初给定的框图中可以看到有两个环节</w:t>
+    <w:p>
+      <w:pPr>
+        <w:spacing w:afterLines="50" w:after="156" w:line="360" w:lineRule="auto"/>
+        <w:outlineLvl w:val="0"/>
+        <w:rPr>
+          <w:sz w:val="24"/>
+        </w:rPr>
+      </w:pPr>
+      <w:r>
+        <w:rPr>
+          <w:rFonts w:hint="eastAsia"/>
+          <w:sz w:val="24"/>
+        </w:rPr>
+        <w:t>根据我设定的框图，</w:t>
+      </w:r>
+      <w:r>
+        <w:rPr>
+          <w:rFonts w:hint="eastAsia"/>
+          <w:sz w:val="24"/>
+        </w:rPr>
+        <w:t>有两个环节</w:t>
       </w:r>
       <w:r>
         <w:rPr>
@@ -3059,10 +3057,10 @@
           <w:sz w:val="24"/>
         </w:rPr>
         <w:object w:dxaOrig="340" w:dyaOrig="380">
-          <v:shape id="_x0000_i1057" type="#_x0000_t75" style="width:17.3pt;height:18.7pt" o:ole="">
+          <v:shape id="_x0000_i1052" type="#_x0000_t75" style="width:17.3pt;height:18.7pt" o:ole="">
             <v:imagedata r:id="rId68" o:title=""/>
           </v:shape>
-          <o:OLEObject Type="Embed" ProgID="Equation.DSMT4" ShapeID="_x0000_i1057" DrawAspect="Content" ObjectID="_1561204155" r:id="rId69"/>
+          <o:OLEObject Type="Embed" ProgID="Equation.DSMT4" ShapeID="_x0000_i1052" DrawAspect="Content" ObjectID="_1561208642" r:id="rId69"/>
         </w:object>
       </w:r>
       <w:r>
@@ -3078,10 +3076,10 @@
           <w:sz w:val="24"/>
         </w:rPr>
         <w:object w:dxaOrig="300" w:dyaOrig="360">
-          <v:shape id="_x0000_i1058" type="#_x0000_t75" style="width:15.25pt;height:18pt" o:ole="">
+          <v:shape id="_x0000_i1053" type="#_x0000_t75" style="width:15.25pt;height:18pt" o:ole="">
             <v:imagedata r:id="rId70" o:title=""/>
           </v:shape>
-          <o:OLEObject Type="Embed" ProgID="Equation.DSMT4" ShapeID="_x0000_i1058" DrawAspect="Content" ObjectID="_1561204156" r:id="rId71"/>
+          <o:OLEObject Type="Embed" ProgID="Equation.DSMT4" ShapeID="_x0000_i1053" DrawAspect="Content" ObjectID="_1561208643" r:id="rId71"/>
         </w:object>
       </w:r>
       <w:r>
@@ -3101,8 +3099,217 @@
           <w:sz w:val="24"/>
         </w:rPr>
       </w:pPr>
-      <w:bookmarkStart w:id="3" w:name="OLE_LINK1"/>
-      <w:bookmarkStart w:id="4" w:name="OLE_LINK2"/>
+    </w:p>
+    <w:p>
+      <w:pPr>
+        <w:spacing w:afterLines="50" w:after="156" w:line="360" w:lineRule="auto"/>
+        <w:outlineLvl w:val="0"/>
+        <w:rPr>
+          <w:sz w:val="24"/>
+        </w:rPr>
+      </w:pPr>
+      <w:r>
+        <w:rPr>
+          <w:rFonts w:hint="eastAsia"/>
+          <w:sz w:val="24"/>
+        </w:rPr>
+        <w:t>前面已经假设</w:t>
+      </w:r>
+      <w:r>
+        <w:rPr>
+          <w:position w:val="-14"/>
+          <w:sz w:val="24"/>
+        </w:rPr>
+        <w:object w:dxaOrig="340" w:dyaOrig="380">
+          <v:shape id="_x0000_i1054" type="#_x0000_t75" style="width:17.3pt;height:18.7pt" o:ole="">
+            <v:imagedata r:id="rId68" o:title=""/>
+          </v:shape>
+          <o:OLEObject Type="Embed" ProgID="Equation.DSMT4" ShapeID="_x0000_i1054" DrawAspect="Content" ObjectID="_1561208644" r:id="rId72"/>
+        </w:object>
+      </w:r>
+      <w:r>
+        <w:rPr>
+          <w:rFonts w:hint="eastAsia"/>
+          <w:sz w:val="24"/>
+        </w:rPr>
+        <w:t>为后置放大器，</w:t>
+      </w:r>
+      <w:r>
+        <w:rPr>
+          <w:position w:val="-12"/>
+          <w:sz w:val="24"/>
+        </w:rPr>
+        <w:object w:dxaOrig="300" w:dyaOrig="360">
+          <v:shape id="_x0000_i1055" type="#_x0000_t75" style="width:15.25pt;height:18pt" o:ole="">
+            <v:imagedata r:id="rId70" o:title=""/>
+          </v:shape>
+          <o:OLEObject Type="Embed" ProgID="Equation.DSMT4" ShapeID="_x0000_i1055" DrawAspect="Content" ObjectID="_1561208645" r:id="rId73"/>
+        </w:object>
+      </w:r>
+      <w:r>
+        <w:rPr>
+          <w:rFonts w:hint="eastAsia"/>
+          <w:sz w:val="24"/>
+        </w:rPr>
+        <w:t>为矫正环节。为了方便计算取</w:t>
+      </w:r>
+      <w:r>
+        <w:rPr>
+          <w:position w:val="-14"/>
+          <w:sz w:val="24"/>
+        </w:rPr>
+        <w:object w:dxaOrig="340" w:dyaOrig="380">
+          <v:shape id="_x0000_i1056" type="#_x0000_t75" style="width:17.3pt;height:18.7pt" o:ole="">
+            <v:imagedata r:id="rId68" o:title=""/>
+          </v:shape>
+          <o:OLEObject Type="Embed" ProgID="Equation.DSMT4" ShapeID="_x0000_i1056" DrawAspect="Content" ObjectID="_1561208646" r:id="rId74"/>
+        </w:object>
+      </w:r>
+      <w:r>
+        <w:rPr>
+          <w:rFonts w:hint="eastAsia"/>
+          <w:sz w:val="24"/>
+        </w:rPr>
+        <w:t>=9.7</w:t>
+      </w:r>
+      <w:r>
+        <w:rPr>
+          <w:rFonts w:hint="eastAsia"/>
+          <w:sz w:val="24"/>
+        </w:rPr>
+        <w:t>，这样系统右边的传递函数为</w:t>
+      </w:r>
+      <w:r>
+        <w:rPr>
+          <w:position w:val="-24"/>
+          <w:sz w:val="24"/>
+        </w:rPr>
+        <w:object w:dxaOrig="1020" w:dyaOrig="620">
+          <v:shape id="_x0000_i1057" type="#_x0000_t75" style="width:50.55pt;height:30.45pt" o:ole="">
+            <v:imagedata r:id="rId75" o:title=""/>
+          </v:shape>
+          <o:OLEObject Type="Embed" ProgID="Equation.DSMT4" ShapeID="_x0000_i1057" DrawAspect="Content" ObjectID="_1561208647" r:id="rId76"/>
+        </w:object>
+      </w:r>
+      <w:r>
+        <w:rPr>
+          <w:rFonts w:hint="eastAsia"/>
+          <w:sz w:val="24"/>
+        </w:rPr>
+        <w:t>。从而有关系式：</w:t>
+      </w:r>
+    </w:p>
+    <w:p>
+      <w:pPr>
+        <w:spacing w:afterLines="50" w:after="156" w:line="360" w:lineRule="auto"/>
+        <w:outlineLvl w:val="0"/>
+        <w:rPr>
+          <w:sz w:val="24"/>
+        </w:rPr>
+      </w:pPr>
+      <w:r>
+        <w:rPr>
+          <w:position w:val="-54"/>
+          <w:sz w:val="24"/>
+        </w:rPr>
+        <w:object w:dxaOrig="5780" w:dyaOrig="1200">
+          <v:shape id="_x0000_i1058" type="#_x0000_t75" style="width:288.7pt;height:60.25pt" o:ole="">
+            <v:imagedata r:id="rId77" o:title=""/>
+          </v:shape>
+          <o:OLEObject Type="Embed" ProgID="Equation.DSMT4" ShapeID="_x0000_i1058" DrawAspect="Content" ObjectID="_1561208648" r:id="rId78"/>
+        </w:object>
+      </w:r>
+    </w:p>
+    <w:p>
+      <w:pPr>
+        <w:spacing w:afterLines="50" w:after="156" w:line="360" w:lineRule="auto"/>
+        <w:outlineLvl w:val="0"/>
+        <w:rPr>
+          <w:sz w:val="24"/>
+        </w:rPr>
+      </w:pPr>
+      <w:r>
+        <w:rPr>
+          <w:rFonts w:hint="eastAsia"/>
+          <w:sz w:val="24"/>
+        </w:rPr>
+        <w:t>解得：</w:t>
+      </w:r>
+      <w:bookmarkStart w:id="2" w:name="OLE_LINK7"/>
+      <w:bookmarkStart w:id="3" w:name="OLE_LINK8"/>
+      <w:r>
+        <w:rPr>
+          <w:position w:val="-54"/>
+          <w:sz w:val="24"/>
+        </w:rPr>
+        <w:object w:dxaOrig="3980" w:dyaOrig="1200">
+          <v:shape id="_x0000_i1059" type="#_x0000_t75" style="width:198.7pt;height:60.25pt" o:ole="">
+            <v:imagedata r:id="rId79" o:title=""/>
+          </v:shape>
+          <o:OLEObject Type="Embed" ProgID="Equation.DSMT4" ShapeID="_x0000_i1059" DrawAspect="Content" ObjectID="_1561208649" r:id="rId80"/>
+        </w:object>
+      </w:r>
+      <w:bookmarkEnd w:id="2"/>
+      <w:bookmarkEnd w:id="3"/>
+    </w:p>
+    <w:p>
+      <w:pPr>
+        <w:spacing w:afterLines="50" w:after="156" w:line="360" w:lineRule="auto"/>
+        <w:outlineLvl w:val="0"/>
+        <w:rPr>
+          <w:sz w:val="24"/>
+        </w:rPr>
+      </w:pPr>
+      <w:r>
+        <w:rPr>
+          <w:rFonts w:hint="eastAsia"/>
+          <w:sz w:val="24"/>
+        </w:rPr>
+        <w:t>这样系统遍满足了框图中的要求。</w:t>
+      </w:r>
+    </w:p>
+    <w:p>
+      <w:pPr>
+        <w:spacing w:afterLines="50" w:after="156" w:line="360" w:lineRule="auto"/>
+        <w:outlineLvl w:val="0"/>
+        <w:rPr>
+          <w:b/>
+          <w:sz w:val="24"/>
+        </w:rPr>
+      </w:pPr>
+      <w:r>
+        <w:rPr>
+          <w:rFonts w:hint="eastAsia"/>
+          <w:b/>
+          <w:sz w:val="24"/>
+        </w:rPr>
+        <w:t>2.4 前馈的求取与信号的跟踪调节</w:t>
+      </w:r>
+    </w:p>
+    <w:p>
+      <w:pPr>
+        <w:spacing w:afterLines="50" w:after="156" w:line="360" w:lineRule="auto"/>
+        <w:outlineLvl w:val="0"/>
+        <w:rPr>
+          <w:sz w:val="24"/>
+        </w:rPr>
+      </w:pPr>
+      <w:r>
+        <w:rPr>
+          <w:rFonts w:hint="eastAsia"/>
+          <w:sz w:val="24"/>
+        </w:rPr>
+        <w:t>下图是未加前馈微分环节时的系统框图：</w:t>
+      </w:r>
+    </w:p>
+    <w:p>
+      <w:pPr>
+        <w:spacing w:afterLines="50" w:after="156" w:line="360" w:lineRule="auto"/>
+        <w:outlineLvl w:val="0"/>
+        <w:rPr>
+          <w:sz w:val="24"/>
+        </w:rPr>
+      </w:pPr>
       <w:r>
         <w:rPr>
           <w:rFonts w:hint="eastAsia"/>
@@ -3110,10 +3317,10 @@
           <w:sz w:val="24"/>
         </w:rPr>
         <w:drawing>
-          <wp:inline distT="0" distB="0" distL="0" distR="0" wp14:anchorId="0B542FDD" wp14:editId="37BCDEC4">
-            <wp:extent cx="3314700" cy="1228725"/>
-            <wp:effectExtent l="19050" t="0" r="0" b="0"/>
-            <wp:docPr id="19" name="图片 255"/>
+          <wp:inline distT="0" distB="0" distL="0" distR="0" wp14:anchorId="63BAE8DB" wp14:editId="148409BB">
+            <wp:extent cx="4904784" cy="2381250"/>
+            <wp:effectExtent l="0" t="0" r="0" b="0"/>
+            <wp:docPr id="268" name="图片 268"/>
             <wp:cNvGraphicFramePr>
               <a:graphicFrameLocks xmlns:a="http://schemas.openxmlformats.org/drawingml/2006/main" noChangeAspect="1"/>
             </wp:cNvGraphicFramePr>
@@ -3121,14 +3328,19 @@
               <a:graphicData uri="http://schemas.openxmlformats.org/drawingml/2006/picture">
                 <pic:pic xmlns:pic="http://schemas.openxmlformats.org/drawingml/2006/picture">
                   <pic:nvPicPr>
-                    <pic:cNvPr id="0" name="Picture 255"/>
+                    <pic:cNvPr id="0" name="Picture 268"/>
                     <pic:cNvPicPr>
                       <a:picLocks noChangeAspect="1" noChangeArrowheads="1"/>
                     </pic:cNvPicPr>
                   </pic:nvPicPr>
                   <pic:blipFill>
-                    <a:blip r:embed="rId72" cstate="print"/>
-                    <a:srcRect/>
+                    <a:blip r:embed="rId81" cstate="print">
+                      <a:extLst>
+                        <a:ext uri="{28A0092B-C50C-407E-A947-70E740481C1C}">
+                          <a14:useLocalDpi xmlns:a14="http://schemas.microsoft.com/office/drawing/2010/main" val="0"/>
+                        </a:ext>
+                      </a:extLst>
+                    </a:blip>
                     <a:stretch>
                       <a:fillRect/>
                     </a:stretch>
@@ -3136,7 +3348,7 @@
                   <pic:spPr bwMode="auto">
                     <a:xfrm>
                       <a:off x="0" y="0"/>
-                      <a:ext cx="3314700" cy="1228725"/>
+                      <a:ext cx="4904784" cy="2381250"/>
                     </a:xfrm>
                     <a:prstGeom prst="rect">
                       <a:avLst/>
@@ -3155,221 +3367,65 @@
           </wp:inline>
         </w:drawing>
       </w:r>
-      <w:bookmarkEnd w:id="3"/>
+    </w:p>
+    <w:p>
+      <w:pPr>
+        <w:spacing w:afterLines="50" w:after="156" w:line="360" w:lineRule="auto"/>
+        <w:outlineLvl w:val="0"/>
+        <w:rPr>
+          <w:sz w:val="24"/>
+        </w:rPr>
+      </w:pPr>
+      <w:r>
+        <w:rPr>
+          <w:rFonts w:hint="eastAsia"/>
+          <w:sz w:val="24"/>
+        </w:rPr>
+        <w:t>加入前馈微分环节不会影响到系统的相位裕度与剪切频率，所以，并且前馈微分系数越大，</w:t>
+      </w:r>
+      <w:r>
+        <w:rPr>
+          <w:rFonts w:hint="eastAsia"/>
+          <w:sz w:val="24"/>
+        </w:rPr>
+        <w:t>跟踪信号震荡越小</w:t>
+      </w:r>
+      <w:r>
+        <w:rPr>
+          <w:rFonts w:hint="eastAsia"/>
+          <w:sz w:val="24"/>
+        </w:rPr>
+        <w:t>，故加入前馈</w:t>
+      </w:r>
+      <w:r>
+        <w:rPr>
+          <w:rFonts w:hint="eastAsia"/>
+          <w:sz w:val="24"/>
+        </w:rPr>
+        <w:t>。</w:t>
+      </w:r>
+      <w:bookmarkStart w:id="4" w:name="_GoBack"/>
       <w:bookmarkEnd w:id="4"/>
-    </w:p>
-    <w:p>
-      <w:pPr>
-        <w:spacing w:afterLines="50" w:after="156" w:line="360" w:lineRule="auto"/>
-        <w:outlineLvl w:val="0"/>
-        <w:rPr>
-          <w:sz w:val="24"/>
-        </w:rPr>
-      </w:pPr>
-      <w:r>
-        <w:rPr>
-          <w:rFonts w:hint="eastAsia"/>
-          <w:sz w:val="24"/>
-        </w:rPr>
-        <w:t>前面已经假设</w:t>
-      </w:r>
-      <w:r>
-        <w:rPr>
-          <w:position w:val="-14"/>
-          <w:sz w:val="24"/>
-        </w:rPr>
-        <w:object w:dxaOrig="340" w:dyaOrig="380">
-          <v:shape id="_x0000_i1059" type="#_x0000_t75" style="width:17.3pt;height:18.7pt" o:ole="">
-            <v:imagedata r:id="rId68" o:title=""/>
-          </v:shape>
-          <o:OLEObject Type="Embed" ProgID="Equation.DSMT4" ShapeID="_x0000_i1059" DrawAspect="Content" ObjectID="_1561204157" r:id="rId73"/>
-        </w:object>
-      </w:r>
-      <w:r>
-        <w:rPr>
-          <w:rFonts w:hint="eastAsia"/>
-          <w:sz w:val="24"/>
-        </w:rPr>
-        <w:t>为后置放大器，</w:t>
-      </w:r>
-      <w:r>
-        <w:rPr>
-          <w:position w:val="-12"/>
-          <w:sz w:val="24"/>
-        </w:rPr>
-        <w:object w:dxaOrig="300" w:dyaOrig="360">
-          <v:shape id="_x0000_i1060" type="#_x0000_t75" style="width:15.25pt;height:18pt" o:ole="">
-            <v:imagedata r:id="rId70" o:title=""/>
-          </v:shape>
-          <o:OLEObject Type="Embed" ProgID="Equation.DSMT4" ShapeID="_x0000_i1060" DrawAspect="Content" ObjectID="_1561204158" r:id="rId74"/>
-        </w:object>
-      </w:r>
-      <w:r>
-        <w:rPr>
-          <w:rFonts w:hint="eastAsia"/>
-          <w:sz w:val="24"/>
-        </w:rPr>
-        <w:t>为矫正环节。为了方便计算取</w:t>
-      </w:r>
-      <w:r>
-        <w:rPr>
-          <w:position w:val="-14"/>
-          <w:sz w:val="24"/>
-        </w:rPr>
-        <w:object w:dxaOrig="340" w:dyaOrig="380">
-          <v:shape id="_x0000_i1061" type="#_x0000_t75" style="width:17.3pt;height:18.7pt" o:ole="">
-            <v:imagedata r:id="rId68" o:title=""/>
-          </v:shape>
-          <o:OLEObject Type="Embed" ProgID="Equation.DSMT4" ShapeID="_x0000_i1061" DrawAspect="Content" ObjectID="_1561204159" r:id="rId75"/>
-        </w:object>
-      </w:r>
-      <w:r>
-        <w:rPr>
-          <w:rFonts w:hint="eastAsia"/>
-          <w:sz w:val="24"/>
-        </w:rPr>
-        <w:t>=2.3使得内闭环的传递函数为</w:t>
-      </w:r>
-      <w:r>
-        <w:rPr>
-          <w:position w:val="-28"/>
-          <w:sz w:val="24"/>
-        </w:rPr>
-        <w:object w:dxaOrig="1120" w:dyaOrig="660">
-          <v:shape id="_x0000_i1062" type="#_x0000_t75" style="width:56.1pt;height:33.25pt" o:ole="">
-            <v:imagedata r:id="rId76" o:title=""/>
-          </v:shape>
-          <o:OLEObject Type="Embed" ProgID="Equation.DSMT4" ShapeID="_x0000_i1062" DrawAspect="Content" ObjectID="_1561204160" r:id="rId77"/>
-        </w:object>
-      </w:r>
-      <w:r>
-        <w:rPr>
-          <w:rFonts w:hint="eastAsia"/>
-          <w:sz w:val="24"/>
-        </w:rPr>
-        <w:t>，这样系统右边的传递函数为</w:t>
-      </w:r>
-      <w:r>
-        <w:rPr>
-          <w:position w:val="-24"/>
-          <w:sz w:val="24"/>
-        </w:rPr>
-        <w:object w:dxaOrig="1460" w:dyaOrig="620">
-          <v:shape id="_x0000_i1063" type="#_x0000_t75" style="width:72.7pt;height:30.45pt" o:ole="">
-            <v:imagedata r:id="rId78" o:title=""/>
-          </v:shape>
-          <o:OLEObject Type="Embed" ProgID="Equation.DSMT4" ShapeID="_x0000_i1063" DrawAspect="Content" ObjectID="_1561204161" r:id="rId79"/>
-        </w:object>
-      </w:r>
-      <w:r>
-        <w:rPr>
-          <w:rFonts w:hint="eastAsia"/>
-          <w:sz w:val="24"/>
-        </w:rPr>
-        <w:t>。从而有关系式：</w:t>
-      </w:r>
-    </w:p>
-    <w:p>
-      <w:pPr>
-        <w:spacing w:afterLines="50" w:after="156" w:line="360" w:lineRule="auto"/>
-        <w:outlineLvl w:val="0"/>
-        <w:rPr>
-          <w:sz w:val="24"/>
-        </w:rPr>
-      </w:pPr>
-      <w:r>
-        <w:rPr>
-          <w:position w:val="-54"/>
-          <w:sz w:val="24"/>
-        </w:rPr>
-        <w:object w:dxaOrig="6120" w:dyaOrig="1200">
-          <v:shape id="_x0000_i1064" type="#_x0000_t75" style="width:306pt;height:60.25pt" o:ole="">
-            <v:imagedata r:id="rId80" o:title=""/>
-          </v:shape>
-          <o:OLEObject Type="Embed" ProgID="Equation.DSMT4" ShapeID="_x0000_i1064" DrawAspect="Content" ObjectID="_1561204162" r:id="rId81"/>
-        </w:object>
-      </w:r>
-    </w:p>
-    <w:p>
-      <w:pPr>
-        <w:spacing w:afterLines="50" w:after="156" w:line="360" w:lineRule="auto"/>
-        <w:outlineLvl w:val="0"/>
-        <w:rPr>
-          <w:sz w:val="24"/>
-        </w:rPr>
-      </w:pPr>
-      <w:r>
-        <w:rPr>
-          <w:rFonts w:hint="eastAsia"/>
-          <w:sz w:val="24"/>
-        </w:rPr>
-        <w:t>解得：</w:t>
-      </w:r>
-      <w:bookmarkStart w:id="5" w:name="OLE_LINK7"/>
-      <w:bookmarkStart w:id="6" w:name="OLE_LINK8"/>
-      <w:r>
-        <w:rPr>
-          <w:position w:val="-54"/>
-          <w:sz w:val="24"/>
-        </w:rPr>
-        <w:object w:dxaOrig="7040" w:dyaOrig="1200">
-          <v:shape id="_x0000_i1065" type="#_x0000_t75" style="width:351.7pt;height:60.25pt" o:ole="">
-            <v:imagedata r:id="rId82" o:title=""/>
-          </v:shape>
-          <o:OLEObject Type="Embed" ProgID="Equation.DSMT4" ShapeID="_x0000_i1065" DrawAspect="Content" ObjectID="_1561204163" r:id="rId83"/>
-        </w:object>
-      </w:r>
-      <w:bookmarkEnd w:id="5"/>
-      <w:bookmarkEnd w:id="6"/>
-    </w:p>
-    <w:p>
-      <w:pPr>
-        <w:spacing w:afterLines="50" w:after="156" w:line="360" w:lineRule="auto"/>
-        <w:outlineLvl w:val="0"/>
-        <w:rPr>
-          <w:sz w:val="24"/>
-        </w:rPr>
-      </w:pPr>
-      <w:r>
-        <w:rPr>
-          <w:rFonts w:hint="eastAsia"/>
-          <w:sz w:val="24"/>
-        </w:rPr>
-        <w:t>这样系统遍满足了框图中的要求。</w:t>
-      </w:r>
-    </w:p>
-    <w:p>
-      <w:pPr>
-        <w:spacing w:afterLines="50" w:after="156" w:line="360" w:lineRule="auto"/>
-        <w:outlineLvl w:val="0"/>
-        <w:rPr>
-          <w:b/>
-          <w:sz w:val="24"/>
-        </w:rPr>
-      </w:pPr>
-      <w:r>
-        <w:rPr>
-          <w:rFonts w:hint="eastAsia"/>
-          <w:b/>
-          <w:sz w:val="24"/>
-        </w:rPr>
-        <w:t>2.4 前馈的求取与信号的跟踪调节</w:t>
-      </w:r>
-    </w:p>
-    <w:p>
-      <w:pPr>
-        <w:spacing w:afterLines="50" w:after="156" w:line="360" w:lineRule="auto"/>
-        <w:outlineLvl w:val="0"/>
-        <w:rPr>
-          <w:sz w:val="24"/>
-        </w:rPr>
-      </w:pPr>
-      <w:r>
-        <w:rPr>
-          <w:rFonts w:hint="eastAsia"/>
-          <w:sz w:val="24"/>
-        </w:rPr>
-        <w:t>下图是未加前馈微分环节时的系统框图：</w:t>
+      <w:r>
+        <w:rPr>
+          <w:rFonts w:hint="eastAsia"/>
+          <w:sz w:val="24"/>
+        </w:rPr>
+        <w:t>这里取前馈微分环节的系数为</w:t>
+      </w:r>
+      <w:r>
+        <w:rPr>
+          <w:rFonts w:hint="eastAsia"/>
+          <w:sz w:val="24"/>
+        </w:rPr>
+        <w:t>1</w:t>
+      </w:r>
+      <w:r>
+        <w:rPr>
+          <w:rFonts w:hint="eastAsia"/>
+          <w:sz w:val="24"/>
+        </w:rPr>
+        <w:t>0。用simulink做出系统框图：</w:t>
       </w:r>
     </w:p>
     <w:p>
@@ -3387,10 +3443,10 @@
           <w:sz w:val="24"/>
         </w:rPr>
         <w:drawing>
-          <wp:inline distT="0" distB="0" distL="0" distR="0" wp14:anchorId="63BAE8DB" wp14:editId="148409BB">
-            <wp:extent cx="5838825" cy="2381250"/>
-            <wp:effectExtent l="19050" t="0" r="9525" b="0"/>
-            <wp:docPr id="268" name="图片 268"/>
+          <wp:inline distT="0" distB="0" distL="0" distR="0" wp14:anchorId="2875FB30" wp14:editId="51323960">
+            <wp:extent cx="5848350" cy="2198271"/>
+            <wp:effectExtent l="0" t="0" r="0" b="0"/>
+            <wp:docPr id="269" name="图片 269"/>
             <wp:cNvGraphicFramePr>
               <a:graphicFrameLocks xmlns:a="http://schemas.openxmlformats.org/drawingml/2006/main" noChangeAspect="1"/>
             </wp:cNvGraphicFramePr>
@@ -3398,14 +3454,19 @@
               <a:graphicData uri="http://schemas.openxmlformats.org/drawingml/2006/picture">
                 <pic:pic xmlns:pic="http://schemas.openxmlformats.org/drawingml/2006/picture">
                   <pic:nvPicPr>
-                    <pic:cNvPr id="0" name="Picture 268"/>
+                    <pic:cNvPr id="0" name="Picture 269"/>
                     <pic:cNvPicPr>
                       <a:picLocks noChangeAspect="1" noChangeArrowheads="1"/>
                     </pic:cNvPicPr>
                   </pic:nvPicPr>
                   <pic:blipFill>
-                    <a:blip r:embed="rId84" cstate="print"/>
-                    <a:srcRect/>
+                    <a:blip r:embed="rId82" cstate="print">
+                      <a:extLst>
+                        <a:ext uri="{28A0092B-C50C-407E-A947-70E740481C1C}">
+                          <a14:useLocalDpi xmlns:a14="http://schemas.microsoft.com/office/drawing/2010/main" val="0"/>
+                        </a:ext>
+                      </a:extLst>
+                    </a:blip>
                     <a:stretch>
                       <a:fillRect/>
                     </a:stretch>
@@ -3413,7 +3474,7 @@
                   <pic:spPr bwMode="auto">
                     <a:xfrm>
                       <a:off x="0" y="0"/>
-                      <a:ext cx="5838825" cy="2381250"/>
+                      <a:ext cx="5848350" cy="2198271"/>
                     </a:xfrm>
                     <a:prstGeom prst="rect">
                       <a:avLst/>
@@ -3446,7 +3507,7 @@
           <w:rFonts w:hint="eastAsia"/>
           <w:sz w:val="24"/>
         </w:rPr>
-        <w:t>加入前馈微分环节不会影响到系统的相位裕度与剪切频率，所以，并且前馈微分系数越大，稳态误差越小，这里取前馈微分环节的系数为1000。用simulink做出系统框图：</w:t>
+        <w:t>下面是加入微分环节之后的信号跟踪比较：</w:t>
       </w:r>
     </w:p>
     <w:p>
@@ -3464,10 +3525,10 @@
           <w:sz w:val="24"/>
         </w:rPr>
         <w:drawing>
-          <wp:inline distT="0" distB="0" distL="0" distR="0" wp14:anchorId="2875FB30" wp14:editId="51323960">
-            <wp:extent cx="5848350" cy="2752725"/>
-            <wp:effectExtent l="19050" t="0" r="0" b="0"/>
-            <wp:docPr id="269" name="图片 269"/>
+          <wp:inline distT="0" distB="0" distL="0" distR="0" wp14:anchorId="0ED00905" wp14:editId="5DF6C2EE">
+            <wp:extent cx="6707310" cy="5030483"/>
+            <wp:effectExtent l="0" t="0" r="0" b="0"/>
+            <wp:docPr id="270" name="图片 270"/>
             <wp:cNvGraphicFramePr>
               <a:graphicFrameLocks xmlns:a="http://schemas.openxmlformats.org/drawingml/2006/main" noChangeAspect="1"/>
             </wp:cNvGraphicFramePr>
@@ -3475,14 +3536,19 @@
               <a:graphicData uri="http://schemas.openxmlformats.org/drawingml/2006/picture">
                 <pic:pic xmlns:pic="http://schemas.openxmlformats.org/drawingml/2006/picture">
                   <pic:nvPicPr>
-                    <pic:cNvPr id="0" name="Picture 269"/>
+                    <pic:cNvPr id="0" name="Picture 270"/>
                     <pic:cNvPicPr>
                       <a:picLocks noChangeAspect="1" noChangeArrowheads="1"/>
                     </pic:cNvPicPr>
                   </pic:nvPicPr>
                   <pic:blipFill>
-                    <a:blip r:embed="rId85" cstate="print"/>
-                    <a:srcRect/>
+                    <a:blip r:embed="rId83">
+                      <a:extLst>
+                        <a:ext uri="{28A0092B-C50C-407E-A947-70E740481C1C}">
+                          <a14:useLocalDpi xmlns:a14="http://schemas.microsoft.com/office/drawing/2010/main" val="0"/>
+                        </a:ext>
+                      </a:extLst>
+                    </a:blip>
                     <a:stretch>
                       <a:fillRect/>
                     </a:stretch>
@@ -3490,7 +3556,7 @@
                   <pic:spPr bwMode="auto">
                     <a:xfrm>
                       <a:off x="0" y="0"/>
-                      <a:ext cx="5848350" cy="2752725"/>
+                      <a:ext cx="6707310" cy="5030483"/>
                     </a:xfrm>
                     <a:prstGeom prst="rect">
                       <a:avLst/>
@@ -3518,12 +3584,42 @@
           <w:sz w:val="24"/>
         </w:rPr>
       </w:pPr>
-      <w:r>
-        <w:rPr>
-          <w:rFonts w:hint="eastAsia"/>
-          <w:sz w:val="24"/>
-        </w:rPr>
-        <w:t>下面是加入微分环节之后的信号跟踪比较：</w:t>
+    </w:p>
+    <w:p>
+      <w:pPr>
+        <w:spacing w:afterLines="50" w:after="156" w:line="360" w:lineRule="auto"/>
+        <w:outlineLvl w:val="0"/>
+        <w:rPr>
+          <w:sz w:val="24"/>
+        </w:rPr>
+      </w:pPr>
+      <w:r>
+        <w:rPr>
+          <w:rFonts w:hint="eastAsia"/>
+          <w:sz w:val="24"/>
+        </w:rPr>
+        <w:t>下面是动态跟踪</w:t>
+      </w:r>
+      <w:r>
+        <w:rPr>
+          <w:rFonts w:hint="eastAsia"/>
+          <w:sz w:val="24"/>
+        </w:rPr>
+        <w:t>误差的图（</w:t>
+      </w:r>
+      <w:r>
+        <w:rPr>
+          <w:rFonts w:hint="eastAsia"/>
+          <w:sz w:val="24"/>
+        </w:rPr>
+        <w:t>scope中放大</w:t>
+      </w:r>
+      <w:r>
+        <w:rPr>
+          <w:rFonts w:hint="eastAsia"/>
+          <w:sz w:val="24"/>
+        </w:rPr>
+        <w:t>）：</w:t>
       </w:r>
     </w:p>
     <w:p>
@@ -3541,10 +3637,10 @@
           <w:sz w:val="24"/>
         </w:rPr>
         <w:drawing>
-          <wp:inline distT="0" distB="0" distL="0" distR="0" wp14:anchorId="0ED00905" wp14:editId="5DF6C2EE">
-            <wp:extent cx="5838825" cy="2905125"/>
-            <wp:effectExtent l="19050" t="0" r="9525" b="0"/>
-            <wp:docPr id="270" name="图片 270"/>
+          <wp:inline distT="0" distB="0" distL="0" distR="0" wp14:anchorId="5EA1148D" wp14:editId="649E5B3C">
+            <wp:extent cx="9558954" cy="4842642"/>
+            <wp:effectExtent l="0" t="0" r="4445" b="0"/>
+            <wp:docPr id="271" name="图片 271"/>
             <wp:cNvGraphicFramePr>
               <a:graphicFrameLocks xmlns:a="http://schemas.openxmlformats.org/drawingml/2006/main" noChangeAspect="1"/>
             </wp:cNvGraphicFramePr>
@@ -3552,14 +3648,19 @@
               <a:graphicData uri="http://schemas.openxmlformats.org/drawingml/2006/picture">
                 <pic:pic xmlns:pic="http://schemas.openxmlformats.org/drawingml/2006/picture">
                   <pic:nvPicPr>
-                    <pic:cNvPr id="0" name="Picture 270"/>
+                    <pic:cNvPr id="0" name="Picture 271"/>
                     <pic:cNvPicPr>
                       <a:picLocks noChangeAspect="1" noChangeArrowheads="1"/>
                     </pic:cNvPicPr>
                   </pic:nvPicPr>
                   <pic:blipFill>
-                    <a:blip r:embed="rId86" cstate="print"/>
-                    <a:srcRect/>
+                    <a:blip r:embed="rId84">
+                      <a:extLst>
+                        <a:ext uri="{28A0092B-C50C-407E-A947-70E740481C1C}">
+                          <a14:useLocalDpi xmlns:a14="http://schemas.microsoft.com/office/drawing/2010/main" val="0"/>
+                        </a:ext>
+                      </a:extLst>
+                    </a:blip>
                     <a:stretch>
                       <a:fillRect/>
                     </a:stretch>
@@ -3567,7 +3668,7 @@
                   <pic:spPr bwMode="auto">
                     <a:xfrm>
                       <a:off x="0" y="0"/>
-                      <a:ext cx="5838825" cy="2905125"/>
+                      <a:ext cx="9558954" cy="4842642"/>
                     </a:xfrm>
                     <a:prstGeom prst="rect">
                       <a:avLst/>
@@ -3609,93 +3710,48 @@
           <w:rFonts w:hint="eastAsia"/>
           <w:sz w:val="24"/>
         </w:rPr>
-        <w:t>下面是稳态误差的图（scope1）：</w:t>
-      </w:r>
-    </w:p>
-    <w:p>
-      <w:pPr>
-        <w:spacing w:afterLines="50" w:after="156" w:line="360" w:lineRule="auto"/>
-        <w:outlineLvl w:val="0"/>
-        <w:rPr>
-          <w:sz w:val="24"/>
-        </w:rPr>
-      </w:pPr>
-      <w:r>
-        <w:rPr>
-          <w:rFonts w:hint="eastAsia"/>
-          <w:noProof/>
-          <w:sz w:val="24"/>
-        </w:rPr>
-        <w:drawing>
-          <wp:inline distT="0" distB="0" distL="0" distR="0" wp14:anchorId="5EA1148D" wp14:editId="649E5B3C">
-            <wp:extent cx="5848350" cy="2914650"/>
-            <wp:effectExtent l="19050" t="0" r="0" b="0"/>
-            <wp:docPr id="271" name="图片 271"/>
-            <wp:cNvGraphicFramePr>
-              <a:graphicFrameLocks xmlns:a="http://schemas.openxmlformats.org/drawingml/2006/main" noChangeAspect="1"/>
-            </wp:cNvGraphicFramePr>
-            <a:graphic xmlns:a="http://schemas.openxmlformats.org/drawingml/2006/main">
-              <a:graphicData uri="http://schemas.openxmlformats.org/drawingml/2006/picture">
-                <pic:pic xmlns:pic="http://schemas.openxmlformats.org/drawingml/2006/picture">
-                  <pic:nvPicPr>
-                    <pic:cNvPr id="0" name="Picture 271"/>
-                    <pic:cNvPicPr>
-                      <a:picLocks noChangeAspect="1" noChangeArrowheads="1"/>
-                    </pic:cNvPicPr>
-                  </pic:nvPicPr>
-                  <pic:blipFill>
-                    <a:blip r:embed="rId87" cstate="print"/>
-                    <a:srcRect/>
-                    <a:stretch>
-                      <a:fillRect/>
-                    </a:stretch>
-                  </pic:blipFill>
-                  <pic:spPr bwMode="auto">
-                    <a:xfrm>
-                      <a:off x="0" y="0"/>
-                      <a:ext cx="5848350" cy="2914650"/>
-                    </a:xfrm>
-                    <a:prstGeom prst="rect">
-                      <a:avLst/>
-                    </a:prstGeom>
-                    <a:noFill/>
-                    <a:ln w="9525">
-                      <a:noFill/>
-                      <a:miter lim="800000"/>
-                      <a:headEnd/>
-                      <a:tailEnd/>
-                    </a:ln>
-                  </pic:spPr>
-                </pic:pic>
-              </a:graphicData>
-            </a:graphic>
-          </wp:inline>
-        </w:drawing>
-      </w:r>
-    </w:p>
-    <w:p>
-      <w:pPr>
-        <w:spacing w:afterLines="50" w:after="156" w:line="360" w:lineRule="auto"/>
-        <w:outlineLvl w:val="0"/>
-        <w:rPr>
-          <w:sz w:val="24"/>
-        </w:rPr>
-      </w:pPr>
-    </w:p>
-    <w:p>
-      <w:pPr>
-        <w:spacing w:afterLines="50" w:after="156" w:line="360" w:lineRule="auto"/>
-        <w:outlineLvl w:val="0"/>
-        <w:rPr>
-          <w:sz w:val="24"/>
-        </w:rPr>
-      </w:pPr>
-      <w:r>
-        <w:rPr>
-          <w:rFonts w:hint="eastAsia"/>
-          <w:sz w:val="24"/>
-        </w:rPr>
-        <w:t>从图中可以清楚的看到，稳态误差幅值最后在1.5mm左右，满足系统所规定的2.5mm的要求，所以调整完毕之后，得到的系统满足指标要求。接下来是对矫正装置的电路设计。</w:t>
+        <w:t>从图中可以清楚的看到，动态跟踪</w:t>
+      </w:r>
+      <w:r>
+        <w:rPr>
+          <w:rFonts w:hint="eastAsia"/>
+          <w:sz w:val="24"/>
+        </w:rPr>
+        <w:t>误差幅值最后在</w:t>
+      </w:r>
+      <w:r>
+        <w:rPr>
+          <w:rFonts w:hint="eastAsia"/>
+          <w:sz w:val="24"/>
+        </w:rPr>
+        <w:t>0.23</w:t>
+      </w:r>
+      <w:r>
+        <w:rPr>
+          <w:rFonts w:hint="eastAsia"/>
+          <w:sz w:val="24"/>
+        </w:rPr>
+        <w:t>左右，满足系统所规定的</w:t>
+      </w:r>
+      <w:r>
+        <w:rPr>
+          <w:rFonts w:hint="eastAsia"/>
+          <w:sz w:val="24"/>
+        </w:rPr>
+        <w:t>&lt;</w:t>
+      </w:r>
+      <w:r>
+        <w:rPr>
+          <w:sz w:val="24"/>
+        </w:rPr>
+        <w:t>0.36</w:t>
+      </w:r>
+      <w:r>
+        <w:rPr>
+          <w:rFonts w:hint="eastAsia"/>
+          <w:sz w:val="24"/>
+        </w:rPr>
+        <w:t>的要求，所以调整完毕之后，得到的系统满足指标要求。接下来是对矫正装置的电路设计。</w:t>
       </w:r>
     </w:p>
     <w:p>
@@ -3763,8 +3819,8 @@
         </w:rPr>
       </w:pPr>
     </w:p>
-    <w:bookmarkStart w:id="7" w:name="OLE_LINK3"/>
-    <w:bookmarkStart w:id="8" w:name="OLE_LINK4"/>
+    <w:bookmarkStart w:id="5" w:name="OLE_LINK3"/>
+    <w:bookmarkStart w:id="6" w:name="OLE_LINK4"/>
     <w:p>
       <w:pPr>
         <w:spacing w:afterLines="50" w:after="156" w:line="360" w:lineRule="auto"/>
@@ -3780,14 +3836,14 @@
           <w:sz w:val="24"/>
         </w:rPr>
         <w:object w:dxaOrig="3780" w:dyaOrig="1200">
-          <v:shape id="_x0000_i1066" type="#_x0000_t75" style="width:189pt;height:60.25pt" o:ole="">
-            <v:imagedata r:id="rId88" o:title=""/>
+          <v:shape id="_x0000_i1060" type="#_x0000_t75" style="width:189pt;height:60.25pt" o:ole="">
+            <v:imagedata r:id="rId85" o:title=""/>
           </v:shape>
-          <o:OLEObject Type="Embed" ProgID="Equation.DSMT4" ShapeID="_x0000_i1066" DrawAspect="Content" ObjectID="_1561204164" r:id="rId89"/>
+          <o:OLEObject Type="Embed" ProgID="Equation.DSMT4" ShapeID="_x0000_i1060" DrawAspect="Content" ObjectID="_1561208650" r:id="rId86"/>
         </w:object>
       </w:r>
-      <w:bookmarkEnd w:id="7"/>
-      <w:bookmarkEnd w:id="8"/>
+      <w:bookmarkEnd w:id="5"/>
+      <w:bookmarkEnd w:id="6"/>
     </w:p>
     <w:p>
       <w:pPr>
@@ -3864,8 +3920,8 @@
         </w:rPr>
         <w:t>其中</w:t>
       </w:r>
-      <w:bookmarkStart w:id="9" w:name="OLE_LINK9"/>
-      <w:bookmarkStart w:id="10" w:name="OLE_LINK10"/>
+      <w:bookmarkStart w:id="7" w:name="OLE_LINK9"/>
+      <w:bookmarkStart w:id="8" w:name="OLE_LINK10"/>
       <m:oMath>
         <m:f>
           <m:fPr>
@@ -3901,8 +3957,8 @@
             </m:r>
           </m:den>
         </m:f>
-        <w:bookmarkEnd w:id="9"/>
-        <w:bookmarkEnd w:id="10"/>
+        <w:bookmarkEnd w:id="7"/>
+        <w:bookmarkEnd w:id="8"/>
         <m:r>
           <m:rPr>
             <m:sty m:val="p"/>
@@ -4627,7 +4683,7 @@
                     </pic:cNvPicPr>
                   </pic:nvPicPr>
                   <pic:blipFill>
-                    <a:blip r:embed="rId90" cstate="print"/>
+                    <a:blip r:embed="rId87" cstate="print"/>
                     <a:srcRect/>
                     <a:stretch>
                       <a:fillRect/>
@@ -6208,7 +6264,7 @@
 </file>
 
 <file path=customXml/itemProps1.xml><?xml version="1.0" encoding="utf-8"?>
-<ds:datastoreItem xmlns:ds="http://schemas.openxmlformats.org/officeDocument/2006/customXml" ds:itemID="{99FF1A54-DB66-4A1A-B2CA-C9B7FFA9139D}">
+<ds:datastoreItem xmlns:ds="http://schemas.openxmlformats.org/officeDocument/2006/customXml" ds:itemID="{8C6622D5-9072-4692-A26E-97DBBE0EF210}">
   <ds:schemaRefs>
     <ds:schemaRef ds:uri="http://schemas.openxmlformats.org/officeDocument/2006/bibliography"/>
   </ds:schemaRefs>

</xml_diff>

<commit_message>
add 设计结论123456 add 心得体会1234 task 11 is nearly finished
</commit_message>
<xml_diff>
--- a/task11/某仿真显示臂俯仰系统设计.docx
+++ b/task11/某仿真显示臂俯仰系统设计.docx
@@ -1005,10 +1005,10 @@
             <v:path o:extrusionok="f" gradientshapeok="t" o:connecttype="rect"/>
             <o:lock v:ext="edit" aspectratio="t"/>
           </v:shapetype>
-          <v:shape id="_x0000_i1025" type="#_x0000_t75" style="width:36.5pt;height:18.25pt" o:ole="">
+          <v:shape id="_x0000_i1025" type="#_x0000_t75" style="width:36.55pt;height:18.3pt" o:ole="">
             <v:imagedata r:id="rId8" o:title=""/>
           </v:shape>
-          <o:OLEObject Type="Embed" ProgID="Equation.DSMT4" ShapeID="_x0000_i1025" DrawAspect="Content" ObjectID="_1561316494" r:id="rId9"/>
+          <o:OLEObject Type="Embed" ProgID="Equation.DSMT4" ShapeID="_x0000_i1025" DrawAspect="Content" ObjectID="_1561353614" r:id="rId9"/>
         </w:object>
       </w:r>
       <w:r>
@@ -1027,10 +1027,10 @@
           <w:szCs w:val="24"/>
         </w:rPr>
         <w:object w:dxaOrig="360" w:dyaOrig="320">
-          <v:shape id="_x0000_i1026" type="#_x0000_t75" style="width:18.25pt;height:15.85pt" o:ole="">
+          <v:shape id="_x0000_i1026" type="#_x0000_t75" style="width:18.3pt;height:16.05pt" o:ole="">
             <v:imagedata r:id="rId10" o:title=""/>
           </v:shape>
-          <o:OLEObject Type="Embed" ProgID="Equation.DSMT4" ShapeID="_x0000_i1026" DrawAspect="Content" ObjectID="_1561316495" r:id="rId11"/>
+          <o:OLEObject Type="Embed" ProgID="Equation.DSMT4" ShapeID="_x0000_i1026" DrawAspect="Content" ObjectID="_1561353615" r:id="rId11"/>
         </w:object>
       </w:r>
       <w:r>
@@ -1065,10 +1065,10 @@
           <w:szCs w:val="24"/>
         </w:rPr>
         <w:object w:dxaOrig="520" w:dyaOrig="279">
-          <v:shape id="_x0000_i1027" type="#_x0000_t75" style="width:26.4pt;height:14.4pt" o:ole="">
+          <v:shape id="_x0000_i1027" type="#_x0000_t75" style="width:26.6pt;height:14.4pt" o:ole="">
             <v:imagedata r:id="rId12" o:title=""/>
           </v:shape>
-          <o:OLEObject Type="Embed" ProgID="Equation.DSMT4" ShapeID="_x0000_i1027" DrawAspect="Content" ObjectID="_1561316496" r:id="rId13"/>
+          <o:OLEObject Type="Embed" ProgID="Equation.DSMT4" ShapeID="_x0000_i1027" DrawAspect="Content" ObjectID="_1561353616" r:id="rId13"/>
         </w:object>
       </w:r>
       <w:r>
@@ -1087,10 +1087,10 @@
           <w:szCs w:val="24"/>
         </w:rPr>
         <w:object w:dxaOrig="1620" w:dyaOrig="380">
-          <v:shape id="_x0000_i1028" type="#_x0000_t75" style="width:81.1pt;height:18.7pt" o:ole="">
+          <v:shape id="_x0000_i1028" type="#_x0000_t75" style="width:80.85pt;height:18.85pt" o:ole="">
             <v:imagedata r:id="rId14" o:title=""/>
           </v:shape>
-          <o:OLEObject Type="Embed" ProgID="Equation.DSMT4" ShapeID="_x0000_i1028" DrawAspect="Content" ObjectID="_1561316497" r:id="rId15"/>
+          <o:OLEObject Type="Embed" ProgID="Equation.DSMT4" ShapeID="_x0000_i1028" DrawAspect="Content" ObjectID="_1561353617" r:id="rId15"/>
         </w:object>
       </w:r>
     </w:p>
@@ -1124,10 +1124,10 @@
           <w:szCs w:val="24"/>
         </w:rPr>
         <w:object w:dxaOrig="740" w:dyaOrig="360">
-          <v:shape id="_x0000_i1029" type="#_x0000_t75" style="width:36.5pt;height:18.25pt" o:ole="">
+          <v:shape id="_x0000_i1029" type="#_x0000_t75" style="width:36.55pt;height:18.3pt" o:ole="">
             <v:imagedata r:id="rId16" o:title=""/>
           </v:shape>
-          <o:OLEObject Type="Embed" ProgID="Equation.DSMT4" ShapeID="_x0000_i1029" DrawAspect="Content" ObjectID="_1561316498" r:id="rId17"/>
+          <o:OLEObject Type="Embed" ProgID="Equation.DSMT4" ShapeID="_x0000_i1029" DrawAspect="Content" ObjectID="_1561353618" r:id="rId17"/>
         </w:object>
       </w:r>
     </w:p>
@@ -1158,10 +1158,10 @@
           <w:szCs w:val="24"/>
         </w:rPr>
         <w:object w:dxaOrig="1340" w:dyaOrig="620">
-          <v:shape id="_x0000_i1030" type="#_x0000_t75" style="width:66.25pt;height:30.25pt" o:ole="">
+          <v:shape id="_x0000_i1030" type="#_x0000_t75" style="width:66.45pt;height:30.45pt" o:ole="">
             <v:imagedata r:id="rId18" o:title=""/>
           </v:shape>
-          <o:OLEObject Type="Embed" ProgID="Equation.DSMT4" ShapeID="_x0000_i1030" DrawAspect="Content" ObjectID="_1561316499" r:id="rId19"/>
+          <o:OLEObject Type="Embed" ProgID="Equation.DSMT4" ShapeID="_x0000_i1030" DrawAspect="Content" ObjectID="_1561353619" r:id="rId19"/>
         </w:object>
       </w:r>
     </w:p>
@@ -1182,7 +1182,6 @@
           <w:sz w:val="24"/>
           <w:szCs w:val="24"/>
         </w:rPr>
-        <w:lastRenderedPageBreak/>
         <w:t>解得中频宽度</w:t>
       </w:r>
       <w:r>
@@ -1193,10 +1192,10 @@
           <w:szCs w:val="24"/>
         </w:rPr>
         <w:object w:dxaOrig="859" w:dyaOrig="279">
-          <v:shape id="_x0000_i1031" type="#_x0000_t75" style="width:43.7pt;height:14.4pt" o:ole="">
+          <v:shape id="_x0000_i1031" type="#_x0000_t75" style="width:43.75pt;height:14.4pt" o:ole="">
             <v:imagedata r:id="rId20" o:title=""/>
           </v:shape>
-          <o:OLEObject Type="Embed" ProgID="Equation.DSMT4" ShapeID="_x0000_i1031" DrawAspect="Content" ObjectID="_1561316500" r:id="rId21"/>
+          <o:OLEObject Type="Embed" ProgID="Equation.DSMT4" ShapeID="_x0000_i1031" DrawAspect="Content" ObjectID="_1561353620" r:id="rId21"/>
         </w:object>
       </w:r>
       <w:r>
@@ -1235,10 +1234,10 @@
           <w:szCs w:val="24"/>
         </w:rPr>
         <w:object w:dxaOrig="1420" w:dyaOrig="360">
-          <v:shape id="_x0000_i1032" type="#_x0000_t75" style="width:71.5pt;height:18.25pt" o:ole="">
+          <v:shape id="_x0000_i1032" type="#_x0000_t75" style="width:71.45pt;height:18.3pt" o:ole="">
             <v:imagedata r:id="rId22" o:title=""/>
           </v:shape>
-          <o:OLEObject Type="Embed" ProgID="Equation.DSMT4" ShapeID="_x0000_i1032" DrawAspect="Content" ObjectID="_1561316501" r:id="rId23"/>
+          <o:OLEObject Type="Embed" ProgID="Equation.DSMT4" ShapeID="_x0000_i1032" DrawAspect="Content" ObjectID="_1561353621" r:id="rId23"/>
         </w:object>
       </w:r>
     </w:p>
@@ -1281,10 +1280,10 @@
           <w:szCs w:val="24"/>
         </w:rPr>
         <w:object w:dxaOrig="3400" w:dyaOrig="660">
-          <v:shape id="_x0000_i1033" type="#_x0000_t75" style="width:170.4pt;height:33.1pt" o:ole="">
+          <v:shape id="_x0000_i1033" type="#_x0000_t75" style="width:170.6pt;height:33.25pt" o:ole="">
             <v:imagedata r:id="rId24" o:title=""/>
           </v:shape>
-          <o:OLEObject Type="Embed" ProgID="Equation.DSMT4" ShapeID="_x0000_i1033" DrawAspect="Content" ObjectID="_1561316502" r:id="rId25"/>
+          <o:OLEObject Type="Embed" ProgID="Equation.DSMT4" ShapeID="_x0000_i1033" DrawAspect="Content" ObjectID="_1561353622" r:id="rId25"/>
         </w:object>
       </w:r>
     </w:p>
@@ -1307,10 +1306,10 @@
           <w:szCs w:val="24"/>
         </w:rPr>
         <w:object w:dxaOrig="3879" w:dyaOrig="400">
-          <v:shape id="_x0000_i1034" type="#_x0000_t75" style="width:193.9pt;height:20.15pt" o:ole="">
+          <v:shape id="_x0000_i1034" type="#_x0000_t75" style="width:193.85pt;height:19.95pt" o:ole="">
             <v:imagedata r:id="rId26" o:title=""/>
           </v:shape>
-          <o:OLEObject Type="Embed" ProgID="Equation.DSMT4" ShapeID="_x0000_i1034" DrawAspect="Content" ObjectID="_1561316503" r:id="rId27"/>
+          <o:OLEObject Type="Embed" ProgID="Equation.DSMT4" ShapeID="_x0000_i1034" DrawAspect="Content" ObjectID="_1561353623" r:id="rId27"/>
         </w:object>
       </w:r>
     </w:p>
@@ -1445,10 +1444,10 @@
           <w:szCs w:val="24"/>
         </w:rPr>
         <w:object w:dxaOrig="5780" w:dyaOrig="360">
-          <v:shape id="_x0000_i1035" type="#_x0000_t75" style="width:288.5pt;height:18.25pt" o:ole="">
+          <v:shape id="_x0000_i1035" type="#_x0000_t75" style="width:288.55pt;height:18.3pt" o:ole="">
             <v:imagedata r:id="rId28" o:title=""/>
           </v:shape>
-          <o:OLEObject Type="Embed" ProgID="Equation.DSMT4" ShapeID="_x0000_i1035" DrawAspect="Content" ObjectID="_1561316504" r:id="rId29"/>
+          <o:OLEObject Type="Embed" ProgID="Equation.DSMT4" ShapeID="_x0000_i1035" DrawAspect="Content" ObjectID="_1561353624" r:id="rId29"/>
         </w:object>
       </w:r>
     </w:p>
@@ -1479,10 +1478,10 @@
           <w:szCs w:val="24"/>
         </w:rPr>
         <w:object w:dxaOrig="1579" w:dyaOrig="360">
-          <v:shape id="_x0000_i1036" type="#_x0000_t75" style="width:78.25pt;height:18.25pt" o:ole="">
+          <v:shape id="_x0000_i1036" type="#_x0000_t75" style="width:78.1pt;height:18.3pt" o:ole="">
             <v:imagedata r:id="rId30" o:title=""/>
           </v:shape>
-          <o:OLEObject Type="Embed" ProgID="Equation.DSMT4" ShapeID="_x0000_i1036" DrawAspect="Content" ObjectID="_1561316505" r:id="rId31"/>
+          <o:OLEObject Type="Embed" ProgID="Equation.DSMT4" ShapeID="_x0000_i1036" DrawAspect="Content" ObjectID="_1561353625" r:id="rId31"/>
         </w:object>
       </w:r>
     </w:p>
@@ -1529,10 +1528,10 @@
           <w:szCs w:val="24"/>
         </w:rPr>
         <w:object w:dxaOrig="600" w:dyaOrig="360">
-          <v:shape id="_x0000_i1037" type="#_x0000_t75" style="width:29.75pt;height:18.25pt" o:ole="">
+          <v:shape id="_x0000_i1037" type="#_x0000_t75" style="width:29.9pt;height:18.3pt" o:ole="">
             <v:imagedata r:id="rId32" o:title=""/>
           </v:shape>
-          <o:OLEObject Type="Embed" ProgID="Equation.DSMT4" ShapeID="_x0000_i1037" DrawAspect="Content" ObjectID="_1561316506" r:id="rId33"/>
+          <o:OLEObject Type="Embed" ProgID="Equation.DSMT4" ShapeID="_x0000_i1037" DrawAspect="Content" ObjectID="_1561353626" r:id="rId33"/>
         </w:object>
       </w:r>
       <w:r>
@@ -1551,10 +1550,10 @@
           <w:szCs w:val="24"/>
         </w:rPr>
         <w:object w:dxaOrig="1600" w:dyaOrig="360">
-          <v:shape id="_x0000_i1038" type="#_x0000_t75" style="width:80.15pt;height:18.25pt" o:ole="">
+          <v:shape id="_x0000_i1038" type="#_x0000_t75" style="width:80.3pt;height:18.3pt" o:ole="">
             <v:imagedata r:id="rId34" o:title=""/>
           </v:shape>
-          <o:OLEObject Type="Embed" ProgID="Equation.DSMT4" ShapeID="_x0000_i1038" DrawAspect="Content" ObjectID="_1561316507" r:id="rId35"/>
+          <o:OLEObject Type="Embed" ProgID="Equation.DSMT4" ShapeID="_x0000_i1038" DrawAspect="Content" ObjectID="_1561353627" r:id="rId35"/>
         </w:object>
       </w:r>
       <w:r>
@@ -1573,10 +1572,10 @@
           <w:szCs w:val="24"/>
         </w:rPr>
         <w:object w:dxaOrig="1719" w:dyaOrig="360">
-          <v:shape id="_x0000_i1039" type="#_x0000_t75" style="width:84.95pt;height:18.25pt" o:ole="">
+          <v:shape id="_x0000_i1039" type="#_x0000_t75" style="width:84.75pt;height:18.3pt" o:ole="">
             <v:imagedata r:id="rId36" o:title=""/>
           </v:shape>
-          <o:OLEObject Type="Embed" ProgID="Equation.DSMT4" ShapeID="_x0000_i1039" DrawAspect="Content" ObjectID="_1561316508" r:id="rId37"/>
+          <o:OLEObject Type="Embed" ProgID="Equation.DSMT4" ShapeID="_x0000_i1039" DrawAspect="Content" ObjectID="_1561353628" r:id="rId37"/>
         </w:object>
       </w:r>
       <w:r>
@@ -1595,10 +1594,10 @@
           <w:szCs w:val="24"/>
         </w:rPr>
         <w:object w:dxaOrig="1840" w:dyaOrig="360">
-          <v:shape id="_x0000_i1040" type="#_x0000_t75" style="width:92.65pt;height:18.25pt" o:ole="">
+          <v:shape id="_x0000_i1040" type="#_x0000_t75" style="width:92.5pt;height:18.3pt" o:ole="">
             <v:imagedata r:id="rId38" o:title=""/>
           </v:shape>
-          <o:OLEObject Type="Embed" ProgID="Equation.DSMT4" ShapeID="_x0000_i1040" DrawAspect="Content" ObjectID="_1561316509" r:id="rId39"/>
+          <o:OLEObject Type="Embed" ProgID="Equation.DSMT4" ShapeID="_x0000_i1040" DrawAspect="Content" ObjectID="_1561353629" r:id="rId39"/>
         </w:object>
       </w:r>
       <w:r>
@@ -1617,10 +1616,10 @@
           <w:szCs w:val="24"/>
         </w:rPr>
         <w:object w:dxaOrig="1640" w:dyaOrig="360">
-          <v:shape id="_x0000_i1041" type="#_x0000_t75" style="width:82.55pt;height:18.25pt" o:ole="">
+          <v:shape id="_x0000_i1041" type="#_x0000_t75" style="width:82.5pt;height:18.3pt" o:ole="">
             <v:imagedata r:id="rId40" o:title=""/>
           </v:shape>
-          <o:OLEObject Type="Embed" ProgID="Equation.DSMT4" ShapeID="_x0000_i1041" DrawAspect="Content" ObjectID="_1561316510" r:id="rId41"/>
+          <o:OLEObject Type="Embed" ProgID="Equation.DSMT4" ShapeID="_x0000_i1041" DrawAspect="Content" ObjectID="_1561353630" r:id="rId41"/>
         </w:object>
       </w:r>
       <w:r>
@@ -1652,10 +1651,10 @@
           <w:szCs w:val="24"/>
         </w:rPr>
         <w:object w:dxaOrig="3980" w:dyaOrig="1200">
-          <v:shape id="_x0000_i1042" type="#_x0000_t75" style="width:199.2pt;height:60.5pt" o:ole="">
+          <v:shape id="_x0000_i1042" type="#_x0000_t75" style="width:199.4pt;height:60.35pt" o:ole="">
             <v:imagedata r:id="rId42" o:title=""/>
           </v:shape>
-          <o:OLEObject Type="Embed" ProgID="Equation.DSMT4" ShapeID="_x0000_i1042" DrawAspect="Content" ObjectID="_1561316511" r:id="rId43"/>
+          <o:OLEObject Type="Embed" ProgID="Equation.DSMT4" ShapeID="_x0000_i1042" DrawAspect="Content" ObjectID="_1561353631" r:id="rId43"/>
         </w:object>
       </w:r>
     </w:p>
@@ -1786,7 +1785,6 @@
           <w:noProof/>
           <w:sz w:val="24"/>
         </w:rPr>
-        <w:lastRenderedPageBreak/>
         <w:drawing>
           <wp:inline distT="0" distB="0" distL="0" distR="0" wp14:anchorId="5B262D6D" wp14:editId="62A9892F">
             <wp:extent cx="5534025" cy="2175261"/>
@@ -2109,10 +2107,10 @@
           <w:sz w:val="24"/>
         </w:rPr>
         <w:object w:dxaOrig="540" w:dyaOrig="320">
-          <v:shape id="_x0000_i1043" type="#_x0000_t75" style="width:26.9pt;height:15.85pt" o:ole="">
+          <v:shape id="_x0000_i1043" type="#_x0000_t75" style="width:27.15pt;height:16.05pt" o:ole="">
             <v:imagedata r:id="rId46" o:title=""/>
           </v:shape>
-          <o:OLEObject Type="Embed" ProgID="Equation.DSMT4" ShapeID="_x0000_i1043" DrawAspect="Content" ObjectID="_1561316512" r:id="rId47"/>
+          <o:OLEObject Type="Embed" ProgID="Equation.DSMT4" ShapeID="_x0000_i1043" DrawAspect="Content" ObjectID="_1561353632" r:id="rId47"/>
         </w:object>
       </w:r>
       <w:r>
@@ -2128,10 +2126,10 @@
           <w:sz w:val="24"/>
         </w:rPr>
         <w:object w:dxaOrig="740" w:dyaOrig="360">
-          <v:shape id="_x0000_i1044" type="#_x0000_t75" style="width:36.5pt;height:18.25pt" o:ole="">
+          <v:shape id="_x0000_i1044" type="#_x0000_t75" style="width:36.55pt;height:18.3pt" o:ole="">
             <v:imagedata r:id="rId48" o:title=""/>
           </v:shape>
-          <o:OLEObject Type="Embed" ProgID="Equation.DSMT4" ShapeID="_x0000_i1044" DrawAspect="Content" ObjectID="_1561316513" r:id="rId49"/>
+          <o:OLEObject Type="Embed" ProgID="Equation.DSMT4" ShapeID="_x0000_i1044" DrawAspect="Content" ObjectID="_1561353633" r:id="rId49"/>
         </w:object>
       </w:r>
       <w:r>
@@ -2147,10 +2145,10 @@
           <w:sz w:val="24"/>
         </w:rPr>
         <w:object w:dxaOrig="1120" w:dyaOrig="279">
-          <v:shape id="_x0000_i1045" type="#_x0000_t75" style="width:55.2pt;height:14.4pt" o:ole="">
+          <v:shape id="_x0000_i1045" type="#_x0000_t75" style="width:55.4pt;height:14.4pt" o:ole="">
             <v:imagedata r:id="rId50" o:title=""/>
           </v:shape>
-          <o:OLEObject Type="Embed" ProgID="Equation.DSMT4" ShapeID="_x0000_i1045" DrawAspect="Content" ObjectID="_1561316514" r:id="rId51"/>
+          <o:OLEObject Type="Embed" ProgID="Equation.DSMT4" ShapeID="_x0000_i1045" DrawAspect="Content" ObjectID="_1561353634" r:id="rId51"/>
         </w:object>
       </w:r>
       <w:r>
@@ -2166,10 +2164,10 @@
           <w:sz w:val="24"/>
         </w:rPr>
         <w:object w:dxaOrig="3980" w:dyaOrig="1200">
-          <v:shape id="_x0000_i1046" type="#_x0000_t75" style="width:200.15pt;height:60.5pt" o:ole="">
+          <v:shape id="_x0000_i1046" type="#_x0000_t75" style="width:199.95pt;height:60.35pt" o:ole="">
             <v:imagedata r:id="rId52" o:title=""/>
           </v:shape>
-          <o:OLEObject Type="Embed" ProgID="Equation.DSMT4" ShapeID="_x0000_i1046" DrawAspect="Content" ObjectID="_1561316515" r:id="rId53"/>
+          <o:OLEObject Type="Embed" ProgID="Equation.DSMT4" ShapeID="_x0000_i1046" DrawAspect="Content" ObjectID="_1561353635" r:id="rId53"/>
         </w:object>
       </w:r>
       <w:r>
@@ -2501,10 +2499,10 @@
           <w:sz w:val="24"/>
         </w:rPr>
         <w:object w:dxaOrig="859" w:dyaOrig="440">
-          <v:shape id="_x0000_i1047" type="#_x0000_t75" style="width:42.7pt;height:21.6pt" o:ole="">
+          <v:shape id="_x0000_i1047" type="#_x0000_t75" style="width:42.65pt;height:21.6pt" o:ole="">
             <v:imagedata r:id="rId54" o:title=""/>
           </v:shape>
-          <o:OLEObject Type="Embed" ProgID="Equation.DSMT4" ShapeID="_x0000_i1047" DrawAspect="Content" ObjectID="_1561316516" r:id="rId55"/>
+          <o:OLEObject Type="Embed" ProgID="Equation.DSMT4" ShapeID="_x0000_i1047" DrawAspect="Content" ObjectID="_1561353636" r:id="rId55"/>
         </w:object>
       </w:r>
       <w:r>
@@ -2520,10 +2518,10 @@
           <w:sz w:val="24"/>
         </w:rPr>
         <w:object w:dxaOrig="940" w:dyaOrig="440">
-          <v:shape id="_x0000_i1048" type="#_x0000_t75" style="width:47.05pt;height:21.6pt" o:ole="">
+          <v:shape id="_x0000_i1048" type="#_x0000_t75" style="width:47.1pt;height:21.6pt" o:ole="">
             <v:imagedata r:id="rId56" o:title=""/>
           </v:shape>
-          <o:OLEObject Type="Embed" ProgID="Equation.DSMT4" ShapeID="_x0000_i1048" DrawAspect="Content" ObjectID="_1561316517" r:id="rId57"/>
+          <o:OLEObject Type="Embed" ProgID="Equation.DSMT4" ShapeID="_x0000_i1048" DrawAspect="Content" ObjectID="_1561353637" r:id="rId57"/>
         </w:object>
       </w:r>
     </w:p>
@@ -2548,10 +2546,10 @@
           <w:sz w:val="24"/>
         </w:rPr>
         <w:object w:dxaOrig="240" w:dyaOrig="260">
-          <v:shape id="_x0000_i1049" type="#_x0000_t75" style="width:11.5pt;height:12.5pt" o:ole="">
+          <v:shape id="_x0000_i1049" type="#_x0000_t75" style="width:11.65pt;height:12.75pt" o:ole="">
             <v:imagedata r:id="rId58" o:title=""/>
           </v:shape>
-          <o:OLEObject Type="Embed" ProgID="Equation.DSMT4" ShapeID="_x0000_i1049" DrawAspect="Content" ObjectID="_1561316518" r:id="rId59"/>
+          <o:OLEObject Type="Embed" ProgID="Equation.DSMT4" ShapeID="_x0000_i1049" DrawAspect="Content" ObjectID="_1561353638" r:id="rId59"/>
         </w:object>
       </w:r>
       <w:r>
@@ -2574,10 +2572,10 @@
           <w:sz w:val="24"/>
         </w:rPr>
         <w:object w:dxaOrig="600" w:dyaOrig="279">
-          <v:shape id="_x0000_i1050" type="#_x0000_t75" style="width:30.25pt;height:14.4pt" o:ole="">
+          <v:shape id="_x0000_i1050" type="#_x0000_t75" style="width:30.45pt;height:14.4pt" o:ole="">
             <v:imagedata r:id="rId60" o:title=""/>
           </v:shape>
-          <o:OLEObject Type="Embed" ProgID="Equation.DSMT4" ShapeID="_x0000_i1050" DrawAspect="Content" ObjectID="_1561316519" r:id="rId61"/>
+          <o:OLEObject Type="Embed" ProgID="Equation.DSMT4" ShapeID="_x0000_i1050" DrawAspect="Content" ObjectID="_1561353639" r:id="rId61"/>
         </w:object>
       </w:r>
       <w:r>
@@ -2609,10 +2607,10 @@
           <w:sz w:val="24"/>
         </w:rPr>
         <w:object w:dxaOrig="859" w:dyaOrig="279">
-          <v:shape id="_x0000_i1051" type="#_x0000_t75" style="width:43.7pt;height:14.4pt" o:ole="">
+          <v:shape id="_x0000_i1051" type="#_x0000_t75" style="width:43.75pt;height:14.4pt" o:ole="">
             <v:imagedata r:id="rId62" o:title=""/>
           </v:shape>
-          <o:OLEObject Type="Embed" ProgID="Equation.DSMT4" ShapeID="_x0000_i1051" DrawAspect="Content" ObjectID="_1561316520" r:id="rId63"/>
+          <o:OLEObject Type="Embed" ProgID="Equation.DSMT4" ShapeID="_x0000_i1051" DrawAspect="Content" ObjectID="_1561353640" r:id="rId63"/>
         </w:object>
       </w:r>
       <w:r>
@@ -2652,7 +2650,6 @@
           <w:noProof/>
           <w:sz w:val="24"/>
         </w:rPr>
-        <w:lastRenderedPageBreak/>
         <w:drawing>
           <wp:inline distT="0" distB="0" distL="0" distR="0" wp14:anchorId="0B5F87D2" wp14:editId="6AEA2BD3">
             <wp:extent cx="5218690" cy="2533650"/>
@@ -2832,7 +2829,6 @@
           <w:noProof/>
           <w:sz w:val="24"/>
         </w:rPr>
-        <w:lastRenderedPageBreak/>
         <w:drawing>
           <wp:inline distT="0" distB="0" distL="0" distR="0">
             <wp:extent cx="5333333" cy="4000000"/>
@@ -3000,15 +2996,7 @@
           <w:rFonts w:hint="eastAsia"/>
           <w:sz w:val="24"/>
         </w:rPr>
-        <w:t>在做矫正之前，我们不能忘记一个事实，现在的系统只是基于希望频率矫正的系</w:t>
-      </w:r>
-      <w:r>
-        <w:rPr>
-          <w:rFonts w:hint="eastAsia"/>
-          <w:sz w:val="24"/>
-        </w:rPr>
-        <w:lastRenderedPageBreak/>
-        <w:t>统，而并不是最初给定好框图的系统。所以在做矫正之前，应该先将系统还原为最初给定的实际系统，并且最终系统的传递函数一定要与用希望频率法得到的传递函数相同或者相近。</w:t>
+        <w:t>在做矫正之前，我们不能忘记一个事实，现在的系统只是基于希望频率矫正的系统，而并不是最初给定好框图的系统。所以在做矫正之前，应该先将系统还原为最初给定的实际系统，并且最终系统的传递函数一定要与用希望频率法得到的传递函数相同或者相近。</w:t>
       </w:r>
     </w:p>
     <w:p>
@@ -3069,10 +3057,10 @@
           <w:sz w:val="24"/>
         </w:rPr>
         <w:object w:dxaOrig="340" w:dyaOrig="380">
-          <v:shape id="_x0000_i1052" type="#_x0000_t75" style="width:17.3pt;height:18.7pt" o:ole="">
+          <v:shape id="_x0000_i1052" type="#_x0000_t75" style="width:17.15pt;height:18.85pt" o:ole="">
             <v:imagedata r:id="rId68" o:title=""/>
           </v:shape>
-          <o:OLEObject Type="Embed" ProgID="Equation.DSMT4" ShapeID="_x0000_i1052" DrawAspect="Content" ObjectID="_1561316521" r:id="rId69"/>
+          <o:OLEObject Type="Embed" ProgID="Equation.DSMT4" ShapeID="_x0000_i1052" DrawAspect="Content" ObjectID="_1561353641" r:id="rId69"/>
         </w:object>
       </w:r>
       <w:r>
@@ -3088,10 +3076,10 @@
           <w:sz w:val="24"/>
         </w:rPr>
         <w:object w:dxaOrig="300" w:dyaOrig="360">
-          <v:shape id="_x0000_i1053" type="#_x0000_t75" style="width:15.35pt;height:18.25pt" o:ole="">
+          <v:shape id="_x0000_i1053" type="#_x0000_t75" style="width:15.5pt;height:18.3pt" o:ole="">
             <v:imagedata r:id="rId70" o:title=""/>
           </v:shape>
-          <o:OLEObject Type="Embed" ProgID="Equation.DSMT4" ShapeID="_x0000_i1053" DrawAspect="Content" ObjectID="_1561316522" r:id="rId71"/>
+          <o:OLEObject Type="Embed" ProgID="Equation.DSMT4" ShapeID="_x0000_i1053" DrawAspect="Content" ObjectID="_1561353642" r:id="rId71"/>
         </w:object>
       </w:r>
       <w:r>
@@ -3133,10 +3121,10 @@
           <w:sz w:val="24"/>
         </w:rPr>
         <w:object w:dxaOrig="340" w:dyaOrig="380">
-          <v:shape id="_x0000_i1054" type="#_x0000_t75" style="width:17.3pt;height:18.7pt" o:ole="">
+          <v:shape id="_x0000_i1054" type="#_x0000_t75" style="width:17.15pt;height:18.85pt" o:ole="">
             <v:imagedata r:id="rId68" o:title=""/>
           </v:shape>
-          <o:OLEObject Type="Embed" ProgID="Equation.DSMT4" ShapeID="_x0000_i1054" DrawAspect="Content" ObjectID="_1561316523" r:id="rId72"/>
+          <o:OLEObject Type="Embed" ProgID="Equation.DSMT4" ShapeID="_x0000_i1054" DrawAspect="Content" ObjectID="_1561353643" r:id="rId72"/>
         </w:object>
       </w:r>
       <w:r>
@@ -3152,10 +3140,10 @@
           <w:sz w:val="24"/>
         </w:rPr>
         <w:object w:dxaOrig="300" w:dyaOrig="360">
-          <v:shape id="_x0000_i1055" type="#_x0000_t75" style="width:15.35pt;height:18.25pt" o:ole="">
+          <v:shape id="_x0000_i1055" type="#_x0000_t75" style="width:15.5pt;height:18.3pt" o:ole="">
             <v:imagedata r:id="rId70" o:title=""/>
           </v:shape>
-          <o:OLEObject Type="Embed" ProgID="Equation.DSMT4" ShapeID="_x0000_i1055" DrawAspect="Content" ObjectID="_1561316524" r:id="rId73"/>
+          <o:OLEObject Type="Embed" ProgID="Equation.DSMT4" ShapeID="_x0000_i1055" DrawAspect="Content" ObjectID="_1561353644" r:id="rId73"/>
         </w:object>
       </w:r>
       <w:r>
@@ -3171,10 +3159,10 @@
           <w:sz w:val="24"/>
         </w:rPr>
         <w:object w:dxaOrig="340" w:dyaOrig="380">
-          <v:shape id="_x0000_i1056" type="#_x0000_t75" style="width:17.3pt;height:18.7pt" o:ole="">
+          <v:shape id="_x0000_i1056" type="#_x0000_t75" style="width:17.15pt;height:18.85pt" o:ole="">
             <v:imagedata r:id="rId68" o:title=""/>
           </v:shape>
-          <o:OLEObject Type="Embed" ProgID="Equation.DSMT4" ShapeID="_x0000_i1056" DrawAspect="Content" ObjectID="_1561316525" r:id="rId74"/>
+          <o:OLEObject Type="Embed" ProgID="Equation.DSMT4" ShapeID="_x0000_i1056" DrawAspect="Content" ObjectID="_1561353645" r:id="rId74"/>
         </w:object>
       </w:r>
       <w:r>
@@ -3197,10 +3185,10 @@
           <w:sz w:val="24"/>
         </w:rPr>
         <w:object w:dxaOrig="1020" w:dyaOrig="620">
-          <v:shape id="_x0000_i1057" type="#_x0000_t75" style="width:50.4pt;height:30.25pt" o:ole="">
+          <v:shape id="_x0000_i1057" type="#_x0000_t75" style="width:50.4pt;height:30.45pt" o:ole="">
             <v:imagedata r:id="rId75" o:title=""/>
           </v:shape>
-          <o:OLEObject Type="Embed" ProgID="Equation.DSMT4" ShapeID="_x0000_i1057" DrawAspect="Content" ObjectID="_1561316526" r:id="rId76"/>
+          <o:OLEObject Type="Embed" ProgID="Equation.DSMT4" ShapeID="_x0000_i1057" DrawAspect="Content" ObjectID="_1561353646" r:id="rId76"/>
         </w:object>
       </w:r>
       <w:r>
@@ -3225,10 +3213,10 @@
           <w:sz w:val="24"/>
         </w:rPr>
         <w:object w:dxaOrig="5780" w:dyaOrig="1200">
-          <v:shape id="_x0000_i1058" type="#_x0000_t75" style="width:288.5pt;height:60.5pt" o:ole="">
+          <v:shape id="_x0000_i1058" type="#_x0000_t75" style="width:288.55pt;height:60.35pt" o:ole="">
             <v:imagedata r:id="rId77" o:title=""/>
           </v:shape>
-          <o:OLEObject Type="Embed" ProgID="Equation.DSMT4" ShapeID="_x0000_i1058" DrawAspect="Content" ObjectID="_1561316527" r:id="rId78"/>
+          <o:OLEObject Type="Embed" ProgID="Equation.DSMT4" ShapeID="_x0000_i1058" DrawAspect="Content" ObjectID="_1561353647" r:id="rId78"/>
         </w:object>
       </w:r>
     </w:p>
@@ -3255,10 +3243,10 @@
           <w:sz w:val="24"/>
         </w:rPr>
         <w:object w:dxaOrig="3980" w:dyaOrig="1200">
-          <v:shape id="_x0000_i1059" type="#_x0000_t75" style="width:198.7pt;height:60.5pt" o:ole="">
+          <v:shape id="_x0000_i1059" type="#_x0000_t75" style="width:198.85pt;height:60.35pt" o:ole="">
             <v:imagedata r:id="rId79" o:title=""/>
           </v:shape>
-          <o:OLEObject Type="Embed" ProgID="Equation.DSMT4" ShapeID="_x0000_i1059" DrawAspect="Content" ObjectID="_1561316528" r:id="rId80"/>
+          <o:OLEObject Type="Embed" ProgID="Equation.DSMT4" ShapeID="_x0000_i1059" DrawAspect="Content" ObjectID="_1561353648" r:id="rId80"/>
         </w:object>
       </w:r>
       <w:bookmarkEnd w:id="2"/>
@@ -3328,7 +3316,6 @@
           <w:noProof/>
           <w:sz w:val="24"/>
         </w:rPr>
-        <w:lastRenderedPageBreak/>
         <w:drawing>
           <wp:inline distT="0" distB="0" distL="0" distR="0" wp14:anchorId="63BAE8DB" wp14:editId="148409BB">
             <wp:extent cx="4904784" cy="2381250"/>
@@ -3535,7 +3522,6 @@
           <w:noProof/>
           <w:sz w:val="24"/>
         </w:rPr>
-        <w:lastRenderedPageBreak/>
         <w:drawing>
           <wp:inline distT="0" distB="0" distL="0" distR="0" wp14:anchorId="0ED00905" wp14:editId="5DF6C2EE">
             <wp:extent cx="6707310" cy="5030483"/>
@@ -3648,7 +3634,6 @@
           <w:noProof/>
           <w:sz w:val="24"/>
         </w:rPr>
-        <w:lastRenderedPageBreak/>
         <w:drawing>
           <wp:inline distT="0" distB="0" distL="0" distR="0" wp14:anchorId="5EA1148D" wp14:editId="649E5B3C">
             <wp:extent cx="9558954" cy="4842642"/>
@@ -3849,10 +3834,10 @@
           <w:sz w:val="24"/>
         </w:rPr>
         <w:object w:dxaOrig="3980" w:dyaOrig="1200">
-          <v:shape id="_x0000_i1062" type="#_x0000_t75" style="width:199.2pt;height:60.5pt" o:ole="">
+          <v:shape id="_x0000_i1060" type="#_x0000_t75" style="width:199.4pt;height:60.35pt" o:ole="">
             <v:imagedata r:id="rId85" o:title=""/>
           </v:shape>
-          <o:OLEObject Type="Embed" ProgID="Equation.DSMT4" ShapeID="_x0000_i1062" DrawAspect="Content" ObjectID="_1561316529" r:id="rId86"/>
+          <o:OLEObject Type="Embed" ProgID="Equation.DSMT4" ShapeID="_x0000_i1060" DrawAspect="Content" ObjectID="_1561353649" r:id="rId86"/>
         </w:object>
       </w:r>
       <w:bookmarkEnd w:id="4"/>
@@ -4428,7 +4413,7 @@
         <w:jc w:val="left"/>
         <w:outlineLvl w:val="0"/>
         <w:rPr>
-          <w:rFonts w:ascii="宋体" w:hAnsi="宋体" w:hint="eastAsia"/>
+          <w:rFonts w:ascii="宋体" w:hAnsi="宋体"/>
           <w:sz w:val="24"/>
         </w:rPr>
       </w:pPr>
@@ -4439,7 +4424,7 @@
         <w:jc w:val="left"/>
         <w:outlineLvl w:val="0"/>
         <w:rPr>
-          <w:rFonts w:ascii="宋体" w:hAnsi="宋体" w:hint="eastAsia"/>
+          <w:rFonts w:ascii="宋体" w:hAnsi="宋体"/>
           <w:sz w:val="24"/>
         </w:rPr>
       </w:pPr>
@@ -4693,8 +4678,6 @@
           </m:f>
         </m:oMath>
       </m:oMathPara>
-      <w:bookmarkStart w:id="8" w:name="_GoBack"/>
-      <w:bookmarkEnd w:id="8"/>
     </w:p>
     <w:p>
       <w:pPr>
@@ -4730,7 +4713,6 @@
           <w:noProof/>
           <w:sz w:val="24"/>
         </w:rPr>
-        <w:lastRenderedPageBreak/>
         <w:drawing>
           <wp:inline distT="0" distB="0" distL="0" distR="0" wp14:anchorId="3515A9E9" wp14:editId="1B2425F7">
             <wp:extent cx="5848350" cy="3762375"/>
@@ -4822,7 +4804,14 @@
           <w:rFonts w:ascii="宋体" w:hAnsi="宋体" w:hint="eastAsia"/>
           <w:sz w:val="24"/>
         </w:rPr>
-        <w:t>．通过这次课程设计，给了实际的工程背景，我学会了更好的应用已学的知识解决实际问题，虽然只是在仿真上得到解决，但我觉得非常自豪和欣慰。</w:t>
+        <w:t>．</w:t>
+      </w:r>
+      <w:r>
+        <w:rPr>
+          <w:rFonts w:ascii="宋体" w:hAnsi="宋体" w:hint="eastAsia"/>
+          <w:sz w:val="24"/>
+        </w:rPr>
+        <w:t>本次设计涉及到实际工程背景，通过查阅论文资料，掌握了分析解决实际问题仿真的方法。</w:t>
       </w:r>
     </w:p>
     <w:p>
@@ -4848,21 +4837,14 @@
           <w:rFonts w:ascii="宋体" w:hAnsi="宋体" w:hint="eastAsia"/>
           <w:sz w:val="24"/>
         </w:rPr>
-        <w:t>．本系统采用了比例</w:t>
-      </w:r>
-      <w:r>
-        <w:rPr>
-          <w:rFonts w:ascii="宋体" w:hAnsi="宋体" w:hint="eastAsia"/>
-          <w:sz w:val="24"/>
-        </w:rPr>
-        <w:t>+</w:t>
-      </w:r>
-      <w:r>
-        <w:rPr>
-          <w:rFonts w:ascii="宋体" w:hAnsi="宋体" w:hint="eastAsia"/>
-          <w:sz w:val="24"/>
-        </w:rPr>
-        <w:t>微分控制的方法改善了系统的动态性能。可以用放大器和电阻、电容网络，改善系统的动态特性。</w:t>
+        <w:t>．实际问题的解决与书本上的解答题有较大区别，要考虑整个设计流程的问题，而不是像做题时仅仅考虑数学问题</w:t>
+      </w:r>
+      <w:r>
+        <w:rPr>
+          <w:rFonts w:ascii="宋体" w:hAnsi="宋体"/>
+          <w:sz w:val="24"/>
+        </w:rPr>
+        <w:t xml:space="preserve"> </w:t>
       </w:r>
     </w:p>
     <w:p>
@@ -4888,21 +4870,14 @@
           <w:rFonts w:ascii="宋体" w:hAnsi="宋体" w:hint="eastAsia"/>
           <w:sz w:val="24"/>
         </w:rPr>
-        <w:t>．通过对于内环</w:t>
-      </w:r>
-      <w:r>
-        <w:rPr>
-          <w:rFonts w:ascii="宋体" w:hAnsi="宋体" w:hint="eastAsia"/>
-          <w:sz w:val="24"/>
-        </w:rPr>
-        <w:t>bode</w:t>
-      </w:r>
-      <w:r>
-        <w:rPr>
-          <w:rFonts w:ascii="宋体" w:hAnsi="宋体" w:hint="eastAsia"/>
-          <w:sz w:val="24"/>
-        </w:rPr>
-        <w:t>图的特性的调节，我发现加微分负反馈对于减小系统的剪切频率有很大的帮助，虽然这次这个特点对于矫正产生了很大的影响，但我相信在以后的学习过程中，这个特点会起到一些帮助。</w:t>
+        <w:t>．微分前馈可以有效改善系统的震荡情况，</w:t>
+      </w:r>
+      <w:r>
+        <w:rPr>
+          <w:rFonts w:ascii="宋体" w:hAnsi="宋体" w:hint="eastAsia"/>
+          <w:sz w:val="24"/>
+        </w:rPr>
+        <w:t>可以作为以后遇到类似问题时的解决方法。</w:t>
       </w:r>
     </w:p>
     <w:p>
@@ -4912,7 +4887,7 @@
         <w:jc w:val="left"/>
         <w:outlineLvl w:val="0"/>
         <w:rPr>
-          <w:rFonts w:ascii="宋体" w:hAnsi="宋体"/>
+          <w:rFonts w:ascii="宋体" w:hAnsi="宋体" w:hint="eastAsia"/>
           <w:sz w:val="24"/>
         </w:rPr>
       </w:pPr>
@@ -4928,7 +4903,7 @@
           <w:rFonts w:ascii="宋体" w:hAnsi="宋体" w:hint="eastAsia"/>
           <w:sz w:val="24"/>
         </w:rPr>
-        <w:t>．对于一个输入为正弦信号的闭环系统，其响应输出一般很难和输入信号复制相同，这时可以在系统闭环之前增加一个增益，调整输出信号的幅值。</w:t>
+        <w:t>．希望频率法求解系统传函前期计算转折频率较为麻烦，且与实际系统存在差距，但后续的求解校正装置较为简单，是一种较好的方法。</w:t>
       </w:r>
     </w:p>
     <w:p>
@@ -4954,15 +4929,35 @@
           <w:rFonts w:ascii="宋体" w:hAnsi="宋体" w:hint="eastAsia"/>
           <w:sz w:val="24"/>
         </w:rPr>
-        <w:t>．在实际设计一个控制系统时，希望频率的转折点尽量取到整数，这次设</w:t>
-      </w:r>
-      <w:r>
-        <w:rPr>
-          <w:rFonts w:ascii="宋体" w:hAnsi="宋体" w:hint="eastAsia"/>
-          <w:sz w:val="24"/>
-        </w:rPr>
-        <w:lastRenderedPageBreak/>
-        <w:t>计就是没有注意这个问题，这对后来的实际电路的原件的选取造成的巨大的麻烦。</w:t>
+        <w:t>．在实际设计一个控制系统时，希望频率的转折点</w:t>
+      </w:r>
+      <w:r>
+        <w:rPr>
+          <w:rFonts w:ascii="宋体" w:hAnsi="宋体" w:hint="eastAsia"/>
+          <w:sz w:val="24"/>
+        </w:rPr>
+        <w:t>应</w:t>
+      </w:r>
+      <w:r>
+        <w:rPr>
+          <w:rFonts w:ascii="宋体" w:hAnsi="宋体" w:hint="eastAsia"/>
+          <w:sz w:val="24"/>
+        </w:rPr>
+        <w:t>尽</w:t>
+      </w:r>
+      <w:r>
+        <w:rPr>
+          <w:rFonts w:ascii="宋体" w:hAnsi="宋体" w:hint="eastAsia"/>
+          <w:sz w:val="24"/>
+        </w:rPr>
+        <w:t>量取到整数，这次设计就是没有注意这个问题，最终对实际电路的元件的选取造成了</w:t>
+      </w:r>
+      <w:r>
+        <w:rPr>
+          <w:rFonts w:ascii="宋体" w:hAnsi="宋体" w:hint="eastAsia"/>
+          <w:sz w:val="24"/>
+        </w:rPr>
+        <w:t>麻烦。</w:t>
       </w:r>
     </w:p>
     <w:p>
@@ -5036,21 +5031,91 @@
           <w:rFonts w:ascii="宋体" w:hAnsi="宋体" w:hint="eastAsia"/>
           <w:sz w:val="24"/>
         </w:rPr>
-        <w:t>通过这次课程设计，进一步理解了上学期自动控制原理课程中的一些基本概念，比如剪切频率、相角裕度、稳态误差</w:t>
-      </w:r>
-      <w:r>
-        <w:rPr>
-          <w:rFonts w:ascii="宋体" w:hAnsi="宋体" w:hint="eastAsia"/>
-          <w:sz w:val="24"/>
-        </w:rPr>
-        <w:t>、过渡过程时间、超调量</w:t>
-      </w:r>
-      <w:r>
-        <w:rPr>
-          <w:rFonts w:ascii="宋体" w:hAnsi="宋体" w:hint="eastAsia"/>
-          <w:sz w:val="24"/>
-        </w:rPr>
-        <w:t>；熟练掌握了各种校正，对在何种情况应用哪种校正，以及不同校正的区别也都有了一定的了解。</w:t>
+        <w:t>通过这次课程设计，进一步理解了自动控制原理课程中剪切频率、相角裕度、动态跟踪</w:t>
+      </w:r>
+      <w:r>
+        <w:rPr>
+          <w:rFonts w:ascii="宋体" w:hAnsi="宋体" w:hint="eastAsia"/>
+          <w:sz w:val="24"/>
+        </w:rPr>
+        <w:t>误差</w:t>
+      </w:r>
+      <w:r>
+        <w:rPr>
+          <w:rFonts w:ascii="宋体" w:hAnsi="宋体" w:hint="eastAsia"/>
+          <w:sz w:val="24"/>
+        </w:rPr>
+        <w:t>等基本概念，以及控制系统设计中频率响应，最大跟踪角速度等概念</w:t>
+      </w:r>
+      <w:r>
+        <w:rPr>
+          <w:rFonts w:ascii="宋体" w:hAnsi="宋体" w:hint="eastAsia"/>
+          <w:sz w:val="24"/>
+        </w:rPr>
+        <w:t>；熟练掌握了</w:t>
+      </w:r>
+      <w:r>
+        <w:rPr>
+          <w:rFonts w:ascii="宋体" w:hAnsi="宋体" w:hint="eastAsia"/>
+          <w:sz w:val="24"/>
+        </w:rPr>
+        <w:t>使用</w:t>
+      </w:r>
+      <w:r>
+        <w:rPr>
+          <w:rFonts w:ascii="宋体" w:hAnsi="宋体" w:hint="eastAsia"/>
+          <w:sz w:val="24"/>
+        </w:rPr>
+        <w:t>matlab</w:t>
+      </w:r>
+      <w:r>
+        <w:rPr>
+          <w:rFonts w:ascii="宋体" w:hAnsi="宋体" w:hint="eastAsia"/>
+          <w:sz w:val="24"/>
+        </w:rPr>
+        <w:t>的</w:t>
+      </w:r>
+      <w:r>
+        <w:rPr>
+          <w:rFonts w:ascii="宋体" w:hAnsi="宋体" w:hint="eastAsia"/>
+          <w:sz w:val="24"/>
+        </w:rPr>
+        <w:t>simulink</w:t>
+      </w:r>
+      <w:r>
+        <w:rPr>
+          <w:rFonts w:ascii="宋体" w:hAnsi="宋体" w:hint="eastAsia"/>
+          <w:sz w:val="24"/>
+        </w:rPr>
+        <w:t>工具和</w:t>
+      </w:r>
+      <w:r>
+        <w:rPr>
+          <w:rFonts w:ascii="宋体" w:hAnsi="宋体" w:hint="eastAsia"/>
+          <w:sz w:val="24"/>
+        </w:rPr>
+        <w:t>siso</w:t>
+      </w:r>
+      <w:r>
+        <w:rPr>
+          <w:rFonts w:ascii="宋体" w:hAnsi="宋体"/>
+          <w:sz w:val="24"/>
+        </w:rPr>
+        <w:t>tool</w:t>
+      </w:r>
+      <w:r>
+        <w:rPr>
+          <w:rFonts w:ascii="宋体" w:hAnsi="宋体" w:hint="eastAsia"/>
+          <w:sz w:val="24"/>
+        </w:rPr>
+        <w:t>工具进行</w:t>
+      </w:r>
+      <w:r>
+        <w:rPr>
+          <w:rFonts w:ascii="宋体" w:hAnsi="宋体" w:hint="eastAsia"/>
+          <w:sz w:val="24"/>
+        </w:rPr>
+        <w:t>各种校正，对在何种情况应用哪种校正，以及不同校正的区别也都有了一定的了解。</w:t>
       </w:r>
     </w:p>
     <w:p>
@@ -5060,30 +5125,58 @@
         <w:jc w:val="left"/>
         <w:outlineLvl w:val="0"/>
         <w:rPr>
+          <w:rFonts w:ascii="宋体" w:hAnsi="宋体" w:hint="eastAsia"/>
+          <w:sz w:val="24"/>
+        </w:rPr>
+      </w:pPr>
+      <w:r>
+        <w:rPr>
+          <w:rFonts w:ascii="宋体" w:hAnsi="宋体" w:hint="eastAsia"/>
+          <w:sz w:val="24"/>
+        </w:rPr>
+        <w:t>本次设计还使用了</w:t>
+      </w:r>
+      <w:r>
+        <w:rPr>
+          <w:rFonts w:ascii="宋体" w:hAnsi="宋体" w:hint="eastAsia"/>
+          <w:sz w:val="24"/>
+        </w:rPr>
+        <w:t>source</w:t>
+      </w:r>
+      <w:r>
+        <w:rPr>
           <w:rFonts w:ascii="宋体" w:hAnsi="宋体"/>
           <w:sz w:val="24"/>
         </w:rPr>
-      </w:pPr>
-      <w:r>
-        <w:rPr>
-          <w:rFonts w:ascii="宋体" w:hAnsi="宋体" w:hint="eastAsia"/>
-          <w:sz w:val="24"/>
-        </w:rPr>
-        <w:t>本题目仅仅给了剪切频率、相角裕度、稳态误差</w:t>
-      </w:r>
-      <w:r>
-        <w:rPr>
-          <w:rFonts w:ascii="宋体" w:hAnsi="宋体" w:hint="eastAsia"/>
-          <w:sz w:val="24"/>
-        </w:rPr>
-        <w:t>、过渡过程时间、超调量五个参数指标和相应的系统框图</w:t>
-      </w:r>
-      <w:r>
-        <w:rPr>
-          <w:rFonts w:ascii="宋体" w:hAnsi="宋体" w:hint="eastAsia"/>
-          <w:sz w:val="24"/>
-        </w:rPr>
-        <w:t>，在对不同校正的试用过程中更加加深了对不同校正的理解，同时也明白了知识在实际中运用不能拘泥于课本，可以根据实际情况灵活运用。这一点在以后的工作中是很有必要的。</w:t>
+        <w:t xml:space="preserve"> </w:t>
+      </w:r>
+      <w:r>
+        <w:rPr>
+          <w:rFonts w:ascii="宋体" w:hAnsi="宋体" w:hint="eastAsia"/>
+          <w:sz w:val="24"/>
+        </w:rPr>
+        <w:t>tree</w:t>
+      </w:r>
+      <w:r>
+        <w:rPr>
+          <w:rFonts w:ascii="宋体" w:hAnsi="宋体" w:hint="eastAsia"/>
+          <w:sz w:val="24"/>
+        </w:rPr>
+        <w:t>和</w:t>
+      </w:r>
+      <w:r>
+        <w:rPr>
+          <w:rFonts w:ascii="宋体" w:hAnsi="宋体" w:hint="eastAsia"/>
+          <w:sz w:val="24"/>
+        </w:rPr>
+        <w:t>github</w:t>
+      </w:r>
+      <w:r>
+        <w:rPr>
+          <w:rFonts w:ascii="宋体" w:hAnsi="宋体" w:hint="eastAsia"/>
+          <w:sz w:val="24"/>
+        </w:rPr>
+        <w:t>工具进行版本管理，通过对每一次修改的注释，撰写日志，有效地管理了设计相关文件，防止了文件混乱命名的情况</w:t>
       </w:r>
     </w:p>
     <w:p>
@@ -5102,7 +5195,70 @@
           <w:rFonts w:ascii="宋体" w:hAnsi="宋体" w:hint="eastAsia"/>
           <w:sz w:val="24"/>
         </w:rPr>
-        <w:t>虽然实际电路已经设计出来了，但实现这个控制系统依然是十分困难的。在这学期开设的数字控制中了解到电容的误差一般是十分大的，一般是在</w:t>
+        <w:t>本题目仅仅给了</w:t>
+      </w:r>
+      <w:r>
+        <w:rPr>
+          <w:rFonts w:ascii="宋体" w:hAnsi="宋体" w:hint="eastAsia"/>
+          <w:sz w:val="24"/>
+        </w:rPr>
+        <w:t>最大跟踪角速度，最大跟踪角加速度，动态跟踪误差，频率响应，相角裕量等条件，连系统框图都需要自己设计。这对设计者提出了较高的要求。</w:t>
+      </w:r>
+      <w:r>
+        <w:rPr>
+          <w:rFonts w:ascii="宋体" w:hAnsi="宋体" w:hint="eastAsia"/>
+          <w:sz w:val="24"/>
+        </w:rPr>
+        <w:t>在对不同校正的试用过程中更加加深了对不同校正的理解，同时也明白了知识在实际中运用不能拘泥于课本，可以根据实际情况灵活运用。这一点在以后的工作中是很有必要的。</w:t>
+      </w:r>
+    </w:p>
+    <w:p>
+      <w:pPr>
+        <w:spacing w:afterLines="50" w:after="156" w:line="360" w:lineRule="auto"/>
+        <w:ind w:firstLineChars="200" w:firstLine="480"/>
+        <w:jc w:val="left"/>
+        <w:outlineLvl w:val="0"/>
+        <w:rPr>
+          <w:rFonts w:ascii="宋体" w:hAnsi="宋体"/>
+          <w:sz w:val="24"/>
+        </w:rPr>
+      </w:pPr>
+      <w:r>
+        <w:rPr>
+          <w:rFonts w:ascii="宋体" w:hAnsi="宋体" w:hint="eastAsia"/>
+          <w:sz w:val="24"/>
+        </w:rPr>
+        <w:t>虽然实际电路已经设计出来</w:t>
+      </w:r>
+      <w:r>
+        <w:rPr>
+          <w:rFonts w:ascii="宋体" w:hAnsi="宋体" w:hint="eastAsia"/>
+          <w:sz w:val="24"/>
+        </w:rPr>
+        <w:t>了，但实现这个控制系统依然是十分困难的。网上搜索</w:t>
+      </w:r>
+      <w:r>
+        <w:rPr>
+          <w:rFonts w:ascii="宋体" w:hAnsi="宋体" w:hint="eastAsia"/>
+          <w:sz w:val="24"/>
+        </w:rPr>
+        <w:t>了解到</w:t>
+      </w:r>
+      <w:r>
+        <w:rPr>
+          <w:rFonts w:ascii="宋体" w:hAnsi="宋体" w:hint="eastAsia"/>
+          <w:sz w:val="24"/>
+        </w:rPr>
+        <w:t>，</w:t>
+      </w:r>
+      <w:bookmarkStart w:id="8" w:name="_GoBack"/>
+      <w:bookmarkEnd w:id="8"/>
+      <w:r>
+        <w:rPr>
+          <w:rFonts w:ascii="宋体" w:hAnsi="宋体" w:hint="eastAsia"/>
+          <w:sz w:val="24"/>
+        </w:rPr>
+        <w:t>电容的误差一般是十分大的，一般是在</w:t>
       </w:r>
       <w:r>
         <w:rPr>
@@ -5116,7 +5272,35 @@
           <w:rFonts w:ascii="宋体" w:hAnsi="宋体" w:hint="eastAsia"/>
           <w:sz w:val="24"/>
         </w:rPr>
-        <w:t>左右，而在大二的物理实验中我们也学到了对于一个计算式中的各个数据的误差会对实际结果产生一定的不确定性。因此各种元器件的误差会使控制系统存在一定的不确定性，这种不确定性会在一些对元件误差敏感的系统中尤为明显。这是我明白了在实际工程中设计一个性能较好的系统是十分困难的。</w:t>
+        <w:t>左右，而在大二的物理实验中我们也学到了对于一个计算式中的各个数据的误差会对实际结果产生一定的不确定性。因此各种元器件的误差会使控制系统存在一定的不确定性，</w:t>
+      </w:r>
+      <w:r>
+        <w:rPr>
+          <w:rFonts w:ascii="宋体" w:hAnsi="宋体" w:hint="eastAsia"/>
+          <w:sz w:val="24"/>
+        </w:rPr>
+        <w:t>这种不确定性会在一些对元件误差敏感的系统中尤为明显。所以</w:t>
+      </w:r>
+      <w:r>
+        <w:rPr>
+          <w:rFonts w:ascii="宋体" w:hAnsi="宋体" w:hint="eastAsia"/>
+          <w:sz w:val="24"/>
+        </w:rPr>
+        <w:t>在实际工程中设计一个性能较好的系统是十分困难的</w:t>
+      </w:r>
+      <w:r>
+        <w:rPr>
+          <w:rFonts w:ascii="宋体" w:hAnsi="宋体" w:hint="eastAsia"/>
+          <w:sz w:val="24"/>
+        </w:rPr>
+        <w:t>，还需要不断练习增加经验以提高自己的水平</w:t>
+      </w:r>
+      <w:r>
+        <w:rPr>
+          <w:rFonts w:ascii="宋体" w:hAnsi="宋体" w:hint="eastAsia"/>
+          <w:sz w:val="24"/>
+        </w:rPr>
+        <w:t>。</w:t>
       </w:r>
     </w:p>
     <w:p>
@@ -6338,7 +6522,7 @@
 </file>
 
 <file path=customXml/itemProps1.xml><?xml version="1.0" encoding="utf-8"?>
-<ds:datastoreItem xmlns:ds="http://schemas.openxmlformats.org/officeDocument/2006/customXml" ds:itemID="{6D446C93-A8EA-4885-A4BA-B4CAF6E2DB3E}">
+<ds:datastoreItem xmlns:ds="http://schemas.openxmlformats.org/officeDocument/2006/customXml" ds:itemID="{C9166EEB-FBA9-477A-9F37-650C3712B637}">
   <ds:schemaRefs>
     <ds:schemaRef ds:uri="http://schemas.openxmlformats.org/officeDocument/2006/bibliography"/>
   </ds:schemaRefs>

</xml_diff>